<commit_message>
Transform of Inst info into JSON
</commit_message>
<xml_diff>
--- a/docs/final report.docx
+++ b/docs/final report.docx
@@ -39,7 +39,7 @@
                     <pic:cNvPicPr/>
                   </pic:nvPicPr>
                   <pic:blipFill>
-                    <a:blip r:embed="rId4" cstate="print">
+                    <a:blip r:embed="rId5" cstate="print">
                       <a:extLst>
                         <a:ext uri="{28A0092B-C50C-407E-A947-70E740481C1C}">
                           <a14:useLocalDpi xmlns:a14="http://schemas.microsoft.com/office/drawing/2010/main" val="0"/>
@@ -88,8 +88,6 @@
       <w:pPr>
         <w:jc w:val="center"/>
       </w:pPr>
-      <w:bookmarkStart w:id="0" w:name="_GoBack"/>
-      <w:bookmarkEnd w:id="0"/>
     </w:p>
     <w:p>
       <w:pPr>
@@ -109,10 +107,10 @@
         <w:tblLook w:val="0600" w:firstRow="0" w:lastRow="0" w:firstColumn="0" w:lastColumn="0" w:noHBand="1" w:noVBand="1"/>
       </w:tblPr>
       <w:tblGrid>
-        <w:gridCol w:w="2333"/>
-        <w:gridCol w:w="2112"/>
-        <w:gridCol w:w="2543"/>
-        <w:gridCol w:w="2372"/>
+        <w:gridCol w:w="2465"/>
+        <w:gridCol w:w="2230"/>
+        <w:gridCol w:w="2689"/>
+        <w:gridCol w:w="1976"/>
       </w:tblGrid>
       <w:tr>
         <w:trPr>
@@ -141,7 +139,6 @@
                 <w:szCs w:val="24"/>
               </w:rPr>
             </w:pPr>
-            <w:proofErr w:type="spellStart"/>
             <w:r>
               <w:rPr>
                 <w:rFonts w:ascii="Trebuchet MS" w:eastAsia="Times New Roman" w:hAnsi="Trebuchet MS" w:cs="Trebuchet MS"/>
@@ -150,18 +147,7 @@
                 <w:sz w:val="24"/>
                 <w:szCs w:val="24"/>
               </w:rPr>
-              <w:t>Yeounoh</w:t>
-            </w:r>
-            <w:proofErr w:type="spellEnd"/>
-            <w:r>
-              <w:rPr>
-                <w:rFonts w:ascii="Trebuchet MS" w:eastAsia="Times New Roman" w:hAnsi="Trebuchet MS" w:cs="Trebuchet MS"/>
-                <w:color w:val="000000" w:themeColor="dark1"/>
-                <w:kern w:val="24"/>
-                <w:sz w:val="24"/>
-                <w:szCs w:val="24"/>
-              </w:rPr>
-              <w:t xml:space="preserve"> Chung</w:t>
+              <w:t>Yeounoh Chung</w:t>
             </w:r>
           </w:p>
         </w:tc>
@@ -196,20 +182,8 @@
                 <w:sz w:val="24"/>
                 <w:szCs w:val="24"/>
               </w:rPr>
-              <w:t xml:space="preserve">Scott </w:t>
+              <w:t>Scott Houde</w:t>
             </w:r>
-            <w:proofErr w:type="spellStart"/>
-            <w:r>
-              <w:rPr>
-                <w:rFonts w:ascii="Trebuchet MS" w:eastAsia="Times New Roman" w:hAnsi="Trebuchet MS" w:cs="Trebuchet MS"/>
-                <w:color w:val="000000" w:themeColor="dark1"/>
-                <w:kern w:val="24"/>
-                <w:sz w:val="24"/>
-                <w:szCs w:val="24"/>
-              </w:rPr>
-              <w:t>Houde</w:t>
-            </w:r>
-            <w:proofErr w:type="spellEnd"/>
           </w:p>
         </w:tc>
         <w:tc>
@@ -270,7 +244,6 @@
                 <w:szCs w:val="24"/>
               </w:rPr>
             </w:pPr>
-            <w:proofErr w:type="spellStart"/>
             <w:r>
               <w:rPr>
                 <w:rFonts w:ascii="Trebuchet MS" w:eastAsia="Times New Roman" w:hAnsi="Trebuchet MS" w:cs="Trebuchet MS"/>
@@ -279,31 +252,8 @@
                 <w:sz w:val="24"/>
                 <w:szCs w:val="24"/>
               </w:rPr>
-              <w:t>Erfan</w:t>
+              <w:t>Erfan Zamanian</w:t>
             </w:r>
-            <w:proofErr w:type="spellEnd"/>
-            <w:r>
-              <w:rPr>
-                <w:rFonts w:ascii="Trebuchet MS" w:eastAsia="Times New Roman" w:hAnsi="Trebuchet MS" w:cs="Trebuchet MS"/>
-                <w:color w:val="000000" w:themeColor="dark1"/>
-                <w:kern w:val="24"/>
-                <w:sz w:val="24"/>
-                <w:szCs w:val="24"/>
-              </w:rPr>
-              <w:t xml:space="preserve"> </w:t>
-            </w:r>
-            <w:proofErr w:type="spellStart"/>
-            <w:r>
-              <w:rPr>
-                <w:rFonts w:ascii="Trebuchet MS" w:eastAsia="Times New Roman" w:hAnsi="Trebuchet MS" w:cs="Trebuchet MS"/>
-                <w:color w:val="000000" w:themeColor="dark1"/>
-                <w:kern w:val="24"/>
-                <w:sz w:val="24"/>
-                <w:szCs w:val="24"/>
-              </w:rPr>
-              <w:t>Zamanian</w:t>
-            </w:r>
-            <w:proofErr w:type="spellEnd"/>
           </w:p>
         </w:tc>
       </w:tr>
@@ -334,112 +284,7 @@
                 <w:szCs w:val="24"/>
               </w:rPr>
             </w:pPr>
-            <w:r>
-              <w:rPr>
-                <w:rFonts w:ascii="Trebuchet MS" w:eastAsia="Times New Roman" w:hAnsi="Trebuchet MS" w:cs="Trebuchet MS"/>
-                <w:color w:val="000000" w:themeColor="dark1"/>
-                <w:kern w:val="24"/>
-                <w:sz w:val="24"/>
-                <w:szCs w:val="24"/>
-              </w:rPr>
-              <w:t>yeounoh_chung@brown.edu</w:t>
-            </w:r>
-          </w:p>
-        </w:tc>
-        <w:tc>
-          <w:tcPr>
-            <w:tcW w:w="0" w:type="auto"/>
-            <w:shd w:val="clear" w:color="auto" w:fill="auto"/>
-            <w:tcMar>
-              <w:top w:w="72" w:type="dxa"/>
-              <w:left w:w="144" w:type="dxa"/>
-              <w:bottom w:w="72" w:type="dxa"/>
-              <w:right w:w="144" w:type="dxa"/>
-            </w:tcMar>
-            <w:vAlign w:val="center"/>
-            <w:hideMark/>
-          </w:tcPr>
-          <w:p>
-            <w:pPr>
-              <w:spacing w:after="0" w:line="240" w:lineRule="auto"/>
-              <w:jc w:val="center"/>
-              <w:rPr>
-                <w:rFonts w:ascii="Arial" w:eastAsia="Times New Roman" w:hAnsi="Arial" w:cs="Arial"/>
-                <w:sz w:val="24"/>
-                <w:szCs w:val="24"/>
-              </w:rPr>
-            </w:pPr>
-            <w:r>
-              <w:rPr>
-                <w:rFonts w:ascii="Trebuchet MS" w:eastAsia="Times New Roman" w:hAnsi="Trebuchet MS" w:cs="Trebuchet MS"/>
-                <w:color w:val="000000" w:themeColor="dark1"/>
-                <w:kern w:val="24"/>
-                <w:sz w:val="24"/>
-                <w:szCs w:val="24"/>
-              </w:rPr>
-              <w:t>Scott_houde@brown.edu</w:t>
-            </w:r>
-          </w:p>
-        </w:tc>
-        <w:tc>
-          <w:tcPr>
-            <w:tcW w:w="0" w:type="auto"/>
-            <w:shd w:val="clear" w:color="auto" w:fill="auto"/>
-            <w:tcMar>
-              <w:top w:w="72" w:type="dxa"/>
-              <w:left w:w="144" w:type="dxa"/>
-              <w:bottom w:w="72" w:type="dxa"/>
-              <w:right w:w="144" w:type="dxa"/>
-            </w:tcMar>
-            <w:vAlign w:val="center"/>
-            <w:hideMark/>
-          </w:tcPr>
-          <w:p>
-            <w:pPr>
-              <w:spacing w:after="0" w:line="240" w:lineRule="auto"/>
-              <w:jc w:val="center"/>
-              <w:rPr>
-                <w:rFonts w:ascii="Arial" w:eastAsia="Times New Roman" w:hAnsi="Arial" w:cs="Arial"/>
-                <w:sz w:val="24"/>
-                <w:szCs w:val="24"/>
-              </w:rPr>
-            </w:pPr>
-            <w:r>
-              <w:rPr>
-                <w:rFonts w:ascii="Trebuchet MS" w:eastAsia="Times New Roman" w:hAnsi="Trebuchet MS" w:cs="Trebuchet MS"/>
-                <w:color w:val="000000" w:themeColor="dark1"/>
-                <w:kern w:val="24"/>
-                <w:sz w:val="24"/>
-                <w:szCs w:val="24"/>
-              </w:rPr>
-              <w:t>Johannes_novotny@brown.edu</w:t>
-            </w:r>
-          </w:p>
-        </w:tc>
-        <w:tc>
-          <w:tcPr>
-            <w:tcW w:w="0" w:type="auto"/>
-            <w:shd w:val="clear" w:color="auto" w:fill="auto"/>
-            <w:tcMar>
-              <w:top w:w="72" w:type="dxa"/>
-              <w:left w:w="144" w:type="dxa"/>
-              <w:bottom w:w="72" w:type="dxa"/>
-              <w:right w:w="144" w:type="dxa"/>
-            </w:tcMar>
-            <w:vAlign w:val="center"/>
-            <w:hideMark/>
-          </w:tcPr>
-          <w:p>
-            <w:pPr>
-              <w:spacing w:after="0" w:line="240" w:lineRule="auto"/>
-              <w:jc w:val="center"/>
-              <w:rPr>
-                <w:rFonts w:ascii="Arial" w:eastAsia="Times New Roman" w:hAnsi="Arial" w:cs="Arial"/>
-                <w:sz w:val="24"/>
-                <w:szCs w:val="24"/>
-              </w:rPr>
-            </w:pPr>
-            <w:hyperlink r:id="rId5" w:history="1">
+            <w:hyperlink r:id="rId6" w:history="1">
               <w:r>
                 <w:rPr>
                   <w:rStyle w:val="Hyperlink"/>
@@ -448,7 +293,118 @@
                   <w:sz w:val="24"/>
                   <w:szCs w:val="24"/>
                 </w:rPr>
-                <w:t>Erfan_zamanian@brown.edu</w:t>
+                <w:t>yeounoh_chung@brown.edu</w:t>
+              </w:r>
+            </w:hyperlink>
+          </w:p>
+        </w:tc>
+        <w:tc>
+          <w:tcPr>
+            <w:tcW w:w="0" w:type="auto"/>
+            <w:shd w:val="clear" w:color="auto" w:fill="auto"/>
+            <w:tcMar>
+              <w:top w:w="72" w:type="dxa"/>
+              <w:left w:w="144" w:type="dxa"/>
+              <w:bottom w:w="72" w:type="dxa"/>
+              <w:right w:w="144" w:type="dxa"/>
+            </w:tcMar>
+            <w:vAlign w:val="center"/>
+            <w:hideMark/>
+          </w:tcPr>
+          <w:p>
+            <w:pPr>
+              <w:spacing w:after="0" w:line="240" w:lineRule="auto"/>
+              <w:jc w:val="center"/>
+              <w:rPr>
+                <w:rFonts w:ascii="Arial" w:eastAsia="Times New Roman" w:hAnsi="Arial" w:cs="Arial"/>
+                <w:sz w:val="24"/>
+                <w:szCs w:val="24"/>
+              </w:rPr>
+            </w:pPr>
+            <w:hyperlink r:id="rId7" w:history="1">
+              <w:r>
+                <w:rPr>
+                  <w:rStyle w:val="Hyperlink"/>
+                  <w:rFonts w:ascii="Trebuchet MS" w:eastAsia="Times New Roman" w:hAnsi="Trebuchet MS" w:cs="Trebuchet MS"/>
+                  <w:kern w:val="24"/>
+                  <w:sz w:val="24"/>
+                  <w:szCs w:val="24"/>
+                </w:rPr>
+                <w:t>Scott_houde@brown.edu</w:t>
+              </w:r>
+            </w:hyperlink>
+          </w:p>
+        </w:tc>
+        <w:tc>
+          <w:tcPr>
+            <w:tcW w:w="0" w:type="auto"/>
+            <w:shd w:val="clear" w:color="auto" w:fill="auto"/>
+            <w:tcMar>
+              <w:top w:w="72" w:type="dxa"/>
+              <w:left w:w="144" w:type="dxa"/>
+              <w:bottom w:w="72" w:type="dxa"/>
+              <w:right w:w="144" w:type="dxa"/>
+            </w:tcMar>
+            <w:vAlign w:val="center"/>
+            <w:hideMark/>
+          </w:tcPr>
+          <w:p>
+            <w:pPr>
+              <w:spacing w:after="0" w:line="240" w:lineRule="auto"/>
+              <w:jc w:val="center"/>
+              <w:rPr>
+                <w:rFonts w:ascii="Arial" w:eastAsia="Times New Roman" w:hAnsi="Arial" w:cs="Arial"/>
+                <w:sz w:val="24"/>
+                <w:szCs w:val="24"/>
+              </w:rPr>
+            </w:pPr>
+            <w:hyperlink r:id="rId8" w:history="1">
+              <w:r>
+                <w:rPr>
+                  <w:rStyle w:val="Hyperlink"/>
+                  <w:rFonts w:ascii="Trebuchet MS" w:eastAsia="Times New Roman" w:hAnsi="Trebuchet MS" w:cs="Trebuchet MS"/>
+                  <w:kern w:val="24"/>
+                  <w:sz w:val="24"/>
+                  <w:szCs w:val="24"/>
+                </w:rPr>
+                <w:t>Johannes_novotny@brown.edu</w:t>
+              </w:r>
+            </w:hyperlink>
+          </w:p>
+        </w:tc>
+        <w:tc>
+          <w:tcPr>
+            <w:tcW w:w="0" w:type="auto"/>
+            <w:shd w:val="clear" w:color="auto" w:fill="auto"/>
+            <w:tcMar>
+              <w:top w:w="72" w:type="dxa"/>
+              <w:left w:w="144" w:type="dxa"/>
+              <w:bottom w:w="72" w:type="dxa"/>
+              <w:right w:w="144" w:type="dxa"/>
+            </w:tcMar>
+            <w:vAlign w:val="center"/>
+            <w:hideMark/>
+          </w:tcPr>
+          <w:p>
+            <w:pPr>
+              <w:spacing w:after="0" w:line="240" w:lineRule="auto"/>
+              <w:jc w:val="center"/>
+              <w:rPr>
+                <w:rFonts w:ascii="Arial" w:eastAsia="Times New Roman" w:hAnsi="Arial" w:cs="Arial"/>
+                <w:sz w:val="24"/>
+                <w:szCs w:val="24"/>
+              </w:rPr>
+            </w:pPr>
+            <w:hyperlink r:id="rId9" w:history="1">
+              <w:r>
+                <w:rPr>
+                  <w:rStyle w:val="Hyperlink"/>
+                  <w:rFonts w:ascii="Trebuchet MS" w:eastAsia="Times New Roman" w:hAnsi="Trebuchet MS" w:cs="Trebuchet MS"/>
+                  <w:kern w:val="24"/>
+                  <w:sz w:val="24"/>
+                  <w:szCs w:val="24"/>
+                </w:rPr>
+                <w:t>Erfanz@cs.brown.edu</w:t>
               </w:r>
             </w:hyperlink>
           </w:p>
@@ -456,7 +412,1620 @@
       </w:tr>
     </w:tbl>
     <w:p/>
+    <w:p>
+      <w:pPr>
+        <w:pStyle w:val="Heading1"/>
+      </w:pPr>
+      <w:r>
+        <w:t>Abstract</w:t>
+      </w:r>
+    </w:p>
     <w:p/>
+    <w:p>
+      <w:pPr>
+        <w:pStyle w:val="Heading1"/>
+      </w:pPr>
+      <w:r>
+        <w:t>Data Sets Used</w:t>
+      </w:r>
+    </w:p>
+    <w:p>
+      <w:r>
+        <w:t>For our project we used three main data sets, 1) computer science faculty data</w:t>
+      </w:r>
+      <w:sdt>
+        <w:sdtPr>
+          <w:id w:val="-570193170"/>
+          <w:citation/>
+        </w:sdtPr>
+        <w:sdtContent>
+          <w:r>
+            <w:fldChar w:fldCharType="begin"/>
+          </w:r>
+          <w:r>
+            <w:instrText xml:space="preserve"> CITATION Jef \l 1033 </w:instrText>
+          </w:r>
+          <w:r>
+            <w:fldChar w:fldCharType="separate"/>
+          </w:r>
+          <w:r>
+            <w:rPr>
+              <w:noProof/>
+            </w:rPr>
+            <w:t xml:space="preserve"> (Huang, n.d.)</w:t>
+          </w:r>
+          <w:r>
+            <w:fldChar w:fldCharType="end"/>
+          </w:r>
+        </w:sdtContent>
+      </w:sdt>
+      <w:r>
+        <w:t>, 2) citation network dataset</w:t>
+      </w:r>
+      <w:sdt>
+        <w:sdtPr>
+          <w:id w:val="1166213496"/>
+          <w:citation/>
+        </w:sdtPr>
+        <w:sdtContent>
+          <w:r>
+            <w:fldChar w:fldCharType="begin"/>
+          </w:r>
+          <w:r>
+            <w:instrText xml:space="preserve"> CITATION Jie08 \l 1033 </w:instrText>
+          </w:r>
+          <w:r>
+            <w:fldChar w:fldCharType="separate"/>
+          </w:r>
+          <w:r>
+            <w:rPr>
+              <w:noProof/>
+            </w:rPr>
+            <w:t xml:space="preserve"> (Jie Tang, 2008)</w:t>
+          </w:r>
+          <w:r>
+            <w:fldChar w:fldCharType="end"/>
+          </w:r>
+        </w:sdtContent>
+      </w:sdt>
+      <w:r>
+        <w:t>, and 3) Integrated Postsecondary Education Data Set (IPEDS)</w:t>
+      </w:r>
+      <w:sdt>
+        <w:sdtPr>
+          <w:id w:val="-918788466"/>
+          <w:citation/>
+        </w:sdtPr>
+        <w:sdtContent>
+          <w:r>
+            <w:fldChar w:fldCharType="begin"/>
+          </w:r>
+          <w:r>
+            <w:instrText xml:space="preserve"> CITATION Nat \l 1033 </w:instrText>
+          </w:r>
+          <w:r>
+            <w:fldChar w:fldCharType="separate"/>
+          </w:r>
+          <w:r>
+            <w:rPr>
+              <w:noProof/>
+            </w:rPr>
+            <w:t xml:space="preserve"> (National Center of Education Statisics,, n.d.)</w:t>
+          </w:r>
+          <w:r>
+            <w:fldChar w:fldCharType="end"/>
+          </w:r>
+        </w:sdtContent>
+      </w:sdt>
+      <w:r>
+        <w:t>.</w:t>
+      </w:r>
+      <w:r>
+        <w:t xml:space="preserve">  We will be discussing each of these branches and how we brought them together in the following sections.</w:t>
+      </w:r>
+    </w:p>
+    <w:p>
+      <w:pPr>
+        <w:pStyle w:val="Heading2"/>
+      </w:pPr>
+      <w:r>
+        <w:t>Computer Science Faculty</w:t>
+      </w:r>
+    </w:p>
+    <w:p>
+      <w:pPr>
+        <w:rPr>
+          <w:rFonts w:ascii="Times New Roman" w:hAnsi="Times New Roman" w:cs="Times New Roman"/>
+          <w:sz w:val="24"/>
+          <w:szCs w:val="24"/>
+        </w:rPr>
+      </w:pPr>
+      <w:r>
+        <w:t>In the previous and current iteration of Jeff Huang</w:t>
+      </w:r>
+      <w:r>
+        <w:t>’</w:t>
+      </w:r>
+      <w:r>
+        <w:t>s HCI Seminar, students collected profile i</w:t>
+      </w:r>
+      <w:r>
+        <w:t>nformation of 2,194 CS professors at</w:t>
+      </w:r>
+      <w:r>
+        <w:t xml:space="preserve"> </w:t>
+      </w:r>
+      <w:r>
+        <w:t>55</w:t>
+      </w:r>
+      <w:r>
+        <w:t xml:space="preserve"> </w:t>
+      </w:r>
+      <w:r>
+        <w:t xml:space="preserve">U.S. </w:t>
+      </w:r>
+      <w:r>
+        <w:t xml:space="preserve">universities. Data fields collected per professor included name, rank, year joined the faculty, undergraduate/graduate degree universities subfields and links to additional information (e.g. portrait image, university profile page). While the data went through various verification steps it remains noisy and incomplete in some fields, most importantly the subfield information. In our project </w:t>
+      </w:r>
+      <w:r>
+        <w:t>this faculty data is used to filter down and our other data sets and in that sense is the main driver for us.</w:t>
+      </w:r>
+    </w:p>
+    <w:tbl>
+      <w:tblPr>
+        <w:tblW w:w="0" w:type="auto"/>
+        <w:tblCellMar>
+          <w:top w:w="15" w:type="dxa"/>
+          <w:left w:w="15" w:type="dxa"/>
+          <w:bottom w:w="15" w:type="dxa"/>
+          <w:right w:w="15" w:type="dxa"/>
+        </w:tblCellMar>
+        <w:tblLook w:val="04A0" w:firstRow="1" w:lastRow="0" w:firstColumn="1" w:lastColumn="0" w:noHBand="0" w:noVBand="1"/>
+      </w:tblPr>
+      <w:tblGrid>
+        <w:gridCol w:w="647"/>
+        <w:gridCol w:w="982"/>
+        <w:gridCol w:w="435"/>
+        <w:gridCol w:w="712"/>
+        <w:gridCol w:w="1362"/>
+        <w:gridCol w:w="1878"/>
+        <w:gridCol w:w="1878"/>
+        <w:gridCol w:w="1450"/>
+      </w:tblGrid>
+      <w:tr>
+        <w:tc>
+          <w:tcPr>
+            <w:tcW w:w="0" w:type="auto"/>
+            <w:tcBorders>
+              <w:top w:val="single" w:sz="6" w:space="0" w:color="CCCCCC"/>
+              <w:left w:val="single" w:sz="6" w:space="0" w:color="CCCCCC"/>
+              <w:bottom w:val="single" w:sz="6" w:space="0" w:color="CCCCCC"/>
+              <w:right w:val="single" w:sz="6" w:space="0" w:color="CCCCCC"/>
+            </w:tcBorders>
+            <w:tcMar>
+              <w:top w:w="0" w:type="dxa"/>
+              <w:left w:w="45" w:type="dxa"/>
+              <w:bottom w:w="0" w:type="dxa"/>
+              <w:right w:w="45" w:type="dxa"/>
+            </w:tcMar>
+            <w:vAlign w:val="bottom"/>
+            <w:hideMark/>
+          </w:tcPr>
+          <w:p>
+            <w:pPr>
+              <w:rPr>
+                <w:rFonts w:ascii="Times New Roman" w:hAnsi="Times New Roman" w:cs="Times New Roman"/>
+                <w:sz w:val="24"/>
+                <w:szCs w:val="24"/>
+              </w:rPr>
+            </w:pPr>
+            <w:r>
+              <w:rPr>
+                <w:i/>
+                <w:iCs/>
+                <w:sz w:val="17"/>
+                <w:szCs w:val="17"/>
+              </w:rPr>
+              <w:t>Name</w:t>
+            </w:r>
+          </w:p>
+        </w:tc>
+        <w:tc>
+          <w:tcPr>
+            <w:tcW w:w="0" w:type="auto"/>
+            <w:tcBorders>
+              <w:top w:val="single" w:sz="6" w:space="0" w:color="CCCCCC"/>
+              <w:left w:val="single" w:sz="6" w:space="0" w:color="CCCCCC"/>
+              <w:bottom w:val="single" w:sz="6" w:space="0" w:color="CCCCCC"/>
+              <w:right w:val="single" w:sz="6" w:space="0" w:color="CCCCCC"/>
+            </w:tcBorders>
+            <w:tcMar>
+              <w:top w:w="0" w:type="dxa"/>
+              <w:left w:w="45" w:type="dxa"/>
+              <w:bottom w:w="0" w:type="dxa"/>
+              <w:right w:w="45" w:type="dxa"/>
+            </w:tcMar>
+            <w:vAlign w:val="bottom"/>
+            <w:hideMark/>
+          </w:tcPr>
+          <w:p>
+            <w:pPr>
+              <w:rPr>
+                <w:rFonts w:ascii="Times New Roman" w:hAnsi="Times New Roman" w:cs="Times New Roman"/>
+                <w:sz w:val="24"/>
+                <w:szCs w:val="24"/>
+              </w:rPr>
+            </w:pPr>
+            <w:r>
+              <w:rPr>
+                <w:i/>
+                <w:iCs/>
+                <w:sz w:val="17"/>
+                <w:szCs w:val="17"/>
+              </w:rPr>
+              <w:t>University</w:t>
+            </w:r>
+          </w:p>
+        </w:tc>
+        <w:tc>
+          <w:tcPr>
+            <w:tcW w:w="0" w:type="auto"/>
+            <w:tcBorders>
+              <w:top w:val="single" w:sz="6" w:space="0" w:color="CCCCCC"/>
+              <w:left w:val="single" w:sz="6" w:space="0" w:color="CCCCCC"/>
+              <w:bottom w:val="single" w:sz="6" w:space="0" w:color="CCCCCC"/>
+              <w:right w:val="single" w:sz="6" w:space="0" w:color="CCCCCC"/>
+            </w:tcBorders>
+            <w:tcMar>
+              <w:top w:w="0" w:type="dxa"/>
+              <w:left w:w="45" w:type="dxa"/>
+              <w:bottom w:w="0" w:type="dxa"/>
+              <w:right w:w="45" w:type="dxa"/>
+            </w:tcMar>
+            <w:vAlign w:val="bottom"/>
+            <w:hideMark/>
+          </w:tcPr>
+          <w:p>
+            <w:pPr>
+              <w:rPr>
+                <w:rFonts w:ascii="Times New Roman" w:hAnsi="Times New Roman" w:cs="Times New Roman"/>
+                <w:sz w:val="24"/>
+                <w:szCs w:val="24"/>
+              </w:rPr>
+            </w:pPr>
+            <w:r>
+              <w:rPr>
+                <w:i/>
+                <w:iCs/>
+                <w:sz w:val="17"/>
+                <w:szCs w:val="17"/>
+              </w:rPr>
+              <w:t>Join</w:t>
+            </w:r>
+          </w:p>
+        </w:tc>
+        <w:tc>
+          <w:tcPr>
+            <w:tcW w:w="0" w:type="auto"/>
+            <w:tcBorders>
+              <w:top w:val="single" w:sz="6" w:space="0" w:color="CCCCCC"/>
+              <w:left w:val="single" w:sz="6" w:space="0" w:color="CCCCCC"/>
+              <w:bottom w:val="single" w:sz="6" w:space="0" w:color="CCCCCC"/>
+              <w:right w:val="single" w:sz="6" w:space="0" w:color="CCCCCC"/>
+            </w:tcBorders>
+            <w:tcMar>
+              <w:top w:w="0" w:type="dxa"/>
+              <w:left w:w="45" w:type="dxa"/>
+              <w:bottom w:w="0" w:type="dxa"/>
+              <w:right w:w="45" w:type="dxa"/>
+            </w:tcMar>
+            <w:vAlign w:val="bottom"/>
+            <w:hideMark/>
+          </w:tcPr>
+          <w:p>
+            <w:pPr>
+              <w:rPr>
+                <w:rFonts w:ascii="Times New Roman" w:hAnsi="Times New Roman" w:cs="Times New Roman"/>
+                <w:sz w:val="24"/>
+                <w:szCs w:val="24"/>
+              </w:rPr>
+            </w:pPr>
+            <w:r>
+              <w:rPr>
+                <w:i/>
+                <w:iCs/>
+                <w:sz w:val="17"/>
+                <w:szCs w:val="17"/>
+              </w:rPr>
+              <w:t>Rank</w:t>
+            </w:r>
+          </w:p>
+        </w:tc>
+        <w:tc>
+          <w:tcPr>
+            <w:tcW w:w="0" w:type="auto"/>
+            <w:tcBorders>
+              <w:top w:val="single" w:sz="6" w:space="0" w:color="CCCCCC"/>
+              <w:left w:val="single" w:sz="6" w:space="0" w:color="CCCCCC"/>
+              <w:bottom w:val="single" w:sz="6" w:space="0" w:color="CCCCCC"/>
+              <w:right w:val="single" w:sz="6" w:space="0" w:color="CCCCCC"/>
+            </w:tcBorders>
+            <w:tcMar>
+              <w:top w:w="0" w:type="dxa"/>
+              <w:left w:w="45" w:type="dxa"/>
+              <w:bottom w:w="0" w:type="dxa"/>
+              <w:right w:w="45" w:type="dxa"/>
+            </w:tcMar>
+            <w:vAlign w:val="bottom"/>
+            <w:hideMark/>
+          </w:tcPr>
+          <w:p>
+            <w:pPr>
+              <w:rPr>
+                <w:rFonts w:ascii="Times New Roman" w:hAnsi="Times New Roman" w:cs="Times New Roman"/>
+                <w:sz w:val="24"/>
+                <w:szCs w:val="24"/>
+              </w:rPr>
+            </w:pPr>
+            <w:r>
+              <w:rPr>
+                <w:i/>
+                <w:iCs/>
+                <w:sz w:val="17"/>
+                <w:szCs w:val="17"/>
+              </w:rPr>
+              <w:t>Subfield</w:t>
+            </w:r>
+          </w:p>
+        </w:tc>
+        <w:tc>
+          <w:tcPr>
+            <w:tcW w:w="0" w:type="auto"/>
+            <w:tcBorders>
+              <w:top w:val="single" w:sz="6" w:space="0" w:color="CCCCCC"/>
+              <w:left w:val="single" w:sz="6" w:space="0" w:color="CCCCCC"/>
+              <w:bottom w:val="single" w:sz="6" w:space="0" w:color="CCCCCC"/>
+              <w:right w:val="single" w:sz="6" w:space="0" w:color="CCCCCC"/>
+            </w:tcBorders>
+            <w:tcMar>
+              <w:top w:w="0" w:type="dxa"/>
+              <w:left w:w="45" w:type="dxa"/>
+              <w:bottom w:w="0" w:type="dxa"/>
+              <w:right w:w="45" w:type="dxa"/>
+            </w:tcMar>
+            <w:vAlign w:val="bottom"/>
+            <w:hideMark/>
+          </w:tcPr>
+          <w:p>
+            <w:pPr>
+              <w:rPr>
+                <w:rFonts w:ascii="Times New Roman" w:hAnsi="Times New Roman" w:cs="Times New Roman"/>
+                <w:sz w:val="24"/>
+                <w:szCs w:val="24"/>
+              </w:rPr>
+            </w:pPr>
+            <w:r>
+              <w:rPr>
+                <w:i/>
+                <w:iCs/>
+                <w:sz w:val="17"/>
+                <w:szCs w:val="17"/>
+              </w:rPr>
+              <w:t>BSc University</w:t>
+            </w:r>
+          </w:p>
+        </w:tc>
+        <w:tc>
+          <w:tcPr>
+            <w:tcW w:w="0" w:type="auto"/>
+            <w:tcBorders>
+              <w:top w:val="single" w:sz="6" w:space="0" w:color="CCCCCC"/>
+              <w:left w:val="single" w:sz="6" w:space="0" w:color="CCCCCC"/>
+              <w:bottom w:val="single" w:sz="6" w:space="0" w:color="CCCCCC"/>
+              <w:right w:val="single" w:sz="6" w:space="0" w:color="CCCCCC"/>
+            </w:tcBorders>
+            <w:tcMar>
+              <w:top w:w="0" w:type="dxa"/>
+              <w:left w:w="45" w:type="dxa"/>
+              <w:bottom w:w="0" w:type="dxa"/>
+              <w:right w:w="45" w:type="dxa"/>
+            </w:tcMar>
+            <w:vAlign w:val="bottom"/>
+            <w:hideMark/>
+          </w:tcPr>
+          <w:p>
+            <w:pPr>
+              <w:rPr>
+                <w:rFonts w:ascii="Times New Roman" w:hAnsi="Times New Roman" w:cs="Times New Roman"/>
+                <w:sz w:val="24"/>
+                <w:szCs w:val="24"/>
+              </w:rPr>
+            </w:pPr>
+            <w:r>
+              <w:rPr>
+                <w:i/>
+                <w:iCs/>
+                <w:sz w:val="17"/>
+                <w:szCs w:val="17"/>
+              </w:rPr>
+              <w:t>MSc University</w:t>
+            </w:r>
+          </w:p>
+        </w:tc>
+        <w:tc>
+          <w:tcPr>
+            <w:tcW w:w="0" w:type="auto"/>
+            <w:tcBorders>
+              <w:top w:val="single" w:sz="6" w:space="0" w:color="CCCCCC"/>
+              <w:left w:val="single" w:sz="6" w:space="0" w:color="CCCCCC"/>
+              <w:bottom w:val="single" w:sz="6" w:space="0" w:color="CCCCCC"/>
+              <w:right w:val="single" w:sz="6" w:space="0" w:color="CCCCCC"/>
+            </w:tcBorders>
+            <w:tcMar>
+              <w:top w:w="0" w:type="dxa"/>
+              <w:left w:w="45" w:type="dxa"/>
+              <w:bottom w:w="0" w:type="dxa"/>
+              <w:right w:w="45" w:type="dxa"/>
+            </w:tcMar>
+            <w:vAlign w:val="bottom"/>
+            <w:hideMark/>
+          </w:tcPr>
+          <w:p>
+            <w:pPr>
+              <w:rPr>
+                <w:rFonts w:ascii="Times New Roman" w:hAnsi="Times New Roman" w:cs="Times New Roman"/>
+                <w:sz w:val="24"/>
+                <w:szCs w:val="24"/>
+              </w:rPr>
+            </w:pPr>
+            <w:r>
+              <w:rPr>
+                <w:i/>
+                <w:iCs/>
+                <w:sz w:val="17"/>
+                <w:szCs w:val="17"/>
+              </w:rPr>
+              <w:t>PhD University</w:t>
+            </w:r>
+          </w:p>
+        </w:tc>
+      </w:tr>
+      <w:tr>
+        <w:tc>
+          <w:tcPr>
+            <w:tcW w:w="0" w:type="auto"/>
+            <w:tcBorders>
+              <w:top w:val="single" w:sz="6" w:space="0" w:color="CCCCCC"/>
+              <w:left w:val="single" w:sz="6" w:space="0" w:color="CCCCCC"/>
+              <w:bottom w:val="single" w:sz="6" w:space="0" w:color="CCCCCC"/>
+              <w:right w:val="single" w:sz="6" w:space="0" w:color="CCCCCC"/>
+            </w:tcBorders>
+            <w:tcMar>
+              <w:top w:w="0" w:type="dxa"/>
+              <w:left w:w="45" w:type="dxa"/>
+              <w:bottom w:w="0" w:type="dxa"/>
+              <w:right w:w="45" w:type="dxa"/>
+            </w:tcMar>
+            <w:vAlign w:val="bottom"/>
+            <w:hideMark/>
+          </w:tcPr>
+          <w:p>
+            <w:pPr>
+              <w:rPr>
+                <w:rFonts w:ascii="Times New Roman" w:hAnsi="Times New Roman" w:cs="Times New Roman"/>
+                <w:sz w:val="24"/>
+                <w:szCs w:val="24"/>
+              </w:rPr>
+            </w:pPr>
+            <w:r>
+              <w:rPr>
+                <w:sz w:val="17"/>
+                <w:szCs w:val="17"/>
+              </w:rPr>
+              <w:t>Jeff Huang</w:t>
+            </w:r>
+          </w:p>
+        </w:tc>
+        <w:tc>
+          <w:tcPr>
+            <w:tcW w:w="0" w:type="auto"/>
+            <w:tcBorders>
+              <w:top w:val="single" w:sz="6" w:space="0" w:color="CCCCCC"/>
+              <w:left w:val="single" w:sz="6" w:space="0" w:color="CCCCCC"/>
+              <w:bottom w:val="single" w:sz="6" w:space="0" w:color="CCCCCC"/>
+              <w:right w:val="single" w:sz="6" w:space="0" w:color="CCCCCC"/>
+            </w:tcBorders>
+            <w:tcMar>
+              <w:top w:w="0" w:type="dxa"/>
+              <w:left w:w="45" w:type="dxa"/>
+              <w:bottom w:w="0" w:type="dxa"/>
+              <w:right w:w="45" w:type="dxa"/>
+            </w:tcMar>
+            <w:vAlign w:val="bottom"/>
+            <w:hideMark/>
+          </w:tcPr>
+          <w:p>
+            <w:pPr>
+              <w:rPr>
+                <w:rFonts w:ascii="Times New Roman" w:hAnsi="Times New Roman" w:cs="Times New Roman"/>
+                <w:sz w:val="24"/>
+                <w:szCs w:val="24"/>
+              </w:rPr>
+            </w:pPr>
+            <w:r>
+              <w:rPr>
+                <w:sz w:val="17"/>
+                <w:szCs w:val="17"/>
+              </w:rPr>
+              <w:t>Brown University</w:t>
+            </w:r>
+          </w:p>
+        </w:tc>
+        <w:tc>
+          <w:tcPr>
+            <w:tcW w:w="0" w:type="auto"/>
+            <w:tcBorders>
+              <w:top w:val="single" w:sz="6" w:space="0" w:color="CCCCCC"/>
+              <w:left w:val="single" w:sz="6" w:space="0" w:color="CCCCCC"/>
+              <w:bottom w:val="single" w:sz="6" w:space="0" w:color="CCCCCC"/>
+              <w:right w:val="single" w:sz="6" w:space="0" w:color="CCCCCC"/>
+            </w:tcBorders>
+            <w:tcMar>
+              <w:top w:w="0" w:type="dxa"/>
+              <w:left w:w="45" w:type="dxa"/>
+              <w:bottom w:w="0" w:type="dxa"/>
+              <w:right w:w="45" w:type="dxa"/>
+            </w:tcMar>
+            <w:vAlign w:val="bottom"/>
+            <w:hideMark/>
+          </w:tcPr>
+          <w:p>
+            <w:pPr>
+              <w:rPr>
+                <w:rFonts w:ascii="Times New Roman" w:hAnsi="Times New Roman" w:cs="Times New Roman"/>
+                <w:sz w:val="24"/>
+                <w:szCs w:val="24"/>
+              </w:rPr>
+            </w:pPr>
+            <w:r>
+              <w:rPr>
+                <w:sz w:val="17"/>
+                <w:szCs w:val="17"/>
+              </w:rPr>
+              <w:t>2013</w:t>
+            </w:r>
+          </w:p>
+        </w:tc>
+        <w:tc>
+          <w:tcPr>
+            <w:tcW w:w="0" w:type="auto"/>
+            <w:tcBorders>
+              <w:top w:val="single" w:sz="6" w:space="0" w:color="CCCCCC"/>
+              <w:left w:val="single" w:sz="6" w:space="0" w:color="CCCCCC"/>
+              <w:bottom w:val="single" w:sz="6" w:space="0" w:color="CCCCCC"/>
+              <w:right w:val="single" w:sz="6" w:space="0" w:color="CCCCCC"/>
+            </w:tcBorders>
+            <w:tcMar>
+              <w:top w:w="0" w:type="dxa"/>
+              <w:left w:w="45" w:type="dxa"/>
+              <w:bottom w:w="0" w:type="dxa"/>
+              <w:right w:w="45" w:type="dxa"/>
+            </w:tcMar>
+            <w:vAlign w:val="bottom"/>
+            <w:hideMark/>
+          </w:tcPr>
+          <w:p>
+            <w:pPr>
+              <w:rPr>
+                <w:rFonts w:ascii="Times New Roman" w:hAnsi="Times New Roman" w:cs="Times New Roman"/>
+                <w:sz w:val="24"/>
+                <w:szCs w:val="24"/>
+              </w:rPr>
+            </w:pPr>
+            <w:r>
+              <w:rPr>
+                <w:sz w:val="17"/>
+                <w:szCs w:val="17"/>
+              </w:rPr>
+              <w:t>Assistant</w:t>
+            </w:r>
+          </w:p>
+        </w:tc>
+        <w:tc>
+          <w:tcPr>
+            <w:tcW w:w="0" w:type="auto"/>
+            <w:tcBorders>
+              <w:top w:val="single" w:sz="6" w:space="0" w:color="CCCCCC"/>
+              <w:left w:val="single" w:sz="6" w:space="0" w:color="CCCCCC"/>
+              <w:bottom w:val="single" w:sz="6" w:space="0" w:color="CCCCCC"/>
+              <w:right w:val="single" w:sz="6" w:space="0" w:color="CCCCCC"/>
+            </w:tcBorders>
+            <w:tcMar>
+              <w:top w:w="0" w:type="dxa"/>
+              <w:left w:w="45" w:type="dxa"/>
+              <w:bottom w:w="0" w:type="dxa"/>
+              <w:right w:w="45" w:type="dxa"/>
+            </w:tcMar>
+            <w:vAlign w:val="bottom"/>
+            <w:hideMark/>
+          </w:tcPr>
+          <w:p>
+            <w:pPr>
+              <w:rPr>
+                <w:rFonts w:ascii="Times New Roman" w:hAnsi="Times New Roman" w:cs="Times New Roman"/>
+                <w:sz w:val="24"/>
+                <w:szCs w:val="24"/>
+              </w:rPr>
+            </w:pPr>
+            <w:r>
+              <w:rPr>
+                <w:sz w:val="17"/>
+                <w:szCs w:val="17"/>
+              </w:rPr>
+              <w:t>Human-Computer Interaction</w:t>
+            </w:r>
+          </w:p>
+        </w:tc>
+        <w:tc>
+          <w:tcPr>
+            <w:tcW w:w="0" w:type="auto"/>
+            <w:tcBorders>
+              <w:top w:val="single" w:sz="6" w:space="0" w:color="CCCCCC"/>
+              <w:left w:val="single" w:sz="6" w:space="0" w:color="CCCCCC"/>
+              <w:bottom w:val="single" w:sz="6" w:space="0" w:color="CCCCCC"/>
+              <w:right w:val="single" w:sz="6" w:space="0" w:color="CCCCCC"/>
+            </w:tcBorders>
+            <w:tcMar>
+              <w:top w:w="0" w:type="dxa"/>
+              <w:left w:w="45" w:type="dxa"/>
+              <w:bottom w:w="0" w:type="dxa"/>
+              <w:right w:w="45" w:type="dxa"/>
+            </w:tcMar>
+            <w:vAlign w:val="bottom"/>
+            <w:hideMark/>
+          </w:tcPr>
+          <w:p>
+            <w:pPr>
+              <w:rPr>
+                <w:rFonts w:ascii="Times New Roman" w:hAnsi="Times New Roman" w:cs="Times New Roman"/>
+                <w:sz w:val="24"/>
+                <w:szCs w:val="24"/>
+              </w:rPr>
+            </w:pPr>
+            <w:r>
+              <w:rPr>
+                <w:sz w:val="17"/>
+                <w:szCs w:val="17"/>
+              </w:rPr>
+              <w:t>University of Illinois at Urbana-Champaign - USA</w:t>
+            </w:r>
+          </w:p>
+        </w:tc>
+        <w:tc>
+          <w:tcPr>
+            <w:tcW w:w="0" w:type="auto"/>
+            <w:tcBorders>
+              <w:top w:val="single" w:sz="6" w:space="0" w:color="CCCCCC"/>
+              <w:left w:val="single" w:sz="6" w:space="0" w:color="CCCCCC"/>
+              <w:bottom w:val="single" w:sz="6" w:space="0" w:color="CCCCCC"/>
+              <w:right w:val="single" w:sz="6" w:space="0" w:color="CCCCCC"/>
+            </w:tcBorders>
+            <w:tcMar>
+              <w:top w:w="0" w:type="dxa"/>
+              <w:left w:w="45" w:type="dxa"/>
+              <w:bottom w:w="0" w:type="dxa"/>
+              <w:right w:w="45" w:type="dxa"/>
+            </w:tcMar>
+            <w:vAlign w:val="bottom"/>
+            <w:hideMark/>
+          </w:tcPr>
+          <w:p>
+            <w:pPr>
+              <w:rPr>
+                <w:rFonts w:ascii="Times New Roman" w:hAnsi="Times New Roman" w:cs="Times New Roman"/>
+                <w:sz w:val="24"/>
+                <w:szCs w:val="24"/>
+              </w:rPr>
+            </w:pPr>
+            <w:r>
+              <w:rPr>
+                <w:sz w:val="17"/>
+                <w:szCs w:val="17"/>
+              </w:rPr>
+              <w:t>University of Illinois at Urbana-Champaign - USA</w:t>
+            </w:r>
+          </w:p>
+        </w:tc>
+        <w:tc>
+          <w:tcPr>
+            <w:tcW w:w="0" w:type="auto"/>
+            <w:tcBorders>
+              <w:top w:val="single" w:sz="6" w:space="0" w:color="CCCCCC"/>
+              <w:left w:val="single" w:sz="6" w:space="0" w:color="CCCCCC"/>
+              <w:bottom w:val="single" w:sz="6" w:space="0" w:color="CCCCCC"/>
+              <w:right w:val="single" w:sz="6" w:space="0" w:color="CCCCCC"/>
+            </w:tcBorders>
+            <w:tcMar>
+              <w:top w:w="0" w:type="dxa"/>
+              <w:left w:w="45" w:type="dxa"/>
+              <w:bottom w:w="0" w:type="dxa"/>
+              <w:right w:w="45" w:type="dxa"/>
+            </w:tcMar>
+            <w:vAlign w:val="bottom"/>
+            <w:hideMark/>
+          </w:tcPr>
+          <w:p>
+            <w:pPr>
+              <w:rPr>
+                <w:rFonts w:ascii="Times New Roman" w:hAnsi="Times New Roman" w:cs="Times New Roman"/>
+                <w:sz w:val="24"/>
+                <w:szCs w:val="24"/>
+              </w:rPr>
+            </w:pPr>
+            <w:r>
+              <w:rPr>
+                <w:sz w:val="17"/>
+                <w:szCs w:val="17"/>
+              </w:rPr>
+              <w:t>University of Washington - USA</w:t>
+            </w:r>
+          </w:p>
+        </w:tc>
+      </w:tr>
+    </w:tbl>
+    <w:p>
+      <w:r>
+        <w:tab/>
+        <w:t>An example record from this dataset</w:t>
+      </w:r>
+    </w:p>
+    <w:p>
+      <w:pPr>
+        <w:pStyle w:val="Heading2"/>
+      </w:pPr>
+      <w:r>
+        <w:t>Citation Network Dataset</w:t>
+      </w:r>
+    </w:p>
+    <w:p>
+      <w:r>
+        <w:t>This dataset has information about more than 629,814 citations, each associated with abstract, authors, year, venue, and title. The abstract as well as the title can be used to extract research keywords associated with the authors.</w:t>
+      </w:r>
+      <w:r>
+        <w:t xml:space="preserve">  </w:t>
+      </w:r>
+      <w:r>
+        <w:t xml:space="preserve">An extended version of recent citation network dataset includes 4,354,534 citation relationships (as of May 25th, 2014). The dataset contains a lot more examples with missing </w:t>
+      </w:r>
+      <w:r>
+        <w:lastRenderedPageBreak/>
+        <w:t>attribute values (e.g., abstract); however, we use this most recent dataset to report up-to-date research areas of professors.</w:t>
+      </w:r>
+    </w:p>
+    <w:p>
+      <w:r>
+        <w:t xml:space="preserve">  </w:t>
+      </w:r>
+      <w:r>
+        <w:rPr>
+          <w:noProof/>
+          <w:color w:val="505B62"/>
+          <w:shd w:val="clear" w:color="auto" w:fill="EBEBEB"/>
+        </w:rPr>
+        <w:drawing>
+          <wp:inline distT="0" distB="0" distL="0" distR="0">
+            <wp:extent cx="4762500" cy="3268980"/>
+            <wp:effectExtent l="0" t="0" r="0" b="7620"/>
+            <wp:docPr id="2" name="Picture 2" descr="Screen Shot 2015-03-31 at 4.08.44 PM.png"/>
+            <wp:cNvGraphicFramePr>
+              <a:graphicFrameLocks xmlns:a="http://schemas.openxmlformats.org/drawingml/2006/main" noChangeAspect="1"/>
+            </wp:cNvGraphicFramePr>
+            <a:graphic xmlns:a="http://schemas.openxmlformats.org/drawingml/2006/main">
+              <a:graphicData uri="http://schemas.openxmlformats.org/drawingml/2006/picture">
+                <pic:pic xmlns:pic="http://schemas.openxmlformats.org/drawingml/2006/picture">
+                  <pic:nvPicPr>
+                    <pic:cNvPr id="0" name="Picture 1" descr="Screen Shot 2015-03-31 at 4.08.44 PM.png"/>
+                    <pic:cNvPicPr>
+                      <a:picLocks noChangeAspect="1" noChangeArrowheads="1"/>
+                    </pic:cNvPicPr>
+                  </pic:nvPicPr>
+                  <pic:blipFill>
+                    <a:blip r:embed="rId10">
+                      <a:extLst>
+                        <a:ext uri="{28A0092B-C50C-407E-A947-70E740481C1C}">
+                          <a14:useLocalDpi xmlns:a14="http://schemas.microsoft.com/office/drawing/2010/main" val="0"/>
+                        </a:ext>
+                      </a:extLst>
+                    </a:blip>
+                    <a:srcRect/>
+                    <a:stretch>
+                      <a:fillRect/>
+                    </a:stretch>
+                  </pic:blipFill>
+                  <pic:spPr bwMode="auto">
+                    <a:xfrm>
+                      <a:off x="0" y="0"/>
+                      <a:ext cx="4762500" cy="3268980"/>
+                    </a:xfrm>
+                    <a:prstGeom prst="rect">
+                      <a:avLst/>
+                    </a:prstGeom>
+                    <a:noFill/>
+                    <a:ln>
+                      <a:noFill/>
+                    </a:ln>
+                  </pic:spPr>
+                </pic:pic>
+              </a:graphicData>
+            </a:graphic>
+          </wp:inline>
+        </w:drawing>
+      </w:r>
+    </w:p>
+    <w:p>
+      <w:r>
+        <w:t>Figure 1. Citation Network Dataset example</w:t>
+      </w:r>
+    </w:p>
+    <w:p>
+      <w:r>
+        <w:t>T</w:t>
+      </w:r>
+      <w:r>
+        <w:t>he dataset contains multiple text files for domain, venue, publication, and author information. To generate a research keyword document for each professor, we first draw a relationship among different entities (i.e., different categories of information).</w:t>
+      </w:r>
+    </w:p>
+    <w:p>
+      <w:r>
+        <w:rPr>
+          <w:noProof/>
+        </w:rPr>
+        <mc:AlternateContent>
+          <mc:Choice Requires="wps">
+            <w:drawing>
+              <wp:inline distT="0" distB="0" distL="0" distR="0" wp14:anchorId="6E50C142" wp14:editId="664B8561">
+                <wp:extent cx="304800" cy="304800"/>
+                <wp:effectExtent l="0" t="0" r="0" b="0"/>
+                <wp:docPr id="5" name="AutoShape 5" descr="https://docs.google.com/a/brown.edu/drawings/d/sC0cVuX9VVI4lgNCV8dmDbA/image?w=439&amp;h=394&amp;rev=696&amp;ac=1"/>
+                <wp:cNvGraphicFramePr>
+                  <a:graphicFrameLocks xmlns:a="http://schemas.openxmlformats.org/drawingml/2006/main" noChangeAspect="1"/>
+                </wp:cNvGraphicFramePr>
+                <a:graphic xmlns:a="http://schemas.openxmlformats.org/drawingml/2006/main">
+                  <a:graphicData uri="http://schemas.microsoft.com/office/word/2010/wordprocessingShape">
+                    <wps:wsp>
+                      <wps:cNvSpPr>
+                        <a:spLocks noChangeAspect="1" noChangeArrowheads="1"/>
+                      </wps:cNvSpPr>
+                      <wps:spPr bwMode="auto">
+                        <a:xfrm>
+                          <a:off x="0" y="0"/>
+                          <a:ext cx="304800" cy="304800"/>
+                        </a:xfrm>
+                        <a:prstGeom prst="rect">
+                          <a:avLst/>
+                        </a:prstGeom>
+                        <a:noFill/>
+                        <a:ln>
+                          <a:noFill/>
+                        </a:ln>
+                        <a:extLst>
+                          <a:ext uri="{909E8E84-426E-40DD-AFC4-6F175D3DCCD1}">
+                            <a14:hiddenFill xmlns:a14="http://schemas.microsoft.com/office/drawing/2010/main">
+                              <a:solidFill>
+                                <a:srgbClr val="FFFFFF"/>
+                              </a:solidFill>
+                            </a14:hiddenFill>
+                          </a:ext>
+                          <a:ext uri="{91240B29-F687-4F45-9708-019B960494DF}">
+                            <a14:hiddenLine xmlns:a14="http://schemas.microsoft.com/office/drawing/2010/main" w="9525">
+                              <a:solidFill>
+                                <a:srgbClr val="000000"/>
+                              </a:solidFill>
+                              <a:miter lim="800000"/>
+                              <a:headEnd/>
+                              <a:tailEnd/>
+                            </a14:hiddenLine>
+                          </a:ext>
+                        </a:extLst>
+                      </wps:spPr>
+                      <wps:bodyPr rot="0" vert="horz" wrap="square" lIns="91440" tIns="45720" rIns="91440" bIns="45720" anchor="t" anchorCtr="0" upright="1">
+                        <a:noAutofit/>
+                      </wps:bodyPr>
+                    </wps:wsp>
+                  </a:graphicData>
+                </a:graphic>
+              </wp:inline>
+            </w:drawing>
+          </mc:Choice>
+          <mc:Fallback>
+            <w:pict>
+              <v:rect w14:anchorId="46AF1342" id="AutoShape 5" o:spid="_x0000_s1026" alt="https://docs.google.com/a/brown.edu/drawings/d/sC0cVuX9VVI4lgNCV8dmDbA/image?w=439&amp;h=394&amp;rev=696&amp;ac=1" style="width:24pt;height:24pt;visibility:visible;mso-wrap-style:square;mso-left-percent:-10001;mso-top-percent:-10001;mso-position-horizontal:absolute;mso-position-horizontal-relative:char;mso-position-vertical:absolute;mso-position-vertical-relative:line;mso-left-percent:-10001;mso-top-percent:-10001;v-text-anchor:top" o:gfxdata="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" filled="f" stroked="f">
+                <o:lock v:ext="edit" aspectratio="t"/>
+                <w10:anchorlock/>
+              </v:rect>
+            </w:pict>
+          </mc:Fallback>
+        </mc:AlternateContent>
+      </w:r>
+      <w:r>
+        <w:rPr>
+          <w:noProof/>
+        </w:rPr>
+        <w:drawing>
+          <wp:anchor distT="0" distB="0" distL="114300" distR="114300" simplePos="0" relativeHeight="251659264" behindDoc="0" locked="0" layoutInCell="1" allowOverlap="1">
+            <wp:simplePos x="0" y="0"/>
+            <wp:positionH relativeFrom="column">
+              <wp:posOffset>304800</wp:posOffset>
+            </wp:positionH>
+            <wp:positionV relativeFrom="paragraph">
+              <wp:posOffset>0</wp:posOffset>
+            </wp:positionV>
+            <wp:extent cx="3718560" cy="3139440"/>
+            <wp:effectExtent l="0" t="0" r="0" b="0"/>
+            <wp:wrapSquare wrapText="bothSides"/>
+            <wp:docPr id="6" name="Picture 6"/>
+            <wp:cNvGraphicFramePr>
+              <a:graphicFrameLocks xmlns:a="http://schemas.openxmlformats.org/drawingml/2006/main" noChangeAspect="1"/>
+            </wp:cNvGraphicFramePr>
+            <a:graphic xmlns:a="http://schemas.openxmlformats.org/drawingml/2006/main">
+              <a:graphicData uri="http://schemas.openxmlformats.org/drawingml/2006/picture">
+                <pic:pic xmlns:pic="http://schemas.openxmlformats.org/drawingml/2006/picture">
+                  <pic:nvPicPr>
+                    <pic:cNvPr id="6" name="Schema_keyword.png"/>
+                    <pic:cNvPicPr/>
+                  </pic:nvPicPr>
+                  <pic:blipFill rotWithShape="1">
+                    <a:blip r:embed="rId11">
+                      <a:extLst>
+                        <a:ext uri="{28A0092B-C50C-407E-A947-70E740481C1C}">
+                          <a14:useLocalDpi xmlns:a14="http://schemas.microsoft.com/office/drawing/2010/main" val="0"/>
+                        </a:ext>
+                      </a:extLst>
+                    </a:blip>
+                    <a:srcRect l="6880" t="7894" r="15039" b="4214"/>
+                    <a:stretch/>
+                  </pic:blipFill>
+                  <pic:spPr bwMode="auto">
+                    <a:xfrm>
+                      <a:off x="0" y="0"/>
+                      <a:ext cx="3718560" cy="3139440"/>
+                    </a:xfrm>
+                    <a:prstGeom prst="rect">
+                      <a:avLst/>
+                    </a:prstGeom>
+                    <a:ln>
+                      <a:noFill/>
+                    </a:ln>
+                    <a:extLst>
+                      <a:ext uri="{53640926-AAD7-44D8-BBD7-CCE9431645EC}">
+                        <a14:shadowObscured xmlns:a14="http://schemas.microsoft.com/office/drawing/2010/main"/>
+                      </a:ext>
+                    </a:extLst>
+                  </pic:spPr>
+                </pic:pic>
+              </a:graphicData>
+            </a:graphic>
+            <wp14:sizeRelH relativeFrom="page">
+              <wp14:pctWidth>0</wp14:pctWidth>
+            </wp14:sizeRelH>
+            <wp14:sizeRelV relativeFrom="page">
+              <wp14:pctHeight>0</wp14:pctHeight>
+            </wp14:sizeRelV>
+          </wp:anchor>
+        </w:drawing>
+      </w:r>
+    </w:p>
+    <w:p>
+      <w:r>
+        <w:t>Figure 2. ER-diagram for authors and their research (i.e., domain, publication)</w:t>
+      </w:r>
+    </w:p>
+    <w:p/>
+    <w:p>
+      <w:r>
+        <w:t xml:space="preserve">We index all the authors by a unique integer value from 1 to |author|. There will be a single document per author, and all publications related to a given author are concatenated to form a document. A document is represented as a string vector: </w:t>
+      </w:r>
+    </w:p>
+    <w:p>
+      <w:r>
+        <w:t xml:space="preserve">d=&lt;id,autname,pubtitle:venname:domname:pubabstract, ...&gt;. </w:t>
+      </w:r>
+    </w:p>
+    <w:p>
+      <w:r>
+        <w:lastRenderedPageBreak/>
+        <w:t>If there are multiple publications by the author, then ‘pubtitle:venname:domname:pubabstract’ for each publication will be joined with the other with a comma in-between.</w:t>
+      </w:r>
+    </w:p>
+    <w:p>
+      <w:r>
+        <w:rPr>
+          <w:noProof/>
+        </w:rPr>
+        <w:drawing>
+          <wp:inline distT="0" distB="0" distL="0" distR="0">
+            <wp:extent cx="7444740" cy="678180"/>
+            <wp:effectExtent l="0" t="0" r="3810" b="7620"/>
+            <wp:docPr id="3" name="Picture 3" descr="https://lh5.googleusercontent.com/qzr77l7-BblIq-gSXTRkhF0nL7ajY_lTSCQuZBWlirUfaRsMRWOGA7Ifyq1rhnizxmonXmHpabVUK8TW_AzYKwLrf33p0QkVOQld9jpDckx6McSvyw4gU1Nt8dPZxUTf7HHlf4s"/>
+            <wp:cNvGraphicFramePr>
+              <a:graphicFrameLocks xmlns:a="http://schemas.openxmlformats.org/drawingml/2006/main" noChangeAspect="1"/>
+            </wp:cNvGraphicFramePr>
+            <a:graphic xmlns:a="http://schemas.openxmlformats.org/drawingml/2006/main">
+              <a:graphicData uri="http://schemas.openxmlformats.org/drawingml/2006/picture">
+                <pic:pic xmlns:pic="http://schemas.openxmlformats.org/drawingml/2006/picture">
+                  <pic:nvPicPr>
+                    <pic:cNvPr id="0" name="Picture 4" descr="https://lh5.googleusercontent.com/qzr77l7-BblIq-gSXTRkhF0nL7ajY_lTSCQuZBWlirUfaRsMRWOGA7Ifyq1rhnizxmonXmHpabVUK8TW_AzYKwLrf33p0QkVOQld9jpDckx6McSvyw4gU1Nt8dPZxUTf7HHlf4s"/>
+                    <pic:cNvPicPr>
+                      <a:picLocks noChangeAspect="1" noChangeArrowheads="1"/>
+                    </pic:cNvPicPr>
+                  </pic:nvPicPr>
+                  <pic:blipFill>
+                    <a:blip r:embed="rId12">
+                      <a:extLst>
+                        <a:ext uri="{28A0092B-C50C-407E-A947-70E740481C1C}">
+                          <a14:useLocalDpi xmlns:a14="http://schemas.microsoft.com/office/drawing/2010/main" val="0"/>
+                        </a:ext>
+                      </a:extLst>
+                    </a:blip>
+                    <a:srcRect/>
+                    <a:stretch>
+                      <a:fillRect/>
+                    </a:stretch>
+                  </pic:blipFill>
+                  <pic:spPr bwMode="auto">
+                    <a:xfrm>
+                      <a:off x="0" y="0"/>
+                      <a:ext cx="7444740" cy="678180"/>
+                    </a:xfrm>
+                    <a:prstGeom prst="rect">
+                      <a:avLst/>
+                    </a:prstGeom>
+                    <a:noFill/>
+                    <a:ln>
+                      <a:noFill/>
+                    </a:ln>
+                  </pic:spPr>
+                </pic:pic>
+              </a:graphicData>
+            </a:graphic>
+          </wp:inline>
+        </w:drawing>
+      </w:r>
+    </w:p>
+    <w:p>
+      <w:r>
+        <w:t>Figure 3. Examples from corpus dataset</w:t>
+      </w:r>
+      <w:r>
+        <w:br/>
+      </w:r>
+    </w:p>
+    <w:p>
+      <w:r>
+        <w:rPr>
+          <w:rFonts w:eastAsia="Times New Roman"/>
+        </w:rPr>
+        <w:t>Research keywords or fields of their expertise’s can be obtained from various relations and attributes. In specific, we examine domain name, publication titles, abstracts, and publication venue names and scopes for keywords and associate them with authors.</w:t>
+      </w:r>
+    </w:p>
+    <w:p>
+      <w:pPr>
+        <w:rPr>
+          <w:rFonts w:ascii="Times New Roman" w:eastAsia="Times New Roman" w:hAnsi="Times New Roman" w:cs="Times New Roman"/>
+          <w:sz w:val="24"/>
+          <w:szCs w:val="24"/>
+        </w:rPr>
+      </w:pPr>
+    </w:p>
+    <w:p>
+      <w:pPr>
+        <w:rPr>
+          <w:rFonts w:ascii="Times New Roman" w:eastAsia="Times New Roman" w:hAnsi="Times New Roman" w:cs="Times New Roman"/>
+          <w:sz w:val="24"/>
+          <w:szCs w:val="24"/>
+        </w:rPr>
+      </w:pPr>
+      <w:r>
+        <w:rPr>
+          <w:rFonts w:eastAsia="Times New Roman"/>
+          <w:noProof/>
+        </w:rPr>
+        <w:drawing>
+          <wp:inline distT="0" distB="0" distL="0" distR="0">
+            <wp:extent cx="5943600" cy="2377440"/>
+            <wp:effectExtent l="0" t="0" r="0" b="0"/>
+            <wp:docPr id="8" name="Picture 8"/>
+            <wp:cNvGraphicFramePr>
+              <a:graphicFrameLocks xmlns:a="http://schemas.openxmlformats.org/drawingml/2006/main" noChangeAspect="1"/>
+            </wp:cNvGraphicFramePr>
+            <a:graphic xmlns:a="http://schemas.openxmlformats.org/drawingml/2006/main">
+              <a:graphicData uri="http://schemas.openxmlformats.org/drawingml/2006/picture">
+                <pic:pic xmlns:pic="http://schemas.openxmlformats.org/drawingml/2006/picture">
+                  <pic:nvPicPr>
+                    <pic:cNvPr id="8" name="Schema_keyword (1).png"/>
+                    <pic:cNvPicPr/>
+                  </pic:nvPicPr>
+                  <pic:blipFill rotWithShape="1">
+                    <a:blip r:embed="rId13">
+                      <a:extLst>
+                        <a:ext uri="{28A0092B-C50C-407E-A947-70E740481C1C}">
+                          <a14:useLocalDpi xmlns:a14="http://schemas.microsoft.com/office/drawing/2010/main" val="0"/>
+                        </a:ext>
+                      </a:extLst>
+                    </a:blip>
+                    <a:srcRect t="14017" b="32650"/>
+                    <a:stretch/>
+                  </pic:blipFill>
+                  <pic:spPr bwMode="auto">
+                    <a:xfrm>
+                      <a:off x="0" y="0"/>
+                      <a:ext cx="5943600" cy="2377440"/>
+                    </a:xfrm>
+                    <a:prstGeom prst="rect">
+                      <a:avLst/>
+                    </a:prstGeom>
+                    <a:ln>
+                      <a:noFill/>
+                    </a:ln>
+                    <a:extLst>
+                      <a:ext uri="{53640926-AAD7-44D8-BBD7-CCE9431645EC}">
+                        <a14:shadowObscured xmlns:a14="http://schemas.microsoft.com/office/drawing/2010/main"/>
+                      </a:ext>
+                    </a:extLst>
+                  </pic:spPr>
+                </pic:pic>
+              </a:graphicData>
+            </a:graphic>
+          </wp:inline>
+        </w:drawing>
+      </w:r>
+    </w:p>
+    <w:p>
+      <w:pPr>
+        <w:rPr>
+          <w:rFonts w:ascii="Times New Roman" w:hAnsi="Times New Roman" w:cs="Times New Roman"/>
+          <w:sz w:val="24"/>
+          <w:szCs w:val="24"/>
+        </w:rPr>
+      </w:pPr>
+      <w:r>
+        <w:t>Figure 4. Keyword extraction using tf-idf statistic</w:t>
+      </w:r>
+    </w:p>
+    <w:p>
+      <w:pPr>
+        <w:rPr>
+          <w:rFonts w:ascii="Times New Roman" w:hAnsi="Times New Roman" w:cs="Times New Roman"/>
+          <w:sz w:val="24"/>
+          <w:szCs w:val="24"/>
+        </w:rPr>
+      </w:pPr>
+      <w:r>
+        <w:t xml:space="preserve">A simple keyword extraction procedure is shown in Figure 3. A corpus over all relevant relations and attributes is created; terms (e.g., unigram and bigram) in the corpus are extracted as features as a bag-of-words. Once the bag-of-words model is prepared, we can compute </w:t>
+      </w:r>
+      <w:r>
+        <w:rPr>
+          <w:i/>
+          <w:iCs/>
+        </w:rPr>
+        <w:t>tf-idf</w:t>
+      </w:r>
+      <w:r>
+        <w:t xml:space="preserve"> for each term, and use the </w:t>
+      </w:r>
+      <w:r>
+        <w:rPr>
+          <w:i/>
+          <w:iCs/>
+        </w:rPr>
+        <w:t>tf-idf</w:t>
+      </w:r>
+      <w:r>
+        <w:t xml:space="preserve"> statistic to extract keywords for each author. In brief, term frequency is computed as tf(t,d) =fd(t)maxwdfd(w), inverse document frequency is computed as idf(t,D)=ln(|D||{dD:td}|); we simply multiply those together to get </w:t>
+      </w:r>
+      <w:r>
+        <w:rPr>
+          <w:i/>
+          <w:iCs/>
+        </w:rPr>
+        <w:t>tf-idf</w:t>
+      </w:r>
+      <w:r>
+        <w:t xml:space="preserve">. In this work, we compute </w:t>
+      </w:r>
+      <w:r>
+        <w:rPr>
+          <w:i/>
+          <w:iCs/>
+        </w:rPr>
+        <w:t>tf-idf</w:t>
+      </w:r>
+      <w:r>
+        <w:t xml:space="preserve"> when we build an inverted index for search term-professors relationship (Section 1.4).</w:t>
+      </w:r>
+    </w:p>
+    <w:p>
+      <w:r>
+        <w:t>Inverted Index: TODO this paragraph</w:t>
+      </w:r>
+    </w:p>
+    <w:p>
+      <w:pPr>
+        <w:pStyle w:val="Heading2"/>
+      </w:pPr>
+      <w:r>
+        <w:t>Integrated Postsecondary Education Data Set (IPEDS)</w:t>
+      </w:r>
+    </w:p>
+    <w:p/>
+    <w:p>
+      <w:pPr>
+        <w:pStyle w:val="Heading1"/>
+      </w:pPr>
+      <w:r>
+        <w:t>Visualization</w:t>
+      </w:r>
+    </w:p>
+    <w:p/>
+    <w:p>
+      <w:pPr>
+        <w:pStyle w:val="Heading1"/>
+      </w:pPr>
+      <w:r>
+        <w:lastRenderedPageBreak/>
+        <w:t>Open Questions</w:t>
+      </w:r>
+    </w:p>
+    <w:p/>
+    <w:p>
+      <w:pPr>
+        <w:pStyle w:val="Heading1"/>
+      </w:pPr>
+      <w:r>
+        <w:t>Conclusion</w:t>
+      </w:r>
+    </w:p>
+    <w:p>
+      <w:r>
+        <w:t>Our original proposal had the following table of desired deliverables.</w:t>
+      </w:r>
+    </w:p>
+    <w:tbl>
+      <w:tblPr>
+        <w:tblW w:w="0" w:type="auto"/>
+        <w:tblCellMar>
+          <w:top w:w="15" w:type="dxa"/>
+          <w:left w:w="15" w:type="dxa"/>
+          <w:bottom w:w="15" w:type="dxa"/>
+          <w:right w:w="15" w:type="dxa"/>
+        </w:tblCellMar>
+        <w:tblLook w:val="04A0" w:firstRow="1" w:lastRow="0" w:firstColumn="1" w:lastColumn="0" w:noHBand="0" w:noVBand="1"/>
+      </w:tblPr>
+      <w:tblGrid>
+        <w:gridCol w:w="906"/>
+        <w:gridCol w:w="8438"/>
+      </w:tblGrid>
+      <w:tr>
+        <w:tc>
+          <w:tcPr>
+            <w:tcW w:w="0" w:type="auto"/>
+            <w:tcBorders>
+              <w:top w:val="single" w:sz="6" w:space="0" w:color="000000"/>
+              <w:left w:val="single" w:sz="6" w:space="0" w:color="000000"/>
+              <w:bottom w:val="single" w:sz="6" w:space="0" w:color="000000"/>
+              <w:right w:val="single" w:sz="6" w:space="0" w:color="000000"/>
+            </w:tcBorders>
+            <w:tcMar>
+              <w:top w:w="105" w:type="dxa"/>
+              <w:left w:w="105" w:type="dxa"/>
+              <w:bottom w:w="105" w:type="dxa"/>
+              <w:right w:w="105" w:type="dxa"/>
+            </w:tcMar>
+            <w:hideMark/>
+          </w:tcPr>
+          <w:p>
+            <w:pPr>
+              <w:spacing w:after="0" w:line="240" w:lineRule="auto"/>
+              <w:rPr>
+                <w:rFonts w:ascii="Times New Roman" w:eastAsia="Times New Roman" w:hAnsi="Times New Roman" w:cs="Times New Roman"/>
+                <w:sz w:val="24"/>
+                <w:szCs w:val="24"/>
+              </w:rPr>
+            </w:pPr>
+            <w:r>
+              <w:rPr>
+                <w:rFonts w:ascii="Arial" w:eastAsia="Times New Roman" w:hAnsi="Arial" w:cs="Arial"/>
+                <w:b/>
+                <w:bCs/>
+                <w:color w:val="000000"/>
+                <w:sz w:val="20"/>
+                <w:szCs w:val="20"/>
+              </w:rPr>
+              <w:t>% of Grade</w:t>
+            </w:r>
+          </w:p>
+        </w:tc>
+        <w:tc>
+          <w:tcPr>
+            <w:tcW w:w="0" w:type="auto"/>
+            <w:tcBorders>
+              <w:top w:val="single" w:sz="6" w:space="0" w:color="000000"/>
+              <w:left w:val="single" w:sz="6" w:space="0" w:color="000000"/>
+              <w:bottom w:val="single" w:sz="6" w:space="0" w:color="000000"/>
+              <w:right w:val="single" w:sz="6" w:space="0" w:color="000000"/>
+            </w:tcBorders>
+            <w:tcMar>
+              <w:top w:w="105" w:type="dxa"/>
+              <w:left w:w="105" w:type="dxa"/>
+              <w:bottom w:w="105" w:type="dxa"/>
+              <w:right w:w="105" w:type="dxa"/>
+            </w:tcMar>
+            <w:hideMark/>
+          </w:tcPr>
+          <w:p>
+            <w:pPr>
+              <w:spacing w:after="0" w:line="240" w:lineRule="auto"/>
+              <w:jc w:val="center"/>
+              <w:rPr>
+                <w:rFonts w:ascii="Times New Roman" w:eastAsia="Times New Roman" w:hAnsi="Times New Roman" w:cs="Times New Roman"/>
+                <w:sz w:val="24"/>
+                <w:szCs w:val="24"/>
+              </w:rPr>
+            </w:pPr>
+            <w:r>
+              <w:rPr>
+                <w:rFonts w:ascii="Arial" w:eastAsia="Times New Roman" w:hAnsi="Arial" w:cs="Arial"/>
+                <w:b/>
+                <w:bCs/>
+                <w:color w:val="000000"/>
+                <w:sz w:val="20"/>
+                <w:szCs w:val="20"/>
+              </w:rPr>
+              <w:t>Deliverable</w:t>
+            </w:r>
+          </w:p>
+        </w:tc>
+      </w:tr>
+      <w:tr>
+        <w:tc>
+          <w:tcPr>
+            <w:tcW w:w="0" w:type="auto"/>
+            <w:tcBorders>
+              <w:top w:val="single" w:sz="6" w:space="0" w:color="000000"/>
+              <w:left w:val="single" w:sz="6" w:space="0" w:color="000000"/>
+              <w:bottom w:val="single" w:sz="6" w:space="0" w:color="000000"/>
+              <w:right w:val="single" w:sz="6" w:space="0" w:color="000000"/>
+            </w:tcBorders>
+            <w:tcMar>
+              <w:top w:w="105" w:type="dxa"/>
+              <w:left w:w="105" w:type="dxa"/>
+              <w:bottom w:w="105" w:type="dxa"/>
+              <w:right w:w="105" w:type="dxa"/>
+            </w:tcMar>
+            <w:hideMark/>
+          </w:tcPr>
+          <w:p>
+            <w:pPr>
+              <w:spacing w:after="0" w:line="240" w:lineRule="auto"/>
+              <w:jc w:val="center"/>
+              <w:rPr>
+                <w:rFonts w:ascii="Times New Roman" w:eastAsia="Times New Roman" w:hAnsi="Times New Roman" w:cs="Times New Roman"/>
+                <w:sz w:val="24"/>
+                <w:szCs w:val="24"/>
+              </w:rPr>
+            </w:pPr>
+            <w:r>
+              <w:rPr>
+                <w:rFonts w:ascii="Arial" w:eastAsia="Times New Roman" w:hAnsi="Arial" w:cs="Arial"/>
+                <w:color w:val="000000"/>
+                <w:sz w:val="23"/>
+                <w:szCs w:val="23"/>
+              </w:rPr>
+              <w:t>75%</w:t>
+            </w:r>
+          </w:p>
+        </w:tc>
+        <w:tc>
+          <w:tcPr>
+            <w:tcW w:w="0" w:type="auto"/>
+            <w:tcBorders>
+              <w:top w:val="single" w:sz="6" w:space="0" w:color="000000"/>
+              <w:left w:val="single" w:sz="6" w:space="0" w:color="000000"/>
+              <w:bottom w:val="single" w:sz="6" w:space="0" w:color="000000"/>
+              <w:right w:val="single" w:sz="6" w:space="0" w:color="000000"/>
+            </w:tcBorders>
+            <w:tcMar>
+              <w:top w:w="105" w:type="dxa"/>
+              <w:left w:w="105" w:type="dxa"/>
+              <w:bottom w:w="105" w:type="dxa"/>
+              <w:right w:w="105" w:type="dxa"/>
+            </w:tcMar>
+            <w:hideMark/>
+          </w:tcPr>
+          <w:p>
+            <w:pPr>
+              <w:spacing w:after="0" w:line="240" w:lineRule="auto"/>
+              <w:rPr>
+                <w:rFonts w:ascii="Times New Roman" w:eastAsia="Times New Roman" w:hAnsi="Times New Roman" w:cs="Times New Roman"/>
+                <w:sz w:val="24"/>
+                <w:szCs w:val="24"/>
+              </w:rPr>
+            </w:pPr>
+            <w:r>
+              <w:rPr>
+                <w:rFonts w:ascii="Arial" w:eastAsia="Times New Roman" w:hAnsi="Arial" w:cs="Arial"/>
+                <w:color w:val="000000"/>
+                <w:sz w:val="23"/>
+                <w:szCs w:val="23"/>
+              </w:rPr>
+              <w:t>A linked data-set of publication, university and CS faculty profile information with a serviceable but minimal web based user interface with search engine</w:t>
+            </w:r>
+          </w:p>
+        </w:tc>
+      </w:tr>
+      <w:tr>
+        <w:tc>
+          <w:tcPr>
+            <w:tcW w:w="0" w:type="auto"/>
+            <w:tcBorders>
+              <w:top w:val="single" w:sz="6" w:space="0" w:color="000000"/>
+              <w:left w:val="single" w:sz="6" w:space="0" w:color="000000"/>
+              <w:bottom w:val="single" w:sz="6" w:space="0" w:color="000000"/>
+              <w:right w:val="single" w:sz="6" w:space="0" w:color="000000"/>
+            </w:tcBorders>
+            <w:tcMar>
+              <w:top w:w="105" w:type="dxa"/>
+              <w:left w:w="105" w:type="dxa"/>
+              <w:bottom w:w="105" w:type="dxa"/>
+              <w:right w:w="105" w:type="dxa"/>
+            </w:tcMar>
+            <w:hideMark/>
+          </w:tcPr>
+          <w:p>
+            <w:pPr>
+              <w:spacing w:after="0" w:line="240" w:lineRule="auto"/>
+              <w:jc w:val="center"/>
+              <w:rPr>
+                <w:rFonts w:ascii="Times New Roman" w:eastAsia="Times New Roman" w:hAnsi="Times New Roman" w:cs="Times New Roman"/>
+                <w:sz w:val="24"/>
+                <w:szCs w:val="24"/>
+              </w:rPr>
+            </w:pPr>
+            <w:r>
+              <w:rPr>
+                <w:rFonts w:ascii="Arial" w:eastAsia="Times New Roman" w:hAnsi="Arial" w:cs="Arial"/>
+                <w:color w:val="000000"/>
+                <w:sz w:val="23"/>
+                <w:szCs w:val="23"/>
+              </w:rPr>
+              <w:t>100%</w:t>
+            </w:r>
+          </w:p>
+        </w:tc>
+        <w:tc>
+          <w:tcPr>
+            <w:tcW w:w="0" w:type="auto"/>
+            <w:tcBorders>
+              <w:top w:val="single" w:sz="6" w:space="0" w:color="000000"/>
+              <w:left w:val="single" w:sz="6" w:space="0" w:color="000000"/>
+              <w:bottom w:val="single" w:sz="6" w:space="0" w:color="000000"/>
+              <w:right w:val="single" w:sz="6" w:space="0" w:color="000000"/>
+            </w:tcBorders>
+            <w:tcMar>
+              <w:top w:w="105" w:type="dxa"/>
+              <w:left w:w="105" w:type="dxa"/>
+              <w:bottom w:w="105" w:type="dxa"/>
+              <w:right w:w="105" w:type="dxa"/>
+            </w:tcMar>
+            <w:hideMark/>
+          </w:tcPr>
+          <w:p>
+            <w:pPr>
+              <w:spacing w:after="0" w:line="240" w:lineRule="auto"/>
+              <w:rPr>
+                <w:rFonts w:ascii="Times New Roman" w:eastAsia="Times New Roman" w:hAnsi="Times New Roman" w:cs="Times New Roman"/>
+                <w:sz w:val="24"/>
+                <w:szCs w:val="24"/>
+              </w:rPr>
+            </w:pPr>
+            <w:r>
+              <w:rPr>
+                <w:rFonts w:ascii="Arial" w:eastAsia="Times New Roman" w:hAnsi="Arial" w:cs="Arial"/>
+                <w:color w:val="000000"/>
+                <w:sz w:val="23"/>
+                <w:szCs w:val="23"/>
+              </w:rPr>
+              <w:t>As above but the user interface will be increased by making better use of visualizations and interactive searching, potential inclusion of a recommendation engine on top of the search engine.</w:t>
+            </w:r>
+          </w:p>
+        </w:tc>
+      </w:tr>
+      <w:tr>
+        <w:tc>
+          <w:tcPr>
+            <w:tcW w:w="0" w:type="auto"/>
+            <w:tcBorders>
+              <w:top w:val="single" w:sz="6" w:space="0" w:color="000000"/>
+              <w:left w:val="single" w:sz="6" w:space="0" w:color="000000"/>
+              <w:bottom w:val="single" w:sz="6" w:space="0" w:color="000000"/>
+              <w:right w:val="single" w:sz="6" w:space="0" w:color="000000"/>
+            </w:tcBorders>
+            <w:tcMar>
+              <w:top w:w="105" w:type="dxa"/>
+              <w:left w:w="105" w:type="dxa"/>
+              <w:bottom w:w="105" w:type="dxa"/>
+              <w:right w:w="105" w:type="dxa"/>
+            </w:tcMar>
+            <w:hideMark/>
+          </w:tcPr>
+          <w:p>
+            <w:pPr>
+              <w:spacing w:after="0" w:line="240" w:lineRule="auto"/>
+              <w:jc w:val="center"/>
+              <w:rPr>
+                <w:rFonts w:ascii="Times New Roman" w:eastAsia="Times New Roman" w:hAnsi="Times New Roman" w:cs="Times New Roman"/>
+                <w:sz w:val="24"/>
+                <w:szCs w:val="24"/>
+              </w:rPr>
+            </w:pPr>
+            <w:r>
+              <w:rPr>
+                <w:rFonts w:ascii="Arial" w:eastAsia="Times New Roman" w:hAnsi="Arial" w:cs="Arial"/>
+                <w:color w:val="000000"/>
+                <w:sz w:val="23"/>
+                <w:szCs w:val="23"/>
+              </w:rPr>
+              <w:t>125%</w:t>
+            </w:r>
+          </w:p>
+        </w:tc>
+        <w:tc>
+          <w:tcPr>
+            <w:tcW w:w="0" w:type="auto"/>
+            <w:tcBorders>
+              <w:top w:val="single" w:sz="6" w:space="0" w:color="000000"/>
+              <w:left w:val="single" w:sz="6" w:space="0" w:color="000000"/>
+              <w:bottom w:val="single" w:sz="6" w:space="0" w:color="000000"/>
+              <w:right w:val="single" w:sz="6" w:space="0" w:color="000000"/>
+            </w:tcBorders>
+            <w:tcMar>
+              <w:top w:w="105" w:type="dxa"/>
+              <w:left w:w="105" w:type="dxa"/>
+              <w:bottom w:w="105" w:type="dxa"/>
+              <w:right w:w="105" w:type="dxa"/>
+            </w:tcMar>
+            <w:hideMark/>
+          </w:tcPr>
+          <w:p>
+            <w:pPr>
+              <w:spacing w:after="0" w:line="240" w:lineRule="auto"/>
+              <w:rPr>
+                <w:rFonts w:ascii="Times New Roman" w:eastAsia="Times New Roman" w:hAnsi="Times New Roman" w:cs="Times New Roman"/>
+                <w:sz w:val="24"/>
+                <w:szCs w:val="24"/>
+              </w:rPr>
+            </w:pPr>
+            <w:r>
+              <w:rPr>
+                <w:rFonts w:ascii="Arial" w:eastAsia="Times New Roman" w:hAnsi="Arial" w:cs="Arial"/>
+                <w:color w:val="000000"/>
+                <w:sz w:val="23"/>
+                <w:szCs w:val="23"/>
+              </w:rPr>
+              <w:t>In addition to the base data set and a highly usable web interface additional data sources will be pulled in such as faculty social media like Twitter or LinkedIn.  A recommendation engine will be able to make suggestions of faculty like other faculty based on publication abstract keyword comparison.</w:t>
+            </w:r>
+          </w:p>
+        </w:tc>
+      </w:tr>
+    </w:tbl>
+    <w:p/>
+    <w:p>
+      <w:r>
+        <w:t>We believe that we have firmly met the first two goals.  EXPLAIN HOW</w:t>
+      </w:r>
+      <w:bookmarkStart w:id="0" w:name="_GoBack"/>
+      <w:bookmarkEnd w:id="0"/>
+    </w:p>
     <w:sectPr>
       <w:pgSz w:w="12240" w:h="15840"/>
       <w:pgMar w:top="1440" w:right="1440" w:bottom="1440" w:left="1440" w:header="720" w:footer="720" w:gutter="0"/>
@@ -861,6 +2430,49 @@
     <w:name w:val="Normal"/>
     <w:qFormat/>
   </w:style>
+  <w:style w:type="paragraph" w:styleId="Heading1">
+    <w:name w:val="heading 1"/>
+    <w:basedOn w:val="Normal"/>
+    <w:next w:val="Normal"/>
+    <w:link w:val="Heading1Char"/>
+    <w:uiPriority w:val="9"/>
+    <w:qFormat/>
+    <w:rsid w:val="00047A50"/>
+    <w:pPr>
+      <w:keepNext/>
+      <w:keepLines/>
+      <w:spacing w:before="240" w:after="0"/>
+      <w:outlineLvl w:val="0"/>
+    </w:pPr>
+    <w:rPr>
+      <w:rFonts w:asciiTheme="majorHAnsi" w:eastAsiaTheme="majorEastAsia" w:hAnsiTheme="majorHAnsi" w:cstheme="majorBidi"/>
+      <w:color w:val="2E74B5" w:themeColor="accent1" w:themeShade="BF"/>
+      <w:sz w:val="32"/>
+      <w:szCs w:val="32"/>
+    </w:rPr>
+  </w:style>
+  <w:style w:type="paragraph" w:styleId="Heading2">
+    <w:name w:val="heading 2"/>
+    <w:basedOn w:val="Normal"/>
+    <w:next w:val="Normal"/>
+    <w:link w:val="Heading2Char"/>
+    <w:uiPriority w:val="9"/>
+    <w:unhideWhenUsed/>
+    <w:qFormat/>
+    <w:rsid w:val="00BE56EB"/>
+    <w:pPr>
+      <w:keepNext/>
+      <w:keepLines/>
+      <w:spacing w:before="40" w:after="0"/>
+      <w:outlineLvl w:val="1"/>
+    </w:pPr>
+    <w:rPr>
+      <w:rFonts w:asciiTheme="majorHAnsi" w:eastAsiaTheme="majorEastAsia" w:hAnsiTheme="majorHAnsi" w:cstheme="majorBidi"/>
+      <w:color w:val="2E74B5" w:themeColor="accent1" w:themeShade="BF"/>
+      <w:sz w:val="26"/>
+      <w:szCs w:val="26"/>
+    </w:rPr>
+  </w:style>
   <w:style w:type="character" w:default="1" w:styleId="DefaultParagraphFont">
     <w:name w:val="Default Paragraph Font"/>
     <w:uiPriority w:val="1"/>
@@ -966,6 +2578,32 @@
     <w:rPr>
       <w:color w:val="0563C1" w:themeColor="hyperlink"/>
       <w:u w:val="single"/>
+    </w:rPr>
+  </w:style>
+  <w:style w:type="character" w:customStyle="1" w:styleId="Heading1Char">
+    <w:name w:val="Heading 1 Char"/>
+    <w:basedOn w:val="DefaultParagraphFont"/>
+    <w:link w:val="Heading1"/>
+    <w:uiPriority w:val="9"/>
+    <w:rsid w:val="00047A50"/>
+    <w:rPr>
+      <w:rFonts w:asciiTheme="majorHAnsi" w:eastAsiaTheme="majorEastAsia" w:hAnsiTheme="majorHAnsi" w:cstheme="majorBidi"/>
+      <w:color w:val="2E74B5" w:themeColor="accent1" w:themeShade="BF"/>
+      <w:sz w:val="32"/>
+      <w:szCs w:val="32"/>
+    </w:rPr>
+  </w:style>
+  <w:style w:type="character" w:customStyle="1" w:styleId="Heading2Char">
+    <w:name w:val="Heading 2 Char"/>
+    <w:basedOn w:val="DefaultParagraphFont"/>
+    <w:link w:val="Heading2"/>
+    <w:uiPriority w:val="9"/>
+    <w:rsid w:val="00BE56EB"/>
+    <w:rPr>
+      <w:rFonts w:asciiTheme="majorHAnsi" w:eastAsiaTheme="majorEastAsia" w:hAnsiTheme="majorHAnsi" w:cstheme="majorBidi"/>
+      <w:color w:val="2E74B5" w:themeColor="accent1" w:themeShade="BF"/>
+      <w:sz w:val="26"/>
+      <w:szCs w:val="26"/>
     </w:rPr>
   </w:style>
 </w:styles>
@@ -1230,4 +2868,64 @@
     </a:ext>
   </a:extLst>
 </a:theme>
+</file>
+
+<file path=customXml/item1.xml><?xml version="1.0" encoding="utf-8"?>
+<b:Sources xmlns:b="http://schemas.openxmlformats.org/officeDocument/2006/bibliography" xmlns="http://schemas.openxmlformats.org/officeDocument/2006/bibliography" SelectedStyle="\APASixthEditionOfficeOnline.xsl" StyleName="APA" Version="6">
+  <b:Source>
+    <b:Tag>Jef</b:Tag>
+    <b:SourceType>InternetSite</b:SourceType>
+    <b:Guid>{F3CCFEEA-63A0-4394-96B0-E2B1537E1765}</b:Guid>
+    <b:Title>Analysis of Over 2,000 Computer Science Professors at Top Universities</b:Title>
+    <b:Author>
+      <b:Author>
+        <b:NameList>
+          <b:Person>
+            <b:Last>Huang</b:Last>
+            <b:First>Jeff</b:First>
+          </b:Person>
+        </b:NameList>
+      </b:Author>
+    </b:Author>
+    <b:URL>http://jeffhuang.com/computer_science_professors.html</b:URL>
+    <b:RefOrder>1</b:RefOrder>
+  </b:Source>
+  <b:Source>
+    <b:Tag>Jie08</b:Tag>
+    <b:SourceType>ConferenceProceedings</b:SourceType>
+    <b:Guid>{55C2E877-3C48-42E7-BAB3-253A11933316}</b:Guid>
+    <b:Title>ArnetMiner: Extraction and Mining of Academic Social Networks</b:Title>
+    <b:Year>2008</b:Year>
+    <b:Author>
+      <b:Author>
+        <b:NameList>
+          <b:Person>
+            <b:Last>Jie Tang</b:Last>
+            <b:First>Jing</b:First>
+            <b:Middle>Zhang, Limin Yao, Juanzi Li, Li Zhang, and Zhong Su</b:Middle>
+          </b:Person>
+        </b:NameList>
+      </b:Author>
+    </b:Author>
+    <b:Pages>990-998</b:Pages>
+    <b:ConferenceName>Proceedings of the Fourteenth ACM SIGKDD International Conference on Knowledge Discovery and Data Mining</b:ConferenceName>
+    <b:RefOrder>2</b:RefOrder>
+  </b:Source>
+  <b:Source>
+    <b:Tag>Nat</b:Tag>
+    <b:SourceType>InternetSite</b:SourceType>
+    <b:Guid>{1D022C68-1BC2-4B7E-9755-C0F181A58374}</b:Guid>
+    <b:Title>National Center of Education Statisics,</b:Title>
+    <b:URL>http://nces.ed.gov/ipeds/datacenter/DataFiles.aspx</b:URL>
+    <b:RefOrder>3</b:RefOrder>
+  </b:Source>
+</b:Sources>
+</file>
+
+<file path=customXml/itemProps1.xml><?xml version="1.0" encoding="utf-8"?>
+<ds:datastoreItem xmlns:ds="http://schemas.openxmlformats.org/officeDocument/2006/customXml" ds:itemID="{95E5AB3B-0818-4365-96FE-7DDD79045CC2}">
+  <ds:schemaRefs>
+    <ds:schemaRef ds:uri="http://schemas.openxmlformats.org/officeDocument/2006/bibliography"/>
+  </ds:schemaRefs>
+</ds:datastoreItem>
 </file>
</xml_diff>

<commit_message>
final report updated, indexed_faculty.csv updated
</commit_message>
<xml_diff>
--- a/docs/final report.docx
+++ b/docs/final report.docx
@@ -1,6 +1,6 @@
 
 <file path=word/document.xml><?xml version="1.0" encoding="utf-8"?>
-<w:document xmlns:wpc="http://schemas.microsoft.com/office/word/2010/wordprocessingCanvas" xmlns:mc="http://schemas.openxmlformats.org/markup-compatibility/2006" xmlns:o="urn:schemas-microsoft-com:office:office" xmlns:r="http://schemas.openxmlformats.org/officeDocument/2006/relationships" xmlns:m="http://schemas.openxmlformats.org/officeDocument/2006/math" xmlns:v="urn:schemas-microsoft-com:vml" xmlns:wp14="http://schemas.microsoft.com/office/word/2010/wordprocessingDrawing" xmlns:wp="http://schemas.openxmlformats.org/drawingml/2006/wordprocessingDrawing" xmlns:w10="urn:schemas-microsoft-com:office:word" xmlns:w="http://schemas.openxmlformats.org/wordprocessingml/2006/main" xmlns:w14="http://schemas.microsoft.com/office/word/2010/wordml" xmlns:w15="http://schemas.microsoft.com/office/word/2012/wordml" xmlns:wpg="http://schemas.microsoft.com/office/word/2010/wordprocessingGroup" xmlns:wpi="http://schemas.microsoft.com/office/word/2010/wordprocessingInk" xmlns:wne="http://schemas.microsoft.com/office/word/2006/wordml" xmlns:wps="http://schemas.microsoft.com/office/word/2010/wordprocessingShape" mc:Ignorable="w14 w15 wp14">
+<w:document xmlns:wpc="http://schemas.microsoft.com/office/word/2010/wordprocessingCanvas" xmlns:mo="http://schemas.microsoft.com/office/mac/office/2008/main" xmlns:mc="http://schemas.openxmlformats.org/markup-compatibility/2006" xmlns:mv="urn:schemas-microsoft-com:mac:vml" xmlns:o="urn:schemas-microsoft-com:office:office" xmlns:r="http://schemas.openxmlformats.org/officeDocument/2006/relationships" xmlns:m="http://schemas.openxmlformats.org/officeDocument/2006/math" xmlns:v="urn:schemas-microsoft-com:vml" xmlns:wp14="http://schemas.microsoft.com/office/word/2010/wordprocessingDrawing" xmlns:wp="http://schemas.openxmlformats.org/drawingml/2006/wordprocessingDrawing" xmlns:w10="urn:schemas-microsoft-com:office:word" xmlns:w="http://schemas.openxmlformats.org/wordprocessingml/2006/main" xmlns:w14="http://schemas.microsoft.com/office/word/2010/wordml" xmlns:wpg="http://schemas.microsoft.com/office/word/2010/wordprocessingGroup" xmlns:wpi="http://schemas.microsoft.com/office/word/2010/wordprocessingInk" xmlns:wne="http://schemas.microsoft.com/office/word/2006/wordml" xmlns:wps="http://schemas.microsoft.com/office/word/2010/wordprocessingShape" mc:Ignorable="w14 wp14">
   <w:body>
     <w:p>
       <w:pPr>
@@ -16,7 +16,7 @@
           <w:u w:val="single"/>
         </w:rPr>
         <w:drawing>
-          <wp:anchor distT="0" distB="0" distL="114300" distR="114300" simplePos="0" relativeHeight="251658240" behindDoc="0" locked="0" layoutInCell="1" allowOverlap="1">
+          <wp:anchor distT="0" distB="0" distL="114300" distR="114300" simplePos="0" relativeHeight="251658240" behindDoc="0" locked="0" layoutInCell="1" allowOverlap="1" wp14:anchorId="72263740" wp14:editId="3F2284BE">
             <wp:simplePos x="0" y="0"/>
             <wp:positionH relativeFrom="column">
               <wp:posOffset>-579120</wp:posOffset>
@@ -39,7 +39,7 @@
                     <pic:cNvPicPr/>
                   </pic:nvPicPr>
                   <pic:blipFill>
-                    <a:blip r:embed="rId5" cstate="print">
+                    <a:blip r:embed="rId6" cstate="print">
                       <a:extLst>
                         <a:ext uri="{28A0092B-C50C-407E-A947-70E740481C1C}">
                           <a14:useLocalDpi xmlns:a14="http://schemas.microsoft.com/office/drawing/2010/main" val="0"/>
@@ -107,10 +107,10 @@
         <w:tblLook w:val="0600" w:firstRow="0" w:lastRow="0" w:firstColumn="0" w:lastColumn="0" w:noHBand="1" w:noVBand="1"/>
       </w:tblPr>
       <w:tblGrid>
-        <w:gridCol w:w="2465"/>
-        <w:gridCol w:w="2230"/>
-        <w:gridCol w:w="2689"/>
-        <w:gridCol w:w="1976"/>
+        <w:gridCol w:w="2542"/>
+        <w:gridCol w:w="2298"/>
+        <w:gridCol w:w="2773"/>
+        <w:gridCol w:w="2035"/>
       </w:tblGrid>
       <w:tr>
         <w:trPr>
@@ -182,8 +182,20 @@
                 <w:sz w:val="24"/>
                 <w:szCs w:val="24"/>
               </w:rPr>
-              <w:t>Scott Houde</w:t>
+              <w:t xml:space="preserve">Scott </w:t>
             </w:r>
+            <w:proofErr w:type="spellStart"/>
+            <w:r>
+              <w:rPr>
+                <w:rFonts w:ascii="Trebuchet MS" w:eastAsia="Times New Roman" w:hAnsi="Trebuchet MS" w:cs="Trebuchet MS"/>
+                <w:color w:val="000000" w:themeColor="dark1"/>
+                <w:kern w:val="24"/>
+                <w:sz w:val="24"/>
+                <w:szCs w:val="24"/>
+              </w:rPr>
+              <w:t>Houde</w:t>
+            </w:r>
+            <w:proofErr w:type="spellEnd"/>
           </w:p>
         </w:tc>
         <w:tc>
@@ -244,6 +256,7 @@
                 <w:szCs w:val="24"/>
               </w:rPr>
             </w:pPr>
+            <w:proofErr w:type="spellStart"/>
             <w:r>
               <w:rPr>
                 <w:rFonts w:ascii="Trebuchet MS" w:eastAsia="Times New Roman" w:hAnsi="Trebuchet MS" w:cs="Trebuchet MS"/>
@@ -252,8 +265,31 @@
                 <w:sz w:val="24"/>
                 <w:szCs w:val="24"/>
               </w:rPr>
-              <w:t>Erfan Zamanian</w:t>
+              <w:t>Erfan</w:t>
             </w:r>
+            <w:proofErr w:type="spellEnd"/>
+            <w:r>
+              <w:rPr>
+                <w:rFonts w:ascii="Trebuchet MS" w:eastAsia="Times New Roman" w:hAnsi="Trebuchet MS" w:cs="Trebuchet MS"/>
+                <w:color w:val="000000" w:themeColor="dark1"/>
+                <w:kern w:val="24"/>
+                <w:sz w:val="24"/>
+                <w:szCs w:val="24"/>
+              </w:rPr>
+              <w:t xml:space="preserve"> </w:t>
+            </w:r>
+            <w:proofErr w:type="spellStart"/>
+            <w:r>
+              <w:rPr>
+                <w:rFonts w:ascii="Trebuchet MS" w:eastAsia="Times New Roman" w:hAnsi="Trebuchet MS" w:cs="Trebuchet MS"/>
+                <w:color w:val="000000" w:themeColor="dark1"/>
+                <w:kern w:val="24"/>
+                <w:sz w:val="24"/>
+                <w:szCs w:val="24"/>
+              </w:rPr>
+              <w:t>Zamanian</w:t>
+            </w:r>
+            <w:proofErr w:type="spellEnd"/>
           </w:p>
         </w:tc>
       </w:tr>
@@ -284,7 +320,7 @@
                 <w:szCs w:val="24"/>
               </w:rPr>
             </w:pPr>
-            <w:hyperlink r:id="rId6" w:history="1">
+            <w:hyperlink r:id="rId7" w:history="1">
               <w:r>
                 <w:rPr>
                   <w:rStyle w:val="Hyperlink"/>
@@ -321,7 +357,7 @@
                 <w:szCs w:val="24"/>
               </w:rPr>
             </w:pPr>
-            <w:hyperlink r:id="rId7" w:history="1">
+            <w:hyperlink r:id="rId8" w:history="1">
               <w:r>
                 <w:rPr>
                   <w:rStyle w:val="Hyperlink"/>
@@ -358,7 +394,7 @@
                 <w:szCs w:val="24"/>
               </w:rPr>
             </w:pPr>
-            <w:hyperlink r:id="rId8" w:history="1">
+            <w:hyperlink r:id="rId9" w:history="1">
               <w:r>
                 <w:rPr>
                   <w:rStyle w:val="Hyperlink"/>
@@ -395,7 +431,7 @@
                 <w:szCs w:val="24"/>
               </w:rPr>
             </w:pPr>
-            <w:hyperlink r:id="rId9" w:history="1">
+            <w:hyperlink r:id="rId10" w:history="1">
               <w:r>
                 <w:rPr>
                   <w:rStyle w:val="Hyperlink"/>
@@ -438,6 +474,7 @@
           <w:id w:val="-570193170"/>
           <w:citation/>
         </w:sdtPr>
+        <w:sdtEndPr/>
         <w:sdtContent>
           <w:r>
             <w:fldChar w:fldCharType="begin"/>
@@ -467,6 +504,7 @@
           <w:id w:val="1166213496"/>
           <w:citation/>
         </w:sdtPr>
+        <w:sdtEndPr/>
         <w:sdtContent>
           <w:r>
             <w:fldChar w:fldCharType="begin"/>
@@ -496,6 +534,7 @@
           <w:id w:val="-918788466"/>
           <w:citation/>
         </w:sdtPr>
+        <w:sdtEndPr/>
         <w:sdtContent>
           <w:r>
             <w:fldChar w:fldCharType="begin"/>
@@ -583,14 +622,14 @@
         <w:tblLook w:val="04A0" w:firstRow="1" w:lastRow="0" w:firstColumn="1" w:lastColumn="0" w:noHBand="0" w:noVBand="1"/>
       </w:tblPr>
       <w:tblGrid>
-        <w:gridCol w:w="647"/>
-        <w:gridCol w:w="982"/>
+        <w:gridCol w:w="651"/>
+        <w:gridCol w:w="989"/>
         <w:gridCol w:w="435"/>
         <w:gridCol w:w="712"/>
-        <w:gridCol w:w="1362"/>
-        <w:gridCol w:w="1878"/>
-        <w:gridCol w:w="1878"/>
-        <w:gridCol w:w="1450"/>
+        <w:gridCol w:w="1378"/>
+        <w:gridCol w:w="1909"/>
+        <w:gridCol w:w="1909"/>
+        <w:gridCol w:w="1467"/>
       </w:tblGrid>
       <w:tr>
         <w:tc>
@@ -1192,10 +1231,7 @@
         <w:t>This dataset has information about more than 629,814 citations, each associated with abstract, authors, year, venue, and title. The abstract as well as the title can be used to extract research keywords associated with the authors.</w:t>
       </w:r>
       <w:r>
-        <w:t xml:space="preserve">  </w:t>
-      </w:r>
-      <w:r>
-        <w:t xml:space="preserve">An extended version of recent citation network dataset includes 4,354,534 citation relationships (as of May 25th, 2014). The dataset contains a lot more examples with missing </w:t>
+        <w:t xml:space="preserve">  An extended version of recent citation network dataset includes 4,354,534 citation relationships (as of May 25th, 2014). The dataset contains a lot more examples with missing </w:t>
       </w:r>
       <w:r>
         <w:lastRenderedPageBreak/>
@@ -1213,7 +1249,7 @@
           <w:shd w:val="clear" w:color="auto" w:fill="EBEBEB"/>
         </w:rPr>
         <w:drawing>
-          <wp:inline distT="0" distB="0" distL="0" distR="0">
+          <wp:inline distT="0" distB="0" distL="0" distR="0" wp14:anchorId="2A4B357B" wp14:editId="224F7BF6">
             <wp:extent cx="4762500" cy="3268980"/>
             <wp:effectExtent l="0" t="0" r="0" b="7620"/>
             <wp:docPr id="2" name="Picture 2" descr="Screen Shot 2015-03-31 at 4.08.44 PM.png"/>
@@ -1230,7 +1266,7 @@
                     </pic:cNvPicPr>
                   </pic:nvPicPr>
                   <pic:blipFill>
-                    <a:blip r:embed="rId10">
+                    <a:blip r:embed="rId11">
                       <a:extLst>
                         <a:ext uri="{28A0092B-C50C-407E-A947-70E740481C1C}">
                           <a14:useLocalDpi xmlns:a14="http://schemas.microsoft.com/office/drawing/2010/main" val="0"/>
@@ -1269,10 +1305,7 @@
     </w:p>
     <w:p>
       <w:r>
-        <w:t>T</w:t>
-      </w:r>
-      <w:r>
-        <w:t>he dataset contains multiple text files for domain, venue, publication, and author information. To generate a research keyword document for each professor, we first draw a relationship among different entities (i.e., different categories of information).</w:t>
+        <w:t>The dataset contains multiple text files for domain, venue, publication, and author information. To generate a research keyword document for each professor, we first draw a relationship among different entities (i.e., different categories of information).</w:t>
       </w:r>
     </w:p>
     <w:p>
@@ -1283,7 +1316,7 @@
         <mc:AlternateContent>
           <mc:Choice Requires="wps">
             <w:drawing>
-              <wp:inline distT="0" distB="0" distL="0" distR="0" wp14:anchorId="6E50C142" wp14:editId="664B8561">
+              <wp:inline distT="0" distB="0" distL="0" distR="0" wp14:anchorId="5E5362C2" wp14:editId="400096E0">
                 <wp:extent cx="304800" cy="304800"/>
                 <wp:effectExtent l="0" t="0" r="0" b="0"/>
                 <wp:docPr id="5" name="AutoShape 5" descr="https://docs.google.com/a/brown.edu/drawings/d/sC0cVuX9VVI4lgNCV8dmDbA/image?w=439&amp;h=394&amp;rev=696&amp;ac=1"/>
@@ -1309,14 +1342,14 @@
                           <a:noFill/>
                         </a:ln>
                         <a:extLst>
-                          <a:ext uri="{909E8E84-426E-40DD-AFC4-6F175D3DCCD1}">
+                          <a:ext uri="{909E8E84-426E-40dd-AFC4-6F175D3DCCD1}">
                             <a14:hiddenFill xmlns:a14="http://schemas.microsoft.com/office/drawing/2010/main">
                               <a:solidFill>
                                 <a:srgbClr val="FFFFFF"/>
                               </a:solidFill>
                             </a14:hiddenFill>
                           </a:ext>
-                          <a:ext uri="{91240B29-F687-4F45-9708-019B960494DF}">
+                          <a:ext uri="{91240B29-F687-4f45-9708-019B960494DF}">
                             <a14:hiddenLine xmlns:a14="http://schemas.microsoft.com/office/drawing/2010/main" w="9525">
                               <a:solidFill>
                                 <a:srgbClr val="000000"/>
@@ -1337,7 +1370,7 @@
               </wp:inline>
             </w:drawing>
           </mc:Choice>
-          <mc:Fallback>
+          <mc:Fallback xmlns:w15="http://schemas.microsoft.com/office/word/2012/wordml">
             <w:pict>
               <v:rect w14:anchorId="46AF1342" id="AutoShape 5" o:spid="_x0000_s1026" alt="https://docs.google.com/a/brown.edu/drawings/d/sC0cVuX9VVI4lgNCV8dmDbA/image?w=439&amp;h=394&amp;rev=696&amp;ac=1" style="width:24pt;height:24pt;visibility:visible;mso-wrap-style:square;mso-left-percent:-10001;mso-top-percent:-10001;mso-position-horizontal:absolute;mso-position-horizontal-relative:char;mso-position-vertical:absolute;mso-position-vertical-relative:line;mso-left-percent:-10001;mso-top-percent:-10001;v-text-anchor:top" o:gfxdata="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" filled="f" stroked="f">
                 <o:lock v:ext="edit" aspectratio="t"/>
@@ -1352,7 +1385,7 @@
           <w:noProof/>
         </w:rPr>
         <w:drawing>
-          <wp:anchor distT="0" distB="0" distL="114300" distR="114300" simplePos="0" relativeHeight="251659264" behindDoc="0" locked="0" layoutInCell="1" allowOverlap="1">
+          <wp:anchor distT="0" distB="0" distL="114300" distR="114300" simplePos="0" relativeHeight="251659264" behindDoc="0" locked="0" layoutInCell="1" allowOverlap="1" wp14:anchorId="71A8E684" wp14:editId="77A0394E">
             <wp:simplePos x="0" y="0"/>
             <wp:positionH relativeFrom="column">
               <wp:posOffset>304800</wp:posOffset>
@@ -1375,7 +1408,7 @@
                     <pic:cNvPicPr/>
                   </pic:nvPicPr>
                   <pic:blipFill rotWithShape="1">
-                    <a:blip r:embed="rId11">
+                    <a:blip r:embed="rId12">
                       <a:extLst>
                         <a:ext uri="{28A0092B-C50C-407E-A947-70E740481C1C}">
                           <a14:useLocalDpi xmlns:a14="http://schemas.microsoft.com/office/drawing/2010/main" val="0"/>
@@ -1397,7 +1430,7 @@
                       <a:noFill/>
                     </a:ln>
                     <a:extLst>
-                      <a:ext uri="{53640926-AAD7-44D8-BBD7-CCE9431645EC}">
+                      <a:ext uri="{53640926-AAD7-44d8-BBD7-CCE9431645EC}">
                         <a14:shadowObscured xmlns:a14="http://schemas.microsoft.com/office/drawing/2010/main"/>
                       </a:ext>
                     </a:extLst>
@@ -1427,14 +1460,43 @@
       </w:r>
     </w:p>
     <w:p>
-      <w:r>
-        <w:t xml:space="preserve">d=&lt;id,autname,pubtitle:venname:domname:pubabstract, ...&gt;. </w:t>
-      </w:r>
-    </w:p>
-    <w:p>
+      <w:proofErr w:type="gramStart"/>
       <w:r>
         <w:lastRenderedPageBreak/>
-        <w:t>If there are multiple publications by the author, then ‘pubtitle:venname:domname:pubabstract’ for each publication will be joined with the other with a comma in-between.</w:t>
+        <w:t>d</w:t>
+      </w:r>
+      <w:proofErr w:type="gramEnd"/>
+      <w:r>
+        <w:t>=&lt;</w:t>
+      </w:r>
+      <w:proofErr w:type="spellStart"/>
+      <w:r>
+        <w:t>id,autname,pubtitle:venname:domname:pubabstract</w:t>
+      </w:r>
+      <w:proofErr w:type="spellEnd"/>
+      <w:r>
+        <w:t xml:space="preserve">, ...&gt;. </w:t>
+      </w:r>
+    </w:p>
+    <w:p>
+      <w:r>
+        <w:t>If there are multiple publications by the author, then ‘</w:t>
+      </w:r>
+      <w:proofErr w:type="spellStart"/>
+      <w:r>
+        <w:t>pubtitle</w:t>
+      </w:r>
+      <w:proofErr w:type="gramStart"/>
+      <w:r>
+        <w:t>:venname:domname:pubabstract</w:t>
+      </w:r>
+      <w:proofErr w:type="spellEnd"/>
+      <w:r>
+        <w:t>’</w:t>
+      </w:r>
+      <w:proofErr w:type="gramEnd"/>
+      <w:r>
+        <w:t xml:space="preserve"> for each publication will be joined with the other with a comma in-between.</w:t>
       </w:r>
     </w:p>
     <w:p>
@@ -1443,7 +1505,7 @@
           <w:noProof/>
         </w:rPr>
         <w:drawing>
-          <wp:inline distT="0" distB="0" distL="0" distR="0">
+          <wp:inline distT="0" distB="0" distL="0" distR="0" wp14:anchorId="58C36024" wp14:editId="5A4C3A31">
             <wp:extent cx="7444740" cy="678180"/>
             <wp:effectExtent l="0" t="0" r="3810" b="7620"/>
             <wp:docPr id="3" name="Picture 3" descr="https://lh5.googleusercontent.com/qzr77l7-BblIq-gSXTRkhF0nL7ajY_lTSCQuZBWlirUfaRsMRWOGA7Ifyq1rhnizxmonXmHpabVUK8TW_AzYKwLrf33p0QkVOQld9jpDckx6McSvyw4gU1Nt8dPZxUTf7HHlf4s"/>
@@ -1460,7 +1522,7 @@
                     </pic:cNvPicPr>
                   </pic:nvPicPr>
                   <pic:blipFill>
-                    <a:blip r:embed="rId12">
+                    <a:blip r:embed="rId13">
                       <a:extLst>
                         <a:ext uri="{28A0092B-C50C-407E-A947-70E740481C1C}">
                           <a14:useLocalDpi xmlns:a14="http://schemas.microsoft.com/office/drawing/2010/main" val="0"/>
@@ -1531,7 +1593,7 @@
           <w:noProof/>
         </w:rPr>
         <w:drawing>
-          <wp:inline distT="0" distB="0" distL="0" distR="0">
+          <wp:inline distT="0" distB="0" distL="0" distR="0" wp14:anchorId="39613FF8" wp14:editId="62DFE296">
             <wp:extent cx="5943600" cy="2377440"/>
             <wp:effectExtent l="0" t="0" r="0" b="0"/>
             <wp:docPr id="8" name="Picture 8"/>
@@ -1546,7 +1608,7 @@
                     <pic:cNvPicPr/>
                   </pic:nvPicPr>
                   <pic:blipFill rotWithShape="1">
-                    <a:blip r:embed="rId13">
+                    <a:blip r:embed="rId14">
                       <a:extLst>
                         <a:ext uri="{28A0092B-C50C-407E-A947-70E740481C1C}">
                           <a14:useLocalDpi xmlns:a14="http://schemas.microsoft.com/office/drawing/2010/main" val="0"/>
@@ -1568,7 +1630,7 @@
                       <a:noFill/>
                     </a:ln>
                     <a:extLst>
-                      <a:ext uri="{53640926-AAD7-44D8-BBD7-CCE9431645EC}">
+                      <a:ext uri="{53640926-AAD7-44d8-BBD7-CCE9431645EC}">
                         <a14:shadowObscured xmlns:a14="http://schemas.microsoft.com/office/drawing/2010/main"/>
                       </a:ext>
                     </a:extLst>
@@ -1589,7 +1651,166 @@
         </w:rPr>
       </w:pPr>
       <w:r>
-        <w:t>Figure 4. Keyword extraction using tf-idf statistic</w:t>
+        <w:t xml:space="preserve">Figure 4. Keyword extraction using </w:t>
+      </w:r>
+      <w:proofErr w:type="spellStart"/>
+      <w:r>
+        <w:t>tf-idf</w:t>
+      </w:r>
+      <w:proofErr w:type="spellEnd"/>
+      <w:r>
+        <w:t xml:space="preserve"> statistic</w:t>
+      </w:r>
+    </w:p>
+    <w:p>
+      <w:r>
+        <w:t xml:space="preserve">A simple keyword extraction procedure is shown in Figure 3. A corpus over all relevant relations and attributes is created; terms (e.g., unigram and bigram) in the corpus are extracted as features as a bag-of-words. Once the bag-of-words model is prepared, we can compute </w:t>
+      </w:r>
+      <w:proofErr w:type="spellStart"/>
+      <w:r>
+        <w:rPr>
+          <w:i/>
+          <w:iCs/>
+        </w:rPr>
+        <w:t>tf-idf</w:t>
+      </w:r>
+      <w:proofErr w:type="spellEnd"/>
+      <w:r>
+        <w:t xml:space="preserve"> for each term, and use the </w:t>
+      </w:r>
+      <w:proofErr w:type="spellStart"/>
+      <w:r>
+        <w:rPr>
+          <w:i/>
+          <w:iCs/>
+        </w:rPr>
+        <w:t>tf-idf</w:t>
+      </w:r>
+      <w:proofErr w:type="spellEnd"/>
+      <w:r>
+        <w:t xml:space="preserve"> statistic to extract keywords for each author. In brief, term frequency is computed as </w:t>
+      </w:r>
+      <w:proofErr w:type="spellStart"/>
+      <w:proofErr w:type="gramStart"/>
+      <w:r>
+        <w:t>tf</w:t>
+      </w:r>
+      <w:proofErr w:type="spellEnd"/>
+      <w:r>
+        <w:t>(</w:t>
+      </w:r>
+      <w:proofErr w:type="spellStart"/>
+      <w:proofErr w:type="gramEnd"/>
+      <w:r>
+        <w:t>t,d</w:t>
+      </w:r>
+      <w:proofErr w:type="spellEnd"/>
+      <w:r>
+        <w:t>) =</w:t>
+      </w:r>
+      <w:proofErr w:type="spellStart"/>
+      <w:r>
+        <w:t>fd</w:t>
+      </w:r>
+      <w:proofErr w:type="spellEnd"/>
+      <w:r>
+        <w:t>(t)</w:t>
+      </w:r>
+      <w:proofErr w:type="spellStart"/>
+      <w:r>
+        <w:t>maxwdfd</w:t>
+      </w:r>
+      <w:proofErr w:type="spellEnd"/>
+      <w:r>
+        <w:t xml:space="preserve">(w), inverse document frequency is computed as </w:t>
+      </w:r>
+      <w:proofErr w:type="spellStart"/>
+      <w:r>
+        <w:t>idf</w:t>
+      </w:r>
+      <w:proofErr w:type="spellEnd"/>
+      <w:r>
+        <w:t>(</w:t>
+      </w:r>
+      <w:proofErr w:type="spellStart"/>
+      <w:r>
+        <w:t>t,D</w:t>
+      </w:r>
+      <w:proofErr w:type="spellEnd"/>
+      <w:r>
+        <w:t>)=</w:t>
+      </w:r>
+      <w:proofErr w:type="spellStart"/>
+      <w:r>
+        <w:t>ln</w:t>
+      </w:r>
+      <w:proofErr w:type="spellEnd"/>
+      <w:r>
+        <w:t>(|D||{</w:t>
+      </w:r>
+      <w:proofErr w:type="spellStart"/>
+      <w:r>
+        <w:t>dD:td</w:t>
+      </w:r>
+      <w:proofErr w:type="spellEnd"/>
+      <w:r>
+        <w:t xml:space="preserve">}|); we simply multiply those together to get </w:t>
+      </w:r>
+      <w:proofErr w:type="spellStart"/>
+      <w:r>
+        <w:rPr>
+          <w:i/>
+          <w:iCs/>
+        </w:rPr>
+        <w:t>tf-idf</w:t>
+      </w:r>
+      <w:proofErr w:type="spellEnd"/>
+      <w:r>
+        <w:t xml:space="preserve">. In this work, we compute </w:t>
+      </w:r>
+      <w:proofErr w:type="spellStart"/>
+      <w:r>
+        <w:rPr>
+          <w:i/>
+          <w:iCs/>
+        </w:rPr>
+        <w:t>tf-idf</w:t>
+      </w:r>
+      <w:proofErr w:type="spellEnd"/>
+      <w:r>
+        <w:t xml:space="preserve"> when we build an inverted index for search term-professors relationship (Section 1.4).</w:t>
+      </w:r>
+    </w:p>
+    <w:p>
+      <w:pPr>
+        <w:pStyle w:val="Heading2"/>
+        <w:spacing w:before="200"/>
+        <w:rPr>
+          <w:rFonts w:eastAsia="Times New Roman" w:cs="Times New Roman"/>
+        </w:rPr>
+      </w:pPr>
+      <w:r>
+        <w:rPr>
+          <w:rFonts w:ascii="Trebuchet MS" w:eastAsia="Times New Roman" w:hAnsi="Trebuchet MS" w:cs="Times New Roman"/>
+          <w:color w:val="000000"/>
+        </w:rPr>
+        <w:t>1.4 Inverted Index</w:t>
+      </w:r>
+    </w:p>
+    <w:p>
+      <w:pPr>
+        <w:rPr>
+          <w:rFonts w:eastAsia="Times New Roman" w:cs="Times New Roman"/>
+        </w:rPr>
+      </w:pPr>
+      <w:r>
+        <w:rPr>
+          <w:rFonts w:ascii="Arial" w:eastAsia="Times New Roman" w:hAnsi="Arial" w:cs="Times New Roman"/>
+          <w:color w:val="000000"/>
+          <w:sz w:val="23"/>
+          <w:szCs w:val="23"/>
+        </w:rPr>
+        <w:t xml:space="preserve">We create inverted index for search, which will take in user’s search terms (e.g., research keywords) and output related professor profiles and other information. </w:t>
       </w:r>
     </w:p>
     <w:p>
@@ -1600,54 +1821,162 @@
           <w:szCs w:val="24"/>
         </w:rPr>
       </w:pPr>
-      <w:r>
-        <w:t xml:space="preserve">A simple keyword extraction procedure is shown in Figure 3. A corpus over all relevant relations and attributes is created; terms (e.g., unigram and bigram) in the corpus are extracted as features as a bag-of-words. Once the bag-of-words model is prepared, we can compute </w:t>
-      </w:r>
+    </w:p>
+    <w:p>
       <w:r>
         <w:rPr>
+          <w:noProof/>
+        </w:rPr>
+        <w:lastRenderedPageBreak/>
+        <w:drawing>
+          <wp:inline distT="0" distB="0" distL="0" distR="0" wp14:anchorId="420477FF" wp14:editId="407C53DE">
+            <wp:extent cx="5943600" cy="4457700"/>
+            <wp:effectExtent l="0" t="0" r="0" b="0"/>
+            <wp:docPr id="4" name="Picture 4" descr="Macintosh HD:Users:yeounoh:Downloads:inverted_index.png"/>
+            <wp:cNvGraphicFramePr>
+              <a:graphicFrameLocks xmlns:a="http://schemas.openxmlformats.org/drawingml/2006/main" noChangeAspect="1"/>
+            </wp:cNvGraphicFramePr>
+            <a:graphic xmlns:a="http://schemas.openxmlformats.org/drawingml/2006/main">
+              <a:graphicData uri="http://schemas.openxmlformats.org/drawingml/2006/picture">
+                <pic:pic xmlns:pic="http://schemas.openxmlformats.org/drawingml/2006/picture">
+                  <pic:nvPicPr>
+                    <pic:cNvPr id="0" name="Picture 1" descr="Macintosh HD:Users:yeounoh:Downloads:inverted_index.png"/>
+                    <pic:cNvPicPr>
+                      <a:picLocks noChangeAspect="1" noChangeArrowheads="1"/>
+                    </pic:cNvPicPr>
+                  </pic:nvPicPr>
+                  <pic:blipFill>
+                    <a:blip r:embed="rId15">
+                      <a:extLst>
+                        <a:ext uri="{28A0092B-C50C-407E-A947-70E740481C1C}">
+                          <a14:useLocalDpi xmlns:a14="http://schemas.microsoft.com/office/drawing/2010/main" val="0"/>
+                        </a:ext>
+                      </a:extLst>
+                    </a:blip>
+                    <a:srcRect/>
+                    <a:stretch>
+                      <a:fillRect/>
+                    </a:stretch>
+                  </pic:blipFill>
+                  <pic:spPr bwMode="auto">
+                    <a:xfrm>
+                      <a:off x="0" y="0"/>
+                      <a:ext cx="5943600" cy="4457700"/>
+                    </a:xfrm>
+                    <a:prstGeom prst="rect">
+                      <a:avLst/>
+                    </a:prstGeom>
+                    <a:noFill/>
+                    <a:ln>
+                      <a:noFill/>
+                    </a:ln>
+                  </pic:spPr>
+                </pic:pic>
+              </a:graphicData>
+            </a:graphic>
+          </wp:inline>
+        </w:drawing>
+      </w:r>
+    </w:p>
+    <w:p>
+      <w:r>
+        <w:t>Figure 5. Inverted index for keyword search</w:t>
+      </w:r>
+    </w:p>
+    <w:p>
+      <w:pPr>
+        <w:spacing w:after="0" w:line="240" w:lineRule="auto"/>
+        <w:rPr>
+          <w:rFonts w:ascii="Times" w:hAnsi="Times" w:cs="Times New Roman"/>
+          <w:sz w:val="20"/>
+          <w:szCs w:val="20"/>
+        </w:rPr>
+      </w:pPr>
+      <w:r>
+        <w:rPr>
+          <w:rFonts w:ascii="Arial" w:hAnsi="Arial" w:cs="Times New Roman"/>
+          <w:color w:val="000000"/>
+          <w:sz w:val="23"/>
+          <w:szCs w:val="23"/>
+        </w:rPr>
+        <w:t xml:space="preserve">The index is based on the research keywords from the corpus generated in the previous step. The relevance of each keyword for a given professor can be measured using </w:t>
+      </w:r>
+      <w:proofErr w:type="spellStart"/>
+      <w:r>
+        <w:rPr>
+          <w:rFonts w:ascii="Arial" w:hAnsi="Arial" w:cs="Times New Roman"/>
+          <w:color w:val="000000"/>
+          <w:sz w:val="23"/>
+          <w:szCs w:val="23"/>
+        </w:rPr>
+        <w:t>tf-idf</w:t>
+      </w:r>
+      <w:proofErr w:type="spellEnd"/>
+      <w:r>
+        <w:rPr>
+          <w:rFonts w:ascii="Arial" w:hAnsi="Arial" w:cs="Times New Roman"/>
+          <w:color w:val="000000"/>
+          <w:sz w:val="23"/>
+          <w:szCs w:val="23"/>
+        </w:rPr>
+        <w:t xml:space="preserve">, and we link each unigram and bigram keywords appear in the corpus to the professor IDs who have published containing the keywords. A term’s </w:t>
+      </w:r>
+      <w:proofErr w:type="spellStart"/>
+      <w:r>
+        <w:rPr>
+          <w:rFonts w:ascii="Arial" w:hAnsi="Arial" w:cs="Times New Roman"/>
           <w:i/>
           <w:iCs/>
+          <w:color w:val="000000"/>
+          <w:sz w:val="23"/>
+          <w:szCs w:val="23"/>
         </w:rPr>
-        <w:t>tf-idf</w:t>
-      </w:r>
-      <w:r>
-        <w:t xml:space="preserve"> for each term, and use the </w:t>
-      </w:r>
+        <w:t>idf</w:t>
+      </w:r>
+      <w:proofErr w:type="spellEnd"/>
       <w:r>
         <w:rPr>
-          <w:i/>
-          <w:iCs/>
+          <w:rFonts w:ascii="Arial" w:hAnsi="Arial" w:cs="Times New Roman"/>
+          <w:color w:val="000000"/>
+          <w:sz w:val="23"/>
+          <w:szCs w:val="23"/>
         </w:rPr>
-        <w:t>tf-idf</w:t>
-      </w:r>
-      <w:r>
-        <w:t xml:space="preserve"> statistic to extract keywords for each author. In brief, term frequency is computed as tf(t,d) =fd(t)maxwdfd(w), inverse document frequency is computed as idf(t,D)=ln(|D||{dD:td}|); we simply multiply those together to get </w:t>
-      </w:r>
+        <w:t xml:space="preserve"> can be computed as an inverse of the length of the linked list; </w:t>
+      </w:r>
+      <w:proofErr w:type="spellStart"/>
       <w:r>
         <w:rPr>
-          <w:i/>
-          <w:iCs/>
+          <w:rFonts w:ascii="Arial" w:hAnsi="Arial" w:cs="Times New Roman"/>
+          <w:color w:val="000000"/>
+          <w:sz w:val="23"/>
+          <w:szCs w:val="23"/>
         </w:rPr>
-        <w:t>tf-idf</w:t>
-      </w:r>
-      <w:r>
-        <w:t xml:space="preserve">. In this work, we compute </w:t>
-      </w:r>
+        <w:t>tf</w:t>
+      </w:r>
+      <w:proofErr w:type="spellEnd"/>
       <w:r>
         <w:rPr>
-          <w:i/>
-          <w:iCs/>
+          <w:rFonts w:ascii="Arial" w:hAnsi="Arial" w:cs="Times New Roman"/>
+          <w:color w:val="000000"/>
+          <w:sz w:val="23"/>
+          <w:szCs w:val="23"/>
         </w:rPr>
-        <w:t>tf-idf</w:t>
-      </w:r>
-      <w:r>
-        <w:t xml:space="preserve"> when we build an inverted index for search term-professors relationship (Section 1.4).</w:t>
-      </w:r>
-    </w:p>
-    <w:p>
-      <w:r>
-        <w:t>Inverted Index: TODO this paragraph</w:t>
-      </w:r>
+        <w:t xml:space="preserve"> is computed as we build the inverted index and annotated next to the professor IDs.</w:t>
+      </w:r>
+    </w:p>
+    <w:p>
+      <w:pPr>
+        <w:spacing w:after="0" w:line="240" w:lineRule="auto"/>
+        <w:rPr>
+          <w:rFonts w:ascii="Times" w:eastAsia="Times New Roman" w:hAnsi="Times" w:cs="Times New Roman"/>
+          <w:sz w:val="20"/>
+          <w:szCs w:val="20"/>
+        </w:rPr>
+      </w:pPr>
+    </w:p>
+    <w:p>
+      <w:bookmarkStart w:id="0" w:name="_GoBack"/>
+      <w:bookmarkEnd w:id="0"/>
     </w:p>
     <w:p>
       <w:pPr>
@@ -1672,7 +2001,6 @@
         <w:pStyle w:val="Heading1"/>
       </w:pPr>
       <w:r>
-        <w:lastRenderedPageBreak/>
         <w:t>Open Questions</w:t>
       </w:r>
     </w:p>
@@ -1682,6 +2010,7 @@
         <w:pStyle w:val="Heading1"/>
       </w:pPr>
       <w:r>
+        <w:lastRenderedPageBreak/>
         <w:t>Conclusion</w:t>
       </w:r>
     </w:p>
@@ -1702,8 +2031,8 @@
         <w:tblLook w:val="04A0" w:firstRow="1" w:lastRow="0" w:firstColumn="1" w:lastColumn="0" w:noHBand="0" w:noVBand="1"/>
       </w:tblPr>
       <w:tblGrid>
-        <w:gridCol w:w="906"/>
-        <w:gridCol w:w="8438"/>
+        <w:gridCol w:w="909"/>
+        <w:gridCol w:w="8661"/>
       </w:tblGrid>
       <w:tr>
         <w:tc>
@@ -1741,7 +2070,31 @@
                 <w:sz w:val="20"/>
                 <w:szCs w:val="20"/>
               </w:rPr>
-              <w:t>% of Grade</w:t>
+              <w:t xml:space="preserve">% </w:t>
+            </w:r>
+            <w:proofErr w:type="gramStart"/>
+            <w:r>
+              <w:rPr>
+                <w:rFonts w:ascii="Arial" w:eastAsia="Times New Roman" w:hAnsi="Arial" w:cs="Arial"/>
+                <w:b/>
+                <w:bCs/>
+                <w:color w:val="000000"/>
+                <w:sz w:val="20"/>
+                <w:szCs w:val="20"/>
+              </w:rPr>
+              <w:t>of</w:t>
+            </w:r>
+            <w:proofErr w:type="gramEnd"/>
+            <w:r>
+              <w:rPr>
+                <w:rFonts w:ascii="Arial" w:eastAsia="Times New Roman" w:hAnsi="Arial" w:cs="Arial"/>
+                <w:b/>
+                <w:bCs/>
+                <w:color w:val="000000"/>
+                <w:sz w:val="20"/>
+                <w:szCs w:val="20"/>
+              </w:rPr>
+              <w:t xml:space="preserve"> Grade</w:t>
             </w:r>
           </w:p>
         </w:tc>
@@ -2023,8 +2376,6 @@
       <w:r>
         <w:t>We believe that we have firmly met the first two goals.  EXPLAIN HOW</w:t>
       </w:r>
-      <w:bookmarkStart w:id="0" w:name="_GoBack"/>
-      <w:bookmarkEnd w:id="0"/>
     </w:p>
     <w:sectPr>
       <w:pgSz w:w="12240" w:h="15840"/>
@@ -2037,7 +2388,7 @@
 </file>
 
 <file path=word/styles.xml><?xml version="1.0" encoding="utf-8"?>
-<w:styles xmlns:mc="http://schemas.openxmlformats.org/markup-compatibility/2006" xmlns:r="http://schemas.openxmlformats.org/officeDocument/2006/relationships" xmlns:w="http://schemas.openxmlformats.org/wordprocessingml/2006/main" xmlns:w14="http://schemas.microsoft.com/office/word/2010/wordml" xmlns:w15="http://schemas.microsoft.com/office/word/2012/wordml" mc:Ignorable="w14 w15">
+<w:styles xmlns:mc="http://schemas.openxmlformats.org/markup-compatibility/2006" xmlns:r="http://schemas.openxmlformats.org/officeDocument/2006/relationships" xmlns:w="http://schemas.openxmlformats.org/wordprocessingml/2006/main" xmlns:w14="http://schemas.microsoft.com/office/word/2010/wordml" mc:Ignorable="w14">
   <w:docDefaults>
     <w:rPrDefault>
       <w:rPr>
@@ -2053,378 +2404,153 @@
       </w:pPr>
     </w:pPrDefault>
   </w:docDefaults>
-  <w:latentStyles w:defLockedState="0" w:defUIPriority="99" w:defSemiHidden="0" w:defUnhideWhenUsed="0" w:defQFormat="0" w:count="371">
-    <w:lsdException w:name="Normal" w:uiPriority="0" w:qFormat="1"/>
-    <w:lsdException w:name="heading 1" w:uiPriority="9" w:qFormat="1"/>
-    <w:lsdException w:name="heading 2" w:semiHidden="1" w:uiPriority="9" w:unhideWhenUsed="1" w:qFormat="1"/>
-    <w:lsdException w:name="heading 3" w:semiHidden="1" w:uiPriority="9" w:unhideWhenUsed="1" w:qFormat="1"/>
-    <w:lsdException w:name="heading 4" w:semiHidden="1" w:uiPriority="9" w:unhideWhenUsed="1" w:qFormat="1"/>
-    <w:lsdException w:name="heading 5" w:semiHidden="1" w:uiPriority="9" w:unhideWhenUsed="1" w:qFormat="1"/>
-    <w:lsdException w:name="heading 6" w:semiHidden="1" w:uiPriority="9" w:unhideWhenUsed="1" w:qFormat="1"/>
-    <w:lsdException w:name="heading 7" w:semiHidden="1" w:uiPriority="9" w:unhideWhenUsed="1" w:qFormat="1"/>
-    <w:lsdException w:name="heading 8" w:semiHidden="1" w:uiPriority="9" w:unhideWhenUsed="1" w:qFormat="1"/>
-    <w:lsdException w:name="heading 9" w:semiHidden="1" w:uiPriority="9" w:unhideWhenUsed="1" w:qFormat="1"/>
-    <w:lsdException w:name="index 1" w:semiHidden="1" w:unhideWhenUsed="1"/>
-    <w:lsdException w:name="index 2" w:semiHidden="1" w:unhideWhenUsed="1"/>
-    <w:lsdException w:name="index 3" w:semiHidden="1" w:unhideWhenUsed="1"/>
-    <w:lsdException w:name="index 4" w:semiHidden="1" w:unhideWhenUsed="1"/>
-    <w:lsdException w:name="index 5" w:semiHidden="1" w:unhideWhenUsed="1"/>
-    <w:lsdException w:name="index 6" w:semiHidden="1" w:unhideWhenUsed="1"/>
-    <w:lsdException w:name="index 7" w:semiHidden="1" w:unhideWhenUsed="1"/>
-    <w:lsdException w:name="index 8" w:semiHidden="1" w:unhideWhenUsed="1"/>
-    <w:lsdException w:name="index 9" w:semiHidden="1" w:unhideWhenUsed="1"/>
-    <w:lsdException w:name="toc 1" w:semiHidden="1" w:uiPriority="39" w:unhideWhenUsed="1"/>
-    <w:lsdException w:name="toc 2" w:semiHidden="1" w:uiPriority="39" w:unhideWhenUsed="1"/>
-    <w:lsdException w:name="toc 3" w:semiHidden="1" w:uiPriority="39" w:unhideWhenUsed="1"/>
-    <w:lsdException w:name="toc 4" w:semiHidden="1" w:uiPriority="39" w:unhideWhenUsed="1"/>
-    <w:lsdException w:name="toc 5" w:semiHidden="1" w:uiPriority="39" w:unhideWhenUsed="1"/>
-    <w:lsdException w:name="toc 6" w:semiHidden="1" w:uiPriority="39" w:unhideWhenUsed="1"/>
-    <w:lsdException w:name="toc 7" w:semiHidden="1" w:uiPriority="39" w:unhideWhenUsed="1"/>
-    <w:lsdException w:name="toc 8" w:semiHidden="1" w:uiPriority="39" w:unhideWhenUsed="1"/>
-    <w:lsdException w:name="toc 9" w:semiHidden="1" w:uiPriority="39" w:unhideWhenUsed="1"/>
-    <w:lsdException w:name="Normal Indent" w:semiHidden="1" w:unhideWhenUsed="1"/>
-    <w:lsdException w:name="footnote text" w:semiHidden="1" w:unhideWhenUsed="1"/>
-    <w:lsdException w:name="annotation text" w:semiHidden="1" w:unhideWhenUsed="1"/>
-    <w:lsdException w:name="header" w:semiHidden="1" w:unhideWhenUsed="1"/>
-    <w:lsdException w:name="footer" w:semiHidden="1" w:unhideWhenUsed="1"/>
-    <w:lsdException w:name="index heading" w:semiHidden="1" w:unhideWhenUsed="1"/>
-    <w:lsdException w:name="caption" w:semiHidden="1" w:uiPriority="35" w:unhideWhenUsed="1" w:qFormat="1"/>
-    <w:lsdException w:name="table of figures" w:semiHidden="1" w:unhideWhenUsed="1"/>
-    <w:lsdException w:name="envelope address" w:semiHidden="1" w:unhideWhenUsed="1"/>
-    <w:lsdException w:name="envelope return" w:semiHidden="1" w:unhideWhenUsed="1"/>
-    <w:lsdException w:name="footnote reference" w:semiHidden="1" w:unhideWhenUsed="1"/>
-    <w:lsdException w:name="annotation reference" w:semiHidden="1" w:unhideWhenUsed="1"/>
-    <w:lsdException w:name="line number" w:semiHidden="1" w:unhideWhenUsed="1"/>
-    <w:lsdException w:name="page number" w:semiHidden="1" w:unhideWhenUsed="1"/>
-    <w:lsdException w:name="endnote reference" w:semiHidden="1" w:unhideWhenUsed="1"/>
-    <w:lsdException w:name="endnote text" w:semiHidden="1" w:unhideWhenUsed="1"/>
-    <w:lsdException w:name="table of authorities" w:semiHidden="1" w:unhideWhenUsed="1"/>
-    <w:lsdException w:name="macro" w:semiHidden="1" w:unhideWhenUsed="1"/>
-    <w:lsdException w:name="toa heading" w:semiHidden="1" w:unhideWhenUsed="1"/>
-    <w:lsdException w:name="List" w:semiHidden="1" w:unhideWhenUsed="1"/>
-    <w:lsdException w:name="List Bullet" w:semiHidden="1" w:unhideWhenUsed="1"/>
-    <w:lsdException w:name="List Number" w:semiHidden="1" w:unhideWhenUsed="1"/>
-    <w:lsdException w:name="List 2" w:semiHidden="1" w:unhideWhenUsed="1"/>
-    <w:lsdException w:name="List 3" w:semiHidden="1" w:unhideWhenUsed="1"/>
-    <w:lsdException w:name="List 4" w:semiHidden="1" w:unhideWhenUsed="1"/>
-    <w:lsdException w:name="List 5" w:semiHidden="1" w:unhideWhenUsed="1"/>
-    <w:lsdException w:name="List Bullet 2" w:semiHidden="1" w:unhideWhenUsed="1"/>
-    <w:lsdException w:name="List Bullet 3" w:semiHidden="1" w:unhideWhenUsed="1"/>
-    <w:lsdException w:name="List Bullet 4" w:semiHidden="1" w:unhideWhenUsed="1"/>
-    <w:lsdException w:name="List Bullet 5" w:semiHidden="1" w:unhideWhenUsed="1"/>
-    <w:lsdException w:name="List Number 2" w:semiHidden="1" w:unhideWhenUsed="1"/>
-    <w:lsdException w:name="List Number 3" w:semiHidden="1" w:unhideWhenUsed="1"/>
-    <w:lsdException w:name="List Number 4" w:semiHidden="1" w:unhideWhenUsed="1"/>
-    <w:lsdException w:name="List Number 5" w:semiHidden="1" w:unhideWhenUsed="1"/>
-    <w:lsdException w:name="Title" w:uiPriority="10" w:qFormat="1"/>
-    <w:lsdException w:name="Closing" w:semiHidden="1" w:unhideWhenUsed="1"/>
-    <w:lsdException w:name="Signature" w:semiHidden="1" w:unhideWhenUsed="1"/>
-    <w:lsdException w:name="Default Paragraph Font" w:semiHidden="1" w:uiPriority="1" w:unhideWhenUsed="1"/>
-    <w:lsdException w:name="Body Text" w:semiHidden="1" w:unhideWhenUsed="1"/>
-    <w:lsdException w:name="Body Text Indent" w:semiHidden="1" w:unhideWhenUsed="1"/>
-    <w:lsdException w:name="List Continue" w:semiHidden="1" w:unhideWhenUsed="1"/>
-    <w:lsdException w:name="List Continue 2" w:semiHidden="1" w:unhideWhenUsed="1"/>
-    <w:lsdException w:name="List Continue 3" w:semiHidden="1" w:unhideWhenUsed="1"/>
-    <w:lsdException w:name="List Continue 4" w:semiHidden="1" w:unhideWhenUsed="1"/>
-    <w:lsdException w:name="List Continue 5" w:semiHidden="1" w:unhideWhenUsed="1"/>
-    <w:lsdException w:name="Message Header" w:semiHidden="1" w:unhideWhenUsed="1"/>
-    <w:lsdException w:name="Subtitle" w:uiPriority="11" w:qFormat="1"/>
-    <w:lsdException w:name="Salutation" w:semiHidden="1" w:unhideWhenUsed="1"/>
-    <w:lsdException w:name="Date" w:semiHidden="1" w:unhideWhenUsed="1"/>
-    <w:lsdException w:name="Body Text First Indent" w:semiHidden="1" w:unhideWhenUsed="1"/>
-    <w:lsdException w:name="Body Text First Indent 2" w:semiHidden="1" w:unhideWhenUsed="1"/>
-    <w:lsdException w:name="Note Heading" w:semiHidden="1" w:unhideWhenUsed="1"/>
-    <w:lsdException w:name="Body Text 2" w:semiHidden="1" w:unhideWhenUsed="1"/>
-    <w:lsdException w:name="Body Text 3" w:semiHidden="1" w:unhideWhenUsed="1"/>
-    <w:lsdException w:name="Body Text Indent 2" w:semiHidden="1" w:unhideWhenUsed="1"/>
-    <w:lsdException w:name="Body Text Indent 3" w:semiHidden="1" w:unhideWhenUsed="1"/>
-    <w:lsdException w:name="Block Text" w:semiHidden="1" w:unhideWhenUsed="1"/>
-    <w:lsdException w:name="Hyperlink" w:semiHidden="1" w:unhideWhenUsed="1"/>
-    <w:lsdException w:name="FollowedHyperlink" w:semiHidden="1" w:unhideWhenUsed="1"/>
-    <w:lsdException w:name="Strong" w:uiPriority="22" w:qFormat="1"/>
-    <w:lsdException w:name="Emphasis" w:uiPriority="20" w:qFormat="1"/>
-    <w:lsdException w:name="Document Map" w:semiHidden="1" w:unhideWhenUsed="1"/>
-    <w:lsdException w:name="Plain Text" w:semiHidden="1" w:unhideWhenUsed="1"/>
-    <w:lsdException w:name="E-mail Signature" w:semiHidden="1" w:unhideWhenUsed="1"/>
-    <w:lsdException w:name="HTML Top of Form" w:semiHidden="1" w:unhideWhenUsed="1"/>
-    <w:lsdException w:name="HTML Bottom of Form" w:semiHidden="1" w:unhideWhenUsed="1"/>
-    <w:lsdException w:name="Normal (Web)" w:semiHidden="1" w:unhideWhenUsed="1"/>
-    <w:lsdException w:name="HTML Acronym" w:semiHidden="1" w:unhideWhenUsed="1"/>
-    <w:lsdException w:name="HTML Address" w:semiHidden="1" w:unhideWhenUsed="1"/>
-    <w:lsdException w:name="HTML Cite" w:semiHidden="1" w:unhideWhenUsed="1"/>
-    <w:lsdException w:name="HTML Code" w:semiHidden="1" w:unhideWhenUsed="1"/>
-    <w:lsdException w:name="HTML Definition" w:semiHidden="1" w:unhideWhenUsed="1"/>
-    <w:lsdException w:name="HTML Keyboard" w:semiHidden="1" w:unhideWhenUsed="1"/>
-    <w:lsdException w:name="HTML Preformatted" w:semiHidden="1" w:unhideWhenUsed="1"/>
-    <w:lsdException w:name="HTML Sample" w:semiHidden="1" w:unhideWhenUsed="1"/>
-    <w:lsdException w:name="HTML Typewriter" w:semiHidden="1" w:unhideWhenUsed="1"/>
-    <w:lsdException w:name="HTML Variable" w:semiHidden="1" w:unhideWhenUsed="1"/>
-    <w:lsdException w:name="Normal Table" w:semiHidden="1" w:unhideWhenUsed="1"/>
-    <w:lsdException w:name="annotation subject" w:semiHidden="1" w:unhideWhenUsed="1"/>
-    <w:lsdException w:name="No List" w:semiHidden="1" w:unhideWhenUsed="1"/>
-    <w:lsdException w:name="Outline List 1" w:semiHidden="1" w:unhideWhenUsed="1"/>
-    <w:lsdException w:name="Outline List 2" w:semiHidden="1" w:unhideWhenUsed="1"/>
-    <w:lsdException w:name="Outline List 3" w:semiHidden="1" w:unhideWhenUsed="1"/>
-    <w:lsdException w:name="Table Simple 1" w:semiHidden="1" w:unhideWhenUsed="1"/>
-    <w:lsdException w:name="Table Simple 2" w:semiHidden="1" w:unhideWhenUsed="1"/>
-    <w:lsdException w:name="Table Simple 3" w:semiHidden="1" w:unhideWhenUsed="1"/>
-    <w:lsdException w:name="Table Classic 1" w:semiHidden="1" w:unhideWhenUsed="1"/>
-    <w:lsdException w:name="Table Classic 2" w:semiHidden="1" w:unhideWhenUsed="1"/>
-    <w:lsdException w:name="Table Classic 3" w:semiHidden="1" w:unhideWhenUsed="1"/>
-    <w:lsdException w:name="Table Classic 4" w:semiHidden="1" w:unhideWhenUsed="1"/>
-    <w:lsdException w:name="Table Colorful 1" w:semiHidden="1" w:unhideWhenUsed="1"/>
-    <w:lsdException w:name="Table Colorful 2" w:semiHidden="1" w:unhideWhenUsed="1"/>
-    <w:lsdException w:name="Table Colorful 3" w:semiHidden="1" w:unhideWhenUsed="1"/>
-    <w:lsdException w:name="Table Columns 1" w:semiHidden="1" w:unhideWhenUsed="1"/>
-    <w:lsdException w:name="Table Columns 2" w:semiHidden="1" w:unhideWhenUsed="1"/>
-    <w:lsdException w:name="Table Columns 3" w:semiHidden="1" w:unhideWhenUsed="1"/>
-    <w:lsdException w:name="Table Columns 4" w:semiHidden="1" w:unhideWhenUsed="1"/>
-    <w:lsdException w:name="Table Columns 5" w:semiHidden="1" w:unhideWhenUsed="1"/>
-    <w:lsdException w:name="Table Grid 1" w:semiHidden="1" w:unhideWhenUsed="1"/>
-    <w:lsdException w:name="Table Grid 2" w:semiHidden="1" w:unhideWhenUsed="1"/>
-    <w:lsdException w:name="Table Grid 3" w:semiHidden="1" w:unhideWhenUsed="1"/>
-    <w:lsdException w:name="Table Grid 4" w:semiHidden="1" w:unhideWhenUsed="1"/>
-    <w:lsdException w:name="Table Grid 5" w:semiHidden="1" w:unhideWhenUsed="1"/>
-    <w:lsdException w:name="Table Grid 6" w:semiHidden="1" w:unhideWhenUsed="1"/>
-    <w:lsdException w:name="Table Grid 7" w:semiHidden="1" w:unhideWhenUsed="1"/>
-    <w:lsdException w:name="Table Grid 8" w:semiHidden="1" w:unhideWhenUsed="1"/>
-    <w:lsdException w:name="Table List 1" w:semiHidden="1" w:unhideWhenUsed="1"/>
-    <w:lsdException w:name="Table List 2" w:semiHidden="1" w:unhideWhenUsed="1"/>
-    <w:lsdException w:name="Table List 3" w:semiHidden="1" w:unhideWhenUsed="1"/>
-    <w:lsdException w:name="Table List 4" w:semiHidden="1" w:unhideWhenUsed="1"/>
-    <w:lsdException w:name="Table List 5" w:semiHidden="1" w:unhideWhenUsed="1"/>
-    <w:lsdException w:name="Table List 6" w:semiHidden="1" w:unhideWhenUsed="1"/>
-    <w:lsdException w:name="Table List 7" w:semiHidden="1" w:unhideWhenUsed="1"/>
-    <w:lsdException w:name="Table List 8" w:semiHidden="1" w:unhideWhenUsed="1"/>
-    <w:lsdException w:name="Table 3D effects 1" w:semiHidden="1" w:unhideWhenUsed="1"/>
-    <w:lsdException w:name="Table 3D effects 2" w:semiHidden="1" w:unhideWhenUsed="1"/>
-    <w:lsdException w:name="Table 3D effects 3" w:semiHidden="1" w:unhideWhenUsed="1"/>
-    <w:lsdException w:name="Table Contemporary" w:semiHidden="1" w:unhideWhenUsed="1"/>
-    <w:lsdException w:name="Table Elegant" w:semiHidden="1" w:unhideWhenUsed="1"/>
-    <w:lsdException w:name="Table Professional" w:semiHidden="1" w:unhideWhenUsed="1"/>
-    <w:lsdException w:name="Table Subtle 1" w:semiHidden="1" w:unhideWhenUsed="1"/>
-    <w:lsdException w:name="Table Subtle 2" w:semiHidden="1" w:unhideWhenUsed="1"/>
-    <w:lsdException w:name="Table Web 1" w:semiHidden="1" w:unhideWhenUsed="1"/>
-    <w:lsdException w:name="Table Web 2" w:semiHidden="1" w:unhideWhenUsed="1"/>
-    <w:lsdException w:name="Table Web 3" w:semiHidden="1" w:unhideWhenUsed="1"/>
-    <w:lsdException w:name="Balloon Text" w:semiHidden="1" w:unhideWhenUsed="1"/>
-    <w:lsdException w:name="Table Grid" w:uiPriority="39"/>
-    <w:lsdException w:name="Table Theme" w:semiHidden="1" w:unhideWhenUsed="1"/>
-    <w:lsdException w:name="Placeholder Text" w:semiHidden="1"/>
-    <w:lsdException w:name="No Spacing" w:uiPriority="1" w:qFormat="1"/>
-    <w:lsdException w:name="Light Shading" w:uiPriority="60"/>
-    <w:lsdException w:name="Light List" w:uiPriority="61"/>
-    <w:lsdException w:name="Light Grid" w:uiPriority="62"/>
-    <w:lsdException w:name="Medium Shading 1" w:uiPriority="63"/>
-    <w:lsdException w:name="Medium Shading 2" w:uiPriority="64"/>
-    <w:lsdException w:name="Medium List 1" w:uiPriority="65"/>
-    <w:lsdException w:name="Medium List 2" w:uiPriority="66"/>
-    <w:lsdException w:name="Medium Grid 1" w:uiPriority="67"/>
-    <w:lsdException w:name="Medium Grid 2" w:uiPriority="68"/>
-    <w:lsdException w:name="Medium Grid 3" w:uiPriority="69"/>
-    <w:lsdException w:name="Dark List" w:uiPriority="70"/>
-    <w:lsdException w:name="Colorful Shading" w:uiPriority="71"/>
-    <w:lsdException w:name="Colorful List" w:uiPriority="72"/>
-    <w:lsdException w:name="Colorful Grid" w:uiPriority="73"/>
-    <w:lsdException w:name="Light Shading Accent 1" w:uiPriority="60"/>
-    <w:lsdException w:name="Light List Accent 1" w:uiPriority="61"/>
-    <w:lsdException w:name="Light Grid Accent 1" w:uiPriority="62"/>
-    <w:lsdException w:name="Medium Shading 1 Accent 1" w:uiPriority="63"/>
-    <w:lsdException w:name="Medium Shading 2 Accent 1" w:uiPriority="64"/>
-    <w:lsdException w:name="Medium List 1 Accent 1" w:uiPriority="65"/>
-    <w:lsdException w:name="Revision" w:semiHidden="1"/>
-    <w:lsdException w:name="List Paragraph" w:uiPriority="34" w:qFormat="1"/>
-    <w:lsdException w:name="Quote" w:uiPriority="29" w:qFormat="1"/>
-    <w:lsdException w:name="Intense Quote" w:uiPriority="30" w:qFormat="1"/>
-    <w:lsdException w:name="Medium List 2 Accent 1" w:uiPriority="66"/>
-    <w:lsdException w:name="Medium Grid 1 Accent 1" w:uiPriority="67"/>
-    <w:lsdException w:name="Medium Grid 2 Accent 1" w:uiPriority="68"/>
-    <w:lsdException w:name="Medium Grid 3 Accent 1" w:uiPriority="69"/>
-    <w:lsdException w:name="Dark List Accent 1" w:uiPriority="70"/>
-    <w:lsdException w:name="Colorful Shading Accent 1" w:uiPriority="71"/>
-    <w:lsdException w:name="Colorful List Accent 1" w:uiPriority="72"/>
-    <w:lsdException w:name="Colorful Grid Accent 1" w:uiPriority="73"/>
-    <w:lsdException w:name="Light Shading Accent 2" w:uiPriority="60"/>
-    <w:lsdException w:name="Light List Accent 2" w:uiPriority="61"/>
-    <w:lsdException w:name="Light Grid Accent 2" w:uiPriority="62"/>
-    <w:lsdException w:name="Medium Shading 1 Accent 2" w:uiPriority="63"/>
-    <w:lsdException w:name="Medium Shading 2 Accent 2" w:uiPriority="64"/>
-    <w:lsdException w:name="Medium List 1 Accent 2" w:uiPriority="65"/>
-    <w:lsdException w:name="Medium List 2 Accent 2" w:uiPriority="66"/>
-    <w:lsdException w:name="Medium Grid 1 Accent 2" w:uiPriority="67"/>
-    <w:lsdException w:name="Medium Grid 2 Accent 2" w:uiPriority="68"/>
-    <w:lsdException w:name="Medium Grid 3 Accent 2" w:uiPriority="69"/>
-    <w:lsdException w:name="Dark List Accent 2" w:uiPriority="70"/>
-    <w:lsdException w:name="Colorful Shading Accent 2" w:uiPriority="71"/>
-    <w:lsdException w:name="Colorful List Accent 2" w:uiPriority="72"/>
-    <w:lsdException w:name="Colorful Grid Accent 2" w:uiPriority="73"/>
-    <w:lsdException w:name="Light Shading Accent 3" w:uiPriority="60"/>
-    <w:lsdException w:name="Light List Accent 3" w:uiPriority="61"/>
-    <w:lsdException w:name="Light Grid Accent 3" w:uiPriority="62"/>
-    <w:lsdException w:name="Medium Shading 1 Accent 3" w:uiPriority="63"/>
-    <w:lsdException w:name="Medium Shading 2 Accent 3" w:uiPriority="64"/>
-    <w:lsdException w:name="Medium List 1 Accent 3" w:uiPriority="65"/>
-    <w:lsdException w:name="Medium List 2 Accent 3" w:uiPriority="66"/>
-    <w:lsdException w:name="Medium Grid 1 Accent 3" w:uiPriority="67"/>
-    <w:lsdException w:name="Medium Grid 2 Accent 3" w:uiPriority="68"/>
-    <w:lsdException w:name="Medium Grid 3 Accent 3" w:uiPriority="69"/>
-    <w:lsdException w:name="Dark List Accent 3" w:uiPriority="70"/>
-    <w:lsdException w:name="Colorful Shading Accent 3" w:uiPriority="71"/>
-    <w:lsdException w:name="Colorful List Accent 3" w:uiPriority="72"/>
-    <w:lsdException w:name="Colorful Grid Accent 3" w:uiPriority="73"/>
-    <w:lsdException w:name="Light Shading Accent 4" w:uiPriority="60"/>
-    <w:lsdException w:name="Light List Accent 4" w:uiPriority="61"/>
-    <w:lsdException w:name="Light Grid Accent 4" w:uiPriority="62"/>
-    <w:lsdException w:name="Medium Shading 1 Accent 4" w:uiPriority="63"/>
-    <w:lsdException w:name="Medium Shading 2 Accent 4" w:uiPriority="64"/>
-    <w:lsdException w:name="Medium List 1 Accent 4" w:uiPriority="65"/>
-    <w:lsdException w:name="Medium List 2 Accent 4" w:uiPriority="66"/>
-    <w:lsdException w:name="Medium Grid 1 Accent 4" w:uiPriority="67"/>
-    <w:lsdException w:name="Medium Grid 2 Accent 4" w:uiPriority="68"/>
-    <w:lsdException w:name="Medium Grid 3 Accent 4" w:uiPriority="69"/>
-    <w:lsdException w:name="Dark List Accent 4" w:uiPriority="70"/>
-    <w:lsdException w:name="Colorful Shading Accent 4" w:uiPriority="71"/>
-    <w:lsdException w:name="Colorful List Accent 4" w:uiPriority="72"/>
-    <w:lsdException w:name="Colorful Grid Accent 4" w:uiPriority="73"/>
-    <w:lsdException w:name="Light Shading Accent 5" w:uiPriority="60"/>
-    <w:lsdException w:name="Light List Accent 5" w:uiPriority="61"/>
-    <w:lsdException w:name="Light Grid Accent 5" w:uiPriority="62"/>
-    <w:lsdException w:name="Medium Shading 1 Accent 5" w:uiPriority="63"/>
-    <w:lsdException w:name="Medium Shading 2 Accent 5" w:uiPriority="64"/>
-    <w:lsdException w:name="Medium List 1 Accent 5" w:uiPriority="65"/>
-    <w:lsdException w:name="Medium List 2 Accent 5" w:uiPriority="66"/>
-    <w:lsdException w:name="Medium Grid 1 Accent 5" w:uiPriority="67"/>
-    <w:lsdException w:name="Medium Grid 2 Accent 5" w:uiPriority="68"/>
-    <w:lsdException w:name="Medium Grid 3 Accent 5" w:uiPriority="69"/>
-    <w:lsdException w:name="Dark List Accent 5" w:uiPriority="70"/>
-    <w:lsdException w:name="Colorful Shading Accent 5" w:uiPriority="71"/>
-    <w:lsdException w:name="Colorful List Accent 5" w:uiPriority="72"/>
-    <w:lsdException w:name="Colorful Grid Accent 5" w:uiPriority="73"/>
-    <w:lsdException w:name="Light Shading Accent 6" w:uiPriority="60"/>
-    <w:lsdException w:name="Light List Accent 6" w:uiPriority="61"/>
-    <w:lsdException w:name="Light Grid Accent 6" w:uiPriority="62"/>
-    <w:lsdException w:name="Medium Shading 1 Accent 6" w:uiPriority="63"/>
-    <w:lsdException w:name="Medium Shading 2 Accent 6" w:uiPriority="64"/>
-    <w:lsdException w:name="Medium List 1 Accent 6" w:uiPriority="65"/>
-    <w:lsdException w:name="Medium List 2 Accent 6" w:uiPriority="66"/>
-    <w:lsdException w:name="Medium Grid 1 Accent 6" w:uiPriority="67"/>
-    <w:lsdException w:name="Medium Grid 2 Accent 6" w:uiPriority="68"/>
-    <w:lsdException w:name="Medium Grid 3 Accent 6" w:uiPriority="69"/>
-    <w:lsdException w:name="Dark List Accent 6" w:uiPriority="70"/>
-    <w:lsdException w:name="Colorful Shading Accent 6" w:uiPriority="71"/>
-    <w:lsdException w:name="Colorful List Accent 6" w:uiPriority="72"/>
-    <w:lsdException w:name="Colorful Grid Accent 6" w:uiPriority="73"/>
-    <w:lsdException w:name="Subtle Emphasis" w:uiPriority="19" w:qFormat="1"/>
-    <w:lsdException w:name="Intense Emphasis" w:uiPriority="21" w:qFormat="1"/>
-    <w:lsdException w:name="Subtle Reference" w:uiPriority="31" w:qFormat="1"/>
-    <w:lsdException w:name="Intense Reference" w:uiPriority="32" w:qFormat="1"/>
-    <w:lsdException w:name="Book Title" w:uiPriority="33" w:qFormat="1"/>
-    <w:lsdException w:name="Bibliography" w:semiHidden="1" w:uiPriority="37" w:unhideWhenUsed="1"/>
-    <w:lsdException w:name="TOC Heading" w:semiHidden="1" w:uiPriority="39" w:unhideWhenUsed="1" w:qFormat="1"/>
-    <w:lsdException w:name="Plain Table 1" w:uiPriority="41"/>
-    <w:lsdException w:name="Plain Table 2" w:uiPriority="42"/>
-    <w:lsdException w:name="Plain Table 3" w:uiPriority="43"/>
-    <w:lsdException w:name="Plain Table 4" w:uiPriority="44"/>
-    <w:lsdException w:name="Plain Table 5" w:uiPriority="45"/>
-    <w:lsdException w:name="Grid Table Light" w:uiPriority="40"/>
-    <w:lsdException w:name="Grid Table 1 Light" w:uiPriority="46"/>
-    <w:lsdException w:name="Grid Table 2" w:uiPriority="47"/>
-    <w:lsdException w:name="Grid Table 3" w:uiPriority="48"/>
-    <w:lsdException w:name="Grid Table 4" w:uiPriority="49"/>
-    <w:lsdException w:name="Grid Table 5 Dark" w:uiPriority="50"/>
-    <w:lsdException w:name="Grid Table 6 Colorful" w:uiPriority="51"/>
-    <w:lsdException w:name="Grid Table 7 Colorful" w:uiPriority="52"/>
-    <w:lsdException w:name="Grid Table 1 Light Accent 1" w:uiPriority="46"/>
-    <w:lsdException w:name="Grid Table 2 Accent 1" w:uiPriority="47"/>
-    <w:lsdException w:name="Grid Table 3 Accent 1" w:uiPriority="48"/>
-    <w:lsdException w:name="Grid Table 4 Accent 1" w:uiPriority="49"/>
-    <w:lsdException w:name="Grid Table 5 Dark Accent 1" w:uiPriority="50"/>
-    <w:lsdException w:name="Grid Table 6 Colorful Accent 1" w:uiPriority="51"/>
-    <w:lsdException w:name="Grid Table 7 Colorful Accent 1" w:uiPriority="52"/>
-    <w:lsdException w:name="Grid Table 1 Light Accent 2" w:uiPriority="46"/>
-    <w:lsdException w:name="Grid Table 2 Accent 2" w:uiPriority="47"/>
-    <w:lsdException w:name="Grid Table 3 Accent 2" w:uiPriority="48"/>
-    <w:lsdException w:name="Grid Table 4 Accent 2" w:uiPriority="49"/>
-    <w:lsdException w:name="Grid Table 5 Dark Accent 2" w:uiPriority="50"/>
-    <w:lsdException w:name="Grid Table 6 Colorful Accent 2" w:uiPriority="51"/>
-    <w:lsdException w:name="Grid Table 7 Colorful Accent 2" w:uiPriority="52"/>
-    <w:lsdException w:name="Grid Table 1 Light Accent 3" w:uiPriority="46"/>
-    <w:lsdException w:name="Grid Table 2 Accent 3" w:uiPriority="47"/>
-    <w:lsdException w:name="Grid Table 3 Accent 3" w:uiPriority="48"/>
-    <w:lsdException w:name="Grid Table 4 Accent 3" w:uiPriority="49"/>
-    <w:lsdException w:name="Grid Table 5 Dark Accent 3" w:uiPriority="50"/>
-    <w:lsdException w:name="Grid Table 6 Colorful Accent 3" w:uiPriority="51"/>
-    <w:lsdException w:name="Grid Table 7 Colorful Accent 3" w:uiPriority="52"/>
-    <w:lsdException w:name="Grid Table 1 Light Accent 4" w:uiPriority="46"/>
-    <w:lsdException w:name="Grid Table 2 Accent 4" w:uiPriority="47"/>
-    <w:lsdException w:name="Grid Table 3 Accent 4" w:uiPriority="48"/>
-    <w:lsdException w:name="Grid Table 4 Accent 4" w:uiPriority="49"/>
-    <w:lsdException w:name="Grid Table 5 Dark Accent 4" w:uiPriority="50"/>
-    <w:lsdException w:name="Grid Table 6 Colorful Accent 4" w:uiPriority="51"/>
-    <w:lsdException w:name="Grid Table 7 Colorful Accent 4" w:uiPriority="52"/>
-    <w:lsdException w:name="Grid Table 1 Light Accent 5" w:uiPriority="46"/>
-    <w:lsdException w:name="Grid Table 2 Accent 5" w:uiPriority="47"/>
-    <w:lsdException w:name="Grid Table 3 Accent 5" w:uiPriority="48"/>
-    <w:lsdException w:name="Grid Table 4 Accent 5" w:uiPriority="49"/>
-    <w:lsdException w:name="Grid Table 5 Dark Accent 5" w:uiPriority="50"/>
-    <w:lsdException w:name="Grid Table 6 Colorful Accent 5" w:uiPriority="51"/>
-    <w:lsdException w:name="Grid Table 7 Colorful Accent 5" w:uiPriority="52"/>
-    <w:lsdException w:name="Grid Table 1 Light Accent 6" w:uiPriority="46"/>
-    <w:lsdException w:name="Grid Table 2 Accent 6" w:uiPriority="47"/>
-    <w:lsdException w:name="Grid Table 3 Accent 6" w:uiPriority="48"/>
-    <w:lsdException w:name="Grid Table 4 Accent 6" w:uiPriority="49"/>
-    <w:lsdException w:name="Grid Table 5 Dark Accent 6" w:uiPriority="50"/>
-    <w:lsdException w:name="Grid Table 6 Colorful Accent 6" w:uiPriority="51"/>
-    <w:lsdException w:name="Grid Table 7 Colorful Accent 6" w:uiPriority="52"/>
-    <w:lsdException w:name="List Table 1 Light" w:uiPriority="46"/>
-    <w:lsdException w:name="List Table 2" w:uiPriority="47"/>
-    <w:lsdException w:name="List Table 3" w:uiPriority="48"/>
-    <w:lsdException w:name="List Table 4" w:uiPriority="49"/>
-    <w:lsdException w:name="List Table 5 Dark" w:uiPriority="50"/>
-    <w:lsdException w:name="List Table 6 Colorful" w:uiPriority="51"/>
-    <w:lsdException w:name="List Table 7 Colorful" w:uiPriority="52"/>
-    <w:lsdException w:name="List Table 1 Light Accent 1" w:uiPriority="46"/>
-    <w:lsdException w:name="List Table 2 Accent 1" w:uiPriority="47"/>
-    <w:lsdException w:name="List Table 3 Accent 1" w:uiPriority="48"/>
-    <w:lsdException w:name="List Table 4 Accent 1" w:uiPriority="49"/>
-    <w:lsdException w:name="List Table 5 Dark Accent 1" w:uiPriority="50"/>
-    <w:lsdException w:name="List Table 6 Colorful Accent 1" w:uiPriority="51"/>
-    <w:lsdException w:name="List Table 7 Colorful Accent 1" w:uiPriority="52"/>
-    <w:lsdException w:name="List Table 1 Light Accent 2" w:uiPriority="46"/>
-    <w:lsdException w:name="List Table 2 Accent 2" w:uiPriority="47"/>
-    <w:lsdException w:name="List Table 3 Accent 2" w:uiPriority="48"/>
-    <w:lsdException w:name="List Table 4 Accent 2" w:uiPriority="49"/>
-    <w:lsdException w:name="List Table 5 Dark Accent 2" w:uiPriority="50"/>
-    <w:lsdException w:name="List Table 6 Colorful Accent 2" w:uiPriority="51"/>
-    <w:lsdException w:name="List Table 7 Colorful Accent 2" w:uiPriority="52"/>
-    <w:lsdException w:name="List Table 1 Light Accent 3" w:uiPriority="46"/>
-    <w:lsdException w:name="List Table 2 Accent 3" w:uiPriority="47"/>
-    <w:lsdException w:name="List Table 3 Accent 3" w:uiPriority="48"/>
-    <w:lsdException w:name="List Table 4 Accent 3" w:uiPriority="49"/>
-    <w:lsdException w:name="List Table 5 Dark Accent 3" w:uiPriority="50"/>
-    <w:lsdException w:name="List Table 6 Colorful Accent 3" w:uiPriority="51"/>
-    <w:lsdException w:name="List Table 7 Colorful Accent 3" w:uiPriority="52"/>
-    <w:lsdException w:name="List Table 1 Light Accent 4" w:uiPriority="46"/>
-    <w:lsdException w:name="List Table 2 Accent 4" w:uiPriority="47"/>
-    <w:lsdException w:name="List Table 3 Accent 4" w:uiPriority="48"/>
-    <w:lsdException w:name="List Table 4 Accent 4" w:uiPriority="49"/>
-    <w:lsdException w:name="List Table 5 Dark Accent 4" w:uiPriority="50"/>
-    <w:lsdException w:name="List Table 6 Colorful Accent 4" w:uiPriority="51"/>
-    <w:lsdException w:name="List Table 7 Colorful Accent 4" w:uiPriority="52"/>
-    <w:lsdException w:name="List Table 1 Light Accent 5" w:uiPriority="46"/>
-    <w:lsdException w:name="List Table 2 Accent 5" w:uiPriority="47"/>
-    <w:lsdException w:name="List Table 3 Accent 5" w:uiPriority="48"/>
-    <w:lsdException w:name="List Table 4 Accent 5" w:uiPriority="49"/>
-    <w:lsdException w:name="List Table 5 Dark Accent 5" w:uiPriority="50"/>
-    <w:lsdException w:name="List Table 6 Colorful Accent 5" w:uiPriority="51"/>
-    <w:lsdException w:name="List Table 7 Colorful Accent 5" w:uiPriority="52"/>
-    <w:lsdException w:name="List Table 1 Light Accent 6" w:uiPriority="46"/>
-    <w:lsdException w:name="List Table 2 Accent 6" w:uiPriority="47"/>
-    <w:lsdException w:name="List Table 3 Accent 6" w:uiPriority="48"/>
-    <w:lsdException w:name="List Table 4 Accent 6" w:uiPriority="49"/>
-    <w:lsdException w:name="List Table 5 Dark Accent 6" w:uiPriority="50"/>
-    <w:lsdException w:name="List Table 6 Colorful Accent 6" w:uiPriority="51"/>
-    <w:lsdException w:name="List Table 7 Colorful Accent 6" w:uiPriority="52"/>
+  <w:latentStyles w:defLockedState="0" w:defUIPriority="99" w:defSemiHidden="1" w:defUnhideWhenUsed="1" w:defQFormat="0" w:count="276">
+    <w:lsdException w:name="Normal" w:semiHidden="0" w:uiPriority="0" w:unhideWhenUsed="0" w:qFormat="1"/>
+    <w:lsdException w:name="heading 1" w:semiHidden="0" w:uiPriority="9" w:unhideWhenUsed="0" w:qFormat="1"/>
+    <w:lsdException w:name="heading 2" w:uiPriority="9" w:qFormat="1"/>
+    <w:lsdException w:name="heading 3" w:uiPriority="9" w:qFormat="1"/>
+    <w:lsdException w:name="heading 4" w:uiPriority="9" w:qFormat="1"/>
+    <w:lsdException w:name="heading 5" w:uiPriority="9" w:qFormat="1"/>
+    <w:lsdException w:name="heading 6" w:uiPriority="9" w:qFormat="1"/>
+    <w:lsdException w:name="heading 7" w:uiPriority="9" w:qFormat="1"/>
+    <w:lsdException w:name="heading 8" w:uiPriority="9" w:qFormat="1"/>
+    <w:lsdException w:name="heading 9" w:uiPriority="9" w:qFormat="1"/>
+    <w:lsdException w:name="toc 1" w:uiPriority="39"/>
+    <w:lsdException w:name="toc 2" w:uiPriority="39"/>
+    <w:lsdException w:name="toc 3" w:uiPriority="39"/>
+    <w:lsdException w:name="toc 4" w:uiPriority="39"/>
+    <w:lsdException w:name="toc 5" w:uiPriority="39"/>
+    <w:lsdException w:name="toc 6" w:uiPriority="39"/>
+    <w:lsdException w:name="toc 7" w:uiPriority="39"/>
+    <w:lsdException w:name="toc 8" w:uiPriority="39"/>
+    <w:lsdException w:name="toc 9" w:uiPriority="39"/>
+    <w:lsdException w:name="caption" w:uiPriority="35" w:qFormat="1"/>
+    <w:lsdException w:name="Title" w:semiHidden="0" w:uiPriority="10" w:unhideWhenUsed="0" w:qFormat="1"/>
+    <w:lsdException w:name="Default Paragraph Font" w:uiPriority="1"/>
+    <w:lsdException w:name="Subtitle" w:semiHidden="0" w:uiPriority="11" w:unhideWhenUsed="0" w:qFormat="1"/>
+    <w:lsdException w:name="Strong" w:semiHidden="0" w:uiPriority="22" w:unhideWhenUsed="0" w:qFormat="1"/>
+    <w:lsdException w:name="Emphasis" w:semiHidden="0" w:uiPriority="20" w:unhideWhenUsed="0" w:qFormat="1"/>
+    <w:lsdException w:name="Table Grid" w:semiHidden="0" w:uiPriority="39" w:unhideWhenUsed="0"/>
+    <w:lsdException w:name="Note Level 1" w:semiHidden="0" w:unhideWhenUsed="0"/>
+    <w:lsdException w:name="Note Level 2" w:semiHidden="0" w:unhideWhenUsed="0"/>
+    <w:lsdException w:name="Note Level 3" w:semiHidden="0" w:unhideWhenUsed="0"/>
+    <w:lsdException w:name="Note Level 4" w:semiHidden="0" w:unhideWhenUsed="0"/>
+    <w:lsdException w:name="Note Level 5" w:semiHidden="0" w:unhideWhenUsed="0"/>
+    <w:lsdException w:name="Note Level 6" w:semiHidden="0" w:unhideWhenUsed="0"/>
+    <w:lsdException w:name="Note Level 7" w:semiHidden="0" w:unhideWhenUsed="0"/>
+    <w:lsdException w:name="Note Level 8" w:semiHidden="0" w:unhideWhenUsed="0"/>
+    <w:lsdException w:name="Note Level 9" w:semiHidden="0" w:unhideWhenUsed="0"/>
+    <w:lsdException w:name="Placeholder Text" w:unhideWhenUsed="0"/>
+    <w:lsdException w:name="No Spacing" w:semiHidden="0" w:uiPriority="1" w:unhideWhenUsed="0" w:qFormat="1"/>
+    <w:lsdException w:name="Light Shading" w:semiHidden="0" w:uiPriority="60" w:unhideWhenUsed="0"/>
+    <w:lsdException w:name="Light List" w:semiHidden="0" w:uiPriority="61" w:unhideWhenUsed="0"/>
+    <w:lsdException w:name="Light Grid" w:semiHidden="0" w:uiPriority="62" w:unhideWhenUsed="0"/>
+    <w:lsdException w:name="Medium Shading 1" w:semiHidden="0" w:uiPriority="63" w:unhideWhenUsed="0"/>
+    <w:lsdException w:name="Medium Shading 2" w:semiHidden="0" w:uiPriority="64" w:unhideWhenUsed="0"/>
+    <w:lsdException w:name="Medium List 1" w:semiHidden="0" w:uiPriority="65" w:unhideWhenUsed="0"/>
+    <w:lsdException w:name="Medium List 2" w:semiHidden="0" w:uiPriority="66" w:unhideWhenUsed="0"/>
+    <w:lsdException w:name="Medium Grid 1" w:semiHidden="0" w:uiPriority="67" w:unhideWhenUsed="0"/>
+    <w:lsdException w:name="Medium Grid 2" w:semiHidden="0" w:uiPriority="68" w:unhideWhenUsed="0"/>
+    <w:lsdException w:name="Medium Grid 3" w:semiHidden="0" w:uiPriority="69" w:unhideWhenUsed="0"/>
+    <w:lsdException w:name="Dark List" w:semiHidden="0" w:uiPriority="70" w:unhideWhenUsed="0"/>
+    <w:lsdException w:name="Colorful Shading" w:semiHidden="0" w:uiPriority="71" w:unhideWhenUsed="0"/>
+    <w:lsdException w:name="Colorful List" w:semiHidden="0" w:uiPriority="72" w:unhideWhenUsed="0"/>
+    <w:lsdException w:name="Colorful Grid" w:semiHidden="0" w:uiPriority="73" w:unhideWhenUsed="0"/>
+    <w:lsdException w:name="Light Shading Accent 1" w:semiHidden="0" w:uiPriority="60" w:unhideWhenUsed="0"/>
+    <w:lsdException w:name="Light List Accent 1" w:semiHidden="0" w:uiPriority="61" w:unhideWhenUsed="0"/>
+    <w:lsdException w:name="Light Grid Accent 1" w:semiHidden="0" w:uiPriority="62" w:unhideWhenUsed="0"/>
+    <w:lsdException w:name="Medium Shading 1 Accent 1" w:semiHidden="0" w:uiPriority="63" w:unhideWhenUsed="0"/>
+    <w:lsdException w:name="Medium Shading 2 Accent 1" w:semiHidden="0" w:uiPriority="64" w:unhideWhenUsed="0"/>
+    <w:lsdException w:name="Medium List 1 Accent 1" w:semiHidden="0" w:uiPriority="65" w:unhideWhenUsed="0"/>
+    <w:lsdException w:name="Revision" w:unhideWhenUsed="0"/>
+    <w:lsdException w:name="List Paragraph" w:semiHidden="0" w:uiPriority="34" w:unhideWhenUsed="0" w:qFormat="1"/>
+    <w:lsdException w:name="Quote" w:semiHidden="0" w:uiPriority="29" w:unhideWhenUsed="0" w:qFormat="1"/>
+    <w:lsdException w:name="Intense Quote" w:semiHidden="0" w:uiPriority="30" w:unhideWhenUsed="0" w:qFormat="1"/>
+    <w:lsdException w:name="Medium List 2 Accent 1" w:semiHidden="0" w:uiPriority="66" w:unhideWhenUsed="0"/>
+    <w:lsdException w:name="Medium Grid 1 Accent 1" w:semiHidden="0" w:uiPriority="67" w:unhideWhenUsed="0"/>
+    <w:lsdException w:name="Medium Grid 2 Accent 1" w:semiHidden="0" w:uiPriority="68" w:unhideWhenUsed="0"/>
+    <w:lsdException w:name="Medium Grid 3 Accent 1" w:semiHidden="0" w:uiPriority="69" w:unhideWhenUsed="0"/>
+    <w:lsdException w:name="Dark List Accent 1" w:semiHidden="0" w:uiPriority="70" w:unhideWhenUsed="0"/>
+    <w:lsdException w:name="Colorful Shading Accent 1" w:semiHidden="0" w:uiPriority="71" w:unhideWhenUsed="0"/>
+    <w:lsdException w:name="Colorful List Accent 1" w:semiHidden="0" w:uiPriority="72" w:unhideWhenUsed="0"/>
+    <w:lsdException w:name="Colorful Grid Accent 1" w:semiHidden="0" w:uiPriority="73" w:unhideWhenUsed="0"/>
+    <w:lsdException w:name="Light Shading Accent 2" w:semiHidden="0" w:uiPriority="60" w:unhideWhenUsed="0"/>
+    <w:lsdException w:name="Light List Accent 2" w:semiHidden="0" w:uiPriority="61" w:unhideWhenUsed="0"/>
+    <w:lsdException w:name="Light Grid Accent 2" w:semiHidden="0" w:uiPriority="62" w:unhideWhenUsed="0"/>
+    <w:lsdException w:name="Medium Shading 1 Accent 2" w:semiHidden="0" w:uiPriority="63" w:unhideWhenUsed="0"/>
+    <w:lsdException w:name="Medium Shading 2 Accent 2" w:semiHidden="0" w:uiPriority="64" w:unhideWhenUsed="0"/>
+    <w:lsdException w:name="Medium List 1 Accent 2" w:semiHidden="0" w:uiPriority="65" w:unhideWhenUsed="0"/>
+    <w:lsdException w:name="Medium List 2 Accent 2" w:semiHidden="0" w:uiPriority="66" w:unhideWhenUsed="0"/>
+    <w:lsdException w:name="Medium Grid 1 Accent 2" w:semiHidden="0" w:uiPriority="67" w:unhideWhenUsed="0"/>
+    <w:lsdException w:name="Medium Grid 2 Accent 2" w:semiHidden="0" w:uiPriority="68" w:unhideWhenUsed="0"/>
+    <w:lsdException w:name="Medium Grid 3 Accent 2" w:semiHidden="0" w:uiPriority="69" w:unhideWhenUsed="0"/>
+    <w:lsdException w:name="Dark List Accent 2" w:semiHidden="0" w:uiPriority="70" w:unhideWhenUsed="0"/>
+    <w:lsdException w:name="Colorful Shading Accent 2" w:semiHidden="0" w:uiPriority="71" w:unhideWhenUsed="0"/>
+    <w:lsdException w:name="Colorful List Accent 2" w:semiHidden="0" w:uiPriority="72" w:unhideWhenUsed="0"/>
+    <w:lsdException w:name="Colorful Grid Accent 2" w:semiHidden="0" w:uiPriority="73" w:unhideWhenUsed="0"/>
+    <w:lsdException w:name="Light Shading Accent 3" w:semiHidden="0" w:uiPriority="60" w:unhideWhenUsed="0"/>
+    <w:lsdException w:name="Light List Accent 3" w:semiHidden="0" w:uiPriority="61" w:unhideWhenUsed="0"/>
+    <w:lsdException w:name="Light Grid Accent 3" w:semiHidden="0" w:uiPriority="62" w:unhideWhenUsed="0"/>
+    <w:lsdException w:name="Medium Shading 1 Accent 3" w:semiHidden="0" w:uiPriority="63" w:unhideWhenUsed="0"/>
+    <w:lsdException w:name="Medium Shading 2 Accent 3" w:semiHidden="0" w:uiPriority="64" w:unhideWhenUsed="0"/>
+    <w:lsdException w:name="Medium List 1 Accent 3" w:semiHidden="0" w:uiPriority="65" w:unhideWhenUsed="0"/>
+    <w:lsdException w:name="Medium List 2 Accent 3" w:semiHidden="0" w:uiPriority="66" w:unhideWhenUsed="0"/>
+    <w:lsdException w:name="Medium Grid 1 Accent 3" w:semiHidden="0" w:uiPriority="67" w:unhideWhenUsed="0"/>
+    <w:lsdException w:name="Medium Grid 2 Accent 3" w:semiHidden="0" w:uiPriority="68" w:unhideWhenUsed="0"/>
+    <w:lsdException w:name="Medium Grid 3 Accent 3" w:semiHidden="0" w:uiPriority="69" w:unhideWhenUsed="0"/>
+    <w:lsdException w:name="Dark List Accent 3" w:semiHidden="0" w:uiPriority="70" w:unhideWhenUsed="0"/>
+    <w:lsdException w:name="Colorful Shading Accent 3" w:semiHidden="0" w:uiPriority="71" w:unhideWhenUsed="0"/>
+    <w:lsdException w:name="Colorful List Accent 3" w:semiHidden="0" w:uiPriority="72" w:unhideWhenUsed="0"/>
+    <w:lsdException w:name="Colorful Grid Accent 3" w:semiHidden="0" w:uiPriority="73" w:unhideWhenUsed="0"/>
+    <w:lsdException w:name="Light Shading Accent 4" w:semiHidden="0" w:uiPriority="60" w:unhideWhenUsed="0"/>
+    <w:lsdException w:name="Light List Accent 4" w:semiHidden="0" w:uiPriority="61" w:unhideWhenUsed="0"/>
+    <w:lsdException w:name="Light Grid Accent 4" w:semiHidden="0" w:uiPriority="62" w:unhideWhenUsed="0"/>
+    <w:lsdException w:name="Medium Shading 1 Accent 4" w:semiHidden="0" w:uiPriority="63" w:unhideWhenUsed="0"/>
+    <w:lsdException w:name="Medium Shading 2 Accent 4" w:semiHidden="0" w:uiPriority="64" w:unhideWhenUsed="0"/>
+    <w:lsdException w:name="Medium List 1 Accent 4" w:semiHidden="0" w:uiPriority="65" w:unhideWhenUsed="0"/>
+    <w:lsdException w:name="Medium List 2 Accent 4" w:semiHidden="0" w:uiPriority="66" w:unhideWhenUsed="0"/>
+    <w:lsdException w:name="Medium Grid 1 Accent 4" w:semiHidden="0" w:uiPriority="67" w:unhideWhenUsed="0"/>
+    <w:lsdException w:name="Medium Grid 2 Accent 4" w:semiHidden="0" w:uiPriority="68" w:unhideWhenUsed="0"/>
+    <w:lsdException w:name="Medium Grid 3 Accent 4" w:semiHidden="0" w:uiPriority="69" w:unhideWhenUsed="0"/>
+    <w:lsdException w:name="Dark List Accent 4" w:semiHidden="0" w:uiPriority="70" w:unhideWhenUsed="0"/>
+    <w:lsdException w:name="Colorful Shading Accent 4" w:semiHidden="0" w:uiPriority="71" w:unhideWhenUsed="0"/>
+    <w:lsdException w:name="Colorful List Accent 4" w:semiHidden="0" w:uiPriority="72" w:unhideWhenUsed="0"/>
+    <w:lsdException w:name="Colorful Grid Accent 4" w:semiHidden="0" w:uiPriority="73" w:unhideWhenUsed="0"/>
+    <w:lsdException w:name="Light Shading Accent 5" w:semiHidden="0" w:uiPriority="60" w:unhideWhenUsed="0"/>
+    <w:lsdException w:name="Light List Accent 5" w:semiHidden="0" w:uiPriority="61" w:unhideWhenUsed="0"/>
+    <w:lsdException w:name="Light Grid Accent 5" w:semiHidden="0" w:uiPriority="62" w:unhideWhenUsed="0"/>
+    <w:lsdException w:name="Medium Shading 1 Accent 5" w:semiHidden="0" w:uiPriority="63" w:unhideWhenUsed="0"/>
+    <w:lsdException w:name="Medium Shading 2 Accent 5" w:semiHidden="0" w:uiPriority="64" w:unhideWhenUsed="0"/>
+    <w:lsdException w:name="Medium List 1 Accent 5" w:semiHidden="0" w:uiPriority="65" w:unhideWhenUsed="0"/>
+    <w:lsdException w:name="Medium List 2 Accent 5" w:semiHidden="0" w:uiPriority="66" w:unhideWhenUsed="0"/>
+    <w:lsdException w:name="Medium Grid 1 Accent 5" w:semiHidden="0" w:uiPriority="67" w:unhideWhenUsed="0"/>
+    <w:lsdException w:name="Medium Grid 2 Accent 5" w:semiHidden="0" w:uiPriority="68" w:unhideWhenUsed="0"/>
+    <w:lsdException w:name="Medium Grid 3 Accent 5" w:semiHidden="0" w:uiPriority="69" w:unhideWhenUsed="0"/>
+    <w:lsdException w:name="Dark List Accent 5" w:semiHidden="0" w:uiPriority="70" w:unhideWhenUsed="0"/>
+    <w:lsdException w:name="Colorful Shading Accent 5" w:semiHidden="0" w:uiPriority="71" w:unhideWhenUsed="0"/>
+    <w:lsdException w:name="Colorful List Accent 5" w:semiHidden="0" w:uiPriority="72" w:unhideWhenUsed="0"/>
+    <w:lsdException w:name="Colorful Grid Accent 5" w:semiHidden="0" w:uiPriority="73" w:unhideWhenUsed="0"/>
+    <w:lsdException w:name="Light Shading Accent 6" w:semiHidden="0" w:uiPriority="60" w:unhideWhenUsed="0"/>
+    <w:lsdException w:name="Light List Accent 6" w:semiHidden="0" w:uiPriority="61" w:unhideWhenUsed="0"/>
+    <w:lsdException w:name="Light Grid Accent 6" w:semiHidden="0" w:uiPriority="62" w:unhideWhenUsed="0"/>
+    <w:lsdException w:name="Medium Shading 1 Accent 6" w:semiHidden="0" w:uiPriority="63" w:unhideWhenUsed="0"/>
+    <w:lsdException w:name="Medium Shading 2 Accent 6" w:semiHidden="0" w:uiPriority="64" w:unhideWhenUsed="0"/>
+    <w:lsdException w:name="Medium List 1 Accent 6" w:semiHidden="0" w:uiPriority="65" w:unhideWhenUsed="0"/>
+    <w:lsdException w:name="Medium List 2 Accent 6" w:semiHidden="0" w:uiPriority="66" w:unhideWhenUsed="0"/>
+    <w:lsdException w:name="Medium Grid 1 Accent 6" w:semiHidden="0" w:uiPriority="67" w:unhideWhenUsed="0"/>
+    <w:lsdException w:name="Medium Grid 2 Accent 6" w:semiHidden="0" w:uiPriority="68" w:unhideWhenUsed="0"/>
+    <w:lsdException w:name="Medium Grid 3 Accent 6" w:semiHidden="0" w:uiPriority="69" w:unhideWhenUsed="0"/>
+    <w:lsdException w:name="Dark List Accent 6" w:semiHidden="0" w:uiPriority="70" w:unhideWhenUsed="0"/>
+    <w:lsdException w:name="Colorful Shading Accent 6" w:semiHidden="0" w:uiPriority="71" w:unhideWhenUsed="0"/>
+    <w:lsdException w:name="Colorful List Accent 6" w:semiHidden="0" w:uiPriority="72" w:unhideWhenUsed="0"/>
+    <w:lsdException w:name="Colorful Grid Accent 6" w:semiHidden="0" w:uiPriority="73" w:unhideWhenUsed="0"/>
+    <w:lsdException w:name="Subtle Emphasis" w:semiHidden="0" w:uiPriority="19" w:unhideWhenUsed="0" w:qFormat="1"/>
+    <w:lsdException w:name="Intense Emphasis" w:semiHidden="0" w:uiPriority="21" w:unhideWhenUsed="0" w:qFormat="1"/>
+    <w:lsdException w:name="Subtle Reference" w:semiHidden="0" w:uiPriority="31" w:unhideWhenUsed="0" w:qFormat="1"/>
+    <w:lsdException w:name="Intense Reference" w:semiHidden="0" w:uiPriority="32" w:unhideWhenUsed="0" w:qFormat="1"/>
+    <w:lsdException w:name="Book Title" w:semiHidden="0" w:uiPriority="33" w:unhideWhenUsed="0" w:qFormat="1"/>
+    <w:lsdException w:name="Bibliography" w:uiPriority="37"/>
+    <w:lsdException w:name="TOC Heading" w:uiPriority="39" w:qFormat="1"/>
   </w:latentStyles>
   <w:style w:type="paragraph" w:default="1" w:styleId="Normal">
     <w:name w:val="Normal"/>
@@ -2543,6 +2669,7 @@
       <w:spacing w:after="0" w:line="240" w:lineRule="auto"/>
     </w:pPr>
     <w:tblPr>
+      <w:tblInd w:w="0" w:type="dxa"/>
       <w:tblBorders>
         <w:top w:val="single" w:sz="4" w:space="0" w:color="auto"/>
         <w:left w:val="single" w:sz="4" w:space="0" w:color="auto"/>
@@ -2551,6 +2678,12 @@
         <w:insideH w:val="single" w:sz="4" w:space="0" w:color="auto"/>
         <w:insideV w:val="single" w:sz="4" w:space="0" w:color="auto"/>
       </w:tblBorders>
+      <w:tblCellMar>
+        <w:top w:w="0" w:type="dxa"/>
+        <w:left w:w="108" w:type="dxa"/>
+        <w:bottom w:w="0" w:type="dxa"/>
+        <w:right w:w="108" w:type="dxa"/>
+      </w:tblCellMar>
     </w:tblPr>
   </w:style>
   <w:style w:type="paragraph" w:styleId="NormalWeb">
@@ -2606,6 +2739,421 @@
       <w:szCs w:val="26"/>
     </w:rPr>
   </w:style>
+  <w:style w:type="paragraph" w:styleId="BalloonText">
+    <w:name w:val="Balloon Text"/>
+    <w:basedOn w:val="Normal"/>
+    <w:link w:val="BalloonTextChar"/>
+    <w:uiPriority w:val="99"/>
+    <w:semiHidden/>
+    <w:unhideWhenUsed/>
+    <w:rsid w:val="00016F1A"/>
+    <w:pPr>
+      <w:spacing w:after="0" w:line="240" w:lineRule="auto"/>
+    </w:pPr>
+    <w:rPr>
+      <w:rFonts w:ascii="Lucida Grande" w:hAnsi="Lucida Grande"/>
+      <w:sz w:val="18"/>
+      <w:szCs w:val="18"/>
+    </w:rPr>
+  </w:style>
+  <w:style w:type="character" w:customStyle="1" w:styleId="BalloonTextChar">
+    <w:name w:val="Balloon Text Char"/>
+    <w:basedOn w:val="DefaultParagraphFont"/>
+    <w:link w:val="BalloonText"/>
+    <w:uiPriority w:val="99"/>
+    <w:semiHidden/>
+    <w:rsid w:val="00016F1A"/>
+    <w:rPr>
+      <w:rFonts w:ascii="Lucida Grande" w:hAnsi="Lucida Grande"/>
+      <w:sz w:val="18"/>
+      <w:szCs w:val="18"/>
+    </w:rPr>
+  </w:style>
+</w:styles>
+</file>
+
+<file path=word/stylesWithEffects.xml><?xml version="1.0" encoding="utf-8"?>
+<w:styles xmlns:wpc="http://schemas.microsoft.com/office/word/2010/wordprocessingCanvas" xmlns:mo="http://schemas.microsoft.com/office/mac/office/2008/main" xmlns:mc="http://schemas.openxmlformats.org/markup-compatibility/2006" xmlns:mv="urn:schemas-microsoft-com:mac:vml" xmlns:o="urn:schemas-microsoft-com:office:office" xmlns:r="http://schemas.openxmlformats.org/officeDocument/2006/relationships" xmlns:m="http://schemas.openxmlformats.org/officeDocument/2006/math" xmlns:v="urn:schemas-microsoft-com:vml" xmlns:wp14="http://schemas.microsoft.com/office/word/2010/wordprocessingDrawing" xmlns:wp="http://schemas.openxmlformats.org/drawingml/2006/wordprocessingDrawing" xmlns:w10="urn:schemas-microsoft-com:office:word" xmlns:w="http://schemas.openxmlformats.org/wordprocessingml/2006/main" xmlns:w14="http://schemas.microsoft.com/office/word/2010/wordml" xmlns:wpg="http://schemas.microsoft.com/office/word/2010/wordprocessingGroup" xmlns:wpi="http://schemas.microsoft.com/office/word/2010/wordprocessingInk" xmlns:wne="http://schemas.microsoft.com/office/word/2006/wordml" xmlns:wps="http://schemas.microsoft.com/office/word/2010/wordprocessingShape" mc:Ignorable="w14 wp14">
+  <w:docDefaults>
+    <w:rPrDefault>
+      <w:rPr>
+        <w:rFonts w:asciiTheme="minorHAnsi" w:eastAsiaTheme="minorHAnsi" w:hAnsiTheme="minorHAnsi" w:cstheme="minorBidi"/>
+        <w:sz w:val="22"/>
+        <w:szCs w:val="22"/>
+        <w:lang w:val="en-US" w:eastAsia="en-US" w:bidi="ar-SA"/>
+      </w:rPr>
+    </w:rPrDefault>
+    <w:pPrDefault>
+      <w:pPr>
+        <w:spacing w:after="160" w:line="259" w:lineRule="auto"/>
+      </w:pPr>
+    </w:pPrDefault>
+  </w:docDefaults>
+  <w:latentStyles w:defLockedState="0" w:defUIPriority="99" w:defSemiHidden="1" w:defUnhideWhenUsed="1" w:defQFormat="0" w:count="276">
+    <w:lsdException w:name="Normal" w:semiHidden="0" w:uiPriority="0" w:unhideWhenUsed="0" w:qFormat="1"/>
+    <w:lsdException w:name="heading 1" w:semiHidden="0" w:uiPriority="9" w:unhideWhenUsed="0" w:qFormat="1"/>
+    <w:lsdException w:name="heading 2" w:uiPriority="9" w:qFormat="1"/>
+    <w:lsdException w:name="heading 3" w:uiPriority="9" w:qFormat="1"/>
+    <w:lsdException w:name="heading 4" w:uiPriority="9" w:qFormat="1"/>
+    <w:lsdException w:name="heading 5" w:uiPriority="9" w:qFormat="1"/>
+    <w:lsdException w:name="heading 6" w:uiPriority="9" w:qFormat="1"/>
+    <w:lsdException w:name="heading 7" w:uiPriority="9" w:qFormat="1"/>
+    <w:lsdException w:name="heading 8" w:uiPriority="9" w:qFormat="1"/>
+    <w:lsdException w:name="heading 9" w:uiPriority="9" w:qFormat="1"/>
+    <w:lsdException w:name="toc 1" w:uiPriority="39"/>
+    <w:lsdException w:name="toc 2" w:uiPriority="39"/>
+    <w:lsdException w:name="toc 3" w:uiPriority="39"/>
+    <w:lsdException w:name="toc 4" w:uiPriority="39"/>
+    <w:lsdException w:name="toc 5" w:uiPriority="39"/>
+    <w:lsdException w:name="toc 6" w:uiPriority="39"/>
+    <w:lsdException w:name="toc 7" w:uiPriority="39"/>
+    <w:lsdException w:name="toc 8" w:uiPriority="39"/>
+    <w:lsdException w:name="toc 9" w:uiPriority="39"/>
+    <w:lsdException w:name="caption" w:uiPriority="35" w:qFormat="1"/>
+    <w:lsdException w:name="Title" w:semiHidden="0" w:uiPriority="10" w:unhideWhenUsed="0" w:qFormat="1"/>
+    <w:lsdException w:name="Default Paragraph Font" w:uiPriority="1"/>
+    <w:lsdException w:name="Subtitle" w:semiHidden="0" w:uiPriority="11" w:unhideWhenUsed="0" w:qFormat="1"/>
+    <w:lsdException w:name="Strong" w:semiHidden="0" w:uiPriority="22" w:unhideWhenUsed="0" w:qFormat="1"/>
+    <w:lsdException w:name="Emphasis" w:semiHidden="0" w:uiPriority="20" w:unhideWhenUsed="0" w:qFormat="1"/>
+    <w:lsdException w:name="Table Grid" w:semiHidden="0" w:uiPriority="39" w:unhideWhenUsed="0"/>
+    <w:lsdException w:name="Note Level 1" w:semiHidden="0" w:unhideWhenUsed="0"/>
+    <w:lsdException w:name="Note Level 2" w:semiHidden="0" w:unhideWhenUsed="0"/>
+    <w:lsdException w:name="Note Level 3" w:semiHidden="0" w:unhideWhenUsed="0"/>
+    <w:lsdException w:name="Note Level 4" w:semiHidden="0" w:unhideWhenUsed="0"/>
+    <w:lsdException w:name="Note Level 5" w:semiHidden="0" w:unhideWhenUsed="0"/>
+    <w:lsdException w:name="Note Level 6" w:semiHidden="0" w:unhideWhenUsed="0"/>
+    <w:lsdException w:name="Note Level 7" w:semiHidden="0" w:unhideWhenUsed="0"/>
+    <w:lsdException w:name="Note Level 8" w:semiHidden="0" w:unhideWhenUsed="0"/>
+    <w:lsdException w:name="Note Level 9" w:semiHidden="0" w:unhideWhenUsed="0"/>
+    <w:lsdException w:name="Placeholder Text" w:unhideWhenUsed="0"/>
+    <w:lsdException w:name="No Spacing" w:semiHidden="0" w:uiPriority="1" w:unhideWhenUsed="0" w:qFormat="1"/>
+    <w:lsdException w:name="Light Shading" w:semiHidden="0" w:uiPriority="60" w:unhideWhenUsed="0"/>
+    <w:lsdException w:name="Light List" w:semiHidden="0" w:uiPriority="61" w:unhideWhenUsed="0"/>
+    <w:lsdException w:name="Light Grid" w:semiHidden="0" w:uiPriority="62" w:unhideWhenUsed="0"/>
+    <w:lsdException w:name="Medium Shading 1" w:semiHidden="0" w:uiPriority="63" w:unhideWhenUsed="0"/>
+    <w:lsdException w:name="Medium Shading 2" w:semiHidden="0" w:uiPriority="64" w:unhideWhenUsed="0"/>
+    <w:lsdException w:name="Medium List 1" w:semiHidden="0" w:uiPriority="65" w:unhideWhenUsed="0"/>
+    <w:lsdException w:name="Medium List 2" w:semiHidden="0" w:uiPriority="66" w:unhideWhenUsed="0"/>
+    <w:lsdException w:name="Medium Grid 1" w:semiHidden="0" w:uiPriority="67" w:unhideWhenUsed="0"/>
+    <w:lsdException w:name="Medium Grid 2" w:semiHidden="0" w:uiPriority="68" w:unhideWhenUsed="0"/>
+    <w:lsdException w:name="Medium Grid 3" w:semiHidden="0" w:uiPriority="69" w:unhideWhenUsed="0"/>
+    <w:lsdException w:name="Dark List" w:semiHidden="0" w:uiPriority="70" w:unhideWhenUsed="0"/>
+    <w:lsdException w:name="Colorful Shading" w:semiHidden="0" w:uiPriority="71" w:unhideWhenUsed="0"/>
+    <w:lsdException w:name="Colorful List" w:semiHidden="0" w:uiPriority="72" w:unhideWhenUsed="0"/>
+    <w:lsdException w:name="Colorful Grid" w:semiHidden="0" w:uiPriority="73" w:unhideWhenUsed="0"/>
+    <w:lsdException w:name="Light Shading Accent 1" w:semiHidden="0" w:uiPriority="60" w:unhideWhenUsed="0"/>
+    <w:lsdException w:name="Light List Accent 1" w:semiHidden="0" w:uiPriority="61" w:unhideWhenUsed="0"/>
+    <w:lsdException w:name="Light Grid Accent 1" w:semiHidden="0" w:uiPriority="62" w:unhideWhenUsed="0"/>
+    <w:lsdException w:name="Medium Shading 1 Accent 1" w:semiHidden="0" w:uiPriority="63" w:unhideWhenUsed="0"/>
+    <w:lsdException w:name="Medium Shading 2 Accent 1" w:semiHidden="0" w:uiPriority="64" w:unhideWhenUsed="0"/>
+    <w:lsdException w:name="Medium List 1 Accent 1" w:semiHidden="0" w:uiPriority="65" w:unhideWhenUsed="0"/>
+    <w:lsdException w:name="Revision" w:unhideWhenUsed="0"/>
+    <w:lsdException w:name="List Paragraph" w:semiHidden="0" w:uiPriority="34" w:unhideWhenUsed="0" w:qFormat="1"/>
+    <w:lsdException w:name="Quote" w:semiHidden="0" w:uiPriority="29" w:unhideWhenUsed="0" w:qFormat="1"/>
+    <w:lsdException w:name="Intense Quote" w:semiHidden="0" w:uiPriority="30" w:unhideWhenUsed="0" w:qFormat="1"/>
+    <w:lsdException w:name="Medium List 2 Accent 1" w:semiHidden="0" w:uiPriority="66" w:unhideWhenUsed="0"/>
+    <w:lsdException w:name="Medium Grid 1 Accent 1" w:semiHidden="0" w:uiPriority="67" w:unhideWhenUsed="0"/>
+    <w:lsdException w:name="Medium Grid 2 Accent 1" w:semiHidden="0" w:uiPriority="68" w:unhideWhenUsed="0"/>
+    <w:lsdException w:name="Medium Grid 3 Accent 1" w:semiHidden="0" w:uiPriority="69" w:unhideWhenUsed="0"/>
+    <w:lsdException w:name="Dark List Accent 1" w:semiHidden="0" w:uiPriority="70" w:unhideWhenUsed="0"/>
+    <w:lsdException w:name="Colorful Shading Accent 1" w:semiHidden="0" w:uiPriority="71" w:unhideWhenUsed="0"/>
+    <w:lsdException w:name="Colorful List Accent 1" w:semiHidden="0" w:uiPriority="72" w:unhideWhenUsed="0"/>
+    <w:lsdException w:name="Colorful Grid Accent 1" w:semiHidden="0" w:uiPriority="73" w:unhideWhenUsed="0"/>
+    <w:lsdException w:name="Light Shading Accent 2" w:semiHidden="0" w:uiPriority="60" w:unhideWhenUsed="0"/>
+    <w:lsdException w:name="Light List Accent 2" w:semiHidden="0" w:uiPriority="61" w:unhideWhenUsed="0"/>
+    <w:lsdException w:name="Light Grid Accent 2" w:semiHidden="0" w:uiPriority="62" w:unhideWhenUsed="0"/>
+    <w:lsdException w:name="Medium Shading 1 Accent 2" w:semiHidden="0" w:uiPriority="63" w:unhideWhenUsed="0"/>
+    <w:lsdException w:name="Medium Shading 2 Accent 2" w:semiHidden="0" w:uiPriority="64" w:unhideWhenUsed="0"/>
+    <w:lsdException w:name="Medium List 1 Accent 2" w:semiHidden="0" w:uiPriority="65" w:unhideWhenUsed="0"/>
+    <w:lsdException w:name="Medium List 2 Accent 2" w:semiHidden="0" w:uiPriority="66" w:unhideWhenUsed="0"/>
+    <w:lsdException w:name="Medium Grid 1 Accent 2" w:semiHidden="0" w:uiPriority="67" w:unhideWhenUsed="0"/>
+    <w:lsdException w:name="Medium Grid 2 Accent 2" w:semiHidden="0" w:uiPriority="68" w:unhideWhenUsed="0"/>
+    <w:lsdException w:name="Medium Grid 3 Accent 2" w:semiHidden="0" w:uiPriority="69" w:unhideWhenUsed="0"/>
+    <w:lsdException w:name="Dark List Accent 2" w:semiHidden="0" w:uiPriority="70" w:unhideWhenUsed="0"/>
+    <w:lsdException w:name="Colorful Shading Accent 2" w:semiHidden="0" w:uiPriority="71" w:unhideWhenUsed="0"/>
+    <w:lsdException w:name="Colorful List Accent 2" w:semiHidden="0" w:uiPriority="72" w:unhideWhenUsed="0"/>
+    <w:lsdException w:name="Colorful Grid Accent 2" w:semiHidden="0" w:uiPriority="73" w:unhideWhenUsed="0"/>
+    <w:lsdException w:name="Light Shading Accent 3" w:semiHidden="0" w:uiPriority="60" w:unhideWhenUsed="0"/>
+    <w:lsdException w:name="Light List Accent 3" w:semiHidden="0" w:uiPriority="61" w:unhideWhenUsed="0"/>
+    <w:lsdException w:name="Light Grid Accent 3" w:semiHidden="0" w:uiPriority="62" w:unhideWhenUsed="0"/>
+    <w:lsdException w:name="Medium Shading 1 Accent 3" w:semiHidden="0" w:uiPriority="63" w:unhideWhenUsed="0"/>
+    <w:lsdException w:name="Medium Shading 2 Accent 3" w:semiHidden="0" w:uiPriority="64" w:unhideWhenUsed="0"/>
+    <w:lsdException w:name="Medium List 1 Accent 3" w:semiHidden="0" w:uiPriority="65" w:unhideWhenUsed="0"/>
+    <w:lsdException w:name="Medium List 2 Accent 3" w:semiHidden="0" w:uiPriority="66" w:unhideWhenUsed="0"/>
+    <w:lsdException w:name="Medium Grid 1 Accent 3" w:semiHidden="0" w:uiPriority="67" w:unhideWhenUsed="0"/>
+    <w:lsdException w:name="Medium Grid 2 Accent 3" w:semiHidden="0" w:uiPriority="68" w:unhideWhenUsed="0"/>
+    <w:lsdException w:name="Medium Grid 3 Accent 3" w:semiHidden="0" w:uiPriority="69" w:unhideWhenUsed="0"/>
+    <w:lsdException w:name="Dark List Accent 3" w:semiHidden="0" w:uiPriority="70" w:unhideWhenUsed="0"/>
+    <w:lsdException w:name="Colorful Shading Accent 3" w:semiHidden="0" w:uiPriority="71" w:unhideWhenUsed="0"/>
+    <w:lsdException w:name="Colorful List Accent 3" w:semiHidden="0" w:uiPriority="72" w:unhideWhenUsed="0"/>
+    <w:lsdException w:name="Colorful Grid Accent 3" w:semiHidden="0" w:uiPriority="73" w:unhideWhenUsed="0"/>
+    <w:lsdException w:name="Light Shading Accent 4" w:semiHidden="0" w:uiPriority="60" w:unhideWhenUsed="0"/>
+    <w:lsdException w:name="Light List Accent 4" w:semiHidden="0" w:uiPriority="61" w:unhideWhenUsed="0"/>
+    <w:lsdException w:name="Light Grid Accent 4" w:semiHidden="0" w:uiPriority="62" w:unhideWhenUsed="0"/>
+    <w:lsdException w:name="Medium Shading 1 Accent 4" w:semiHidden="0" w:uiPriority="63" w:unhideWhenUsed="0"/>
+    <w:lsdException w:name="Medium Shading 2 Accent 4" w:semiHidden="0" w:uiPriority="64" w:unhideWhenUsed="0"/>
+    <w:lsdException w:name="Medium List 1 Accent 4" w:semiHidden="0" w:uiPriority="65" w:unhideWhenUsed="0"/>
+    <w:lsdException w:name="Medium List 2 Accent 4" w:semiHidden="0" w:uiPriority="66" w:unhideWhenUsed="0"/>
+    <w:lsdException w:name="Medium Grid 1 Accent 4" w:semiHidden="0" w:uiPriority="67" w:unhideWhenUsed="0"/>
+    <w:lsdException w:name="Medium Grid 2 Accent 4" w:semiHidden="0" w:uiPriority="68" w:unhideWhenUsed="0"/>
+    <w:lsdException w:name="Medium Grid 3 Accent 4" w:semiHidden="0" w:uiPriority="69" w:unhideWhenUsed="0"/>
+    <w:lsdException w:name="Dark List Accent 4" w:semiHidden="0" w:uiPriority="70" w:unhideWhenUsed="0"/>
+    <w:lsdException w:name="Colorful Shading Accent 4" w:semiHidden="0" w:uiPriority="71" w:unhideWhenUsed="0"/>
+    <w:lsdException w:name="Colorful List Accent 4" w:semiHidden="0" w:uiPriority="72" w:unhideWhenUsed="0"/>
+    <w:lsdException w:name="Colorful Grid Accent 4" w:semiHidden="0" w:uiPriority="73" w:unhideWhenUsed="0"/>
+    <w:lsdException w:name="Light Shading Accent 5" w:semiHidden="0" w:uiPriority="60" w:unhideWhenUsed="0"/>
+    <w:lsdException w:name="Light List Accent 5" w:semiHidden="0" w:uiPriority="61" w:unhideWhenUsed="0"/>
+    <w:lsdException w:name="Light Grid Accent 5" w:semiHidden="0" w:uiPriority="62" w:unhideWhenUsed="0"/>
+    <w:lsdException w:name="Medium Shading 1 Accent 5" w:semiHidden="0" w:uiPriority="63" w:unhideWhenUsed="0"/>
+    <w:lsdException w:name="Medium Shading 2 Accent 5" w:semiHidden="0" w:uiPriority="64" w:unhideWhenUsed="0"/>
+    <w:lsdException w:name="Medium List 1 Accent 5" w:semiHidden="0" w:uiPriority="65" w:unhideWhenUsed="0"/>
+    <w:lsdException w:name="Medium List 2 Accent 5" w:semiHidden="0" w:uiPriority="66" w:unhideWhenUsed="0"/>
+    <w:lsdException w:name="Medium Grid 1 Accent 5" w:semiHidden="0" w:uiPriority="67" w:unhideWhenUsed="0"/>
+    <w:lsdException w:name="Medium Grid 2 Accent 5" w:semiHidden="0" w:uiPriority="68" w:unhideWhenUsed="0"/>
+    <w:lsdException w:name="Medium Grid 3 Accent 5" w:semiHidden="0" w:uiPriority="69" w:unhideWhenUsed="0"/>
+    <w:lsdException w:name="Dark List Accent 5" w:semiHidden="0" w:uiPriority="70" w:unhideWhenUsed="0"/>
+    <w:lsdException w:name="Colorful Shading Accent 5" w:semiHidden="0" w:uiPriority="71" w:unhideWhenUsed="0"/>
+    <w:lsdException w:name="Colorful List Accent 5" w:semiHidden="0" w:uiPriority="72" w:unhideWhenUsed="0"/>
+    <w:lsdException w:name="Colorful Grid Accent 5" w:semiHidden="0" w:uiPriority="73" w:unhideWhenUsed="0"/>
+    <w:lsdException w:name="Light Shading Accent 6" w:semiHidden="0" w:uiPriority="60" w:unhideWhenUsed="0"/>
+    <w:lsdException w:name="Light List Accent 6" w:semiHidden="0" w:uiPriority="61" w:unhideWhenUsed="0"/>
+    <w:lsdException w:name="Light Grid Accent 6" w:semiHidden="0" w:uiPriority="62" w:unhideWhenUsed="0"/>
+    <w:lsdException w:name="Medium Shading 1 Accent 6" w:semiHidden="0" w:uiPriority="63" w:unhideWhenUsed="0"/>
+    <w:lsdException w:name="Medium Shading 2 Accent 6" w:semiHidden="0" w:uiPriority="64" w:unhideWhenUsed="0"/>
+    <w:lsdException w:name="Medium List 1 Accent 6" w:semiHidden="0" w:uiPriority="65" w:unhideWhenUsed="0"/>
+    <w:lsdException w:name="Medium List 2 Accent 6" w:semiHidden="0" w:uiPriority="66" w:unhideWhenUsed="0"/>
+    <w:lsdException w:name="Medium Grid 1 Accent 6" w:semiHidden="0" w:uiPriority="67" w:unhideWhenUsed="0"/>
+    <w:lsdException w:name="Medium Grid 2 Accent 6" w:semiHidden="0" w:uiPriority="68" w:unhideWhenUsed="0"/>
+    <w:lsdException w:name="Medium Grid 3 Accent 6" w:semiHidden="0" w:uiPriority="69" w:unhideWhenUsed="0"/>
+    <w:lsdException w:name="Dark List Accent 6" w:semiHidden="0" w:uiPriority="70" w:unhideWhenUsed="0"/>
+    <w:lsdException w:name="Colorful Shading Accent 6" w:semiHidden="0" w:uiPriority="71" w:unhideWhenUsed="0"/>
+    <w:lsdException w:name="Colorful List Accent 6" w:semiHidden="0" w:uiPriority="72" w:unhideWhenUsed="0"/>
+    <w:lsdException w:name="Colorful Grid Accent 6" w:semiHidden="0" w:uiPriority="73" w:unhideWhenUsed="0"/>
+    <w:lsdException w:name="Subtle Emphasis" w:semiHidden="0" w:uiPriority="19" w:unhideWhenUsed="0" w:qFormat="1"/>
+    <w:lsdException w:name="Intense Emphasis" w:semiHidden="0" w:uiPriority="21" w:unhideWhenUsed="0" w:qFormat="1"/>
+    <w:lsdException w:name="Subtle Reference" w:semiHidden="0" w:uiPriority="31" w:unhideWhenUsed="0" w:qFormat="1"/>
+    <w:lsdException w:name="Intense Reference" w:semiHidden="0" w:uiPriority="32" w:unhideWhenUsed="0" w:qFormat="1"/>
+    <w:lsdException w:name="Book Title" w:semiHidden="0" w:uiPriority="33" w:unhideWhenUsed="0" w:qFormat="1"/>
+    <w:lsdException w:name="Bibliography" w:uiPriority="37"/>
+    <w:lsdException w:name="TOC Heading" w:uiPriority="39" w:qFormat="1"/>
+  </w:latentStyles>
+  <w:style w:type="paragraph" w:default="1" w:styleId="Normal">
+    <w:name w:val="Normal"/>
+    <w:qFormat/>
+  </w:style>
+  <w:style w:type="paragraph" w:styleId="Heading1">
+    <w:name w:val="heading 1"/>
+    <w:basedOn w:val="Normal"/>
+    <w:next w:val="Normal"/>
+    <w:link w:val="Heading1Char"/>
+    <w:uiPriority w:val="9"/>
+    <w:qFormat/>
+    <w:rsid w:val="00047A50"/>
+    <w:pPr>
+      <w:keepNext/>
+      <w:keepLines/>
+      <w:spacing w:before="240" w:after="0"/>
+      <w:outlineLvl w:val="0"/>
+    </w:pPr>
+    <w:rPr>
+      <w:rFonts w:asciiTheme="majorHAnsi" w:eastAsiaTheme="majorEastAsia" w:hAnsiTheme="majorHAnsi" w:cstheme="majorBidi"/>
+      <w:color w:val="2E74B5" w:themeColor="accent1" w:themeShade="BF"/>
+      <w:sz w:val="32"/>
+      <w:szCs w:val="32"/>
+    </w:rPr>
+  </w:style>
+  <w:style w:type="paragraph" w:styleId="Heading2">
+    <w:name w:val="heading 2"/>
+    <w:basedOn w:val="Normal"/>
+    <w:next w:val="Normal"/>
+    <w:link w:val="Heading2Char"/>
+    <w:uiPriority w:val="9"/>
+    <w:unhideWhenUsed/>
+    <w:qFormat/>
+    <w:rsid w:val="00BE56EB"/>
+    <w:pPr>
+      <w:keepNext/>
+      <w:keepLines/>
+      <w:spacing w:before="40" w:after="0"/>
+      <w:outlineLvl w:val="1"/>
+    </w:pPr>
+    <w:rPr>
+      <w:rFonts w:asciiTheme="majorHAnsi" w:eastAsiaTheme="majorEastAsia" w:hAnsiTheme="majorHAnsi" w:cstheme="majorBidi"/>
+      <w:color w:val="2E74B5" w:themeColor="accent1" w:themeShade="BF"/>
+      <w:sz w:val="26"/>
+      <w:szCs w:val="26"/>
+    </w:rPr>
+  </w:style>
+  <w:style w:type="character" w:default="1" w:styleId="DefaultParagraphFont">
+    <w:name w:val="Default Paragraph Font"/>
+    <w:uiPriority w:val="1"/>
+    <w:semiHidden/>
+    <w:unhideWhenUsed/>
+  </w:style>
+  <w:style w:type="table" w:default="1" w:styleId="TableNormal">
+    <w:name w:val="Normal Table"/>
+    <w:uiPriority w:val="99"/>
+    <w:semiHidden/>
+    <w:unhideWhenUsed/>
+    <w:tblPr>
+      <w:tblInd w:w="0" w:type="dxa"/>
+      <w:tblCellMar>
+        <w:top w:w="0" w:type="dxa"/>
+        <w:left w:w="108" w:type="dxa"/>
+        <w:bottom w:w="0" w:type="dxa"/>
+        <w:right w:w="108" w:type="dxa"/>
+      </w:tblCellMar>
+    </w:tblPr>
+  </w:style>
+  <w:style w:type="numbering" w:default="1" w:styleId="NoList">
+    <w:name w:val="No List"/>
+    <w:uiPriority w:val="99"/>
+    <w:semiHidden/>
+    <w:unhideWhenUsed/>
+  </w:style>
+  <w:style w:type="paragraph" w:styleId="Title">
+    <w:name w:val="Title"/>
+    <w:basedOn w:val="Normal"/>
+    <w:next w:val="Normal"/>
+    <w:link w:val="TitleChar"/>
+    <w:uiPriority w:val="10"/>
+    <w:qFormat/>
+    <w:rsid w:val="00BD228A"/>
+    <w:pPr>
+      <w:spacing w:after="0" w:line="240" w:lineRule="auto"/>
+      <w:contextualSpacing/>
+    </w:pPr>
+    <w:rPr>
+      <w:rFonts w:asciiTheme="majorHAnsi" w:eastAsiaTheme="majorEastAsia" w:hAnsiTheme="majorHAnsi" w:cstheme="majorBidi"/>
+      <w:spacing w:val="-10"/>
+      <w:kern w:val="28"/>
+      <w:sz w:val="56"/>
+      <w:szCs w:val="56"/>
+    </w:rPr>
+  </w:style>
+  <w:style w:type="character" w:customStyle="1" w:styleId="TitleChar">
+    <w:name w:val="Title Char"/>
+    <w:basedOn w:val="DefaultParagraphFont"/>
+    <w:link w:val="Title"/>
+    <w:uiPriority w:val="10"/>
+    <w:rsid w:val="00BD228A"/>
+    <w:rPr>
+      <w:rFonts w:asciiTheme="majorHAnsi" w:eastAsiaTheme="majorEastAsia" w:hAnsiTheme="majorHAnsi" w:cstheme="majorBidi"/>
+      <w:spacing w:val="-10"/>
+      <w:kern w:val="28"/>
+      <w:sz w:val="56"/>
+      <w:szCs w:val="56"/>
+    </w:rPr>
+  </w:style>
+  <w:style w:type="table" w:styleId="TableGrid">
+    <w:name w:val="Table Grid"/>
+    <w:basedOn w:val="TableNormal"/>
+    <w:uiPriority w:val="39"/>
+    <w:rsid w:val="00BD228A"/>
+    <w:pPr>
+      <w:spacing w:after="0" w:line="240" w:lineRule="auto"/>
+    </w:pPr>
+    <w:tblPr>
+      <w:tblInd w:w="0" w:type="dxa"/>
+      <w:tblBorders>
+        <w:top w:val="single" w:sz="4" w:space="0" w:color="auto"/>
+        <w:left w:val="single" w:sz="4" w:space="0" w:color="auto"/>
+        <w:bottom w:val="single" w:sz="4" w:space="0" w:color="auto"/>
+        <w:right w:val="single" w:sz="4" w:space="0" w:color="auto"/>
+        <w:insideH w:val="single" w:sz="4" w:space="0" w:color="auto"/>
+        <w:insideV w:val="single" w:sz="4" w:space="0" w:color="auto"/>
+      </w:tblBorders>
+      <w:tblCellMar>
+        <w:top w:w="0" w:type="dxa"/>
+        <w:left w:w="108" w:type="dxa"/>
+        <w:bottom w:w="0" w:type="dxa"/>
+        <w:right w:w="108" w:type="dxa"/>
+      </w:tblCellMar>
+    </w:tblPr>
+  </w:style>
+  <w:style w:type="paragraph" w:styleId="NormalWeb">
+    <w:name w:val="Normal (Web)"/>
+    <w:basedOn w:val="Normal"/>
+    <w:uiPriority w:val="99"/>
+    <w:semiHidden/>
+    <w:unhideWhenUsed/>
+    <w:rsid w:val="001D77D9"/>
+    <w:pPr>
+      <w:spacing w:before="100" w:beforeAutospacing="1" w:after="100" w:afterAutospacing="1" w:line="240" w:lineRule="auto"/>
+    </w:pPr>
+    <w:rPr>
+      <w:rFonts w:ascii="Times New Roman" w:eastAsia="Times New Roman" w:hAnsi="Times New Roman" w:cs="Times New Roman"/>
+      <w:sz w:val="24"/>
+      <w:szCs w:val="24"/>
+    </w:rPr>
+  </w:style>
+  <w:style w:type="character" w:styleId="Hyperlink">
+    <w:name w:val="Hyperlink"/>
+    <w:basedOn w:val="DefaultParagraphFont"/>
+    <w:uiPriority w:val="99"/>
+    <w:unhideWhenUsed/>
+    <w:rsid w:val="001D77D9"/>
+    <w:rPr>
+      <w:color w:val="0563C1" w:themeColor="hyperlink"/>
+      <w:u w:val="single"/>
+    </w:rPr>
+  </w:style>
+  <w:style w:type="character" w:customStyle="1" w:styleId="Heading1Char">
+    <w:name w:val="Heading 1 Char"/>
+    <w:basedOn w:val="DefaultParagraphFont"/>
+    <w:link w:val="Heading1"/>
+    <w:uiPriority w:val="9"/>
+    <w:rsid w:val="00047A50"/>
+    <w:rPr>
+      <w:rFonts w:asciiTheme="majorHAnsi" w:eastAsiaTheme="majorEastAsia" w:hAnsiTheme="majorHAnsi" w:cstheme="majorBidi"/>
+      <w:color w:val="2E74B5" w:themeColor="accent1" w:themeShade="BF"/>
+      <w:sz w:val="32"/>
+      <w:szCs w:val="32"/>
+    </w:rPr>
+  </w:style>
+  <w:style w:type="character" w:customStyle="1" w:styleId="Heading2Char">
+    <w:name w:val="Heading 2 Char"/>
+    <w:basedOn w:val="DefaultParagraphFont"/>
+    <w:link w:val="Heading2"/>
+    <w:uiPriority w:val="9"/>
+    <w:rsid w:val="00BE56EB"/>
+    <w:rPr>
+      <w:rFonts w:asciiTheme="majorHAnsi" w:eastAsiaTheme="majorEastAsia" w:hAnsiTheme="majorHAnsi" w:cstheme="majorBidi"/>
+      <w:color w:val="2E74B5" w:themeColor="accent1" w:themeShade="BF"/>
+      <w:sz w:val="26"/>
+      <w:szCs w:val="26"/>
+    </w:rPr>
+  </w:style>
+  <w:style w:type="paragraph" w:styleId="BalloonText">
+    <w:name w:val="Balloon Text"/>
+    <w:basedOn w:val="Normal"/>
+    <w:link w:val="BalloonTextChar"/>
+    <w:uiPriority w:val="99"/>
+    <w:semiHidden/>
+    <w:unhideWhenUsed/>
+    <w:rsid w:val="00016F1A"/>
+    <w:pPr>
+      <w:spacing w:after="0" w:line="240" w:lineRule="auto"/>
+    </w:pPr>
+    <w:rPr>
+      <w:rFonts w:ascii="Lucida Grande" w:hAnsi="Lucida Grande"/>
+      <w:sz w:val="18"/>
+      <w:szCs w:val="18"/>
+    </w:rPr>
+  </w:style>
+  <w:style w:type="character" w:customStyle="1" w:styleId="BalloonTextChar">
+    <w:name w:val="Balloon Text Char"/>
+    <w:basedOn w:val="DefaultParagraphFont"/>
+    <w:link w:val="BalloonText"/>
+    <w:uiPriority w:val="99"/>
+    <w:semiHidden/>
+    <w:rsid w:val="00016F1A"/>
+    <w:rPr>
+      <w:rFonts w:ascii="Lucida Grande" w:hAnsi="Lucida Grande"/>
+      <w:sz w:val="18"/>
+      <w:szCs w:val="18"/>
+    </w:rPr>
+  </w:style>
 </w:styles>
 </file>
 
@@ -2652,7 +3200,7 @@
     </a:clrScheme>
     <a:fontScheme name="Office">
       <a:majorFont>
-        <a:latin typeface="Calibri Light" panose="020F0302020204030204"/>
+        <a:latin typeface="Calibri Light"/>
         <a:ea typeface=""/>
         <a:cs typeface=""/>
         <a:font script="Jpan" typeface="ＭＳ ゴシック"/>
@@ -2687,7 +3235,7 @@
         <a:font script="Geor" typeface="Sylfaen"/>
       </a:majorFont>
       <a:minorFont>
-        <a:latin typeface="Calibri" panose="020F0502020204030204"/>
+        <a:latin typeface="Calibri"/>
         <a:ea typeface=""/>
         <a:cs typeface=""/>
         <a:font script="Jpan" typeface="ＭＳ 明朝"/>
@@ -2864,7 +3412,7 @@
   <a:extraClrSchemeLst/>
   <a:extLst>
     <a:ext uri="{05A4C25C-085E-4340-85A3-A5531E510DB2}">
-      <thm15:themeFamily xmlns:thm15="http://schemas.microsoft.com/office/thememl/2012/main" name="Office Theme" id="{62F939B6-93AF-4DB8-9C6B-D6C7DFDC589F}" vid="{4A3C46E8-61CC-4603-A589-7422A47A8E4A}"/>
+      <thm15:themeFamily xmlns:thm15="http://schemas.microsoft.com/office/thememl/2012/main" xmlns="" name="Office Theme" id="{62F939B6-93AF-4DB8-9C6B-D6C7DFDC589F}" vid="{4A3C46E8-61CC-4603-A589-7422A47A8E4A}"/>
     </a:ext>
   </a:extLst>
 </a:theme>
@@ -2923,7 +3471,7 @@
 </file>
 
 <file path=customXml/itemProps1.xml><?xml version="1.0" encoding="utf-8"?>
-<ds:datastoreItem xmlns:ds="http://schemas.openxmlformats.org/officeDocument/2006/customXml" ds:itemID="{95E5AB3B-0818-4365-96FE-7DDD79045CC2}">
+<ds:datastoreItem xmlns:ds="http://schemas.openxmlformats.org/officeDocument/2006/customXml" ds:itemID="{22C1EC24-3A41-154E-BB2C-58870F85E841}">
   <ds:schemaRefs>
     <ds:schemaRef ds:uri="http://schemas.openxmlformats.org/officeDocument/2006/bibliography"/>
   </ds:schemaRefs>

</xml_diff>

<commit_message>
More final report stuff
</commit_message>
<xml_diff>
--- a/docs/final report.docx
+++ b/docs/final report.docx
@@ -1,6 +1,6 @@
 
 <file path=word/document.xml><?xml version="1.0" encoding="utf-8"?>
-<w:document xmlns:wpc="http://schemas.microsoft.com/office/word/2010/wordprocessingCanvas" xmlns:mo="http://schemas.microsoft.com/office/mac/office/2008/main" xmlns:mc="http://schemas.openxmlformats.org/markup-compatibility/2006" xmlns:mv="urn:schemas-microsoft-com:mac:vml" xmlns:o="urn:schemas-microsoft-com:office:office" xmlns:r="http://schemas.openxmlformats.org/officeDocument/2006/relationships" xmlns:m="http://schemas.openxmlformats.org/officeDocument/2006/math" xmlns:v="urn:schemas-microsoft-com:vml" xmlns:wp14="http://schemas.microsoft.com/office/word/2010/wordprocessingDrawing" xmlns:wp="http://schemas.openxmlformats.org/drawingml/2006/wordprocessingDrawing" xmlns:w10="urn:schemas-microsoft-com:office:word" xmlns:w="http://schemas.openxmlformats.org/wordprocessingml/2006/main" xmlns:w14="http://schemas.microsoft.com/office/word/2010/wordml" xmlns:wpg="http://schemas.microsoft.com/office/word/2010/wordprocessingGroup" xmlns:wpi="http://schemas.microsoft.com/office/word/2010/wordprocessingInk" xmlns:wne="http://schemas.microsoft.com/office/word/2006/wordml" xmlns:wps="http://schemas.microsoft.com/office/word/2010/wordprocessingShape" mc:Ignorable="w14 wp14">
+<w:document xmlns:wpc="http://schemas.microsoft.com/office/word/2010/wordprocessingCanvas" xmlns:mc="http://schemas.openxmlformats.org/markup-compatibility/2006" xmlns:o="urn:schemas-microsoft-com:office:office" xmlns:r="http://schemas.openxmlformats.org/officeDocument/2006/relationships" xmlns:m="http://schemas.openxmlformats.org/officeDocument/2006/math" xmlns:v="urn:schemas-microsoft-com:vml" xmlns:wp14="http://schemas.microsoft.com/office/word/2010/wordprocessingDrawing" xmlns:wp="http://schemas.openxmlformats.org/drawingml/2006/wordprocessingDrawing" xmlns:w10="urn:schemas-microsoft-com:office:word" xmlns:w="http://schemas.openxmlformats.org/wordprocessingml/2006/main" xmlns:w14="http://schemas.microsoft.com/office/word/2010/wordml" xmlns:w15="http://schemas.microsoft.com/office/word/2012/wordml" xmlns:wpg="http://schemas.microsoft.com/office/word/2010/wordprocessingGroup" xmlns:wpi="http://schemas.microsoft.com/office/word/2010/wordprocessingInk" xmlns:wne="http://schemas.microsoft.com/office/word/2006/wordml" xmlns:wps="http://schemas.microsoft.com/office/word/2010/wordprocessingShape" mc:Ignorable="w14 w15 wp14">
   <w:body>
     <w:p>
       <w:pPr>
@@ -39,7 +39,7 @@
                     <pic:cNvPicPr/>
                   </pic:nvPicPr>
                   <pic:blipFill>
-                    <a:blip r:embed="rId6" cstate="print">
+                    <a:blip r:embed="rId5" cstate="print">
                       <a:extLst>
                         <a:ext uri="{28A0092B-C50C-407E-A947-70E740481C1C}">
                           <a14:useLocalDpi xmlns:a14="http://schemas.microsoft.com/office/drawing/2010/main" val="0"/>
@@ -75,13 +75,13 @@
         <w:rPr>
           <w:u w:val="single"/>
         </w:rPr>
-        <w:t xml:space="preserve"> Integrating Data Sets to Provide Search T</w:t>
+        <w:t xml:space="preserve"> </w:t>
       </w:r>
       <w:r>
         <w:rPr>
           <w:u w:val="single"/>
         </w:rPr>
-        <w:t>ools for Computer Science Doctoral Program applicants</w:t>
+        <w:t>Computer Science Research Recommendation Service</w:t>
       </w:r>
     </w:p>
     <w:p>
@@ -93,9 +93,6 @@
       <w:pPr>
         <w:jc w:val="center"/>
       </w:pPr>
-      <w:r>
-        <w:t>By</w:t>
-      </w:r>
     </w:p>
     <w:tbl>
       <w:tblPr>
@@ -182,20 +179,8 @@
                 <w:sz w:val="24"/>
                 <w:szCs w:val="24"/>
               </w:rPr>
-              <w:t xml:space="preserve">Scott </w:t>
-            </w:r>
-            <w:proofErr w:type="spellStart"/>
-            <w:r>
-              <w:rPr>
-                <w:rFonts w:ascii="Trebuchet MS" w:eastAsia="Times New Roman" w:hAnsi="Trebuchet MS" w:cs="Trebuchet MS"/>
-                <w:color w:val="000000" w:themeColor="dark1"/>
-                <w:kern w:val="24"/>
-                <w:sz w:val="24"/>
-                <w:szCs w:val="24"/>
-              </w:rPr>
-              <w:t>Houde</w:t>
-            </w:r>
-            <w:proofErr w:type="spellEnd"/>
+              <w:t>Scott Houde</w:t>
+            </w:r>
           </w:p>
         </w:tc>
         <w:tc>
@@ -256,7 +241,6 @@
                 <w:szCs w:val="24"/>
               </w:rPr>
             </w:pPr>
-            <w:proofErr w:type="spellStart"/>
             <w:r>
               <w:rPr>
                 <w:rFonts w:ascii="Trebuchet MS" w:eastAsia="Times New Roman" w:hAnsi="Trebuchet MS" w:cs="Trebuchet MS"/>
@@ -265,31 +249,8 @@
                 <w:sz w:val="24"/>
                 <w:szCs w:val="24"/>
               </w:rPr>
-              <w:t>Erfan</w:t>
-            </w:r>
-            <w:proofErr w:type="spellEnd"/>
-            <w:r>
-              <w:rPr>
-                <w:rFonts w:ascii="Trebuchet MS" w:eastAsia="Times New Roman" w:hAnsi="Trebuchet MS" w:cs="Trebuchet MS"/>
-                <w:color w:val="000000" w:themeColor="dark1"/>
-                <w:kern w:val="24"/>
-                <w:sz w:val="24"/>
-                <w:szCs w:val="24"/>
-              </w:rPr>
-              <w:t xml:space="preserve"> </w:t>
-            </w:r>
-            <w:proofErr w:type="spellStart"/>
-            <w:r>
-              <w:rPr>
-                <w:rFonts w:ascii="Trebuchet MS" w:eastAsia="Times New Roman" w:hAnsi="Trebuchet MS" w:cs="Trebuchet MS"/>
-                <w:color w:val="000000" w:themeColor="dark1"/>
-                <w:kern w:val="24"/>
-                <w:sz w:val="24"/>
-                <w:szCs w:val="24"/>
-              </w:rPr>
-              <w:t>Zamanian</w:t>
-            </w:r>
-            <w:proofErr w:type="spellEnd"/>
+              <w:t>Erfan Zamanian</w:t>
+            </w:r>
           </w:p>
         </w:tc>
       </w:tr>
@@ -320,7 +281,7 @@
                 <w:szCs w:val="24"/>
               </w:rPr>
             </w:pPr>
-            <w:hyperlink r:id="rId7" w:history="1">
+            <w:hyperlink r:id="rId6" w:history="1">
               <w:r>
                 <w:rPr>
                   <w:rStyle w:val="Hyperlink"/>
@@ -357,7 +318,7 @@
                 <w:szCs w:val="24"/>
               </w:rPr>
             </w:pPr>
-            <w:hyperlink r:id="rId8" w:history="1">
+            <w:hyperlink r:id="rId7" w:history="1">
               <w:r>
                 <w:rPr>
                   <w:rStyle w:val="Hyperlink"/>
@@ -394,7 +355,7 @@
                 <w:szCs w:val="24"/>
               </w:rPr>
             </w:pPr>
-            <w:hyperlink r:id="rId9" w:history="1">
+            <w:hyperlink r:id="rId8" w:history="1">
               <w:r>
                 <w:rPr>
                   <w:rStyle w:val="Hyperlink"/>
@@ -431,7 +392,7 @@
                 <w:szCs w:val="24"/>
               </w:rPr>
             </w:pPr>
-            <w:hyperlink r:id="rId10" w:history="1">
+            <w:hyperlink r:id="rId9" w:history="1">
               <w:r>
                 <w:rPr>
                   <w:rStyle w:val="Hyperlink"/>
@@ -453,10 +414,33 @@
         <w:pStyle w:val="Heading1"/>
       </w:pPr>
       <w:r>
-        <w:t>Abstract</w:t>
-      </w:r>
-    </w:p>
-    <w:p/>
+        <w:t>Introduction</w:t>
+      </w:r>
+    </w:p>
+    <w:p>
+      <w:r>
+        <w:t xml:space="preserve">Every year, a lot of prospective students contact professors before they apply to Ph.D. programs. The goal is not to contact as many professors as possible, but to contact those whom the students want to work with. But, how do you know which professors from which universities are working in the areas that you are interested in? Given the number of professors and the institutions, a brute-force search is not a good idea. </w:t>
+      </w:r>
+    </w:p>
+    <w:p>
+      <w:r>
+        <w:t xml:space="preserve">To guide the prospective Ph.D. students in Computer Science in their research advisor search, we propose </w:t>
+      </w:r>
+      <w:r>
+        <w:t xml:space="preserve">a </w:t>
+      </w:r>
+      <w:r>
+        <w:t>research advisor recommender service</w:t>
+      </w:r>
+      <w:r>
+        <w:t xml:space="preserve"> that we are call Proffinder</w:t>
+      </w:r>
+      <w:bookmarkStart w:id="0" w:name="_GoBack"/>
+      <w:bookmarkEnd w:id="0"/>
+      <w:r>
+        <w:t>. The service will help out the applicants with tailored lists of professors in the areas of interest, specified by a keyword search.</w:t>
+      </w:r>
+    </w:p>
     <w:p>
       <w:pPr>
         <w:pStyle w:val="Heading1"/>
@@ -474,7 +458,6 @@
           <w:id w:val="-570193170"/>
           <w:citation/>
         </w:sdtPr>
-        <w:sdtEndPr/>
         <w:sdtContent>
           <w:r>
             <w:fldChar w:fldCharType="begin"/>
@@ -504,7 +487,6 @@
           <w:id w:val="1166213496"/>
           <w:citation/>
         </w:sdtPr>
-        <w:sdtEndPr/>
         <w:sdtContent>
           <w:r>
             <w:fldChar w:fldCharType="begin"/>
@@ -534,7 +516,6 @@
           <w:id w:val="-918788466"/>
           <w:citation/>
         </w:sdtPr>
-        <w:sdtEndPr/>
         <w:sdtContent>
           <w:r>
             <w:fldChar w:fldCharType="begin"/>
@@ -562,6 +543,9 @@
       <w:r>
         <w:t xml:space="preserve">  We will be discussing each of these branches and how we brought them together in the following sections.</w:t>
       </w:r>
+      <w:r>
+        <w:t xml:space="preserve">  We also made use of crowdsourcing to obtain the computer science department webpage for each university.  </w:t>
+      </w:r>
     </w:p>
     <w:p>
       <w:pPr>
@@ -608,6 +592,15 @@
       </w:r>
       <w:r>
         <w:t>this faculty data is used to filter down and our other data sets and in that sense is the main driver for us.</w:t>
+      </w:r>
+      <w:r>
+        <w:t xml:space="preserve">  Our </w:t>
+      </w:r>
+      <w:r>
+        <w:t xml:space="preserve">only </w:t>
+      </w:r>
+      <w:r>
+        <w:t>alteration to this data set was to add a faculty ID that we generated based on the citation data set and the IPEDS Unit ID that is unique for each institution.</w:t>
       </w:r>
     </w:p>
     <w:tbl>
@@ -622,19 +615,21 @@
         <w:tblLook w:val="04A0" w:firstRow="1" w:lastRow="0" w:firstColumn="1" w:lastColumn="0" w:noHBand="0" w:noVBand="1"/>
       </w:tblPr>
       <w:tblGrid>
-        <w:gridCol w:w="651"/>
-        <w:gridCol w:w="989"/>
-        <w:gridCol w:w="435"/>
-        <w:gridCol w:w="712"/>
-        <w:gridCol w:w="1378"/>
-        <w:gridCol w:w="1909"/>
-        <w:gridCol w:w="1909"/>
-        <w:gridCol w:w="1467"/>
+        <w:gridCol w:w="810"/>
+        <w:gridCol w:w="510"/>
+        <w:gridCol w:w="1014"/>
+        <w:gridCol w:w="1254"/>
+        <w:gridCol w:w="426"/>
+        <w:gridCol w:w="726"/>
+        <w:gridCol w:w="2106"/>
+        <w:gridCol w:w="3342"/>
+        <w:gridCol w:w="3342"/>
+        <w:gridCol w:w="5634"/>
       </w:tblGrid>
       <w:tr>
         <w:tc>
           <w:tcPr>
-            <w:tcW w:w="0" w:type="auto"/>
+            <w:tcW w:w="810" w:type="dxa"/>
             <w:tcBorders>
               <w:top w:val="single" w:sz="6" w:space="0" w:color="CCCCCC"/>
               <w:left w:val="single" w:sz="6" w:space="0" w:color="CCCCCC"/>
@@ -671,13 +666,73 @@
         </w:tc>
         <w:tc>
           <w:tcPr>
-            <w:tcW w:w="0" w:type="auto"/>
+            <w:tcW w:w="510" w:type="dxa"/>
             <w:tcBorders>
               <w:top w:val="single" w:sz="6" w:space="0" w:color="CCCCCC"/>
               <w:left w:val="single" w:sz="6" w:space="0" w:color="CCCCCC"/>
               <w:bottom w:val="single" w:sz="6" w:space="0" w:color="CCCCCC"/>
               <w:right w:val="single" w:sz="6" w:space="0" w:color="CCCCCC"/>
             </w:tcBorders>
+          </w:tcPr>
+          <w:p>
+            <w:pPr>
+              <w:rPr>
+                <w:i/>
+                <w:iCs/>
+                <w:sz w:val="17"/>
+                <w:szCs w:val="17"/>
+              </w:rPr>
+            </w:pPr>
+            <w:r>
+              <w:rPr>
+                <w:i/>
+                <w:iCs/>
+                <w:sz w:val="17"/>
+                <w:szCs w:val="17"/>
+              </w:rPr>
+              <w:t>Faculty ID</w:t>
+            </w:r>
+          </w:p>
+        </w:tc>
+        <w:tc>
+          <w:tcPr>
+            <w:tcW w:w="0" w:type="auto"/>
+            <w:tcBorders>
+              <w:top w:val="single" w:sz="6" w:space="0" w:color="CCCCCC"/>
+              <w:left w:val="single" w:sz="6" w:space="0" w:color="CCCCCC"/>
+              <w:bottom w:val="single" w:sz="6" w:space="0" w:color="CCCCCC"/>
+              <w:right w:val="single" w:sz="6" w:space="0" w:color="CCCCCC"/>
+            </w:tcBorders>
+          </w:tcPr>
+          <w:p>
+            <w:pPr>
+              <w:rPr>
+                <w:i/>
+                <w:iCs/>
+                <w:sz w:val="17"/>
+                <w:szCs w:val="17"/>
+              </w:rPr>
+            </w:pPr>
+            <w:r>
+              <w:rPr>
+                <w:i/>
+                <w:iCs/>
+                <w:sz w:val="17"/>
+                <w:szCs w:val="17"/>
+              </w:rPr>
+              <w:t>IPEDS_UNITID</w:t>
+            </w:r>
+          </w:p>
+        </w:tc>
+        <w:tc>
+          <w:tcPr>
+            <w:tcW w:w="0" w:type="auto"/>
+            <w:tcBorders>
+              <w:top w:val="single" w:sz="6" w:space="0" w:color="CCCCCC"/>
+              <w:left w:val="single" w:sz="6" w:space="0" w:color="CCCCCC"/>
+              <w:bottom w:val="single" w:sz="6" w:space="0" w:color="CCCCCC"/>
+              <w:right w:val="single" w:sz="6" w:space="0" w:color="CCCCCC"/>
+            </w:tcBorders>
             <w:tcMar>
               <w:top w:w="0" w:type="dxa"/>
               <w:left w:w="45" w:type="dxa"/>
@@ -893,7 +948,7 @@
         </w:tc>
         <w:tc>
           <w:tcPr>
-            <w:tcW w:w="0" w:type="auto"/>
+            <w:tcW w:w="5634" w:type="dxa"/>
             <w:tcBorders>
               <w:top w:val="single" w:sz="6" w:space="0" w:color="CCCCCC"/>
               <w:left w:val="single" w:sz="6" w:space="0" w:color="CCCCCC"/>
@@ -932,7 +987,7 @@
       <w:tr>
         <w:tc>
           <w:tcPr>
-            <w:tcW w:w="0" w:type="auto"/>
+            <w:tcW w:w="810" w:type="dxa"/>
             <w:tcBorders>
               <w:top w:val="single" w:sz="6" w:space="0" w:color="CCCCCC"/>
               <w:left w:val="single" w:sz="6" w:space="0" w:color="CCCCCC"/>
@@ -967,13 +1022,65 @@
         </w:tc>
         <w:tc>
           <w:tcPr>
-            <w:tcW w:w="0" w:type="auto"/>
+            <w:tcW w:w="510" w:type="dxa"/>
             <w:tcBorders>
               <w:top w:val="single" w:sz="6" w:space="0" w:color="CCCCCC"/>
               <w:left w:val="single" w:sz="6" w:space="0" w:color="CCCCCC"/>
               <w:bottom w:val="single" w:sz="6" w:space="0" w:color="CCCCCC"/>
               <w:right w:val="single" w:sz="6" w:space="0" w:color="CCCCCC"/>
             </w:tcBorders>
+          </w:tcPr>
+          <w:p>
+            <w:pPr>
+              <w:rPr>
+                <w:sz w:val="17"/>
+                <w:szCs w:val="17"/>
+              </w:rPr>
+            </w:pPr>
+            <w:r>
+              <w:rPr>
+                <w:sz w:val="17"/>
+                <w:szCs w:val="17"/>
+              </w:rPr>
+              <w:t>123456</w:t>
+            </w:r>
+          </w:p>
+        </w:tc>
+        <w:tc>
+          <w:tcPr>
+            <w:tcW w:w="0" w:type="auto"/>
+            <w:tcBorders>
+              <w:top w:val="single" w:sz="6" w:space="0" w:color="CCCCCC"/>
+              <w:left w:val="single" w:sz="6" w:space="0" w:color="CCCCCC"/>
+              <w:bottom w:val="single" w:sz="6" w:space="0" w:color="CCCCCC"/>
+              <w:right w:val="single" w:sz="6" w:space="0" w:color="CCCCCC"/>
+            </w:tcBorders>
+          </w:tcPr>
+          <w:p>
+            <w:pPr>
+              <w:rPr>
+                <w:sz w:val="17"/>
+                <w:szCs w:val="17"/>
+              </w:rPr>
+            </w:pPr>
+            <w:r>
+              <w:rPr>
+                <w:sz w:val="17"/>
+                <w:szCs w:val="17"/>
+              </w:rPr>
+              <w:t>987654</w:t>
+            </w:r>
+          </w:p>
+        </w:tc>
+        <w:tc>
+          <w:tcPr>
+            <w:tcW w:w="0" w:type="auto"/>
+            <w:tcBorders>
+              <w:top w:val="single" w:sz="6" w:space="0" w:color="CCCCCC"/>
+              <w:left w:val="single" w:sz="6" w:space="0" w:color="CCCCCC"/>
+              <w:bottom w:val="single" w:sz="6" w:space="0" w:color="CCCCCC"/>
+              <w:right w:val="single" w:sz="6" w:space="0" w:color="CCCCCC"/>
+            </w:tcBorders>
             <w:tcMar>
               <w:top w:w="0" w:type="dxa"/>
               <w:left w:w="45" w:type="dxa"/>
@@ -1177,7 +1284,7 @@
         </w:tc>
         <w:tc>
           <w:tcPr>
-            <w:tcW w:w="0" w:type="auto"/>
+            <w:tcW w:w="5634" w:type="dxa"/>
             <w:tcBorders>
               <w:top w:val="single" w:sz="6" w:space="0" w:color="CCCCCC"/>
               <w:left w:val="single" w:sz="6" w:space="0" w:color="CCCCCC"/>
@@ -1215,7 +1322,12 @@
     <w:p>
       <w:r>
         <w:tab/>
-        <w:t>An example record from this dataset</w:t>
+      </w:r>
+      <w:r>
+        <w:t>Table 1: An example record from the faculty</w:t>
+      </w:r>
+      <w:r>
+        <w:t xml:space="preserve"> dataset</w:t>
       </w:r>
     </w:p>
     <w:p>
@@ -1231,14 +1343,13 @@
         <w:t>This dataset has information about more than 629,814 citations, each associated with abstract, authors, year, venue, and title. The abstract as well as the title can be used to extract research keywords associated with the authors.</w:t>
       </w:r>
       <w:r>
-        <w:t xml:space="preserve">  An extended version of recent citation network dataset includes 4,354,534 citation relationships (as of May 25th, 2014). The dataset contains a lot more examples with missing </w:t>
-      </w:r>
-      <w:r>
-        <w:lastRenderedPageBreak/>
-        <w:t>attribute values (e.g., abstract); however, we use this most recent dataset to report up-to-date research areas of professors.</w:t>
-      </w:r>
-    </w:p>
-    <w:p>
+        <w:t xml:space="preserve">  An extended version of recent citation network dataset includes 4,354,534 citation relationships (as of May 25th, 2014). The dataset contains a lot more examples with missing attribute values (e.g., abstract); however, we use this most recent dataset to report up-to-date research areas of professors.</w:t>
+      </w:r>
+    </w:p>
+    <w:p>
+      <w:pPr>
+        <w:keepNext/>
+      </w:pPr>
       <w:r>
         <w:t xml:space="preserve">  </w:t>
       </w:r>
@@ -1266,7 +1377,7 @@
                     </pic:cNvPicPr>
                   </pic:nvPicPr>
                   <pic:blipFill>
-                    <a:blip r:embed="rId11">
+                    <a:blip r:embed="rId10">
                       <a:extLst>
                         <a:ext uri="{28A0092B-C50C-407E-A947-70E740481C1C}">
                           <a14:useLocalDpi xmlns:a14="http://schemas.microsoft.com/office/drawing/2010/main" val="0"/>
@@ -1299,8 +1410,25 @@
       </w:r>
     </w:p>
     <w:p>
-      <w:r>
-        <w:t>Figure 1. Citation Network Dataset example</w:t>
+      <w:pPr>
+        <w:pStyle w:val="Caption"/>
+      </w:pPr>
+      <w:r>
+        <w:t xml:space="preserve">Figure </w:t>
+      </w:r>
+      <w:fldSimple w:instr=" SEQ Figure \* ARABIC ">
+        <w:r>
+          <w:rPr>
+            <w:noProof/>
+          </w:rPr>
+          <w:t>1</w:t>
+        </w:r>
+      </w:fldSimple>
+      <w:r>
+        <w:t xml:space="preserve"> - </w:t>
+      </w:r>
+      <w:r>
+        <w:t>Citation Network Dataset example</w:t>
       </w:r>
     </w:p>
     <w:p>
@@ -1309,6 +1437,73 @@
       </w:r>
     </w:p>
     <w:p>
+      <w:r>
+        <w:rPr>
+          <w:noProof/>
+        </w:rPr>
+        <w:drawing>
+          <wp:anchor distT="0" distB="0" distL="114300" distR="114300" simplePos="0" relativeHeight="251657215" behindDoc="0" locked="0" layoutInCell="1" allowOverlap="1" wp14:anchorId="71A8E684" wp14:editId="4EE47EEF">
+            <wp:simplePos x="0" y="0"/>
+            <wp:positionH relativeFrom="column">
+              <wp:align>left</wp:align>
+            </wp:positionH>
+            <wp:positionV relativeFrom="paragraph">
+              <wp:posOffset>10759440</wp:posOffset>
+            </wp:positionV>
+            <wp:extent cx="5387340" cy="4548328"/>
+            <wp:effectExtent l="0" t="0" r="0" b="0"/>
+            <wp:wrapSquare wrapText="bothSides"/>
+            <wp:docPr id="6" name="Picture 6"/>
+            <wp:cNvGraphicFramePr>
+              <a:graphicFrameLocks xmlns:a="http://schemas.openxmlformats.org/drawingml/2006/main" noChangeAspect="1"/>
+            </wp:cNvGraphicFramePr>
+            <a:graphic xmlns:a="http://schemas.openxmlformats.org/drawingml/2006/main">
+              <a:graphicData uri="http://schemas.openxmlformats.org/drawingml/2006/picture">
+                <pic:pic xmlns:pic="http://schemas.openxmlformats.org/drawingml/2006/picture">
+                  <pic:nvPicPr>
+                    <pic:cNvPr id="6" name="Schema_keyword.png"/>
+                    <pic:cNvPicPr/>
+                  </pic:nvPicPr>
+                  <pic:blipFill rotWithShape="1">
+                    <a:blip r:embed="rId11">
+                      <a:extLst>
+                        <a:ext uri="{28A0092B-C50C-407E-A947-70E740481C1C}">
+                          <a14:useLocalDpi xmlns:a14="http://schemas.microsoft.com/office/drawing/2010/main" val="0"/>
+                        </a:ext>
+                      </a:extLst>
+                    </a:blip>
+                    <a:srcRect l="6880" t="7894" r="15039" b="4214"/>
+                    <a:stretch/>
+                  </pic:blipFill>
+                  <pic:spPr bwMode="auto">
+                    <a:xfrm>
+                      <a:off x="0" y="0"/>
+                      <a:ext cx="5391871" cy="4552153"/>
+                    </a:xfrm>
+                    <a:prstGeom prst="rect">
+                      <a:avLst/>
+                    </a:prstGeom>
+                    <a:ln>
+                      <a:noFill/>
+                    </a:ln>
+                    <a:extLst>
+                      <a:ext uri="{53640926-AAD7-44d8-BBD7-CCE9431645EC}">
+                        <a14:shadowObscured xmlns:a14="http://schemas.microsoft.com/office/drawing/2010/main" xmlns:w="http://schemas.openxmlformats.org/wordprocessingml/2006/main" xmlns:w10="urn:schemas-microsoft-com:office:word" xmlns:v="urn:schemas-microsoft-com:vml" xmlns:o="urn:schemas-microsoft-com:office:office" xmlns:mv="urn:schemas-microsoft-com:mac:vml" xmlns:mo="http://schemas.microsoft.com/office/mac/office/2008/main" xmlns=""/>
+                      </a:ext>
+                    </a:extLst>
+                  </pic:spPr>
+                </pic:pic>
+              </a:graphicData>
+            </a:graphic>
+            <wp14:sizeRelH relativeFrom="page">
+              <wp14:pctWidth>0</wp14:pctWidth>
+            </wp14:sizeRelH>
+            <wp14:sizeRelV relativeFrom="page">
+              <wp14:pctHeight>0</wp14:pctHeight>
+            </wp14:sizeRelV>
+          </wp:anchor>
+        </w:drawing>
+      </w:r>
       <w:r>
         <w:rPr>
           <w:noProof/>
@@ -1316,7 +1511,7 @@
         <mc:AlternateContent>
           <mc:Choice Requires="wps">
             <w:drawing>
-              <wp:inline distT="0" distB="0" distL="0" distR="0" wp14:anchorId="5E5362C2" wp14:editId="400096E0">
+              <wp:inline distT="0" distB="0" distL="0" distR="0" wp14:anchorId="5E5362C2" wp14:editId="4A9012AA">
                 <wp:extent cx="304800" cy="304800"/>
                 <wp:effectExtent l="0" t="0" r="0" b="0"/>
                 <wp:docPr id="5" name="AutoShape 5" descr="https://docs.google.com/a/brown.edu/drawings/d/sC0cVuX9VVI4lgNCV8dmDbA/image?w=439&amp;h=394&amp;rev=696&amp;ac=1"/>
@@ -1343,14 +1538,14 @@
                         </a:ln>
                         <a:extLst>
                           <a:ext uri="{909E8E84-426E-40dd-AFC4-6F175D3DCCD1}">
-                            <a14:hiddenFill xmlns:a14="http://schemas.microsoft.com/office/drawing/2010/main">
+                            <a14:hiddenFill xmlns:a14="http://schemas.microsoft.com/office/drawing/2010/main" xmlns:w="http://schemas.openxmlformats.org/wordprocessingml/2006/main" xmlns:w10="urn:schemas-microsoft-com:office:word" xmlns:v="urn:schemas-microsoft-com:vml" xmlns:o="urn:schemas-microsoft-com:office:office" xmlns:mv="urn:schemas-microsoft-com:mac:vml" xmlns:mo="http://schemas.microsoft.com/office/mac/office/2008/main" xmlns="">
                               <a:solidFill>
                                 <a:srgbClr val="FFFFFF"/>
                               </a:solidFill>
                             </a14:hiddenFill>
                           </a:ext>
                           <a:ext uri="{91240B29-F687-4f45-9708-019B960494DF}">
-                            <a14:hiddenLine xmlns:a14="http://schemas.microsoft.com/office/drawing/2010/main" w="9525">
+                            <a14:hiddenLine xmlns:a14="http://schemas.microsoft.com/office/drawing/2010/main" xmlns:w="http://schemas.openxmlformats.org/wordprocessingml/2006/main" xmlns:w10="urn:schemas-microsoft-com:office:word" xmlns:v="urn:schemas-microsoft-com:vml" xmlns:o="urn:schemas-microsoft-com:office:office" xmlns:mv="urn:schemas-microsoft-com:mac:vml" xmlns:mo="http://schemas.microsoft.com/office/mac/office/2008/main" xmlns="" w="9525">
                               <a:solidFill>
                                 <a:srgbClr val="000000"/>
                               </a:solidFill>
@@ -1370,9 +1565,9 @@
               </wp:inline>
             </w:drawing>
           </mc:Choice>
-          <mc:Fallback xmlns:w15="http://schemas.microsoft.com/office/word/2012/wordml">
+          <mc:Fallback>
             <w:pict>
-              <v:rect w14:anchorId="46AF1342" id="AutoShape 5" o:spid="_x0000_s1026" alt="https://docs.google.com/a/brown.edu/drawings/d/sC0cVuX9VVI4lgNCV8dmDbA/image?w=439&amp;h=394&amp;rev=696&amp;ac=1" style="width:24pt;height:24pt;visibility:visible;mso-wrap-style:square;mso-left-percent:-10001;mso-top-percent:-10001;mso-position-horizontal:absolute;mso-position-horizontal-relative:char;mso-position-vertical:absolute;mso-position-vertical-relative:line;mso-left-percent:-10001;mso-top-percent:-10001;v-text-anchor:top" o:gfxdata="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" filled="f" stroked="f">
+              <v:rect w14:anchorId="030BFF94" id="AutoShape 5" o:spid="_x0000_s1026" alt="https://docs.google.com/a/brown.edu/drawings/d/sC0cVuX9VVI4lgNCV8dmDbA/image?w=439&amp;h=394&amp;rev=696&amp;ac=1" style="width:24pt;height:24pt;visibility:visible;mso-wrap-style:square;mso-left-percent:-10001;mso-top-percent:-10001;mso-position-horizontal:absolute;mso-position-horizontal-relative:char;mso-position-vertical:absolute;mso-position-vertical-relative:line;mso-left-percent:-10001;mso-top-percent:-10001;v-text-anchor:top" o:gfxdata="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" filled="f" stroked="f">
                 <o:lock v:ext="edit" aspectratio="t"/>
                 <w10:anchorlock/>
               </v:rect>
@@ -1380,73 +1575,6 @@
           </mc:Fallback>
         </mc:AlternateContent>
       </w:r>
-      <w:r>
-        <w:rPr>
-          <w:noProof/>
-        </w:rPr>
-        <w:drawing>
-          <wp:anchor distT="0" distB="0" distL="114300" distR="114300" simplePos="0" relativeHeight="251659264" behindDoc="0" locked="0" layoutInCell="1" allowOverlap="1" wp14:anchorId="71A8E684" wp14:editId="77A0394E">
-            <wp:simplePos x="0" y="0"/>
-            <wp:positionH relativeFrom="column">
-              <wp:posOffset>304800</wp:posOffset>
-            </wp:positionH>
-            <wp:positionV relativeFrom="paragraph">
-              <wp:posOffset>0</wp:posOffset>
-            </wp:positionV>
-            <wp:extent cx="3718560" cy="3139440"/>
-            <wp:effectExtent l="0" t="0" r="0" b="0"/>
-            <wp:wrapSquare wrapText="bothSides"/>
-            <wp:docPr id="6" name="Picture 6"/>
-            <wp:cNvGraphicFramePr>
-              <a:graphicFrameLocks xmlns:a="http://schemas.openxmlformats.org/drawingml/2006/main" noChangeAspect="1"/>
-            </wp:cNvGraphicFramePr>
-            <a:graphic xmlns:a="http://schemas.openxmlformats.org/drawingml/2006/main">
-              <a:graphicData uri="http://schemas.openxmlformats.org/drawingml/2006/picture">
-                <pic:pic xmlns:pic="http://schemas.openxmlformats.org/drawingml/2006/picture">
-                  <pic:nvPicPr>
-                    <pic:cNvPr id="6" name="Schema_keyword.png"/>
-                    <pic:cNvPicPr/>
-                  </pic:nvPicPr>
-                  <pic:blipFill rotWithShape="1">
-                    <a:blip r:embed="rId12">
-                      <a:extLst>
-                        <a:ext uri="{28A0092B-C50C-407E-A947-70E740481C1C}">
-                          <a14:useLocalDpi xmlns:a14="http://schemas.microsoft.com/office/drawing/2010/main" val="0"/>
-                        </a:ext>
-                      </a:extLst>
-                    </a:blip>
-                    <a:srcRect l="6880" t="7894" r="15039" b="4214"/>
-                    <a:stretch/>
-                  </pic:blipFill>
-                  <pic:spPr bwMode="auto">
-                    <a:xfrm>
-                      <a:off x="0" y="0"/>
-                      <a:ext cx="3718560" cy="3139440"/>
-                    </a:xfrm>
-                    <a:prstGeom prst="rect">
-                      <a:avLst/>
-                    </a:prstGeom>
-                    <a:ln>
-                      <a:noFill/>
-                    </a:ln>
-                    <a:extLst>
-                      <a:ext uri="{53640926-AAD7-44d8-BBD7-CCE9431645EC}">
-                        <a14:shadowObscured xmlns:a14="http://schemas.microsoft.com/office/drawing/2010/main"/>
-                      </a:ext>
-                    </a:extLst>
-                  </pic:spPr>
-                </pic:pic>
-              </a:graphicData>
-            </a:graphic>
-            <wp14:sizeRelH relativeFrom="page">
-              <wp14:pctWidth>0</wp14:pctWidth>
-            </wp14:sizeRelH>
-            <wp14:sizeRelV relativeFrom="page">
-              <wp14:pctHeight>0</wp14:pctHeight>
-            </wp14:sizeRelV>
-          </wp:anchor>
-        </w:drawing>
-      </w:r>
     </w:p>
     <w:p>
       <w:r>
@@ -1460,43 +1588,23 @@
       </w:r>
     </w:p>
     <w:p>
-      <w:proofErr w:type="gramStart"/>
-      <w:r>
-        <w:lastRenderedPageBreak/>
-        <w:t>d</w:t>
-      </w:r>
-      <w:proofErr w:type="gramEnd"/>
-      <w:r>
-        <w:t>=&lt;</w:t>
-      </w:r>
-      <w:proofErr w:type="spellStart"/>
-      <w:r>
-        <w:t>id,autname,pubtitle:venname:domname:pubabstract</w:t>
-      </w:r>
-      <w:proofErr w:type="spellEnd"/>
-      <w:r>
-        <w:t xml:space="preserve">, ...&gt;. </w:t>
-      </w:r>
-    </w:p>
-    <w:p>
-      <w:r>
-        <w:t>If there are multiple publications by the author, then ‘</w:t>
-      </w:r>
-      <w:proofErr w:type="spellStart"/>
-      <w:r>
-        <w:t>pubtitle</w:t>
-      </w:r>
-      <w:proofErr w:type="gramStart"/>
-      <w:r>
-        <w:t>:venname:domname:pubabstract</w:t>
-      </w:r>
-      <w:proofErr w:type="spellEnd"/>
-      <w:r>
-        <w:t>’</w:t>
-      </w:r>
-      <w:proofErr w:type="gramEnd"/>
-      <w:r>
-        <w:t xml:space="preserve"> for each publication will be joined with the other with a comma in-between.</w:t>
+      <w:r>
+        <w:t xml:space="preserve">d=&lt;id,autname,pubtitle:venname:domname:pubabstract, ...&gt;. </w:t>
+      </w:r>
+    </w:p>
+    <w:p/>
+    <w:p/>
+    <w:p/>
+    <w:p/>
+    <w:p/>
+    <w:p/>
+    <w:p/>
+    <w:p/>
+    <w:p/>
+    <w:p/>
+    <w:p>
+      <w:r>
+        <w:t>If there are multiple publications by the author, then ‘pubtitle:venname:domname:pubabstract’ for each publication will be joined with the other with a comma in-between.</w:t>
       </w:r>
     </w:p>
     <w:p>
@@ -1522,7 +1630,7 @@
                     </pic:cNvPicPr>
                   </pic:nvPicPr>
                   <pic:blipFill>
-                    <a:blip r:embed="rId13">
+                    <a:blip r:embed="rId12">
                       <a:extLst>
                         <a:ext uri="{28A0092B-C50C-407E-A947-70E740481C1C}">
                           <a14:useLocalDpi xmlns:a14="http://schemas.microsoft.com/office/drawing/2010/main" val="0"/>
@@ -1593,9 +1701,9 @@
           <w:noProof/>
         </w:rPr>
         <w:drawing>
-          <wp:inline distT="0" distB="0" distL="0" distR="0" wp14:anchorId="39613FF8" wp14:editId="62DFE296">
-            <wp:extent cx="5943600" cy="2377440"/>
-            <wp:effectExtent l="0" t="0" r="0" b="0"/>
+          <wp:inline distT="0" distB="0" distL="0" distR="0" wp14:anchorId="39613FF8" wp14:editId="3E013107">
+            <wp:extent cx="5463540" cy="2377440"/>
+            <wp:effectExtent l="0" t="0" r="3810" b="0"/>
             <wp:docPr id="8" name="Picture 8"/>
             <wp:cNvGraphicFramePr>
               <a:graphicFrameLocks xmlns:a="http://schemas.openxmlformats.org/drawingml/2006/main" noChangeAspect="1"/>
@@ -1608,20 +1716,20 @@
                     <pic:cNvPicPr/>
                   </pic:nvPicPr>
                   <pic:blipFill rotWithShape="1">
-                    <a:blip r:embed="rId14">
+                    <a:blip r:embed="rId13">
                       <a:extLst>
                         <a:ext uri="{28A0092B-C50C-407E-A947-70E740481C1C}">
                           <a14:useLocalDpi xmlns:a14="http://schemas.microsoft.com/office/drawing/2010/main" val="0"/>
                         </a:ext>
                       </a:extLst>
                     </a:blip>
-                    <a:srcRect t="14017" b="32650"/>
+                    <a:srcRect t="14017" r="8077" b="32650"/>
                     <a:stretch/>
                   </pic:blipFill>
                   <pic:spPr bwMode="auto">
                     <a:xfrm>
                       <a:off x="0" y="0"/>
-                      <a:ext cx="5943600" cy="2377440"/>
+                      <a:ext cx="5463540" cy="2377440"/>
                     </a:xfrm>
                     <a:prstGeom prst="rect">
                       <a:avLst/>
@@ -1630,8 +1738,11 @@
                       <a:noFill/>
                     </a:ln>
                     <a:extLst>
+                      <a:ext uri="{53640926-AAD7-44D8-BBD7-CCE9431645EC}">
+                        <a14:shadowObscured xmlns:a14="http://schemas.microsoft.com/office/drawing/2010/main"/>
+                      </a:ext>
                       <a:ext uri="{53640926-AAD7-44d8-BBD7-CCE9431645EC}">
-                        <a14:shadowObscured xmlns:a14="http://schemas.microsoft.com/office/drawing/2010/main"/>
+                        <a14:shadowObscured xmlns:a14="http://schemas.microsoft.com/office/drawing/2010/main" xmlns:w="http://schemas.openxmlformats.org/wordprocessingml/2006/main" xmlns:w10="urn:schemas-microsoft-com:office:word" xmlns:v="urn:schemas-microsoft-com:vml" xmlns:o="urn:schemas-microsoft-com:office:office" xmlns:mv="urn:schemas-microsoft-com:mac:vml" xmlns:mo="http://schemas.microsoft.com/office/mac/office/2008/main" xmlns=""/>
                       </a:ext>
                     </a:extLst>
                   </pic:spPr>
@@ -1651,22 +1762,13 @@
         </w:rPr>
       </w:pPr>
       <w:r>
-        <w:t xml:space="preserve">Figure 4. Keyword extraction using </w:t>
-      </w:r>
-      <w:proofErr w:type="spellStart"/>
-      <w:r>
-        <w:t>tf-idf</w:t>
-      </w:r>
-      <w:proofErr w:type="spellEnd"/>
-      <w:r>
-        <w:t xml:space="preserve"> statistic</w:t>
+        <w:t>Figure 4. Keyword extraction using tf-idf statistic</w:t>
       </w:r>
     </w:p>
     <w:p>
       <w:r>
         <w:t xml:space="preserve">A simple keyword extraction procedure is shown in Figure 3. A corpus over all relevant relations and attributes is created; terms (e.g., unigram and bigram) in the corpus are extracted as features as a bag-of-words. Once the bag-of-words model is prepared, we can compute </w:t>
       </w:r>
-      <w:proofErr w:type="spellStart"/>
       <w:r>
         <w:rPr>
           <w:i/>
@@ -1674,11 +1776,9 @@
         </w:rPr>
         <w:t>tf-idf</w:t>
       </w:r>
-      <w:proofErr w:type="spellEnd"/>
       <w:r>
         <w:t xml:space="preserve"> for each term, and use the </w:t>
       </w:r>
-      <w:proofErr w:type="spellStart"/>
       <w:r>
         <w:rPr>
           <w:i/>
@@ -1686,77 +1786,9 @@
         </w:rPr>
         <w:t>tf-idf</w:t>
       </w:r>
-      <w:proofErr w:type="spellEnd"/>
-      <w:r>
-        <w:t xml:space="preserve"> statistic to extract keywords for each author. In brief, term frequency is computed as </w:t>
-      </w:r>
-      <w:proofErr w:type="spellStart"/>
-      <w:proofErr w:type="gramStart"/>
-      <w:r>
-        <w:t>tf</w:t>
-      </w:r>
-      <w:proofErr w:type="spellEnd"/>
-      <w:r>
-        <w:t>(</w:t>
-      </w:r>
-      <w:proofErr w:type="spellStart"/>
-      <w:proofErr w:type="gramEnd"/>
-      <w:r>
-        <w:t>t,d</w:t>
-      </w:r>
-      <w:proofErr w:type="spellEnd"/>
-      <w:r>
-        <w:t>) =</w:t>
-      </w:r>
-      <w:proofErr w:type="spellStart"/>
-      <w:r>
-        <w:t>fd</w:t>
-      </w:r>
-      <w:proofErr w:type="spellEnd"/>
-      <w:r>
-        <w:t>(t)</w:t>
-      </w:r>
-      <w:proofErr w:type="spellStart"/>
-      <w:r>
-        <w:t>maxwdfd</w:t>
-      </w:r>
-      <w:proofErr w:type="spellEnd"/>
-      <w:r>
-        <w:t xml:space="preserve">(w), inverse document frequency is computed as </w:t>
-      </w:r>
-      <w:proofErr w:type="spellStart"/>
-      <w:r>
-        <w:t>idf</w:t>
-      </w:r>
-      <w:proofErr w:type="spellEnd"/>
-      <w:r>
-        <w:t>(</w:t>
-      </w:r>
-      <w:proofErr w:type="spellStart"/>
-      <w:r>
-        <w:t>t,D</w:t>
-      </w:r>
-      <w:proofErr w:type="spellEnd"/>
-      <w:r>
-        <w:t>)=</w:t>
-      </w:r>
-      <w:proofErr w:type="spellStart"/>
-      <w:r>
-        <w:t>ln</w:t>
-      </w:r>
-      <w:proofErr w:type="spellEnd"/>
-      <w:r>
-        <w:t>(|D||{</w:t>
-      </w:r>
-      <w:proofErr w:type="spellStart"/>
-      <w:r>
-        <w:t>dD:td</w:t>
-      </w:r>
-      <w:proofErr w:type="spellEnd"/>
-      <w:r>
-        <w:t xml:space="preserve">}|); we simply multiply those together to get </w:t>
-      </w:r>
-      <w:proofErr w:type="spellStart"/>
+      <w:r>
+        <w:t xml:space="preserve"> statistic to extract keywords for each author. In brief, term frequency is computed as tf(t,d) =fd(t)maxwdfd(w), inverse document frequency is computed as idf(t,D)=ln(|D||{dD:td}|); we simply multiply those together to get </w:t>
+      </w:r>
       <w:r>
         <w:rPr>
           <w:i/>
@@ -1764,11 +1796,9 @@
         </w:rPr>
         <w:t>tf-idf</w:t>
       </w:r>
-      <w:proofErr w:type="spellEnd"/>
       <w:r>
         <w:t xml:space="preserve">. In this work, we compute </w:t>
       </w:r>
-      <w:proofErr w:type="spellStart"/>
       <w:r>
         <w:rPr>
           <w:i/>
@@ -1776,41 +1806,25 @@
         </w:rPr>
         <w:t>tf-idf</w:t>
       </w:r>
-      <w:proofErr w:type="spellEnd"/>
       <w:r>
         <w:t xml:space="preserve"> when we build an inverted index for search term-professors relationship (Section 1.4).</w:t>
       </w:r>
     </w:p>
     <w:p>
-      <w:pPr>
-        <w:pStyle w:val="Heading2"/>
-        <w:spacing w:before="200"/>
-        <w:rPr>
-          <w:rFonts w:eastAsia="Times New Roman" w:cs="Times New Roman"/>
-        </w:rPr>
-      </w:pPr>
-      <w:r>
-        <w:rPr>
-          <w:rFonts w:ascii="Trebuchet MS" w:eastAsia="Times New Roman" w:hAnsi="Trebuchet MS" w:cs="Times New Roman"/>
-          <w:color w:val="000000"/>
-        </w:rPr>
-        <w:t>1.4 Inverted Index</w:t>
-      </w:r>
-    </w:p>
-    <w:p>
-      <w:pPr>
-        <w:rPr>
-          <w:rFonts w:eastAsia="Times New Roman" w:cs="Times New Roman"/>
-        </w:rPr>
-      </w:pPr>
-      <w:r>
-        <w:rPr>
-          <w:rFonts w:ascii="Arial" w:eastAsia="Times New Roman" w:hAnsi="Arial" w:cs="Times New Roman"/>
-          <w:color w:val="000000"/>
-          <w:sz w:val="23"/>
-          <w:szCs w:val="23"/>
-        </w:rPr>
-        <w:t xml:space="preserve">We create inverted index for search, which will take in user’s search terms (e.g., research keywords) and output related professor profiles and other information. </w:t>
+      <w:r>
+        <w:t>We</w:t>
+      </w:r>
+      <w:r>
+        <w:t xml:space="preserve"> then</w:t>
+      </w:r>
+      <w:r>
+        <w:t xml:space="preserve"> create</w:t>
+      </w:r>
+      <w:r>
+        <w:t>d an</w:t>
+      </w:r>
+      <w:r>
+        <w:t xml:space="preserve"> inverted index for search, which will take in user’s search terms (e.g., research keywords) and output related professor profiles and other information. </w:t>
       </w:r>
     </w:p>
     <w:p>
@@ -1827,10 +1841,9 @@
         <w:rPr>
           <w:noProof/>
         </w:rPr>
-        <w:lastRenderedPageBreak/>
         <w:drawing>
-          <wp:inline distT="0" distB="0" distL="0" distR="0" wp14:anchorId="420477FF" wp14:editId="407C53DE">
-            <wp:extent cx="5943600" cy="4457700"/>
+          <wp:inline distT="0" distB="0" distL="0" distR="0" wp14:anchorId="420477FF" wp14:editId="66B19735">
+            <wp:extent cx="5082540" cy="3954780"/>
             <wp:effectExtent l="0" t="0" r="0" b="0"/>
             <wp:docPr id="4" name="Picture 4" descr="Macintosh HD:Users:yeounoh:Downloads:inverted_index.png"/>
             <wp:cNvGraphicFramePr>
@@ -1845,23 +1858,21 @@
                       <a:picLocks noChangeAspect="1" noChangeArrowheads="1"/>
                     </pic:cNvPicPr>
                   </pic:nvPicPr>
-                  <pic:blipFill>
-                    <a:blip r:embed="rId15">
+                  <pic:blipFill rotWithShape="1">
+                    <a:blip r:embed="rId14">
                       <a:extLst>
                         <a:ext uri="{28A0092B-C50C-407E-A947-70E740481C1C}">
                           <a14:useLocalDpi xmlns:a14="http://schemas.microsoft.com/office/drawing/2010/main" val="0"/>
                         </a:ext>
                       </a:extLst>
                     </a:blip>
-                    <a:srcRect/>
-                    <a:stretch>
-                      <a:fillRect/>
-                    </a:stretch>
+                    <a:srcRect l="8205" r="6282" b="11282"/>
+                    <a:stretch/>
                   </pic:blipFill>
                   <pic:spPr bwMode="auto">
                     <a:xfrm>
                       <a:off x="0" y="0"/>
-                      <a:ext cx="5943600" cy="4457700"/>
+                      <a:ext cx="5082540" cy="3954780"/>
                     </a:xfrm>
                     <a:prstGeom prst="rect">
                       <a:avLst/>
@@ -1870,6 +1881,11 @@
                     <a:ln>
                       <a:noFill/>
                     </a:ln>
+                    <a:extLst>
+                      <a:ext uri="{53640926-AAD7-44D8-BBD7-CCE9431645EC}">
+                        <a14:shadowObscured xmlns:a14="http://schemas.microsoft.com/office/drawing/2010/main"/>
+                      </a:ext>
+                    </a:extLst>
                   </pic:spPr>
                 </pic:pic>
               </a:graphicData>
@@ -1885,108 +1901,822 @@
     </w:p>
     <w:p>
       <w:pPr>
-        <w:spacing w:after="0" w:line="240" w:lineRule="auto"/>
         <w:rPr>
-          <w:rFonts w:ascii="Times" w:hAnsi="Times" w:cs="Times New Roman"/>
+          <w:rFonts w:ascii="Times" w:hAnsi="Times"/>
           <w:sz w:val="20"/>
           <w:szCs w:val="20"/>
         </w:rPr>
       </w:pPr>
       <w:r>
+        <w:t xml:space="preserve">The index is based on the research keywords from the corpus generated in the previous step. The relevance of each keyword for a given professor can be measured using tf-idf, and we link each unigram and bigram keywords appear in the corpus to the professor IDs who have published containing the keywords. A term’s </w:t>
+      </w:r>
+      <w:r>
         <w:rPr>
-          <w:rFonts w:ascii="Arial" w:hAnsi="Arial" w:cs="Times New Roman"/>
-          <w:color w:val="000000"/>
-          <w:sz w:val="23"/>
-          <w:szCs w:val="23"/>
-        </w:rPr>
-        <w:t xml:space="preserve">The index is based on the research keywords from the corpus generated in the previous step. The relevance of each keyword for a given professor can be measured using </w:t>
-      </w:r>
-      <w:proofErr w:type="spellStart"/>
-      <w:r>
-        <w:rPr>
-          <w:rFonts w:ascii="Arial" w:hAnsi="Arial" w:cs="Times New Roman"/>
-          <w:color w:val="000000"/>
-          <w:sz w:val="23"/>
-          <w:szCs w:val="23"/>
-        </w:rPr>
-        <w:t>tf-idf</w:t>
-      </w:r>
-      <w:proofErr w:type="spellEnd"/>
-      <w:r>
-        <w:rPr>
-          <w:rFonts w:ascii="Arial" w:hAnsi="Arial" w:cs="Times New Roman"/>
-          <w:color w:val="000000"/>
-          <w:sz w:val="23"/>
-          <w:szCs w:val="23"/>
-        </w:rPr>
-        <w:t xml:space="preserve">, and we link each unigram and bigram keywords appear in the corpus to the professor IDs who have published containing the keywords. A term’s </w:t>
-      </w:r>
-      <w:proofErr w:type="spellStart"/>
-      <w:r>
-        <w:rPr>
-          <w:rFonts w:ascii="Arial" w:hAnsi="Arial" w:cs="Times New Roman"/>
           <w:i/>
           <w:iCs/>
-          <w:color w:val="000000"/>
-          <w:sz w:val="23"/>
-          <w:szCs w:val="23"/>
         </w:rPr>
         <w:t>idf</w:t>
       </w:r>
-      <w:proofErr w:type="spellEnd"/>
-      <w:r>
-        <w:rPr>
-          <w:rFonts w:ascii="Arial" w:hAnsi="Arial" w:cs="Times New Roman"/>
-          <w:color w:val="000000"/>
-          <w:sz w:val="23"/>
-          <w:szCs w:val="23"/>
-        </w:rPr>
-        <w:t xml:space="preserve"> can be computed as an inverse of the length of the linked list; </w:t>
-      </w:r>
-      <w:proofErr w:type="spellStart"/>
-      <w:r>
-        <w:rPr>
-          <w:rFonts w:ascii="Arial" w:hAnsi="Arial" w:cs="Times New Roman"/>
-          <w:color w:val="000000"/>
-          <w:sz w:val="23"/>
-          <w:szCs w:val="23"/>
-        </w:rPr>
-        <w:t>tf</w:t>
-      </w:r>
-      <w:proofErr w:type="spellEnd"/>
-      <w:r>
-        <w:rPr>
-          <w:rFonts w:ascii="Arial" w:hAnsi="Arial" w:cs="Times New Roman"/>
-          <w:color w:val="000000"/>
-          <w:sz w:val="23"/>
-          <w:szCs w:val="23"/>
-        </w:rPr>
-        <w:t xml:space="preserve"> is computed as we build the inverted index and annotated next to the professor IDs.</w:t>
-      </w:r>
+      <w:r>
+        <w:t xml:space="preserve"> can be computed as an inverse of the length of the linked list; tf is computed as we build the inverted index and annotated next to the professor IDs.</w:t>
+      </w:r>
+    </w:p>
+    <w:p/>
+    <w:p>
+      <w:pPr>
+        <w:pStyle w:val="Heading2"/>
+      </w:pPr>
+      <w:r>
+        <w:t>Integrated Postsecondary Education Data Set (IPEDS)</w:t>
+      </w:r>
+    </w:p>
+    <w:p>
+      <w:r>
+        <w:t>IPEDS is the Integrated Postsecondary Education Data System. It is a system of interrelated surveys conducted annually by the U.S. Department’s National Center for Education Statistics (NCES). IPEDS gathers information from every college, university, and technical and vocational institution that participates in the federal student financial aid programs. The Higher Education Act of 1965, as amended, requires that institutions that participate in federal student aid programs report data on enrollments, program completions, graduation rates, faculty and staff, finances, institutional prices, and student financial aid.</w:t>
+      </w:r>
+      <w:sdt>
+        <w:sdtPr>
+          <w:id w:val="1031526846"/>
+          <w:citation/>
+        </w:sdtPr>
+        <w:sdtContent>
+          <w:r>
+            <w:fldChar w:fldCharType="begin"/>
+          </w:r>
+          <w:r>
+            <w:instrText xml:space="preserve"> CITATION Nat1 \l 1033 </w:instrText>
+          </w:r>
+          <w:r>
+            <w:fldChar w:fldCharType="separate"/>
+          </w:r>
+          <w:r>
+            <w:rPr>
+              <w:noProof/>
+            </w:rPr>
+            <w:t xml:space="preserve"> (National Center for Education Statistics, n.d.)</w:t>
+          </w:r>
+          <w:r>
+            <w:fldChar w:fldCharType="end"/>
+          </w:r>
+        </w:sdtContent>
+      </w:sdt>
+      <w:r>
+        <w:t xml:space="preserve"> </w:t>
+      </w:r>
+    </w:p>
+    <w:p>
+      <w:r>
+        <w:t xml:space="preserve">It is a rich source of information about universities in the United States and the information is available for anyone to download from </w:t>
+      </w:r>
+      <w:hyperlink r:id="rId15" w:history="1">
+        <w:r>
+          <w:rPr>
+            <w:rStyle w:val="Hyperlink"/>
+          </w:rPr>
+          <w:t>the IPEDS Data Center</w:t>
+        </w:r>
+      </w:hyperlink>
+      <w:r>
+        <w:t xml:space="preserve">.  </w:t>
+      </w:r>
+      <w:r>
+        <w:t xml:space="preserve">Each data file comes with a dictionary defining the fields and any other fields, like ALEVEL (IPEDS Award Level) were easily defined after a quick web search.  </w:t>
+      </w:r>
+      <w:r>
+        <w:t>For our project here we used only a small part of the data.  The table below shows the three files we used.  Our files all came from the Fall 2013 time frame since that is the most recent confirmed data available</w:t>
+      </w:r>
+      <w:r>
+        <w:t>.  In the fields used section I list the items we used in our visualizations, we did not strip out any other data fields in case they became useful later.</w:t>
+      </w:r>
+      <w:r>
+        <w:t xml:space="preserve">  Each of these files were stripped down to just the rows we wanted using Python scripts.  For all of the files that meant reducing by UNITID and the completions file we also eliminated any rows that were not for doctoral degrees in the computer science </w:t>
+      </w:r>
+      <w:r>
+        <w:t>area,</w:t>
+      </w:r>
+      <w:r>
+        <w:t xml:space="preserve"> as defined by </w:t>
+      </w:r>
+      <w:hyperlink r:id="rId16" w:history="1">
+        <w:r>
+          <w:rPr>
+            <w:rStyle w:val="Hyperlink"/>
+          </w:rPr>
+          <w:t>CIPC codes</w:t>
+        </w:r>
+      </w:hyperlink>
     </w:p>
     <w:p>
       <w:pPr>
         <w:spacing w:after="0" w:line="240" w:lineRule="auto"/>
         <w:rPr>
-          <w:rFonts w:ascii="Times" w:eastAsia="Times New Roman" w:hAnsi="Times" w:cs="Times New Roman"/>
-          <w:sz w:val="20"/>
-          <w:szCs w:val="20"/>
+          <w:rFonts w:ascii="Times New Roman" w:eastAsia="Times New Roman" w:hAnsi="Times New Roman" w:cs="Times New Roman"/>
+          <w:sz w:val="24"/>
+          <w:szCs w:val="24"/>
         </w:rPr>
       </w:pPr>
     </w:p>
-    <w:p>
-      <w:bookmarkStart w:id="0" w:name="_GoBack"/>
-      <w:bookmarkEnd w:id="0"/>
-    </w:p>
-    <w:p>
-      <w:pPr>
-        <w:pStyle w:val="Heading2"/>
-      </w:pPr>
-      <w:r>
-        <w:t>Integrated Postsecondary Education Data Set (IPEDS)</w:t>
-      </w:r>
-    </w:p>
+    <w:tbl>
+      <w:tblPr>
+        <w:tblW w:w="0" w:type="auto"/>
+        <w:tblCellMar>
+          <w:top w:w="15" w:type="dxa"/>
+          <w:left w:w="15" w:type="dxa"/>
+          <w:bottom w:w="15" w:type="dxa"/>
+          <w:right w:w="15" w:type="dxa"/>
+        </w:tblCellMar>
+        <w:tblLook w:val="04A0" w:firstRow="1" w:lastRow="0" w:firstColumn="1" w:lastColumn="0" w:noHBand="0" w:noVBand="1"/>
+      </w:tblPr>
+      <w:tblGrid>
+        <w:gridCol w:w="2120"/>
+        <w:gridCol w:w="36"/>
+        <w:gridCol w:w="6634"/>
+        <w:gridCol w:w="13266"/>
+      </w:tblGrid>
+      <w:tr>
+        <w:tc>
+          <w:tcPr>
+            <w:tcW w:w="0" w:type="auto"/>
+            <w:tcBorders>
+              <w:top w:val="single" w:sz="6" w:space="0" w:color="000000"/>
+              <w:left w:val="single" w:sz="6" w:space="0" w:color="000000"/>
+              <w:bottom w:val="single" w:sz="6" w:space="0" w:color="000000"/>
+              <w:right w:val="single" w:sz="6" w:space="0" w:color="000000"/>
+            </w:tcBorders>
+            <w:tcMar>
+              <w:top w:w="105" w:type="dxa"/>
+              <w:left w:w="105" w:type="dxa"/>
+              <w:bottom w:w="105" w:type="dxa"/>
+              <w:right w:w="105" w:type="dxa"/>
+            </w:tcMar>
+            <w:hideMark/>
+          </w:tcPr>
+          <w:p>
+            <w:pPr>
+              <w:spacing w:after="0" w:line="240" w:lineRule="auto"/>
+              <w:rPr>
+                <w:rFonts w:ascii="Times New Roman" w:eastAsia="Times New Roman" w:hAnsi="Times New Roman" w:cs="Times New Roman"/>
+                <w:sz w:val="24"/>
+                <w:szCs w:val="24"/>
+              </w:rPr>
+            </w:pPr>
+            <w:r>
+              <w:rPr>
+                <w:rFonts w:ascii="Arial" w:eastAsia="Times New Roman" w:hAnsi="Arial" w:cs="Arial"/>
+                <w:b/>
+                <w:bCs/>
+                <w:color w:val="000000"/>
+                <w:sz w:val="23"/>
+                <w:szCs w:val="23"/>
+              </w:rPr>
+              <w:t>Category</w:t>
+            </w:r>
+          </w:p>
+        </w:tc>
+        <w:tc>
+          <w:tcPr>
+            <w:tcW w:w="0" w:type="auto"/>
+            <w:tcBorders>
+              <w:top w:val="single" w:sz="6" w:space="0" w:color="000000"/>
+              <w:left w:val="single" w:sz="6" w:space="0" w:color="000000"/>
+              <w:bottom w:val="single" w:sz="6" w:space="0" w:color="000000"/>
+              <w:right w:val="single" w:sz="6" w:space="0" w:color="000000"/>
+            </w:tcBorders>
+          </w:tcPr>
+          <w:p>
+            <w:pPr>
+              <w:spacing w:after="0" w:line="240" w:lineRule="auto"/>
+              <w:rPr>
+                <w:rFonts w:ascii="Arial" w:eastAsia="Times New Roman" w:hAnsi="Arial" w:cs="Arial"/>
+                <w:b/>
+                <w:bCs/>
+                <w:color w:val="000000"/>
+                <w:sz w:val="23"/>
+                <w:szCs w:val="23"/>
+              </w:rPr>
+            </w:pPr>
+            <w:r>
+              <w:rPr>
+                <w:rFonts w:ascii="Arial" w:eastAsia="Times New Roman" w:hAnsi="Arial" w:cs="Arial"/>
+                <w:b/>
+                <w:bCs/>
+                <w:color w:val="000000"/>
+                <w:sz w:val="23"/>
+                <w:szCs w:val="23"/>
+              </w:rPr>
+              <w:t>Survey filename</w:t>
+            </w:r>
+          </w:p>
+        </w:tc>
+        <w:tc>
+          <w:tcPr>
+            <w:tcW w:w="0" w:type="auto"/>
+            <w:tcBorders>
+              <w:top w:val="single" w:sz="6" w:space="0" w:color="000000"/>
+              <w:left w:val="single" w:sz="6" w:space="0" w:color="000000"/>
+              <w:bottom w:val="single" w:sz="6" w:space="0" w:color="000000"/>
+              <w:right w:val="single" w:sz="6" w:space="0" w:color="000000"/>
+            </w:tcBorders>
+            <w:tcMar>
+              <w:top w:w="105" w:type="dxa"/>
+              <w:left w:w="105" w:type="dxa"/>
+              <w:bottom w:w="105" w:type="dxa"/>
+              <w:right w:w="105" w:type="dxa"/>
+            </w:tcMar>
+            <w:hideMark/>
+          </w:tcPr>
+          <w:p>
+            <w:pPr>
+              <w:spacing w:after="0" w:line="240" w:lineRule="auto"/>
+              <w:rPr>
+                <w:rFonts w:ascii="Times New Roman" w:eastAsia="Times New Roman" w:hAnsi="Times New Roman" w:cs="Times New Roman"/>
+                <w:sz w:val="24"/>
+                <w:szCs w:val="24"/>
+              </w:rPr>
+            </w:pPr>
+            <w:r>
+              <w:rPr>
+                <w:rFonts w:ascii="Arial" w:eastAsia="Times New Roman" w:hAnsi="Arial" w:cs="Arial"/>
+                <w:b/>
+                <w:bCs/>
+                <w:color w:val="000000"/>
+                <w:sz w:val="23"/>
+                <w:szCs w:val="23"/>
+              </w:rPr>
+              <w:t>Title</w:t>
+            </w:r>
+          </w:p>
+        </w:tc>
+        <w:tc>
+          <w:tcPr>
+            <w:tcW w:w="0" w:type="auto"/>
+            <w:tcBorders>
+              <w:top w:val="single" w:sz="6" w:space="0" w:color="000000"/>
+              <w:left w:val="single" w:sz="6" w:space="0" w:color="000000"/>
+              <w:bottom w:val="single" w:sz="6" w:space="0" w:color="000000"/>
+              <w:right w:val="single" w:sz="6" w:space="0" w:color="000000"/>
+            </w:tcBorders>
+            <w:tcMar>
+              <w:top w:w="105" w:type="dxa"/>
+              <w:left w:w="105" w:type="dxa"/>
+              <w:bottom w:w="105" w:type="dxa"/>
+              <w:right w:w="105" w:type="dxa"/>
+            </w:tcMar>
+            <w:hideMark/>
+          </w:tcPr>
+          <w:p>
+            <w:pPr>
+              <w:spacing w:after="0" w:line="240" w:lineRule="auto"/>
+              <w:rPr>
+                <w:rFonts w:ascii="Times New Roman" w:eastAsia="Times New Roman" w:hAnsi="Times New Roman" w:cs="Times New Roman"/>
+                <w:sz w:val="24"/>
+                <w:szCs w:val="24"/>
+              </w:rPr>
+            </w:pPr>
+            <w:r>
+              <w:rPr>
+                <w:rFonts w:ascii="Arial" w:eastAsia="Times New Roman" w:hAnsi="Arial" w:cs="Arial"/>
+                <w:b/>
+                <w:bCs/>
+                <w:color w:val="000000"/>
+                <w:sz w:val="23"/>
+                <w:szCs w:val="23"/>
+              </w:rPr>
+              <w:t>Fields Used</w:t>
+            </w:r>
+          </w:p>
+        </w:tc>
+      </w:tr>
+      <w:tr>
+        <w:tc>
+          <w:tcPr>
+            <w:tcW w:w="0" w:type="auto"/>
+            <w:tcBorders>
+              <w:top w:val="single" w:sz="6" w:space="0" w:color="000000"/>
+              <w:left w:val="single" w:sz="6" w:space="0" w:color="000000"/>
+              <w:bottom w:val="single" w:sz="6" w:space="0" w:color="000000"/>
+              <w:right w:val="single" w:sz="6" w:space="0" w:color="000000"/>
+            </w:tcBorders>
+            <w:tcMar>
+              <w:top w:w="105" w:type="dxa"/>
+              <w:left w:w="105" w:type="dxa"/>
+              <w:bottom w:w="105" w:type="dxa"/>
+              <w:right w:w="105" w:type="dxa"/>
+            </w:tcMar>
+            <w:hideMark/>
+          </w:tcPr>
+          <w:p>
+            <w:pPr>
+              <w:spacing w:after="0" w:line="240" w:lineRule="auto"/>
+              <w:rPr>
+                <w:rFonts w:ascii="Times New Roman" w:eastAsia="Times New Roman" w:hAnsi="Times New Roman" w:cs="Times New Roman"/>
+                <w:sz w:val="24"/>
+                <w:szCs w:val="24"/>
+              </w:rPr>
+            </w:pPr>
+            <w:r>
+              <w:rPr>
+                <w:rFonts w:ascii="Arial" w:eastAsia="Times New Roman" w:hAnsi="Arial" w:cs="Arial"/>
+                <w:color w:val="333333"/>
+                <w:sz w:val="18"/>
+                <w:szCs w:val="18"/>
+                <w:shd w:val="clear" w:color="auto" w:fill="FFFFFF"/>
+              </w:rPr>
+              <w:t>Institutional Characteristics</w:t>
+            </w:r>
+          </w:p>
+        </w:tc>
+        <w:tc>
+          <w:tcPr>
+            <w:tcW w:w="0" w:type="auto"/>
+            <w:tcBorders>
+              <w:top w:val="single" w:sz="6" w:space="0" w:color="000000"/>
+              <w:left w:val="single" w:sz="6" w:space="0" w:color="000000"/>
+              <w:bottom w:val="single" w:sz="6" w:space="0" w:color="000000"/>
+              <w:right w:val="single" w:sz="6" w:space="0" w:color="000000"/>
+            </w:tcBorders>
+          </w:tcPr>
+          <w:p>
+            <w:pPr>
+              <w:spacing w:after="0" w:line="240" w:lineRule="auto"/>
+              <w:rPr>
+                <w:rFonts w:ascii="Arial" w:eastAsia="Times New Roman" w:hAnsi="Arial" w:cs="Arial"/>
+                <w:color w:val="333333"/>
+                <w:sz w:val="18"/>
+                <w:szCs w:val="18"/>
+                <w:shd w:val="clear" w:color="auto" w:fill="FFFFFF"/>
+              </w:rPr>
+            </w:pPr>
+            <w:r>
+              <w:rPr>
+                <w:rFonts w:ascii="Arial" w:eastAsia="Times New Roman" w:hAnsi="Arial" w:cs="Arial"/>
+                <w:color w:val="333333"/>
+                <w:sz w:val="18"/>
+                <w:szCs w:val="18"/>
+                <w:shd w:val="clear" w:color="auto" w:fill="FFFFFF"/>
+              </w:rPr>
+              <w:t>hd2013.csv</w:t>
+            </w:r>
+          </w:p>
+        </w:tc>
+        <w:tc>
+          <w:tcPr>
+            <w:tcW w:w="0" w:type="auto"/>
+            <w:tcBorders>
+              <w:top w:val="single" w:sz="6" w:space="0" w:color="000000"/>
+              <w:left w:val="single" w:sz="6" w:space="0" w:color="000000"/>
+              <w:bottom w:val="single" w:sz="6" w:space="0" w:color="000000"/>
+              <w:right w:val="single" w:sz="6" w:space="0" w:color="000000"/>
+            </w:tcBorders>
+            <w:tcMar>
+              <w:top w:w="105" w:type="dxa"/>
+              <w:left w:w="105" w:type="dxa"/>
+              <w:bottom w:w="105" w:type="dxa"/>
+              <w:right w:w="105" w:type="dxa"/>
+            </w:tcMar>
+            <w:hideMark/>
+          </w:tcPr>
+          <w:p>
+            <w:pPr>
+              <w:spacing w:after="0" w:line="240" w:lineRule="auto"/>
+              <w:rPr>
+                <w:rFonts w:ascii="Times New Roman" w:eastAsia="Times New Roman" w:hAnsi="Times New Roman" w:cs="Times New Roman"/>
+                <w:sz w:val="24"/>
+                <w:szCs w:val="24"/>
+              </w:rPr>
+            </w:pPr>
+            <w:r>
+              <w:rPr>
+                <w:rFonts w:ascii="Arial" w:eastAsia="Times New Roman" w:hAnsi="Arial" w:cs="Arial"/>
+                <w:color w:val="333333"/>
+                <w:sz w:val="18"/>
+                <w:szCs w:val="18"/>
+                <w:shd w:val="clear" w:color="auto" w:fill="FFFFFF"/>
+              </w:rPr>
+              <w:t>Directory information</w:t>
+            </w:r>
+          </w:p>
+        </w:tc>
+        <w:tc>
+          <w:tcPr>
+            <w:tcW w:w="0" w:type="auto"/>
+            <w:tcBorders>
+              <w:top w:val="single" w:sz="6" w:space="0" w:color="000000"/>
+              <w:left w:val="single" w:sz="6" w:space="0" w:color="000000"/>
+              <w:bottom w:val="single" w:sz="6" w:space="0" w:color="000000"/>
+              <w:right w:val="single" w:sz="6" w:space="0" w:color="000000"/>
+            </w:tcBorders>
+            <w:tcMar>
+              <w:top w:w="105" w:type="dxa"/>
+              <w:left w:w="105" w:type="dxa"/>
+              <w:bottom w:w="105" w:type="dxa"/>
+              <w:right w:w="105" w:type="dxa"/>
+            </w:tcMar>
+            <w:hideMark/>
+          </w:tcPr>
+          <w:p>
+            <w:pPr>
+              <w:spacing w:after="0" w:line="240" w:lineRule="auto"/>
+              <w:rPr>
+                <w:rFonts w:ascii="Times New Roman" w:eastAsia="Times New Roman" w:hAnsi="Times New Roman" w:cs="Times New Roman"/>
+                <w:sz w:val="24"/>
+                <w:szCs w:val="24"/>
+              </w:rPr>
+            </w:pPr>
+            <w:r>
+              <w:rPr>
+                <w:rFonts w:ascii="Arial" w:eastAsia="Times New Roman" w:hAnsi="Arial" w:cs="Arial"/>
+                <w:color w:val="000000"/>
+                <w:sz w:val="18"/>
+                <w:szCs w:val="18"/>
+              </w:rPr>
+              <w:t>UNITI</w:t>
+            </w:r>
+            <w:r>
+              <w:rPr>
+                <w:rFonts w:ascii="Arial" w:eastAsia="Times New Roman" w:hAnsi="Arial" w:cs="Arial"/>
+                <w:color w:val="000000"/>
+                <w:sz w:val="18"/>
+                <w:szCs w:val="18"/>
+              </w:rPr>
+              <w:t>D, Name, Address City, State, Zip, Lat and Long</w:t>
+            </w:r>
+            <w:r>
+              <w:rPr>
+                <w:rFonts w:ascii="Arial" w:eastAsia="Times New Roman" w:hAnsi="Arial" w:cs="Arial"/>
+                <w:color w:val="000000"/>
+                <w:sz w:val="18"/>
+                <w:szCs w:val="18"/>
+              </w:rPr>
+              <w:t xml:space="preserve">, Inst web site, </w:t>
+            </w:r>
+            <w:r>
+              <w:rPr>
+                <w:rFonts w:ascii="Arial" w:eastAsia="Times New Roman" w:hAnsi="Arial" w:cs="Arial"/>
+                <w:color w:val="000000"/>
+                <w:sz w:val="18"/>
+                <w:szCs w:val="18"/>
+              </w:rPr>
+              <w:t>Net Price Calculator</w:t>
+            </w:r>
+          </w:p>
+        </w:tc>
+      </w:tr>
+      <w:tr>
+        <w:tc>
+          <w:tcPr>
+            <w:tcW w:w="0" w:type="auto"/>
+            <w:tcBorders>
+              <w:top w:val="single" w:sz="6" w:space="0" w:color="000000"/>
+              <w:left w:val="single" w:sz="6" w:space="0" w:color="000000"/>
+              <w:bottom w:val="single" w:sz="6" w:space="0" w:color="000000"/>
+              <w:right w:val="single" w:sz="6" w:space="0" w:color="000000"/>
+            </w:tcBorders>
+            <w:tcMar>
+              <w:top w:w="105" w:type="dxa"/>
+              <w:left w:w="105" w:type="dxa"/>
+              <w:bottom w:w="105" w:type="dxa"/>
+              <w:right w:w="105" w:type="dxa"/>
+            </w:tcMar>
+            <w:hideMark/>
+          </w:tcPr>
+          <w:p>
+            <w:pPr>
+              <w:spacing w:after="0" w:line="240" w:lineRule="auto"/>
+              <w:rPr>
+                <w:rFonts w:ascii="Times New Roman" w:eastAsia="Times New Roman" w:hAnsi="Times New Roman" w:cs="Times New Roman"/>
+                <w:sz w:val="24"/>
+                <w:szCs w:val="24"/>
+              </w:rPr>
+            </w:pPr>
+            <w:r>
+              <w:rPr>
+                <w:rFonts w:ascii="Arial" w:eastAsia="Times New Roman" w:hAnsi="Arial" w:cs="Arial"/>
+                <w:color w:val="000000"/>
+                <w:sz w:val="18"/>
+                <w:szCs w:val="18"/>
+              </w:rPr>
+              <w:t>Enrollments</w:t>
+            </w:r>
+          </w:p>
+        </w:tc>
+        <w:tc>
+          <w:tcPr>
+            <w:tcW w:w="0" w:type="auto"/>
+            <w:tcBorders>
+              <w:top w:val="single" w:sz="6" w:space="0" w:color="000000"/>
+              <w:left w:val="single" w:sz="6" w:space="0" w:color="000000"/>
+              <w:bottom w:val="single" w:sz="6" w:space="0" w:color="000000"/>
+              <w:right w:val="single" w:sz="6" w:space="0" w:color="000000"/>
+            </w:tcBorders>
+          </w:tcPr>
+          <w:p>
+            <w:pPr>
+              <w:spacing w:after="0" w:line="240" w:lineRule="auto"/>
+              <w:rPr>
+                <w:rFonts w:ascii="Arial" w:eastAsia="Times New Roman" w:hAnsi="Arial" w:cs="Arial"/>
+                <w:color w:val="333333"/>
+                <w:sz w:val="18"/>
+                <w:szCs w:val="18"/>
+                <w:shd w:val="clear" w:color="auto" w:fill="FFFFFF"/>
+              </w:rPr>
+            </w:pPr>
+            <w:r>
+              <w:rPr>
+                <w:rFonts w:ascii="Arial" w:eastAsia="Times New Roman" w:hAnsi="Arial" w:cs="Arial"/>
+                <w:color w:val="333333"/>
+                <w:sz w:val="18"/>
+                <w:szCs w:val="18"/>
+                <w:shd w:val="clear" w:color="auto" w:fill="FFFFFF"/>
+              </w:rPr>
+              <w:t>e2013_a.csv</w:t>
+            </w:r>
+          </w:p>
+        </w:tc>
+        <w:tc>
+          <w:tcPr>
+            <w:tcW w:w="0" w:type="auto"/>
+            <w:tcBorders>
+              <w:top w:val="single" w:sz="6" w:space="0" w:color="000000"/>
+              <w:left w:val="single" w:sz="6" w:space="0" w:color="000000"/>
+              <w:bottom w:val="single" w:sz="6" w:space="0" w:color="000000"/>
+              <w:right w:val="single" w:sz="6" w:space="0" w:color="000000"/>
+            </w:tcBorders>
+            <w:tcMar>
+              <w:top w:w="105" w:type="dxa"/>
+              <w:left w:w="105" w:type="dxa"/>
+              <w:bottom w:w="105" w:type="dxa"/>
+              <w:right w:w="105" w:type="dxa"/>
+            </w:tcMar>
+            <w:hideMark/>
+          </w:tcPr>
+          <w:p>
+            <w:pPr>
+              <w:spacing w:after="0" w:line="240" w:lineRule="auto"/>
+              <w:rPr>
+                <w:rFonts w:ascii="Times New Roman" w:eastAsia="Times New Roman" w:hAnsi="Times New Roman" w:cs="Times New Roman"/>
+                <w:sz w:val="24"/>
+                <w:szCs w:val="24"/>
+              </w:rPr>
+            </w:pPr>
+            <w:r>
+              <w:rPr>
+                <w:rFonts w:ascii="Arial" w:eastAsia="Times New Roman" w:hAnsi="Arial" w:cs="Arial"/>
+                <w:color w:val="333333"/>
+                <w:sz w:val="18"/>
+                <w:szCs w:val="18"/>
+                <w:shd w:val="clear" w:color="auto" w:fill="FFFFFF"/>
+              </w:rPr>
+              <w:t>Race/ethnicity, gender, attendance status, and level of student: Fall 2013</w:t>
+            </w:r>
+          </w:p>
+        </w:tc>
+        <w:tc>
+          <w:tcPr>
+            <w:tcW w:w="0" w:type="auto"/>
+            <w:tcBorders>
+              <w:top w:val="single" w:sz="6" w:space="0" w:color="000000"/>
+              <w:left w:val="single" w:sz="6" w:space="0" w:color="000000"/>
+              <w:bottom w:val="single" w:sz="6" w:space="0" w:color="000000"/>
+              <w:right w:val="single" w:sz="6" w:space="0" w:color="000000"/>
+            </w:tcBorders>
+            <w:tcMar>
+              <w:top w:w="105" w:type="dxa"/>
+              <w:left w:w="105" w:type="dxa"/>
+              <w:bottom w:w="105" w:type="dxa"/>
+              <w:right w:w="105" w:type="dxa"/>
+            </w:tcMar>
+            <w:hideMark/>
+          </w:tcPr>
+          <w:p>
+            <w:pPr>
+              <w:spacing w:after="0" w:line="240" w:lineRule="auto"/>
+              <w:rPr>
+                <w:rFonts w:ascii="Times New Roman" w:eastAsia="Times New Roman" w:hAnsi="Times New Roman" w:cs="Times New Roman"/>
+                <w:sz w:val="24"/>
+                <w:szCs w:val="24"/>
+              </w:rPr>
+            </w:pPr>
+            <w:r>
+              <w:rPr>
+                <w:rFonts w:ascii="Arial" w:eastAsia="Times New Roman" w:hAnsi="Arial" w:cs="Arial"/>
+                <w:color w:val="000000"/>
+                <w:sz w:val="18"/>
+                <w:szCs w:val="18"/>
+              </w:rPr>
+              <w:t>UNITID, Level of student (</w:t>
+            </w:r>
+            <w:r>
+              <w:rPr>
+                <w:rFonts w:ascii="Arial" w:eastAsia="Times New Roman" w:hAnsi="Arial" w:cs="Arial"/>
+                <w:color w:val="000000"/>
+                <w:sz w:val="18"/>
+                <w:szCs w:val="18"/>
+              </w:rPr>
+              <w:t>Undergrad, Masters, Doctoral)</w:t>
+            </w:r>
+            <w:r>
+              <w:rPr>
+                <w:rFonts w:ascii="Arial" w:eastAsia="Times New Roman" w:hAnsi="Arial" w:cs="Arial"/>
+                <w:color w:val="000000"/>
+                <w:sz w:val="18"/>
+                <w:szCs w:val="18"/>
+              </w:rPr>
+              <w:t>.</w:t>
+            </w:r>
+            <w:r>
+              <w:rPr>
+                <w:rFonts w:ascii="Arial" w:eastAsia="Times New Roman" w:hAnsi="Arial" w:cs="Arial"/>
+                <w:color w:val="000000"/>
+                <w:sz w:val="18"/>
+                <w:szCs w:val="18"/>
+              </w:rPr>
+              <w:t>Enrollments by Gender, Race and Ethnicity</w:t>
+            </w:r>
+          </w:p>
+        </w:tc>
+      </w:tr>
+      <w:tr>
+        <w:trPr>
+          <w:trHeight w:val="1080"/>
+        </w:trPr>
+        <w:tc>
+          <w:tcPr>
+            <w:tcW w:w="0" w:type="auto"/>
+            <w:tcBorders>
+              <w:top w:val="single" w:sz="6" w:space="0" w:color="000000"/>
+              <w:left w:val="single" w:sz="6" w:space="0" w:color="000000"/>
+              <w:bottom w:val="single" w:sz="6" w:space="0" w:color="000000"/>
+              <w:right w:val="single" w:sz="6" w:space="0" w:color="000000"/>
+            </w:tcBorders>
+            <w:tcMar>
+              <w:top w:w="105" w:type="dxa"/>
+              <w:left w:w="105" w:type="dxa"/>
+              <w:bottom w:w="105" w:type="dxa"/>
+              <w:right w:w="105" w:type="dxa"/>
+            </w:tcMar>
+            <w:hideMark/>
+          </w:tcPr>
+          <w:p>
+            <w:pPr>
+              <w:spacing w:after="0" w:line="240" w:lineRule="auto"/>
+              <w:rPr>
+                <w:rFonts w:ascii="Times New Roman" w:eastAsia="Times New Roman" w:hAnsi="Times New Roman" w:cs="Times New Roman"/>
+                <w:sz w:val="24"/>
+                <w:szCs w:val="24"/>
+              </w:rPr>
+            </w:pPr>
+            <w:r>
+              <w:rPr>
+                <w:rFonts w:ascii="Arial" w:eastAsia="Times New Roman" w:hAnsi="Arial" w:cs="Arial"/>
+                <w:color w:val="000000"/>
+                <w:sz w:val="18"/>
+                <w:szCs w:val="18"/>
+              </w:rPr>
+              <w:t>Completions</w:t>
+            </w:r>
+          </w:p>
+        </w:tc>
+        <w:tc>
+          <w:tcPr>
+            <w:tcW w:w="0" w:type="auto"/>
+            <w:tcBorders>
+              <w:top w:val="single" w:sz="6" w:space="0" w:color="000000"/>
+              <w:left w:val="single" w:sz="6" w:space="0" w:color="000000"/>
+              <w:bottom w:val="single" w:sz="6" w:space="0" w:color="000000"/>
+              <w:right w:val="single" w:sz="6" w:space="0" w:color="000000"/>
+            </w:tcBorders>
+          </w:tcPr>
+          <w:p>
+            <w:pPr>
+              <w:spacing w:after="0" w:line="240" w:lineRule="auto"/>
+              <w:rPr>
+                <w:rFonts w:ascii="Arial" w:eastAsia="Times New Roman" w:hAnsi="Arial" w:cs="Arial"/>
+                <w:color w:val="333333"/>
+                <w:sz w:val="18"/>
+                <w:szCs w:val="18"/>
+                <w:shd w:val="clear" w:color="auto" w:fill="FFFFFF"/>
+              </w:rPr>
+            </w:pPr>
+            <w:r>
+              <w:rPr>
+                <w:rFonts w:ascii="Arial" w:eastAsia="Times New Roman" w:hAnsi="Arial" w:cs="Arial"/>
+                <w:color w:val="333333"/>
+                <w:sz w:val="18"/>
+                <w:szCs w:val="18"/>
+                <w:shd w:val="clear" w:color="auto" w:fill="FFFFFF"/>
+              </w:rPr>
+              <w:t>C2013_a.csv, c2012_a.csv and c2011_a.csv</w:t>
+            </w:r>
+          </w:p>
+        </w:tc>
+        <w:tc>
+          <w:tcPr>
+            <w:tcW w:w="0" w:type="auto"/>
+            <w:tcBorders>
+              <w:top w:val="single" w:sz="6" w:space="0" w:color="000000"/>
+              <w:left w:val="single" w:sz="6" w:space="0" w:color="000000"/>
+              <w:bottom w:val="single" w:sz="6" w:space="0" w:color="000000"/>
+              <w:right w:val="single" w:sz="6" w:space="0" w:color="000000"/>
+            </w:tcBorders>
+            <w:tcMar>
+              <w:top w:w="105" w:type="dxa"/>
+              <w:left w:w="105" w:type="dxa"/>
+              <w:bottom w:w="105" w:type="dxa"/>
+              <w:right w:w="105" w:type="dxa"/>
+            </w:tcMar>
+            <w:hideMark/>
+          </w:tcPr>
+          <w:p>
+            <w:pPr>
+              <w:spacing w:after="0" w:line="240" w:lineRule="auto"/>
+              <w:rPr>
+                <w:rFonts w:ascii="Times New Roman" w:eastAsia="Times New Roman" w:hAnsi="Times New Roman" w:cs="Times New Roman"/>
+                <w:sz w:val="24"/>
+                <w:szCs w:val="24"/>
+              </w:rPr>
+            </w:pPr>
+            <w:r>
+              <w:rPr>
+                <w:rFonts w:ascii="Arial" w:eastAsia="Times New Roman" w:hAnsi="Arial" w:cs="Arial"/>
+                <w:color w:val="333333"/>
+                <w:sz w:val="18"/>
+                <w:szCs w:val="18"/>
+                <w:shd w:val="clear" w:color="auto" w:fill="FFFFFF"/>
+              </w:rPr>
+              <w:t>Awards/degrees conferred by program (6-digit CIP code), award level, race/ethnicity, and gender:</w:t>
+            </w:r>
+          </w:p>
+        </w:tc>
+        <w:tc>
+          <w:tcPr>
+            <w:tcW w:w="0" w:type="auto"/>
+            <w:tcBorders>
+              <w:top w:val="single" w:sz="6" w:space="0" w:color="000000"/>
+              <w:left w:val="single" w:sz="6" w:space="0" w:color="000000"/>
+              <w:bottom w:val="single" w:sz="6" w:space="0" w:color="000000"/>
+              <w:right w:val="single" w:sz="6" w:space="0" w:color="000000"/>
+            </w:tcBorders>
+            <w:tcMar>
+              <w:top w:w="105" w:type="dxa"/>
+              <w:left w:w="105" w:type="dxa"/>
+              <w:bottom w:w="105" w:type="dxa"/>
+              <w:right w:w="105" w:type="dxa"/>
+            </w:tcMar>
+            <w:hideMark/>
+          </w:tcPr>
+          <w:p>
+            <w:pPr>
+              <w:spacing w:after="0" w:line="240" w:lineRule="auto"/>
+              <w:rPr>
+                <w:rFonts w:ascii="Times New Roman" w:eastAsia="Times New Roman" w:hAnsi="Times New Roman" w:cs="Times New Roman"/>
+                <w:sz w:val="24"/>
+                <w:szCs w:val="24"/>
+              </w:rPr>
+            </w:pPr>
+            <w:r>
+              <w:rPr>
+                <w:rFonts w:ascii="Arial" w:eastAsia="Times New Roman" w:hAnsi="Arial" w:cs="Arial"/>
+                <w:color w:val="000000"/>
+                <w:sz w:val="18"/>
+                <w:szCs w:val="18"/>
+              </w:rPr>
+              <w:t xml:space="preserve">UNITID, CIPCode, Award level, counts by the same Gender, Race/Ethnicity and Non-Resident Alien fields as </w:t>
+            </w:r>
+            <w:r>
+              <w:rPr>
+                <w:rFonts w:ascii="Arial" w:eastAsia="Times New Roman" w:hAnsi="Arial" w:cs="Arial"/>
+                <w:color w:val="000000"/>
+                <w:sz w:val="18"/>
+                <w:szCs w:val="18"/>
+              </w:rPr>
+              <w:t xml:space="preserve">enrollment data </w:t>
+            </w:r>
+            <w:r>
+              <w:rPr>
+                <w:rFonts w:ascii="Arial" w:eastAsia="Times New Roman" w:hAnsi="Arial" w:cs="Arial"/>
+                <w:color w:val="000000"/>
+                <w:sz w:val="18"/>
+                <w:szCs w:val="18"/>
+              </w:rPr>
+              <w:t>set.  </w:t>
+            </w:r>
+          </w:p>
+        </w:tc>
+      </w:tr>
+    </w:tbl>
     <w:p/>
+    <w:p>
+      <w:r>
+        <w:t xml:space="preserve">We converted the institutional characteristics file into a GEOJSON object </w:t>
+      </w:r>
+      <w:r>
+        <w:t xml:space="preserve">using python scripts </w:t>
+      </w:r>
+      <w:r>
+        <w:t>for our visualization and also added the computer science department website, generated by crow sourcing and total faculty counts, from the faculty data set.</w:t>
+      </w:r>
+    </w:p>
     <w:p>
       <w:pPr>
         <w:pStyle w:val="Heading1"/>
@@ -2001,7 +2731,7 @@
         <w:pStyle w:val="Heading1"/>
       </w:pPr>
       <w:r>
-        <w:t>Open Questions</w:t>
+        <w:t>Challenges</w:t>
       </w:r>
     </w:p>
     <w:p/>
@@ -2010,7 +2740,15 @@
         <w:pStyle w:val="Heading1"/>
       </w:pPr>
       <w:r>
-        <w:lastRenderedPageBreak/>
+        <w:t>Open Questions</w:t>
+      </w:r>
+    </w:p>
+    <w:p/>
+    <w:p>
+      <w:pPr>
+        <w:pStyle w:val="Heading1"/>
+      </w:pPr>
+      <w:r>
         <w:t>Conclusion</w:t>
       </w:r>
     </w:p>
@@ -2070,31 +2808,7 @@
                 <w:sz w:val="20"/>
                 <w:szCs w:val="20"/>
               </w:rPr>
-              <w:t xml:space="preserve">% </w:t>
-            </w:r>
-            <w:proofErr w:type="gramStart"/>
-            <w:r>
-              <w:rPr>
-                <w:rFonts w:ascii="Arial" w:eastAsia="Times New Roman" w:hAnsi="Arial" w:cs="Arial"/>
-                <w:b/>
-                <w:bCs/>
-                <w:color w:val="000000"/>
-                <w:sz w:val="20"/>
-                <w:szCs w:val="20"/>
-              </w:rPr>
-              <w:t>of</w:t>
-            </w:r>
-            <w:proofErr w:type="gramEnd"/>
-            <w:r>
-              <w:rPr>
-                <w:rFonts w:ascii="Arial" w:eastAsia="Times New Roman" w:hAnsi="Arial" w:cs="Arial"/>
-                <w:b/>
-                <w:bCs/>
-                <w:color w:val="000000"/>
-                <w:sz w:val="20"/>
-                <w:szCs w:val="20"/>
-              </w:rPr>
-              <w:t xml:space="preserve"> Grade</w:t>
+              <w:t>% of Grade</w:t>
             </w:r>
           </w:p>
         </w:tc>
@@ -2388,7 +3102,7 @@
 </file>
 
 <file path=word/styles.xml><?xml version="1.0" encoding="utf-8"?>
-<w:styles xmlns:mc="http://schemas.openxmlformats.org/markup-compatibility/2006" xmlns:r="http://schemas.openxmlformats.org/officeDocument/2006/relationships" xmlns:w="http://schemas.openxmlformats.org/wordprocessingml/2006/main" xmlns:w14="http://schemas.microsoft.com/office/word/2010/wordml" mc:Ignorable="w14">
+<w:styles xmlns:mc="http://schemas.openxmlformats.org/markup-compatibility/2006" xmlns:r="http://schemas.openxmlformats.org/officeDocument/2006/relationships" xmlns:w="http://schemas.openxmlformats.org/wordprocessingml/2006/main" xmlns:w14="http://schemas.microsoft.com/office/word/2010/wordml" xmlns:w15="http://schemas.microsoft.com/office/word/2012/wordml" mc:Ignorable="w14 w15">
   <w:docDefaults>
     <w:rPrDefault>
       <w:rPr>
@@ -2404,153 +3118,369 @@
       </w:pPr>
     </w:pPrDefault>
   </w:docDefaults>
-  <w:latentStyles w:defLockedState="0" w:defUIPriority="99" w:defSemiHidden="1" w:defUnhideWhenUsed="1" w:defQFormat="0" w:count="276">
-    <w:lsdException w:name="Normal" w:semiHidden="0" w:uiPriority="0" w:unhideWhenUsed="0" w:qFormat="1"/>
-    <w:lsdException w:name="heading 1" w:semiHidden="0" w:uiPriority="9" w:unhideWhenUsed="0" w:qFormat="1"/>
-    <w:lsdException w:name="heading 2" w:uiPriority="9" w:qFormat="1"/>
-    <w:lsdException w:name="heading 3" w:uiPriority="9" w:qFormat="1"/>
-    <w:lsdException w:name="heading 4" w:uiPriority="9" w:qFormat="1"/>
-    <w:lsdException w:name="heading 5" w:uiPriority="9" w:qFormat="1"/>
-    <w:lsdException w:name="heading 6" w:uiPriority="9" w:qFormat="1"/>
-    <w:lsdException w:name="heading 7" w:uiPriority="9" w:qFormat="1"/>
-    <w:lsdException w:name="heading 8" w:uiPriority="9" w:qFormat="1"/>
-    <w:lsdException w:name="heading 9" w:uiPriority="9" w:qFormat="1"/>
-    <w:lsdException w:name="toc 1" w:uiPriority="39"/>
-    <w:lsdException w:name="toc 2" w:uiPriority="39"/>
-    <w:lsdException w:name="toc 3" w:uiPriority="39"/>
-    <w:lsdException w:name="toc 4" w:uiPriority="39"/>
-    <w:lsdException w:name="toc 5" w:uiPriority="39"/>
-    <w:lsdException w:name="toc 6" w:uiPriority="39"/>
-    <w:lsdException w:name="toc 7" w:uiPriority="39"/>
-    <w:lsdException w:name="toc 8" w:uiPriority="39"/>
-    <w:lsdException w:name="toc 9" w:uiPriority="39"/>
-    <w:lsdException w:name="caption" w:uiPriority="35" w:qFormat="1"/>
-    <w:lsdException w:name="Title" w:semiHidden="0" w:uiPriority="10" w:unhideWhenUsed="0" w:qFormat="1"/>
-    <w:lsdException w:name="Default Paragraph Font" w:uiPriority="1"/>
-    <w:lsdException w:name="Subtitle" w:semiHidden="0" w:uiPriority="11" w:unhideWhenUsed="0" w:qFormat="1"/>
-    <w:lsdException w:name="Strong" w:semiHidden="0" w:uiPriority="22" w:unhideWhenUsed="0" w:qFormat="1"/>
-    <w:lsdException w:name="Emphasis" w:semiHidden="0" w:uiPriority="20" w:unhideWhenUsed="0" w:qFormat="1"/>
-    <w:lsdException w:name="Table Grid" w:semiHidden="0" w:uiPriority="39" w:unhideWhenUsed="0"/>
-    <w:lsdException w:name="Note Level 1" w:semiHidden="0" w:unhideWhenUsed="0"/>
-    <w:lsdException w:name="Note Level 2" w:semiHidden="0" w:unhideWhenUsed="0"/>
-    <w:lsdException w:name="Note Level 3" w:semiHidden="0" w:unhideWhenUsed="0"/>
-    <w:lsdException w:name="Note Level 4" w:semiHidden="0" w:unhideWhenUsed="0"/>
-    <w:lsdException w:name="Note Level 5" w:semiHidden="0" w:unhideWhenUsed="0"/>
-    <w:lsdException w:name="Note Level 6" w:semiHidden="0" w:unhideWhenUsed="0"/>
-    <w:lsdException w:name="Note Level 7" w:semiHidden="0" w:unhideWhenUsed="0"/>
-    <w:lsdException w:name="Note Level 8" w:semiHidden="0" w:unhideWhenUsed="0"/>
-    <w:lsdException w:name="Note Level 9" w:semiHidden="0" w:unhideWhenUsed="0"/>
-    <w:lsdException w:name="Placeholder Text" w:unhideWhenUsed="0"/>
-    <w:lsdException w:name="No Spacing" w:semiHidden="0" w:uiPriority="1" w:unhideWhenUsed="0" w:qFormat="1"/>
-    <w:lsdException w:name="Light Shading" w:semiHidden="0" w:uiPriority="60" w:unhideWhenUsed="0"/>
-    <w:lsdException w:name="Light List" w:semiHidden="0" w:uiPriority="61" w:unhideWhenUsed="0"/>
-    <w:lsdException w:name="Light Grid" w:semiHidden="0" w:uiPriority="62" w:unhideWhenUsed="0"/>
-    <w:lsdException w:name="Medium Shading 1" w:semiHidden="0" w:uiPriority="63" w:unhideWhenUsed="0"/>
-    <w:lsdException w:name="Medium Shading 2" w:semiHidden="0" w:uiPriority="64" w:unhideWhenUsed="0"/>
-    <w:lsdException w:name="Medium List 1" w:semiHidden="0" w:uiPriority="65" w:unhideWhenUsed="0"/>
-    <w:lsdException w:name="Medium List 2" w:semiHidden="0" w:uiPriority="66" w:unhideWhenUsed="0"/>
-    <w:lsdException w:name="Medium Grid 1" w:semiHidden="0" w:uiPriority="67" w:unhideWhenUsed="0"/>
-    <w:lsdException w:name="Medium Grid 2" w:semiHidden="0" w:uiPriority="68" w:unhideWhenUsed="0"/>
-    <w:lsdException w:name="Medium Grid 3" w:semiHidden="0" w:uiPriority="69" w:unhideWhenUsed="0"/>
-    <w:lsdException w:name="Dark List" w:semiHidden="0" w:uiPriority="70" w:unhideWhenUsed="0"/>
-    <w:lsdException w:name="Colorful Shading" w:semiHidden="0" w:uiPriority="71" w:unhideWhenUsed="0"/>
-    <w:lsdException w:name="Colorful List" w:semiHidden="0" w:uiPriority="72" w:unhideWhenUsed="0"/>
-    <w:lsdException w:name="Colorful Grid" w:semiHidden="0" w:uiPriority="73" w:unhideWhenUsed="0"/>
-    <w:lsdException w:name="Light Shading Accent 1" w:semiHidden="0" w:uiPriority="60" w:unhideWhenUsed="0"/>
-    <w:lsdException w:name="Light List Accent 1" w:semiHidden="0" w:uiPriority="61" w:unhideWhenUsed="0"/>
-    <w:lsdException w:name="Light Grid Accent 1" w:semiHidden="0" w:uiPriority="62" w:unhideWhenUsed="0"/>
-    <w:lsdException w:name="Medium Shading 1 Accent 1" w:semiHidden="0" w:uiPriority="63" w:unhideWhenUsed="0"/>
-    <w:lsdException w:name="Medium Shading 2 Accent 1" w:semiHidden="0" w:uiPriority="64" w:unhideWhenUsed="0"/>
-    <w:lsdException w:name="Medium List 1 Accent 1" w:semiHidden="0" w:uiPriority="65" w:unhideWhenUsed="0"/>
-    <w:lsdException w:name="Revision" w:unhideWhenUsed="0"/>
-    <w:lsdException w:name="List Paragraph" w:semiHidden="0" w:uiPriority="34" w:unhideWhenUsed="0" w:qFormat="1"/>
-    <w:lsdException w:name="Quote" w:semiHidden="0" w:uiPriority="29" w:unhideWhenUsed="0" w:qFormat="1"/>
-    <w:lsdException w:name="Intense Quote" w:semiHidden="0" w:uiPriority="30" w:unhideWhenUsed="0" w:qFormat="1"/>
-    <w:lsdException w:name="Medium List 2 Accent 1" w:semiHidden="0" w:uiPriority="66" w:unhideWhenUsed="0"/>
-    <w:lsdException w:name="Medium Grid 1 Accent 1" w:semiHidden="0" w:uiPriority="67" w:unhideWhenUsed="0"/>
-    <w:lsdException w:name="Medium Grid 2 Accent 1" w:semiHidden="0" w:uiPriority="68" w:unhideWhenUsed="0"/>
-    <w:lsdException w:name="Medium Grid 3 Accent 1" w:semiHidden="0" w:uiPriority="69" w:unhideWhenUsed="0"/>
-    <w:lsdException w:name="Dark List Accent 1" w:semiHidden="0" w:uiPriority="70" w:unhideWhenUsed="0"/>
-    <w:lsdException w:name="Colorful Shading Accent 1" w:semiHidden="0" w:uiPriority="71" w:unhideWhenUsed="0"/>
-    <w:lsdException w:name="Colorful List Accent 1" w:semiHidden="0" w:uiPriority="72" w:unhideWhenUsed="0"/>
-    <w:lsdException w:name="Colorful Grid Accent 1" w:semiHidden="0" w:uiPriority="73" w:unhideWhenUsed="0"/>
-    <w:lsdException w:name="Light Shading Accent 2" w:semiHidden="0" w:uiPriority="60" w:unhideWhenUsed="0"/>
-    <w:lsdException w:name="Light List Accent 2" w:semiHidden="0" w:uiPriority="61" w:unhideWhenUsed="0"/>
-    <w:lsdException w:name="Light Grid Accent 2" w:semiHidden="0" w:uiPriority="62" w:unhideWhenUsed="0"/>
-    <w:lsdException w:name="Medium Shading 1 Accent 2" w:semiHidden="0" w:uiPriority="63" w:unhideWhenUsed="0"/>
-    <w:lsdException w:name="Medium Shading 2 Accent 2" w:semiHidden="0" w:uiPriority="64" w:unhideWhenUsed="0"/>
-    <w:lsdException w:name="Medium List 1 Accent 2" w:semiHidden="0" w:uiPriority="65" w:unhideWhenUsed="0"/>
-    <w:lsdException w:name="Medium List 2 Accent 2" w:semiHidden="0" w:uiPriority="66" w:unhideWhenUsed="0"/>
-    <w:lsdException w:name="Medium Grid 1 Accent 2" w:semiHidden="0" w:uiPriority="67" w:unhideWhenUsed="0"/>
-    <w:lsdException w:name="Medium Grid 2 Accent 2" w:semiHidden="0" w:uiPriority="68" w:unhideWhenUsed="0"/>
-    <w:lsdException w:name="Medium Grid 3 Accent 2" w:semiHidden="0" w:uiPriority="69" w:unhideWhenUsed="0"/>
-    <w:lsdException w:name="Dark List Accent 2" w:semiHidden="0" w:uiPriority="70" w:unhideWhenUsed="0"/>
-    <w:lsdException w:name="Colorful Shading Accent 2" w:semiHidden="0" w:uiPriority="71" w:unhideWhenUsed="0"/>
-    <w:lsdException w:name="Colorful List Accent 2" w:semiHidden="0" w:uiPriority="72" w:unhideWhenUsed="0"/>
-    <w:lsdException w:name="Colorful Grid Accent 2" w:semiHidden="0" w:uiPriority="73" w:unhideWhenUsed="0"/>
-    <w:lsdException w:name="Light Shading Accent 3" w:semiHidden="0" w:uiPriority="60" w:unhideWhenUsed="0"/>
-    <w:lsdException w:name="Light List Accent 3" w:semiHidden="0" w:uiPriority="61" w:unhideWhenUsed="0"/>
-    <w:lsdException w:name="Light Grid Accent 3" w:semiHidden="0" w:uiPriority="62" w:unhideWhenUsed="0"/>
-    <w:lsdException w:name="Medium Shading 1 Accent 3" w:semiHidden="0" w:uiPriority="63" w:unhideWhenUsed="0"/>
-    <w:lsdException w:name="Medium Shading 2 Accent 3" w:semiHidden="0" w:uiPriority="64" w:unhideWhenUsed="0"/>
-    <w:lsdException w:name="Medium List 1 Accent 3" w:semiHidden="0" w:uiPriority="65" w:unhideWhenUsed="0"/>
-    <w:lsdException w:name="Medium List 2 Accent 3" w:semiHidden="0" w:uiPriority="66" w:unhideWhenUsed="0"/>
-    <w:lsdException w:name="Medium Grid 1 Accent 3" w:semiHidden="0" w:uiPriority="67" w:unhideWhenUsed="0"/>
-    <w:lsdException w:name="Medium Grid 2 Accent 3" w:semiHidden="0" w:uiPriority="68" w:unhideWhenUsed="0"/>
-    <w:lsdException w:name="Medium Grid 3 Accent 3" w:semiHidden="0" w:uiPriority="69" w:unhideWhenUsed="0"/>
-    <w:lsdException w:name="Dark List Accent 3" w:semiHidden="0" w:uiPriority="70" w:unhideWhenUsed="0"/>
-    <w:lsdException w:name="Colorful Shading Accent 3" w:semiHidden="0" w:uiPriority="71" w:unhideWhenUsed="0"/>
-    <w:lsdException w:name="Colorful List Accent 3" w:semiHidden="0" w:uiPriority="72" w:unhideWhenUsed="0"/>
-    <w:lsdException w:name="Colorful Grid Accent 3" w:semiHidden="0" w:uiPriority="73" w:unhideWhenUsed="0"/>
-    <w:lsdException w:name="Light Shading Accent 4" w:semiHidden="0" w:uiPriority="60" w:unhideWhenUsed="0"/>
-    <w:lsdException w:name="Light List Accent 4" w:semiHidden="0" w:uiPriority="61" w:unhideWhenUsed="0"/>
-    <w:lsdException w:name="Light Grid Accent 4" w:semiHidden="0" w:uiPriority="62" w:unhideWhenUsed="0"/>
-    <w:lsdException w:name="Medium Shading 1 Accent 4" w:semiHidden="0" w:uiPriority="63" w:unhideWhenUsed="0"/>
-    <w:lsdException w:name="Medium Shading 2 Accent 4" w:semiHidden="0" w:uiPriority="64" w:unhideWhenUsed="0"/>
-    <w:lsdException w:name="Medium List 1 Accent 4" w:semiHidden="0" w:uiPriority="65" w:unhideWhenUsed="0"/>
-    <w:lsdException w:name="Medium List 2 Accent 4" w:semiHidden="0" w:uiPriority="66" w:unhideWhenUsed="0"/>
-    <w:lsdException w:name="Medium Grid 1 Accent 4" w:semiHidden="0" w:uiPriority="67" w:unhideWhenUsed="0"/>
-    <w:lsdException w:name="Medium Grid 2 Accent 4" w:semiHidden="0" w:uiPriority="68" w:unhideWhenUsed="0"/>
-    <w:lsdException w:name="Medium Grid 3 Accent 4" w:semiHidden="0" w:uiPriority="69" w:unhideWhenUsed="0"/>
-    <w:lsdException w:name="Dark List Accent 4" w:semiHidden="0" w:uiPriority="70" w:unhideWhenUsed="0"/>
-    <w:lsdException w:name="Colorful Shading Accent 4" w:semiHidden="0" w:uiPriority="71" w:unhideWhenUsed="0"/>
-    <w:lsdException w:name="Colorful List Accent 4" w:semiHidden="0" w:uiPriority="72" w:unhideWhenUsed="0"/>
-    <w:lsdException w:name="Colorful Grid Accent 4" w:semiHidden="0" w:uiPriority="73" w:unhideWhenUsed="0"/>
-    <w:lsdException w:name="Light Shading Accent 5" w:semiHidden="0" w:uiPriority="60" w:unhideWhenUsed="0"/>
-    <w:lsdException w:name="Light List Accent 5" w:semiHidden="0" w:uiPriority="61" w:unhideWhenUsed="0"/>
-    <w:lsdException w:name="Light Grid Accent 5" w:semiHidden="0" w:uiPriority="62" w:unhideWhenUsed="0"/>
-    <w:lsdException w:name="Medium Shading 1 Accent 5" w:semiHidden="0" w:uiPriority="63" w:unhideWhenUsed="0"/>
-    <w:lsdException w:name="Medium Shading 2 Accent 5" w:semiHidden="0" w:uiPriority="64" w:unhideWhenUsed="0"/>
-    <w:lsdException w:name="Medium List 1 Accent 5" w:semiHidden="0" w:uiPriority="65" w:unhideWhenUsed="0"/>
-    <w:lsdException w:name="Medium List 2 Accent 5" w:semiHidden="0" w:uiPriority="66" w:unhideWhenUsed="0"/>
-    <w:lsdException w:name="Medium Grid 1 Accent 5" w:semiHidden="0" w:uiPriority="67" w:unhideWhenUsed="0"/>
-    <w:lsdException w:name="Medium Grid 2 Accent 5" w:semiHidden="0" w:uiPriority="68" w:unhideWhenUsed="0"/>
-    <w:lsdException w:name="Medium Grid 3 Accent 5" w:semiHidden="0" w:uiPriority="69" w:unhideWhenUsed="0"/>
-    <w:lsdException w:name="Dark List Accent 5" w:semiHidden="0" w:uiPriority="70" w:unhideWhenUsed="0"/>
-    <w:lsdException w:name="Colorful Shading Accent 5" w:semiHidden="0" w:uiPriority="71" w:unhideWhenUsed="0"/>
-    <w:lsdException w:name="Colorful List Accent 5" w:semiHidden="0" w:uiPriority="72" w:unhideWhenUsed="0"/>
-    <w:lsdException w:name="Colorful Grid Accent 5" w:semiHidden="0" w:uiPriority="73" w:unhideWhenUsed="0"/>
-    <w:lsdException w:name="Light Shading Accent 6" w:semiHidden="0" w:uiPriority="60" w:unhideWhenUsed="0"/>
-    <w:lsdException w:name="Light List Accent 6" w:semiHidden="0" w:uiPriority="61" w:unhideWhenUsed="0"/>
-    <w:lsdException w:name="Light Grid Accent 6" w:semiHidden="0" w:uiPriority="62" w:unhideWhenUsed="0"/>
-    <w:lsdException w:name="Medium Shading 1 Accent 6" w:semiHidden="0" w:uiPriority="63" w:unhideWhenUsed="0"/>
-    <w:lsdException w:name="Medium Shading 2 Accent 6" w:semiHidden="0" w:uiPriority="64" w:unhideWhenUsed="0"/>
-    <w:lsdException w:name="Medium List 1 Accent 6" w:semiHidden="0" w:uiPriority="65" w:unhideWhenUsed="0"/>
-    <w:lsdException w:name="Medium List 2 Accent 6" w:semiHidden="0" w:uiPriority="66" w:unhideWhenUsed="0"/>
-    <w:lsdException w:name="Medium Grid 1 Accent 6" w:semiHidden="0" w:uiPriority="67" w:unhideWhenUsed="0"/>
-    <w:lsdException w:name="Medium Grid 2 Accent 6" w:semiHidden="0" w:uiPriority="68" w:unhideWhenUsed="0"/>
-    <w:lsdException w:name="Medium Grid 3 Accent 6" w:semiHidden="0" w:uiPriority="69" w:unhideWhenUsed="0"/>
-    <w:lsdException w:name="Dark List Accent 6" w:semiHidden="0" w:uiPriority="70" w:unhideWhenUsed="0"/>
-    <w:lsdException w:name="Colorful Shading Accent 6" w:semiHidden="0" w:uiPriority="71" w:unhideWhenUsed="0"/>
-    <w:lsdException w:name="Colorful List Accent 6" w:semiHidden="0" w:uiPriority="72" w:unhideWhenUsed="0"/>
-    <w:lsdException w:name="Colorful Grid Accent 6" w:semiHidden="0" w:uiPriority="73" w:unhideWhenUsed="0"/>
-    <w:lsdException w:name="Subtle Emphasis" w:semiHidden="0" w:uiPriority="19" w:unhideWhenUsed="0" w:qFormat="1"/>
-    <w:lsdException w:name="Intense Emphasis" w:semiHidden="0" w:uiPriority="21" w:unhideWhenUsed="0" w:qFormat="1"/>
-    <w:lsdException w:name="Subtle Reference" w:semiHidden="0" w:uiPriority="31" w:unhideWhenUsed="0" w:qFormat="1"/>
-    <w:lsdException w:name="Intense Reference" w:semiHidden="0" w:uiPriority="32" w:unhideWhenUsed="0" w:qFormat="1"/>
-    <w:lsdException w:name="Book Title" w:semiHidden="0" w:uiPriority="33" w:unhideWhenUsed="0" w:qFormat="1"/>
-    <w:lsdException w:name="Bibliography" w:uiPriority="37"/>
-    <w:lsdException w:name="TOC Heading" w:uiPriority="39" w:qFormat="1"/>
+  <w:latentStyles w:defLockedState="0" w:defUIPriority="99" w:defSemiHidden="0" w:defUnhideWhenUsed="0" w:defQFormat="0" w:count="371">
+    <w:lsdException w:name="Normal" w:uiPriority="0" w:qFormat="1"/>
+    <w:lsdException w:name="heading 1" w:uiPriority="9" w:qFormat="1"/>
+    <w:lsdException w:name="heading 2" w:semiHidden="1" w:uiPriority="9" w:unhideWhenUsed="1" w:qFormat="1"/>
+    <w:lsdException w:name="heading 3" w:semiHidden="1" w:uiPriority="9" w:unhideWhenUsed="1" w:qFormat="1"/>
+    <w:lsdException w:name="heading 4" w:semiHidden="1" w:uiPriority="9" w:unhideWhenUsed="1" w:qFormat="1"/>
+    <w:lsdException w:name="heading 5" w:semiHidden="1" w:uiPriority="9" w:unhideWhenUsed="1" w:qFormat="1"/>
+    <w:lsdException w:name="heading 6" w:semiHidden="1" w:uiPriority="9" w:unhideWhenUsed="1" w:qFormat="1"/>
+    <w:lsdException w:name="heading 7" w:semiHidden="1" w:uiPriority="9" w:unhideWhenUsed="1" w:qFormat="1"/>
+    <w:lsdException w:name="heading 8" w:semiHidden="1" w:uiPriority="9" w:unhideWhenUsed="1" w:qFormat="1"/>
+    <w:lsdException w:name="heading 9" w:semiHidden="1" w:uiPriority="9" w:unhideWhenUsed="1" w:qFormat="1"/>
+    <w:lsdException w:name="index 1" w:semiHidden="1" w:unhideWhenUsed="1"/>
+    <w:lsdException w:name="index 2" w:semiHidden="1" w:unhideWhenUsed="1"/>
+    <w:lsdException w:name="index 3" w:semiHidden="1" w:unhideWhenUsed="1"/>
+    <w:lsdException w:name="index 4" w:semiHidden="1" w:unhideWhenUsed="1"/>
+    <w:lsdException w:name="index 5" w:semiHidden="1" w:unhideWhenUsed="1"/>
+    <w:lsdException w:name="index 6" w:semiHidden="1" w:unhideWhenUsed="1"/>
+    <w:lsdException w:name="index 7" w:semiHidden="1" w:unhideWhenUsed="1"/>
+    <w:lsdException w:name="index 8" w:semiHidden="1" w:unhideWhenUsed="1"/>
+    <w:lsdException w:name="index 9" w:semiHidden="1" w:unhideWhenUsed="1"/>
+    <w:lsdException w:name="toc 1" w:semiHidden="1" w:uiPriority="39" w:unhideWhenUsed="1"/>
+    <w:lsdException w:name="toc 2" w:semiHidden="1" w:uiPriority="39" w:unhideWhenUsed="1"/>
+    <w:lsdException w:name="toc 3" w:semiHidden="1" w:uiPriority="39" w:unhideWhenUsed="1"/>
+    <w:lsdException w:name="toc 4" w:semiHidden="1" w:uiPriority="39" w:unhideWhenUsed="1"/>
+    <w:lsdException w:name="toc 5" w:semiHidden="1" w:uiPriority="39" w:unhideWhenUsed="1"/>
+    <w:lsdException w:name="toc 6" w:semiHidden="1" w:uiPriority="39" w:unhideWhenUsed="1"/>
+    <w:lsdException w:name="toc 7" w:semiHidden="1" w:uiPriority="39" w:unhideWhenUsed="1"/>
+    <w:lsdException w:name="toc 8" w:semiHidden="1" w:uiPriority="39" w:unhideWhenUsed="1"/>
+    <w:lsdException w:name="toc 9" w:semiHidden="1" w:uiPriority="39" w:unhideWhenUsed="1"/>
+    <w:lsdException w:name="Normal Indent" w:semiHidden="1" w:unhideWhenUsed="1"/>
+    <w:lsdException w:name="footnote text" w:semiHidden="1" w:unhideWhenUsed="1"/>
+    <w:lsdException w:name="annotation text" w:semiHidden="1" w:unhideWhenUsed="1"/>
+    <w:lsdException w:name="header" w:semiHidden="1" w:unhideWhenUsed="1"/>
+    <w:lsdException w:name="footer" w:semiHidden="1" w:unhideWhenUsed="1"/>
+    <w:lsdException w:name="index heading" w:semiHidden="1" w:unhideWhenUsed="1"/>
+    <w:lsdException w:name="caption" w:semiHidden="1" w:uiPriority="35" w:unhideWhenUsed="1" w:qFormat="1"/>
+    <w:lsdException w:name="table of figures" w:semiHidden="1" w:unhideWhenUsed="1"/>
+    <w:lsdException w:name="envelope address" w:semiHidden="1" w:unhideWhenUsed="1"/>
+    <w:lsdException w:name="envelope return" w:semiHidden="1" w:unhideWhenUsed="1"/>
+    <w:lsdException w:name="footnote reference" w:semiHidden="1" w:unhideWhenUsed="1"/>
+    <w:lsdException w:name="annotation reference" w:semiHidden="1" w:unhideWhenUsed="1"/>
+    <w:lsdException w:name="line number" w:semiHidden="1" w:unhideWhenUsed="1"/>
+    <w:lsdException w:name="page number" w:semiHidden="1" w:unhideWhenUsed="1"/>
+    <w:lsdException w:name="endnote reference" w:semiHidden="1" w:unhideWhenUsed="1"/>
+    <w:lsdException w:name="endnote text" w:semiHidden="1" w:unhideWhenUsed="1"/>
+    <w:lsdException w:name="table of authorities" w:semiHidden="1" w:unhideWhenUsed="1"/>
+    <w:lsdException w:name="macro" w:semiHidden="1" w:unhideWhenUsed="1"/>
+    <w:lsdException w:name="toa heading" w:semiHidden="1" w:unhideWhenUsed="1"/>
+    <w:lsdException w:name="List" w:semiHidden="1" w:unhideWhenUsed="1"/>
+    <w:lsdException w:name="List Bullet" w:semiHidden="1" w:unhideWhenUsed="1"/>
+    <w:lsdException w:name="List Number" w:semiHidden="1" w:unhideWhenUsed="1"/>
+    <w:lsdException w:name="List 2" w:semiHidden="1" w:unhideWhenUsed="1"/>
+    <w:lsdException w:name="List 3" w:semiHidden="1" w:unhideWhenUsed="1"/>
+    <w:lsdException w:name="List 4" w:semiHidden="1" w:unhideWhenUsed="1"/>
+    <w:lsdException w:name="List 5" w:semiHidden="1" w:unhideWhenUsed="1"/>
+    <w:lsdException w:name="List Bullet 2" w:semiHidden="1" w:unhideWhenUsed="1"/>
+    <w:lsdException w:name="List Bullet 3" w:semiHidden="1" w:unhideWhenUsed="1"/>
+    <w:lsdException w:name="List Bullet 4" w:semiHidden="1" w:unhideWhenUsed="1"/>
+    <w:lsdException w:name="List Bullet 5" w:semiHidden="1" w:unhideWhenUsed="1"/>
+    <w:lsdException w:name="List Number 2" w:semiHidden="1" w:unhideWhenUsed="1"/>
+    <w:lsdException w:name="List Number 3" w:semiHidden="1" w:unhideWhenUsed="1"/>
+    <w:lsdException w:name="List Number 4" w:semiHidden="1" w:unhideWhenUsed="1"/>
+    <w:lsdException w:name="List Number 5" w:semiHidden="1" w:unhideWhenUsed="1"/>
+    <w:lsdException w:name="Title" w:uiPriority="10" w:qFormat="1"/>
+    <w:lsdException w:name="Closing" w:semiHidden="1" w:unhideWhenUsed="1"/>
+    <w:lsdException w:name="Signature" w:semiHidden="1" w:unhideWhenUsed="1"/>
+    <w:lsdException w:name="Default Paragraph Font" w:semiHidden="1" w:uiPriority="1" w:unhideWhenUsed="1"/>
+    <w:lsdException w:name="Body Text" w:semiHidden="1" w:unhideWhenUsed="1"/>
+    <w:lsdException w:name="Body Text Indent" w:semiHidden="1" w:unhideWhenUsed="1"/>
+    <w:lsdException w:name="List Continue" w:semiHidden="1" w:unhideWhenUsed="1"/>
+    <w:lsdException w:name="List Continue 2" w:semiHidden="1" w:unhideWhenUsed="1"/>
+    <w:lsdException w:name="List Continue 3" w:semiHidden="1" w:unhideWhenUsed="1"/>
+    <w:lsdException w:name="List Continue 4" w:semiHidden="1" w:unhideWhenUsed="1"/>
+    <w:lsdException w:name="List Continue 5" w:semiHidden="1" w:unhideWhenUsed="1"/>
+    <w:lsdException w:name="Message Header" w:semiHidden="1" w:unhideWhenUsed="1"/>
+    <w:lsdException w:name="Subtitle" w:uiPriority="11" w:qFormat="1"/>
+    <w:lsdException w:name="Salutation" w:semiHidden="1" w:unhideWhenUsed="1"/>
+    <w:lsdException w:name="Date" w:semiHidden="1" w:unhideWhenUsed="1"/>
+    <w:lsdException w:name="Body Text First Indent" w:semiHidden="1" w:unhideWhenUsed="1"/>
+    <w:lsdException w:name="Body Text First Indent 2" w:semiHidden="1" w:unhideWhenUsed="1"/>
+    <w:lsdException w:name="Note Heading" w:semiHidden="1" w:unhideWhenUsed="1"/>
+    <w:lsdException w:name="Body Text 2" w:semiHidden="1" w:unhideWhenUsed="1"/>
+    <w:lsdException w:name="Body Text 3" w:semiHidden="1" w:unhideWhenUsed="1"/>
+    <w:lsdException w:name="Body Text Indent 2" w:semiHidden="1" w:unhideWhenUsed="1"/>
+    <w:lsdException w:name="Body Text Indent 3" w:semiHidden="1" w:unhideWhenUsed="1"/>
+    <w:lsdException w:name="Block Text" w:semiHidden="1" w:unhideWhenUsed="1"/>
+    <w:lsdException w:name="Hyperlink" w:semiHidden="1" w:unhideWhenUsed="1"/>
+    <w:lsdException w:name="FollowedHyperlink" w:semiHidden="1" w:unhideWhenUsed="1"/>
+    <w:lsdException w:name="Strong" w:uiPriority="22" w:qFormat="1"/>
+    <w:lsdException w:name="Emphasis" w:uiPriority="20" w:qFormat="1"/>
+    <w:lsdException w:name="Document Map" w:semiHidden="1" w:unhideWhenUsed="1"/>
+    <w:lsdException w:name="Plain Text" w:semiHidden="1" w:unhideWhenUsed="1"/>
+    <w:lsdException w:name="E-mail Signature" w:semiHidden="1" w:unhideWhenUsed="1"/>
+    <w:lsdException w:name="HTML Top of Form" w:semiHidden="1" w:unhideWhenUsed="1"/>
+    <w:lsdException w:name="HTML Bottom of Form" w:semiHidden="1" w:unhideWhenUsed="1"/>
+    <w:lsdException w:name="Normal (Web)" w:semiHidden="1" w:unhideWhenUsed="1"/>
+    <w:lsdException w:name="HTML Acronym" w:semiHidden="1" w:unhideWhenUsed="1"/>
+    <w:lsdException w:name="HTML Address" w:semiHidden="1" w:unhideWhenUsed="1"/>
+    <w:lsdException w:name="HTML Cite" w:semiHidden="1" w:unhideWhenUsed="1"/>
+    <w:lsdException w:name="HTML Code" w:semiHidden="1" w:unhideWhenUsed="1"/>
+    <w:lsdException w:name="HTML Definition" w:semiHidden="1" w:unhideWhenUsed="1"/>
+    <w:lsdException w:name="HTML Keyboard" w:semiHidden="1" w:unhideWhenUsed="1"/>
+    <w:lsdException w:name="HTML Preformatted" w:semiHidden="1" w:unhideWhenUsed="1"/>
+    <w:lsdException w:name="HTML Sample" w:semiHidden="1" w:unhideWhenUsed="1"/>
+    <w:lsdException w:name="HTML Typewriter" w:semiHidden="1" w:unhideWhenUsed="1"/>
+    <w:lsdException w:name="HTML Variable" w:semiHidden="1" w:unhideWhenUsed="1"/>
+    <w:lsdException w:name="Normal Table" w:semiHidden="1" w:unhideWhenUsed="1"/>
+    <w:lsdException w:name="annotation subject" w:semiHidden="1" w:unhideWhenUsed="1"/>
+    <w:lsdException w:name="No List" w:semiHidden="1" w:unhideWhenUsed="1"/>
+    <w:lsdException w:name="Outline List 1" w:semiHidden="1" w:unhideWhenUsed="1"/>
+    <w:lsdException w:name="Outline List 2" w:semiHidden="1" w:unhideWhenUsed="1"/>
+    <w:lsdException w:name="Outline List 3" w:semiHidden="1" w:unhideWhenUsed="1"/>
+    <w:lsdException w:name="Table Simple 1" w:semiHidden="1" w:unhideWhenUsed="1"/>
+    <w:lsdException w:name="Table Simple 2" w:semiHidden="1" w:unhideWhenUsed="1"/>
+    <w:lsdException w:name="Table Simple 3" w:semiHidden="1" w:unhideWhenUsed="1"/>
+    <w:lsdException w:name="Table Classic 1" w:semiHidden="1" w:unhideWhenUsed="1"/>
+    <w:lsdException w:name="Table Classic 2" w:semiHidden="1" w:unhideWhenUsed="1"/>
+    <w:lsdException w:name="Table Classic 3" w:semiHidden="1" w:unhideWhenUsed="1"/>
+    <w:lsdException w:name="Table Classic 4" w:semiHidden="1" w:unhideWhenUsed="1"/>
+    <w:lsdException w:name="Table Colorful 1" w:semiHidden="1" w:unhideWhenUsed="1"/>
+    <w:lsdException w:name="Table Colorful 2" w:semiHidden="1" w:unhideWhenUsed="1"/>
+    <w:lsdException w:name="Table Colorful 3" w:semiHidden="1" w:unhideWhenUsed="1"/>
+    <w:lsdException w:name="Table Columns 1" w:semiHidden="1" w:unhideWhenUsed="1"/>
+    <w:lsdException w:name="Table Columns 2" w:semiHidden="1" w:unhideWhenUsed="1"/>
+    <w:lsdException w:name="Table Columns 3" w:semiHidden="1" w:unhideWhenUsed="1"/>
+    <w:lsdException w:name="Table Columns 4" w:semiHidden="1" w:unhideWhenUsed="1"/>
+    <w:lsdException w:name="Table Columns 5" w:semiHidden="1" w:unhideWhenUsed="1"/>
+    <w:lsdException w:name="Table Grid 1" w:semiHidden="1" w:unhideWhenUsed="1"/>
+    <w:lsdException w:name="Table Grid 2" w:semiHidden="1" w:unhideWhenUsed="1"/>
+    <w:lsdException w:name="Table Grid 3" w:semiHidden="1" w:unhideWhenUsed="1"/>
+    <w:lsdException w:name="Table Grid 4" w:semiHidden="1" w:unhideWhenUsed="1"/>
+    <w:lsdException w:name="Table Grid 5" w:semiHidden="1" w:unhideWhenUsed="1"/>
+    <w:lsdException w:name="Table Grid 6" w:semiHidden="1" w:unhideWhenUsed="1"/>
+    <w:lsdException w:name="Table Grid 7" w:semiHidden="1" w:unhideWhenUsed="1"/>
+    <w:lsdException w:name="Table Grid 8" w:semiHidden="1" w:unhideWhenUsed="1"/>
+    <w:lsdException w:name="Table List 1" w:semiHidden="1" w:unhideWhenUsed="1"/>
+    <w:lsdException w:name="Table List 2" w:semiHidden="1" w:unhideWhenUsed="1"/>
+    <w:lsdException w:name="Table List 3" w:semiHidden="1" w:unhideWhenUsed="1"/>
+    <w:lsdException w:name="Table List 4" w:semiHidden="1" w:unhideWhenUsed="1"/>
+    <w:lsdException w:name="Table List 5" w:semiHidden="1" w:unhideWhenUsed="1"/>
+    <w:lsdException w:name="Table List 6" w:semiHidden="1" w:unhideWhenUsed="1"/>
+    <w:lsdException w:name="Table List 7" w:semiHidden="1" w:unhideWhenUsed="1"/>
+    <w:lsdException w:name="Table List 8" w:semiHidden="1" w:unhideWhenUsed="1"/>
+    <w:lsdException w:name="Table 3D effects 1" w:semiHidden="1" w:unhideWhenUsed="1"/>
+    <w:lsdException w:name="Table 3D effects 2" w:semiHidden="1" w:unhideWhenUsed="1"/>
+    <w:lsdException w:name="Table 3D effects 3" w:semiHidden="1" w:unhideWhenUsed="1"/>
+    <w:lsdException w:name="Table Contemporary" w:semiHidden="1" w:unhideWhenUsed="1"/>
+    <w:lsdException w:name="Table Elegant" w:semiHidden="1" w:unhideWhenUsed="1"/>
+    <w:lsdException w:name="Table Professional" w:semiHidden="1" w:unhideWhenUsed="1"/>
+    <w:lsdException w:name="Table Subtle 1" w:semiHidden="1" w:unhideWhenUsed="1"/>
+    <w:lsdException w:name="Table Subtle 2" w:semiHidden="1" w:unhideWhenUsed="1"/>
+    <w:lsdException w:name="Table Web 1" w:semiHidden="1" w:unhideWhenUsed="1"/>
+    <w:lsdException w:name="Table Web 2" w:semiHidden="1" w:unhideWhenUsed="1"/>
+    <w:lsdException w:name="Table Web 3" w:semiHidden="1" w:unhideWhenUsed="1"/>
+    <w:lsdException w:name="Balloon Text" w:semiHidden="1" w:unhideWhenUsed="1"/>
+    <w:lsdException w:name="Table Grid" w:uiPriority="39"/>
+    <w:lsdException w:name="Table Theme" w:semiHidden="1" w:unhideWhenUsed="1"/>
+    <w:lsdException w:name="Placeholder Text" w:semiHidden="1"/>
+    <w:lsdException w:name="No Spacing" w:uiPriority="1" w:qFormat="1"/>
+    <w:lsdException w:name="Light Shading" w:uiPriority="60"/>
+    <w:lsdException w:name="Light List" w:uiPriority="61"/>
+    <w:lsdException w:name="Light Grid" w:uiPriority="62"/>
+    <w:lsdException w:name="Medium Shading 1" w:uiPriority="63"/>
+    <w:lsdException w:name="Medium Shading 2" w:uiPriority="64"/>
+    <w:lsdException w:name="Medium List 1" w:uiPriority="65"/>
+    <w:lsdException w:name="Medium List 2" w:uiPriority="66"/>
+    <w:lsdException w:name="Medium Grid 1" w:uiPriority="67"/>
+    <w:lsdException w:name="Medium Grid 2" w:uiPriority="68"/>
+    <w:lsdException w:name="Medium Grid 3" w:uiPriority="69"/>
+    <w:lsdException w:name="Dark List" w:uiPriority="70"/>
+    <w:lsdException w:name="Colorful Shading" w:uiPriority="71"/>
+    <w:lsdException w:name="Colorful List" w:uiPriority="72"/>
+    <w:lsdException w:name="Colorful Grid" w:uiPriority="73"/>
+    <w:lsdException w:name="Light Shading Accent 1" w:uiPriority="60"/>
+    <w:lsdException w:name="Light List Accent 1" w:uiPriority="61"/>
+    <w:lsdException w:name="Light Grid Accent 1" w:uiPriority="62"/>
+    <w:lsdException w:name="Medium Shading 1 Accent 1" w:uiPriority="63"/>
+    <w:lsdException w:name="Medium Shading 2 Accent 1" w:uiPriority="64"/>
+    <w:lsdException w:name="Medium List 1 Accent 1" w:uiPriority="65"/>
+    <w:lsdException w:name="Revision" w:semiHidden="1"/>
+    <w:lsdException w:name="List Paragraph" w:uiPriority="34" w:qFormat="1"/>
+    <w:lsdException w:name="Quote" w:uiPriority="29" w:qFormat="1"/>
+    <w:lsdException w:name="Intense Quote" w:uiPriority="30" w:qFormat="1"/>
+    <w:lsdException w:name="Medium List 2 Accent 1" w:uiPriority="66"/>
+    <w:lsdException w:name="Medium Grid 1 Accent 1" w:uiPriority="67"/>
+    <w:lsdException w:name="Medium Grid 2 Accent 1" w:uiPriority="68"/>
+    <w:lsdException w:name="Medium Grid 3 Accent 1" w:uiPriority="69"/>
+    <w:lsdException w:name="Dark List Accent 1" w:uiPriority="70"/>
+    <w:lsdException w:name="Colorful Shading Accent 1" w:uiPriority="71"/>
+    <w:lsdException w:name="Colorful List Accent 1" w:uiPriority="72"/>
+    <w:lsdException w:name="Colorful Grid Accent 1" w:uiPriority="73"/>
+    <w:lsdException w:name="Light Shading Accent 2" w:uiPriority="60"/>
+    <w:lsdException w:name="Light List Accent 2" w:uiPriority="61"/>
+    <w:lsdException w:name="Light Grid Accent 2" w:uiPriority="62"/>
+    <w:lsdException w:name="Medium Shading 1 Accent 2" w:uiPriority="63"/>
+    <w:lsdException w:name="Medium Shading 2 Accent 2" w:uiPriority="64"/>
+    <w:lsdException w:name="Medium List 1 Accent 2" w:uiPriority="65"/>
+    <w:lsdException w:name="Medium List 2 Accent 2" w:uiPriority="66"/>
+    <w:lsdException w:name="Medium Grid 1 Accent 2" w:uiPriority="67"/>
+    <w:lsdException w:name="Medium Grid 2 Accent 2" w:uiPriority="68"/>
+    <w:lsdException w:name="Medium Grid 3 Accent 2" w:uiPriority="69"/>
+    <w:lsdException w:name="Dark List Accent 2" w:uiPriority="70"/>
+    <w:lsdException w:name="Colorful Shading Accent 2" w:uiPriority="71"/>
+    <w:lsdException w:name="Colorful List Accent 2" w:uiPriority="72"/>
+    <w:lsdException w:name="Colorful Grid Accent 2" w:uiPriority="73"/>
+    <w:lsdException w:name="Light Shading Accent 3" w:uiPriority="60"/>
+    <w:lsdException w:name="Light List Accent 3" w:uiPriority="61"/>
+    <w:lsdException w:name="Light Grid Accent 3" w:uiPriority="62"/>
+    <w:lsdException w:name="Medium Shading 1 Accent 3" w:uiPriority="63"/>
+    <w:lsdException w:name="Medium Shading 2 Accent 3" w:uiPriority="64"/>
+    <w:lsdException w:name="Medium List 1 Accent 3" w:uiPriority="65"/>
+    <w:lsdException w:name="Medium List 2 Accent 3" w:uiPriority="66"/>
+    <w:lsdException w:name="Medium Grid 1 Accent 3" w:uiPriority="67"/>
+    <w:lsdException w:name="Medium Grid 2 Accent 3" w:uiPriority="68"/>
+    <w:lsdException w:name="Medium Grid 3 Accent 3" w:uiPriority="69"/>
+    <w:lsdException w:name="Dark List Accent 3" w:uiPriority="70"/>
+    <w:lsdException w:name="Colorful Shading Accent 3" w:uiPriority="71"/>
+    <w:lsdException w:name="Colorful List Accent 3" w:uiPriority="72"/>
+    <w:lsdException w:name="Colorful Grid Accent 3" w:uiPriority="73"/>
+    <w:lsdException w:name="Light Shading Accent 4" w:uiPriority="60"/>
+    <w:lsdException w:name="Light List Accent 4" w:uiPriority="61"/>
+    <w:lsdException w:name="Light Grid Accent 4" w:uiPriority="62"/>
+    <w:lsdException w:name="Medium Shading 1 Accent 4" w:uiPriority="63"/>
+    <w:lsdException w:name="Medium Shading 2 Accent 4" w:uiPriority="64"/>
+    <w:lsdException w:name="Medium List 1 Accent 4" w:uiPriority="65"/>
+    <w:lsdException w:name="Medium List 2 Accent 4" w:uiPriority="66"/>
+    <w:lsdException w:name="Medium Grid 1 Accent 4" w:uiPriority="67"/>
+    <w:lsdException w:name="Medium Grid 2 Accent 4" w:uiPriority="68"/>
+    <w:lsdException w:name="Medium Grid 3 Accent 4" w:uiPriority="69"/>
+    <w:lsdException w:name="Dark List Accent 4" w:uiPriority="70"/>
+    <w:lsdException w:name="Colorful Shading Accent 4" w:uiPriority="71"/>
+    <w:lsdException w:name="Colorful List Accent 4" w:uiPriority="72"/>
+    <w:lsdException w:name="Colorful Grid Accent 4" w:uiPriority="73"/>
+    <w:lsdException w:name="Light Shading Accent 5" w:uiPriority="60"/>
+    <w:lsdException w:name="Light List Accent 5" w:uiPriority="61"/>
+    <w:lsdException w:name="Light Grid Accent 5" w:uiPriority="62"/>
+    <w:lsdException w:name="Medium Shading 1 Accent 5" w:uiPriority="63"/>
+    <w:lsdException w:name="Medium Shading 2 Accent 5" w:uiPriority="64"/>
+    <w:lsdException w:name="Medium List 1 Accent 5" w:uiPriority="65"/>
+    <w:lsdException w:name="Medium List 2 Accent 5" w:uiPriority="66"/>
+    <w:lsdException w:name="Medium Grid 1 Accent 5" w:uiPriority="67"/>
+    <w:lsdException w:name="Medium Grid 2 Accent 5" w:uiPriority="68"/>
+    <w:lsdException w:name="Medium Grid 3 Accent 5" w:uiPriority="69"/>
+    <w:lsdException w:name="Dark List Accent 5" w:uiPriority="70"/>
+    <w:lsdException w:name="Colorful Shading Accent 5" w:uiPriority="71"/>
+    <w:lsdException w:name="Colorful List Accent 5" w:uiPriority="72"/>
+    <w:lsdException w:name="Colorful Grid Accent 5" w:uiPriority="73"/>
+    <w:lsdException w:name="Light Shading Accent 6" w:uiPriority="60"/>
+    <w:lsdException w:name="Light List Accent 6" w:uiPriority="61"/>
+    <w:lsdException w:name="Light Grid Accent 6" w:uiPriority="62"/>
+    <w:lsdException w:name="Medium Shading 1 Accent 6" w:uiPriority="63"/>
+    <w:lsdException w:name="Medium Shading 2 Accent 6" w:uiPriority="64"/>
+    <w:lsdException w:name="Medium List 1 Accent 6" w:uiPriority="65"/>
+    <w:lsdException w:name="Medium List 2 Accent 6" w:uiPriority="66"/>
+    <w:lsdException w:name="Medium Grid 1 Accent 6" w:uiPriority="67"/>
+    <w:lsdException w:name="Medium Grid 2 Accent 6" w:uiPriority="68"/>
+    <w:lsdException w:name="Medium Grid 3 Accent 6" w:uiPriority="69"/>
+    <w:lsdException w:name="Dark List Accent 6" w:uiPriority="70"/>
+    <w:lsdException w:name="Colorful Shading Accent 6" w:uiPriority="71"/>
+    <w:lsdException w:name="Colorful List Accent 6" w:uiPriority="72"/>
+    <w:lsdException w:name="Colorful Grid Accent 6" w:uiPriority="73"/>
+    <w:lsdException w:name="Subtle Emphasis" w:uiPriority="19" w:qFormat="1"/>
+    <w:lsdException w:name="Intense Emphasis" w:uiPriority="21" w:qFormat="1"/>
+    <w:lsdException w:name="Subtle Reference" w:uiPriority="31" w:qFormat="1"/>
+    <w:lsdException w:name="Intense Reference" w:uiPriority="32" w:qFormat="1"/>
+    <w:lsdException w:name="Book Title" w:uiPriority="33" w:qFormat="1"/>
+    <w:lsdException w:name="Bibliography" w:semiHidden="1" w:uiPriority="37" w:unhideWhenUsed="1"/>
+    <w:lsdException w:name="TOC Heading" w:semiHidden="1" w:uiPriority="39" w:unhideWhenUsed="1" w:qFormat="1"/>
+    <w:lsdException w:name="Grid Table 4" w:uiPriority="49"/>
+    <w:lsdException w:name="Grid Table 5 Dark" w:uiPriority="50"/>
+    <w:lsdException w:name="Grid Table 6 Colorful" w:uiPriority="51"/>
+    <w:lsdException w:name="Grid Table 7 Colorful" w:uiPriority="52"/>
+    <w:lsdException w:name="Grid Table 1 Light Accent 1" w:uiPriority="46"/>
+    <w:lsdException w:name="Grid Table 2 Accent 1" w:uiPriority="47"/>
+    <w:lsdException w:name="Grid Table 3 Accent 1" w:uiPriority="48"/>
+    <w:lsdException w:name="Grid Table 4 Accent 1" w:uiPriority="49"/>
+    <w:lsdException w:name="Grid Table 5 Dark Accent 1" w:uiPriority="50"/>
+    <w:lsdException w:name="Grid Table 6 Colorful Accent 1" w:uiPriority="51"/>
+    <w:lsdException w:name="Grid Table 7 Colorful Accent 1" w:uiPriority="52"/>
+    <w:lsdException w:name="Grid Table 1 Light Accent 2" w:uiPriority="46"/>
+    <w:lsdException w:name="Grid Table 2 Accent 2" w:uiPriority="47"/>
+    <w:lsdException w:name="Grid Table 3 Accent 2" w:uiPriority="48"/>
+    <w:lsdException w:name="Grid Table 4 Accent 2" w:uiPriority="49"/>
+    <w:lsdException w:name="Grid Table 5 Dark Accent 2" w:uiPriority="50"/>
+    <w:lsdException w:name="Grid Table 6 Colorful Accent 2" w:uiPriority="51"/>
+    <w:lsdException w:name="Grid Table 7 Colorful Accent 2" w:uiPriority="52"/>
+    <w:lsdException w:name="Grid Table 1 Light Accent 3" w:uiPriority="46"/>
+    <w:lsdException w:name="Grid Table 2 Accent 3" w:uiPriority="47"/>
+    <w:lsdException w:name="Grid Table 3 Accent 3" w:uiPriority="48"/>
+    <w:lsdException w:name="Grid Table 4 Accent 3" w:uiPriority="49"/>
+    <w:lsdException w:name="Grid Table 5 Dark Accent 3" w:uiPriority="50"/>
+    <w:lsdException w:name="Grid Table 6 Colorful Accent 3" w:uiPriority="51"/>
+    <w:lsdException w:name="Grid Table 7 Colorful Accent 3" w:uiPriority="52"/>
+    <w:lsdException w:name="Grid Table 1 Light Accent 4" w:uiPriority="46"/>
+    <w:lsdException w:name="Grid Table 2 Accent 4" w:uiPriority="47"/>
+    <w:lsdException w:name="Grid Table 3 Accent 4" w:uiPriority="48"/>
+    <w:lsdException w:name="Grid Table 4 Accent 4" w:uiPriority="49"/>
+    <w:lsdException w:name="Grid Table 5 Dark Accent 4" w:uiPriority="50"/>
+    <w:lsdException w:name="Grid Table 6 Colorful Accent 4" w:uiPriority="51"/>
+    <w:lsdException w:name="Grid Table 7 Colorful Accent 4" w:uiPriority="52"/>
+    <w:lsdException w:name="Grid Table 1 Light Accent 5" w:uiPriority="46"/>
+    <w:lsdException w:name="Grid Table 2 Accent 5" w:uiPriority="47"/>
+    <w:lsdException w:name="Grid Table 3 Accent 5" w:uiPriority="48"/>
+    <w:lsdException w:name="Grid Table 4 Accent 5" w:uiPriority="49"/>
+    <w:lsdException w:name="Grid Table 5 Dark Accent 5" w:uiPriority="50"/>
+    <w:lsdException w:name="Grid Table 6 Colorful Accent 5" w:uiPriority="51"/>
+    <w:lsdException w:name="Grid Table 7 Colorful Accent 5" w:uiPriority="52"/>
+    <w:lsdException w:name="Grid Table 1 Light Accent 6" w:uiPriority="46"/>
+    <w:lsdException w:name="Grid Table 2 Accent 6" w:uiPriority="47"/>
+    <w:lsdException w:name="Grid Table 3 Accent 6" w:uiPriority="48"/>
+    <w:lsdException w:name="Grid Table 4 Accent 6" w:uiPriority="49"/>
+    <w:lsdException w:name="Grid Table 5 Dark Accent 6" w:uiPriority="50"/>
+    <w:lsdException w:name="Grid Table 6 Colorful Accent 6" w:uiPriority="51"/>
+    <w:lsdException w:name="Grid Table 7 Colorful Accent 6" w:uiPriority="52"/>
+    <w:lsdException w:name="List Table 1 Light" w:uiPriority="46"/>
+    <w:lsdException w:name="List Table 2" w:uiPriority="47"/>
+    <w:lsdException w:name="List Table 3" w:uiPriority="48"/>
+    <w:lsdException w:name="List Table 4" w:uiPriority="49"/>
+    <w:lsdException w:name="List Table 5 Dark" w:uiPriority="50"/>
+    <w:lsdException w:name="List Table 6 Colorful" w:uiPriority="51"/>
+    <w:lsdException w:name="List Table 7 Colorful" w:uiPriority="52"/>
+    <w:lsdException w:name="List Table 1 Light Accent 1" w:uiPriority="46"/>
+    <w:lsdException w:name="List Table 2 Accent 1" w:uiPriority="47"/>
+    <w:lsdException w:name="List Table 3 Accent 1" w:uiPriority="48"/>
+    <w:lsdException w:name="List Table 4 Accent 1" w:uiPriority="49"/>
+    <w:lsdException w:name="List Table 5 Dark Accent 1" w:uiPriority="50"/>
+    <w:lsdException w:name="List Table 6 Colorful Accent 1" w:uiPriority="51"/>
+    <w:lsdException w:name="List Table 7 Colorful Accent 1" w:uiPriority="52"/>
+    <w:lsdException w:name="List Table 1 Light Accent 2" w:uiPriority="46"/>
+    <w:lsdException w:name="List Table 2 Accent 2" w:uiPriority="47"/>
+    <w:lsdException w:name="List Table 3 Accent 2" w:uiPriority="48"/>
+    <w:lsdException w:name="List Table 4 Accent 2" w:uiPriority="49"/>
+    <w:lsdException w:name="List Table 5 Dark Accent 2" w:uiPriority="50"/>
+    <w:lsdException w:name="List Table 6 Colorful Accent 2" w:uiPriority="51"/>
+    <w:lsdException w:name="List Table 7 Colorful Accent 2" w:uiPriority="52"/>
+    <w:lsdException w:name="List Table 1 Light Accent 3" w:uiPriority="46"/>
+    <w:lsdException w:name="List Table 2 Accent 3" w:uiPriority="47"/>
+    <w:lsdException w:name="List Table 3 Accent 3" w:uiPriority="48"/>
+    <w:lsdException w:name="List Table 4 Accent 3" w:uiPriority="49"/>
+    <w:lsdException w:name="List Table 5 Dark Accent 3" w:uiPriority="50"/>
+    <w:lsdException w:name="List Table 6 Colorful Accent 3" w:uiPriority="51"/>
+    <w:lsdException w:name="List Table 7 Colorful Accent 3" w:uiPriority="52"/>
+    <w:lsdException w:name="List Table 1 Light Accent 4" w:uiPriority="46"/>
+    <w:lsdException w:name="List Table 2 Accent 4" w:uiPriority="47"/>
+    <w:lsdException w:name="List Table 3 Accent 4" w:uiPriority="48"/>
+    <w:lsdException w:name="List Table 4 Accent 4" w:uiPriority="49"/>
+    <w:lsdException w:name="List Table 5 Dark Accent 4" w:uiPriority="50"/>
+    <w:lsdException w:name="List Table 6 Colorful Accent 4" w:uiPriority="51"/>
+    <w:lsdException w:name="List Table 7 Colorful Accent 4" w:uiPriority="52"/>
+    <w:lsdException w:name="List Table 1 Light Accent 5" w:uiPriority="46"/>
+    <w:lsdException w:name="List Table 2 Accent 5" w:uiPriority="47"/>
+    <w:lsdException w:name="List Table 3 Accent 5" w:uiPriority="48"/>
+    <w:lsdException w:name="List Table 4 Accent 5" w:uiPriority="49"/>
+    <w:lsdException w:name="List Table 5 Dark Accent 5" w:uiPriority="50"/>
+    <w:lsdException w:name="List Table 6 Colorful Accent 5" w:uiPriority="51"/>
+    <w:lsdException w:name="List Table 7 Colorful Accent 5" w:uiPriority="52"/>
+    <w:lsdException w:name="List Table 1 Light Accent 6" w:uiPriority="46"/>
+    <w:lsdException w:name="List Table 2 Accent 6" w:uiPriority="47"/>
+    <w:lsdException w:name="List Table 3 Accent 6" w:uiPriority="48"/>
+    <w:lsdException w:name="List Table 4 Accent 6" w:uiPriority="49"/>
+    <w:lsdException w:name="List Table 5 Dark Accent 6" w:uiPriority="50"/>
+    <w:lsdException w:name="List Table 6 Colorful Accent 6" w:uiPriority="51"/>
+    <w:lsdException w:name="List Table 7 Colorful Accent 6" w:uiPriority="52"/>
   </w:latentStyles>
   <w:style w:type="paragraph" w:default="1" w:styleId="Normal">
     <w:name w:val="Normal"/>
@@ -2669,7 +3599,6 @@
       <w:spacing w:after="0" w:line="240" w:lineRule="auto"/>
     </w:pPr>
     <w:tblPr>
-      <w:tblInd w:w="0" w:type="dxa"/>
       <w:tblBorders>
         <w:top w:val="single" w:sz="4" w:space="0" w:color="auto"/>
         <w:left w:val="single" w:sz="4" w:space="0" w:color="auto"/>
@@ -2678,12 +3607,6 @@
         <w:insideH w:val="single" w:sz="4" w:space="0" w:color="auto"/>
         <w:insideV w:val="single" w:sz="4" w:space="0" w:color="auto"/>
       </w:tblBorders>
-      <w:tblCellMar>
-        <w:top w:w="0" w:type="dxa"/>
-        <w:left w:w="108" w:type="dxa"/>
-        <w:bottom w:w="0" w:type="dxa"/>
-        <w:right w:w="108" w:type="dxa"/>
-      </w:tblCellMar>
     </w:tblPr>
   </w:style>
   <w:style w:type="paragraph" w:styleId="NormalWeb">
@@ -2769,387 +3692,21 @@
       <w:szCs w:val="18"/>
     </w:rPr>
   </w:style>
-</w:styles>
-</file>
-
-<file path=word/stylesWithEffects.xml><?xml version="1.0" encoding="utf-8"?>
-<w:styles xmlns:wpc="http://schemas.microsoft.com/office/word/2010/wordprocessingCanvas" xmlns:mo="http://schemas.microsoft.com/office/mac/office/2008/main" xmlns:mc="http://schemas.openxmlformats.org/markup-compatibility/2006" xmlns:mv="urn:schemas-microsoft-com:mac:vml" xmlns:o="urn:schemas-microsoft-com:office:office" xmlns:r="http://schemas.openxmlformats.org/officeDocument/2006/relationships" xmlns:m="http://schemas.openxmlformats.org/officeDocument/2006/math" xmlns:v="urn:schemas-microsoft-com:vml" xmlns:wp14="http://schemas.microsoft.com/office/word/2010/wordprocessingDrawing" xmlns:wp="http://schemas.openxmlformats.org/drawingml/2006/wordprocessingDrawing" xmlns:w10="urn:schemas-microsoft-com:office:word" xmlns:w="http://schemas.openxmlformats.org/wordprocessingml/2006/main" xmlns:w14="http://schemas.microsoft.com/office/word/2010/wordml" xmlns:wpg="http://schemas.microsoft.com/office/word/2010/wordprocessingGroup" xmlns:wpi="http://schemas.microsoft.com/office/word/2010/wordprocessingInk" xmlns:wne="http://schemas.microsoft.com/office/word/2006/wordml" xmlns:wps="http://schemas.microsoft.com/office/word/2010/wordprocessingShape" mc:Ignorable="w14 wp14">
-  <w:docDefaults>
-    <w:rPrDefault>
-      <w:rPr>
-        <w:rFonts w:asciiTheme="minorHAnsi" w:eastAsiaTheme="minorHAnsi" w:hAnsiTheme="minorHAnsi" w:cstheme="minorBidi"/>
-        <w:sz w:val="22"/>
-        <w:szCs w:val="22"/>
-        <w:lang w:val="en-US" w:eastAsia="en-US" w:bidi="ar-SA"/>
-      </w:rPr>
-    </w:rPrDefault>
-    <w:pPrDefault>
-      <w:pPr>
-        <w:spacing w:after="160" w:line="259" w:lineRule="auto"/>
-      </w:pPr>
-    </w:pPrDefault>
-  </w:docDefaults>
-  <w:latentStyles w:defLockedState="0" w:defUIPriority="99" w:defSemiHidden="1" w:defUnhideWhenUsed="1" w:defQFormat="0" w:count="276">
-    <w:lsdException w:name="Normal" w:semiHidden="0" w:uiPriority="0" w:unhideWhenUsed="0" w:qFormat="1"/>
-    <w:lsdException w:name="heading 1" w:semiHidden="0" w:uiPriority="9" w:unhideWhenUsed="0" w:qFormat="1"/>
-    <w:lsdException w:name="heading 2" w:uiPriority="9" w:qFormat="1"/>
-    <w:lsdException w:name="heading 3" w:uiPriority="9" w:qFormat="1"/>
-    <w:lsdException w:name="heading 4" w:uiPriority="9" w:qFormat="1"/>
-    <w:lsdException w:name="heading 5" w:uiPriority="9" w:qFormat="1"/>
-    <w:lsdException w:name="heading 6" w:uiPriority="9" w:qFormat="1"/>
-    <w:lsdException w:name="heading 7" w:uiPriority="9" w:qFormat="1"/>
-    <w:lsdException w:name="heading 8" w:uiPriority="9" w:qFormat="1"/>
-    <w:lsdException w:name="heading 9" w:uiPriority="9" w:qFormat="1"/>
-    <w:lsdException w:name="toc 1" w:uiPriority="39"/>
-    <w:lsdException w:name="toc 2" w:uiPriority="39"/>
-    <w:lsdException w:name="toc 3" w:uiPriority="39"/>
-    <w:lsdException w:name="toc 4" w:uiPriority="39"/>
-    <w:lsdException w:name="toc 5" w:uiPriority="39"/>
-    <w:lsdException w:name="toc 6" w:uiPriority="39"/>
-    <w:lsdException w:name="toc 7" w:uiPriority="39"/>
-    <w:lsdException w:name="toc 8" w:uiPriority="39"/>
-    <w:lsdException w:name="toc 9" w:uiPriority="39"/>
-    <w:lsdException w:name="caption" w:uiPriority="35" w:qFormat="1"/>
-    <w:lsdException w:name="Title" w:semiHidden="0" w:uiPriority="10" w:unhideWhenUsed="0" w:qFormat="1"/>
-    <w:lsdException w:name="Default Paragraph Font" w:uiPriority="1"/>
-    <w:lsdException w:name="Subtitle" w:semiHidden="0" w:uiPriority="11" w:unhideWhenUsed="0" w:qFormat="1"/>
-    <w:lsdException w:name="Strong" w:semiHidden="0" w:uiPriority="22" w:unhideWhenUsed="0" w:qFormat="1"/>
-    <w:lsdException w:name="Emphasis" w:semiHidden="0" w:uiPriority="20" w:unhideWhenUsed="0" w:qFormat="1"/>
-    <w:lsdException w:name="Table Grid" w:semiHidden="0" w:uiPriority="39" w:unhideWhenUsed="0"/>
-    <w:lsdException w:name="Note Level 1" w:semiHidden="0" w:unhideWhenUsed="0"/>
-    <w:lsdException w:name="Note Level 2" w:semiHidden="0" w:unhideWhenUsed="0"/>
-    <w:lsdException w:name="Note Level 3" w:semiHidden="0" w:unhideWhenUsed="0"/>
-    <w:lsdException w:name="Note Level 4" w:semiHidden="0" w:unhideWhenUsed="0"/>
-    <w:lsdException w:name="Note Level 5" w:semiHidden="0" w:unhideWhenUsed="0"/>
-    <w:lsdException w:name="Note Level 6" w:semiHidden="0" w:unhideWhenUsed="0"/>
-    <w:lsdException w:name="Note Level 7" w:semiHidden="0" w:unhideWhenUsed="0"/>
-    <w:lsdException w:name="Note Level 8" w:semiHidden="0" w:unhideWhenUsed="0"/>
-    <w:lsdException w:name="Note Level 9" w:semiHidden="0" w:unhideWhenUsed="0"/>
-    <w:lsdException w:name="Placeholder Text" w:unhideWhenUsed="0"/>
-    <w:lsdException w:name="No Spacing" w:semiHidden="0" w:uiPriority="1" w:unhideWhenUsed="0" w:qFormat="1"/>
-    <w:lsdException w:name="Light Shading" w:semiHidden="0" w:uiPriority="60" w:unhideWhenUsed="0"/>
-    <w:lsdException w:name="Light List" w:semiHidden="0" w:uiPriority="61" w:unhideWhenUsed="0"/>
-    <w:lsdException w:name="Light Grid" w:semiHidden="0" w:uiPriority="62" w:unhideWhenUsed="0"/>
-    <w:lsdException w:name="Medium Shading 1" w:semiHidden="0" w:uiPriority="63" w:unhideWhenUsed="0"/>
-    <w:lsdException w:name="Medium Shading 2" w:semiHidden="0" w:uiPriority="64" w:unhideWhenUsed="0"/>
-    <w:lsdException w:name="Medium List 1" w:semiHidden="0" w:uiPriority="65" w:unhideWhenUsed="0"/>
-    <w:lsdException w:name="Medium List 2" w:semiHidden="0" w:uiPriority="66" w:unhideWhenUsed="0"/>
-    <w:lsdException w:name="Medium Grid 1" w:semiHidden="0" w:uiPriority="67" w:unhideWhenUsed="0"/>
-    <w:lsdException w:name="Medium Grid 2" w:semiHidden="0" w:uiPriority="68" w:unhideWhenUsed="0"/>
-    <w:lsdException w:name="Medium Grid 3" w:semiHidden="0" w:uiPriority="69" w:unhideWhenUsed="0"/>
-    <w:lsdException w:name="Dark List" w:semiHidden="0" w:uiPriority="70" w:unhideWhenUsed="0"/>
-    <w:lsdException w:name="Colorful Shading" w:semiHidden="0" w:uiPriority="71" w:unhideWhenUsed="0"/>
-    <w:lsdException w:name="Colorful List" w:semiHidden="0" w:uiPriority="72" w:unhideWhenUsed="0"/>
-    <w:lsdException w:name="Colorful Grid" w:semiHidden="0" w:uiPriority="73" w:unhideWhenUsed="0"/>
-    <w:lsdException w:name="Light Shading Accent 1" w:semiHidden="0" w:uiPriority="60" w:unhideWhenUsed="0"/>
-    <w:lsdException w:name="Light List Accent 1" w:semiHidden="0" w:uiPriority="61" w:unhideWhenUsed="0"/>
-    <w:lsdException w:name="Light Grid Accent 1" w:semiHidden="0" w:uiPriority="62" w:unhideWhenUsed="0"/>
-    <w:lsdException w:name="Medium Shading 1 Accent 1" w:semiHidden="0" w:uiPriority="63" w:unhideWhenUsed="0"/>
-    <w:lsdException w:name="Medium Shading 2 Accent 1" w:semiHidden="0" w:uiPriority="64" w:unhideWhenUsed="0"/>
-    <w:lsdException w:name="Medium List 1 Accent 1" w:semiHidden="0" w:uiPriority="65" w:unhideWhenUsed="0"/>
-    <w:lsdException w:name="Revision" w:unhideWhenUsed="0"/>
-    <w:lsdException w:name="List Paragraph" w:semiHidden="0" w:uiPriority="34" w:unhideWhenUsed="0" w:qFormat="1"/>
-    <w:lsdException w:name="Quote" w:semiHidden="0" w:uiPriority="29" w:unhideWhenUsed="0" w:qFormat="1"/>
-    <w:lsdException w:name="Intense Quote" w:semiHidden="0" w:uiPriority="30" w:unhideWhenUsed="0" w:qFormat="1"/>
-    <w:lsdException w:name="Medium List 2 Accent 1" w:semiHidden="0" w:uiPriority="66" w:unhideWhenUsed="0"/>
-    <w:lsdException w:name="Medium Grid 1 Accent 1" w:semiHidden="0" w:uiPriority="67" w:unhideWhenUsed="0"/>
-    <w:lsdException w:name="Medium Grid 2 Accent 1" w:semiHidden="0" w:uiPriority="68" w:unhideWhenUsed="0"/>
-    <w:lsdException w:name="Medium Grid 3 Accent 1" w:semiHidden="0" w:uiPriority="69" w:unhideWhenUsed="0"/>
-    <w:lsdException w:name="Dark List Accent 1" w:semiHidden="0" w:uiPriority="70" w:unhideWhenUsed="0"/>
-    <w:lsdException w:name="Colorful Shading Accent 1" w:semiHidden="0" w:uiPriority="71" w:unhideWhenUsed="0"/>
-    <w:lsdException w:name="Colorful List Accent 1" w:semiHidden="0" w:uiPriority="72" w:unhideWhenUsed="0"/>
-    <w:lsdException w:name="Colorful Grid Accent 1" w:semiHidden="0" w:uiPriority="73" w:unhideWhenUsed="0"/>
-    <w:lsdException w:name="Light Shading Accent 2" w:semiHidden="0" w:uiPriority="60" w:unhideWhenUsed="0"/>
-    <w:lsdException w:name="Light List Accent 2" w:semiHidden="0" w:uiPriority="61" w:unhideWhenUsed="0"/>
-    <w:lsdException w:name="Light Grid Accent 2" w:semiHidden="0" w:uiPriority="62" w:unhideWhenUsed="0"/>
-    <w:lsdException w:name="Medium Shading 1 Accent 2" w:semiHidden="0" w:uiPriority="63" w:unhideWhenUsed="0"/>
-    <w:lsdException w:name="Medium Shading 2 Accent 2" w:semiHidden="0" w:uiPriority="64" w:unhideWhenUsed="0"/>
-    <w:lsdException w:name="Medium List 1 Accent 2" w:semiHidden="0" w:uiPriority="65" w:unhideWhenUsed="0"/>
-    <w:lsdException w:name="Medium List 2 Accent 2" w:semiHidden="0" w:uiPriority="66" w:unhideWhenUsed="0"/>
-    <w:lsdException w:name="Medium Grid 1 Accent 2" w:semiHidden="0" w:uiPriority="67" w:unhideWhenUsed="0"/>
-    <w:lsdException w:name="Medium Grid 2 Accent 2" w:semiHidden="0" w:uiPriority="68" w:unhideWhenUsed="0"/>
-    <w:lsdException w:name="Medium Grid 3 Accent 2" w:semiHidden="0" w:uiPriority="69" w:unhideWhenUsed="0"/>
-    <w:lsdException w:name="Dark List Accent 2" w:semiHidden="0" w:uiPriority="70" w:unhideWhenUsed="0"/>
-    <w:lsdException w:name="Colorful Shading Accent 2" w:semiHidden="0" w:uiPriority="71" w:unhideWhenUsed="0"/>
-    <w:lsdException w:name="Colorful List Accent 2" w:semiHidden="0" w:uiPriority="72" w:unhideWhenUsed="0"/>
-    <w:lsdException w:name="Colorful Grid Accent 2" w:semiHidden="0" w:uiPriority="73" w:unhideWhenUsed="0"/>
-    <w:lsdException w:name="Light Shading Accent 3" w:semiHidden="0" w:uiPriority="60" w:unhideWhenUsed="0"/>
-    <w:lsdException w:name="Light List Accent 3" w:semiHidden="0" w:uiPriority="61" w:unhideWhenUsed="0"/>
-    <w:lsdException w:name="Light Grid Accent 3" w:semiHidden="0" w:uiPriority="62" w:unhideWhenUsed="0"/>
-    <w:lsdException w:name="Medium Shading 1 Accent 3" w:semiHidden="0" w:uiPriority="63" w:unhideWhenUsed="0"/>
-    <w:lsdException w:name="Medium Shading 2 Accent 3" w:semiHidden="0" w:uiPriority="64" w:unhideWhenUsed="0"/>
-    <w:lsdException w:name="Medium List 1 Accent 3" w:semiHidden="0" w:uiPriority="65" w:unhideWhenUsed="0"/>
-    <w:lsdException w:name="Medium List 2 Accent 3" w:semiHidden="0" w:uiPriority="66" w:unhideWhenUsed="0"/>
-    <w:lsdException w:name="Medium Grid 1 Accent 3" w:semiHidden="0" w:uiPriority="67" w:unhideWhenUsed="0"/>
-    <w:lsdException w:name="Medium Grid 2 Accent 3" w:semiHidden="0" w:uiPriority="68" w:unhideWhenUsed="0"/>
-    <w:lsdException w:name="Medium Grid 3 Accent 3" w:semiHidden="0" w:uiPriority="69" w:unhideWhenUsed="0"/>
-    <w:lsdException w:name="Dark List Accent 3" w:semiHidden="0" w:uiPriority="70" w:unhideWhenUsed="0"/>
-    <w:lsdException w:name="Colorful Shading Accent 3" w:semiHidden="0" w:uiPriority="71" w:unhideWhenUsed="0"/>
-    <w:lsdException w:name="Colorful List Accent 3" w:semiHidden="0" w:uiPriority="72" w:unhideWhenUsed="0"/>
-    <w:lsdException w:name="Colorful Grid Accent 3" w:semiHidden="0" w:uiPriority="73" w:unhideWhenUsed="0"/>
-    <w:lsdException w:name="Light Shading Accent 4" w:semiHidden="0" w:uiPriority="60" w:unhideWhenUsed="0"/>
-    <w:lsdException w:name="Light List Accent 4" w:semiHidden="0" w:uiPriority="61" w:unhideWhenUsed="0"/>
-    <w:lsdException w:name="Light Grid Accent 4" w:semiHidden="0" w:uiPriority="62" w:unhideWhenUsed="0"/>
-    <w:lsdException w:name="Medium Shading 1 Accent 4" w:semiHidden="0" w:uiPriority="63" w:unhideWhenUsed="0"/>
-    <w:lsdException w:name="Medium Shading 2 Accent 4" w:semiHidden="0" w:uiPriority="64" w:unhideWhenUsed="0"/>
-    <w:lsdException w:name="Medium List 1 Accent 4" w:semiHidden="0" w:uiPriority="65" w:unhideWhenUsed="0"/>
-    <w:lsdException w:name="Medium List 2 Accent 4" w:semiHidden="0" w:uiPriority="66" w:unhideWhenUsed="0"/>
-    <w:lsdException w:name="Medium Grid 1 Accent 4" w:semiHidden="0" w:uiPriority="67" w:unhideWhenUsed="0"/>
-    <w:lsdException w:name="Medium Grid 2 Accent 4" w:semiHidden="0" w:uiPriority="68" w:unhideWhenUsed="0"/>
-    <w:lsdException w:name="Medium Grid 3 Accent 4" w:semiHidden="0" w:uiPriority="69" w:unhideWhenUsed="0"/>
-    <w:lsdException w:name="Dark List Accent 4" w:semiHidden="0" w:uiPriority="70" w:unhideWhenUsed="0"/>
-    <w:lsdException w:name="Colorful Shading Accent 4" w:semiHidden="0" w:uiPriority="71" w:unhideWhenUsed="0"/>
-    <w:lsdException w:name="Colorful List Accent 4" w:semiHidden="0" w:uiPriority="72" w:unhideWhenUsed="0"/>
-    <w:lsdException w:name="Colorful Grid Accent 4" w:semiHidden="0" w:uiPriority="73" w:unhideWhenUsed="0"/>
-    <w:lsdException w:name="Light Shading Accent 5" w:semiHidden="0" w:uiPriority="60" w:unhideWhenUsed="0"/>
-    <w:lsdException w:name="Light List Accent 5" w:semiHidden="0" w:uiPriority="61" w:unhideWhenUsed="0"/>
-    <w:lsdException w:name="Light Grid Accent 5" w:semiHidden="0" w:uiPriority="62" w:unhideWhenUsed="0"/>
-    <w:lsdException w:name="Medium Shading 1 Accent 5" w:semiHidden="0" w:uiPriority="63" w:unhideWhenUsed="0"/>
-    <w:lsdException w:name="Medium Shading 2 Accent 5" w:semiHidden="0" w:uiPriority="64" w:unhideWhenUsed="0"/>
-    <w:lsdException w:name="Medium List 1 Accent 5" w:semiHidden="0" w:uiPriority="65" w:unhideWhenUsed="0"/>
-    <w:lsdException w:name="Medium List 2 Accent 5" w:semiHidden="0" w:uiPriority="66" w:unhideWhenUsed="0"/>
-    <w:lsdException w:name="Medium Grid 1 Accent 5" w:semiHidden="0" w:uiPriority="67" w:unhideWhenUsed="0"/>
-    <w:lsdException w:name="Medium Grid 2 Accent 5" w:semiHidden="0" w:uiPriority="68" w:unhideWhenUsed="0"/>
-    <w:lsdException w:name="Medium Grid 3 Accent 5" w:semiHidden="0" w:uiPriority="69" w:unhideWhenUsed="0"/>
-    <w:lsdException w:name="Dark List Accent 5" w:semiHidden="0" w:uiPriority="70" w:unhideWhenUsed="0"/>
-    <w:lsdException w:name="Colorful Shading Accent 5" w:semiHidden="0" w:uiPriority="71" w:unhideWhenUsed="0"/>
-    <w:lsdException w:name="Colorful List Accent 5" w:semiHidden="0" w:uiPriority="72" w:unhideWhenUsed="0"/>
-    <w:lsdException w:name="Colorful Grid Accent 5" w:semiHidden="0" w:uiPriority="73" w:unhideWhenUsed="0"/>
-    <w:lsdException w:name="Light Shading Accent 6" w:semiHidden="0" w:uiPriority="60" w:unhideWhenUsed="0"/>
-    <w:lsdException w:name="Light List Accent 6" w:semiHidden="0" w:uiPriority="61" w:unhideWhenUsed="0"/>
-    <w:lsdException w:name="Light Grid Accent 6" w:semiHidden="0" w:uiPriority="62" w:unhideWhenUsed="0"/>
-    <w:lsdException w:name="Medium Shading 1 Accent 6" w:semiHidden="0" w:uiPriority="63" w:unhideWhenUsed="0"/>
-    <w:lsdException w:name="Medium Shading 2 Accent 6" w:semiHidden="0" w:uiPriority="64" w:unhideWhenUsed="0"/>
-    <w:lsdException w:name="Medium List 1 Accent 6" w:semiHidden="0" w:uiPriority="65" w:unhideWhenUsed="0"/>
-    <w:lsdException w:name="Medium List 2 Accent 6" w:semiHidden="0" w:uiPriority="66" w:unhideWhenUsed="0"/>
-    <w:lsdException w:name="Medium Grid 1 Accent 6" w:semiHidden="0" w:uiPriority="67" w:unhideWhenUsed="0"/>
-    <w:lsdException w:name="Medium Grid 2 Accent 6" w:semiHidden="0" w:uiPriority="68" w:unhideWhenUsed="0"/>
-    <w:lsdException w:name="Medium Grid 3 Accent 6" w:semiHidden="0" w:uiPriority="69" w:unhideWhenUsed="0"/>
-    <w:lsdException w:name="Dark List Accent 6" w:semiHidden="0" w:uiPriority="70" w:unhideWhenUsed="0"/>
-    <w:lsdException w:name="Colorful Shading Accent 6" w:semiHidden="0" w:uiPriority="71" w:unhideWhenUsed="0"/>
-    <w:lsdException w:name="Colorful List Accent 6" w:semiHidden="0" w:uiPriority="72" w:unhideWhenUsed="0"/>
-    <w:lsdException w:name="Colorful Grid Accent 6" w:semiHidden="0" w:uiPriority="73" w:unhideWhenUsed="0"/>
-    <w:lsdException w:name="Subtle Emphasis" w:semiHidden="0" w:uiPriority="19" w:unhideWhenUsed="0" w:qFormat="1"/>
-    <w:lsdException w:name="Intense Emphasis" w:semiHidden="0" w:uiPriority="21" w:unhideWhenUsed="0" w:qFormat="1"/>
-    <w:lsdException w:name="Subtle Reference" w:semiHidden="0" w:uiPriority="31" w:unhideWhenUsed="0" w:qFormat="1"/>
-    <w:lsdException w:name="Intense Reference" w:semiHidden="0" w:uiPriority="32" w:unhideWhenUsed="0" w:qFormat="1"/>
-    <w:lsdException w:name="Book Title" w:semiHidden="0" w:uiPriority="33" w:unhideWhenUsed="0" w:qFormat="1"/>
-    <w:lsdException w:name="Bibliography" w:uiPriority="37"/>
-    <w:lsdException w:name="TOC Heading" w:uiPriority="39" w:qFormat="1"/>
-  </w:latentStyles>
-  <w:style w:type="paragraph" w:default="1" w:styleId="Normal">
-    <w:name w:val="Normal"/>
-    <w:qFormat/>
-  </w:style>
-  <w:style w:type="paragraph" w:styleId="Heading1">
-    <w:name w:val="heading 1"/>
+  <w:style w:type="paragraph" w:styleId="Caption">
+    <w:name w:val="caption"/>
     <w:basedOn w:val="Normal"/>
     <w:next w:val="Normal"/>
-    <w:link w:val="Heading1Char"/>
-    <w:uiPriority w:val="9"/>
+    <w:uiPriority w:val="35"/>
+    <w:unhideWhenUsed/>
     <w:qFormat/>
-    <w:rsid w:val="00047A50"/>
+    <w:rsid w:val="0071300C"/>
     <w:pPr>
-      <w:keepNext/>
-      <w:keepLines/>
-      <w:spacing w:before="240" w:after="0"/>
-      <w:outlineLvl w:val="0"/>
+      <w:spacing w:after="200" w:line="240" w:lineRule="auto"/>
     </w:pPr>
     <w:rPr>
-      <w:rFonts w:asciiTheme="majorHAnsi" w:eastAsiaTheme="majorEastAsia" w:hAnsiTheme="majorHAnsi" w:cstheme="majorBidi"/>
-      <w:color w:val="2E74B5" w:themeColor="accent1" w:themeShade="BF"/>
-      <w:sz w:val="32"/>
-      <w:szCs w:val="32"/>
-    </w:rPr>
-  </w:style>
-  <w:style w:type="paragraph" w:styleId="Heading2">
-    <w:name w:val="heading 2"/>
-    <w:basedOn w:val="Normal"/>
-    <w:next w:val="Normal"/>
-    <w:link w:val="Heading2Char"/>
-    <w:uiPriority w:val="9"/>
-    <w:unhideWhenUsed/>
-    <w:qFormat/>
-    <w:rsid w:val="00BE56EB"/>
-    <w:pPr>
-      <w:keepNext/>
-      <w:keepLines/>
-      <w:spacing w:before="40" w:after="0"/>
-      <w:outlineLvl w:val="1"/>
-    </w:pPr>
-    <w:rPr>
-      <w:rFonts w:asciiTheme="majorHAnsi" w:eastAsiaTheme="majorEastAsia" w:hAnsiTheme="majorHAnsi" w:cstheme="majorBidi"/>
-      <w:color w:val="2E74B5" w:themeColor="accent1" w:themeShade="BF"/>
-      <w:sz w:val="26"/>
-      <w:szCs w:val="26"/>
-    </w:rPr>
-  </w:style>
-  <w:style w:type="character" w:default="1" w:styleId="DefaultParagraphFont">
-    <w:name w:val="Default Paragraph Font"/>
-    <w:uiPriority w:val="1"/>
-    <w:semiHidden/>
-    <w:unhideWhenUsed/>
-  </w:style>
-  <w:style w:type="table" w:default="1" w:styleId="TableNormal">
-    <w:name w:val="Normal Table"/>
-    <w:uiPriority w:val="99"/>
-    <w:semiHidden/>
-    <w:unhideWhenUsed/>
-    <w:tblPr>
-      <w:tblInd w:w="0" w:type="dxa"/>
-      <w:tblCellMar>
-        <w:top w:w="0" w:type="dxa"/>
-        <w:left w:w="108" w:type="dxa"/>
-        <w:bottom w:w="0" w:type="dxa"/>
-        <w:right w:w="108" w:type="dxa"/>
-      </w:tblCellMar>
-    </w:tblPr>
-  </w:style>
-  <w:style w:type="numbering" w:default="1" w:styleId="NoList">
-    <w:name w:val="No List"/>
-    <w:uiPriority w:val="99"/>
-    <w:semiHidden/>
-    <w:unhideWhenUsed/>
-  </w:style>
-  <w:style w:type="paragraph" w:styleId="Title">
-    <w:name w:val="Title"/>
-    <w:basedOn w:val="Normal"/>
-    <w:next w:val="Normal"/>
-    <w:link w:val="TitleChar"/>
-    <w:uiPriority w:val="10"/>
-    <w:qFormat/>
-    <w:rsid w:val="00BD228A"/>
-    <w:pPr>
-      <w:spacing w:after="0" w:line="240" w:lineRule="auto"/>
-      <w:contextualSpacing/>
-    </w:pPr>
-    <w:rPr>
-      <w:rFonts w:asciiTheme="majorHAnsi" w:eastAsiaTheme="majorEastAsia" w:hAnsiTheme="majorHAnsi" w:cstheme="majorBidi"/>
-      <w:spacing w:val="-10"/>
-      <w:kern w:val="28"/>
-      <w:sz w:val="56"/>
-      <w:szCs w:val="56"/>
-    </w:rPr>
-  </w:style>
-  <w:style w:type="character" w:customStyle="1" w:styleId="TitleChar">
-    <w:name w:val="Title Char"/>
-    <w:basedOn w:val="DefaultParagraphFont"/>
-    <w:link w:val="Title"/>
-    <w:uiPriority w:val="10"/>
-    <w:rsid w:val="00BD228A"/>
-    <w:rPr>
-      <w:rFonts w:asciiTheme="majorHAnsi" w:eastAsiaTheme="majorEastAsia" w:hAnsiTheme="majorHAnsi" w:cstheme="majorBidi"/>
-      <w:spacing w:val="-10"/>
-      <w:kern w:val="28"/>
-      <w:sz w:val="56"/>
-      <w:szCs w:val="56"/>
-    </w:rPr>
-  </w:style>
-  <w:style w:type="table" w:styleId="TableGrid">
-    <w:name w:val="Table Grid"/>
-    <w:basedOn w:val="TableNormal"/>
-    <w:uiPriority w:val="39"/>
-    <w:rsid w:val="00BD228A"/>
-    <w:pPr>
-      <w:spacing w:after="0" w:line="240" w:lineRule="auto"/>
-    </w:pPr>
-    <w:tblPr>
-      <w:tblInd w:w="0" w:type="dxa"/>
-      <w:tblBorders>
-        <w:top w:val="single" w:sz="4" w:space="0" w:color="auto"/>
-        <w:left w:val="single" w:sz="4" w:space="0" w:color="auto"/>
-        <w:bottom w:val="single" w:sz="4" w:space="0" w:color="auto"/>
-        <w:right w:val="single" w:sz="4" w:space="0" w:color="auto"/>
-        <w:insideH w:val="single" w:sz="4" w:space="0" w:color="auto"/>
-        <w:insideV w:val="single" w:sz="4" w:space="0" w:color="auto"/>
-      </w:tblBorders>
-      <w:tblCellMar>
-        <w:top w:w="0" w:type="dxa"/>
-        <w:left w:w="108" w:type="dxa"/>
-        <w:bottom w:w="0" w:type="dxa"/>
-        <w:right w:w="108" w:type="dxa"/>
-      </w:tblCellMar>
-    </w:tblPr>
-  </w:style>
-  <w:style w:type="paragraph" w:styleId="NormalWeb">
-    <w:name w:val="Normal (Web)"/>
-    <w:basedOn w:val="Normal"/>
-    <w:uiPriority w:val="99"/>
-    <w:semiHidden/>
-    <w:unhideWhenUsed/>
-    <w:rsid w:val="001D77D9"/>
-    <w:pPr>
-      <w:spacing w:before="100" w:beforeAutospacing="1" w:after="100" w:afterAutospacing="1" w:line="240" w:lineRule="auto"/>
-    </w:pPr>
-    <w:rPr>
-      <w:rFonts w:ascii="Times New Roman" w:eastAsia="Times New Roman" w:hAnsi="Times New Roman" w:cs="Times New Roman"/>
-      <w:sz w:val="24"/>
-      <w:szCs w:val="24"/>
-    </w:rPr>
-  </w:style>
-  <w:style w:type="character" w:styleId="Hyperlink">
-    <w:name w:val="Hyperlink"/>
-    <w:basedOn w:val="DefaultParagraphFont"/>
-    <w:uiPriority w:val="99"/>
-    <w:unhideWhenUsed/>
-    <w:rsid w:val="001D77D9"/>
-    <w:rPr>
-      <w:color w:val="0563C1" w:themeColor="hyperlink"/>
-      <w:u w:val="single"/>
-    </w:rPr>
-  </w:style>
-  <w:style w:type="character" w:customStyle="1" w:styleId="Heading1Char">
-    <w:name w:val="Heading 1 Char"/>
-    <w:basedOn w:val="DefaultParagraphFont"/>
-    <w:link w:val="Heading1"/>
-    <w:uiPriority w:val="9"/>
-    <w:rsid w:val="00047A50"/>
-    <w:rPr>
-      <w:rFonts w:asciiTheme="majorHAnsi" w:eastAsiaTheme="majorEastAsia" w:hAnsiTheme="majorHAnsi" w:cstheme="majorBidi"/>
-      <w:color w:val="2E74B5" w:themeColor="accent1" w:themeShade="BF"/>
-      <w:sz w:val="32"/>
-      <w:szCs w:val="32"/>
-    </w:rPr>
-  </w:style>
-  <w:style w:type="character" w:customStyle="1" w:styleId="Heading2Char">
-    <w:name w:val="Heading 2 Char"/>
-    <w:basedOn w:val="DefaultParagraphFont"/>
-    <w:link w:val="Heading2"/>
-    <w:uiPriority w:val="9"/>
-    <w:rsid w:val="00BE56EB"/>
-    <w:rPr>
-      <w:rFonts w:asciiTheme="majorHAnsi" w:eastAsiaTheme="majorEastAsia" w:hAnsiTheme="majorHAnsi" w:cstheme="majorBidi"/>
-      <w:color w:val="2E74B5" w:themeColor="accent1" w:themeShade="BF"/>
-      <w:sz w:val="26"/>
-      <w:szCs w:val="26"/>
-    </w:rPr>
-  </w:style>
-  <w:style w:type="paragraph" w:styleId="BalloonText">
-    <w:name w:val="Balloon Text"/>
-    <w:basedOn w:val="Normal"/>
-    <w:link w:val="BalloonTextChar"/>
-    <w:uiPriority w:val="99"/>
-    <w:semiHidden/>
-    <w:unhideWhenUsed/>
-    <w:rsid w:val="00016F1A"/>
-    <w:pPr>
-      <w:spacing w:after="0" w:line="240" w:lineRule="auto"/>
-    </w:pPr>
-    <w:rPr>
-      <w:rFonts w:ascii="Lucida Grande" w:hAnsi="Lucida Grande"/>
-      <w:sz w:val="18"/>
-      <w:szCs w:val="18"/>
-    </w:rPr>
-  </w:style>
-  <w:style w:type="character" w:customStyle="1" w:styleId="BalloonTextChar">
-    <w:name w:val="Balloon Text Char"/>
-    <w:basedOn w:val="DefaultParagraphFont"/>
-    <w:link w:val="BalloonText"/>
-    <w:uiPriority w:val="99"/>
-    <w:semiHidden/>
-    <w:rsid w:val="00016F1A"/>
-    <w:rPr>
-      <w:rFonts w:ascii="Lucida Grande" w:hAnsi="Lucida Grande"/>
+      <w:i/>
+      <w:iCs/>
+      <w:color w:val="44546A" w:themeColor="text2"/>
       <w:sz w:val="18"/>
       <w:szCs w:val="18"/>
     </w:rPr>
@@ -3412,7 +3969,7 @@
   <a:extraClrSchemeLst/>
   <a:extLst>
     <a:ext uri="{05A4C25C-085E-4340-85A3-A5531E510DB2}">
-      <thm15:themeFamily xmlns:thm15="http://schemas.microsoft.com/office/thememl/2012/main" xmlns="" name="Office Theme" id="{62F939B6-93AF-4DB8-9C6B-D6C7DFDC589F}" vid="{4A3C46E8-61CC-4603-A589-7422A47A8E4A}"/>
+      <thm15:themeFamily xmlns:thm15="http://schemas.microsoft.com/office/thememl/2012/main" name="Office Theme" id="{62F939B6-93AF-4DB8-9C6B-D6C7DFDC589F}" vid="{4A3C46E8-61CC-4603-A589-7422A47A8E4A}"/>
     </a:ext>
   </a:extLst>
 </a:theme>
@@ -3467,11 +4024,19 @@
     <b:URL>http://nces.ed.gov/ipeds/datacenter/DataFiles.aspx</b:URL>
     <b:RefOrder>3</b:RefOrder>
   </b:Source>
+  <b:Source>
+    <b:Tag>Nat1</b:Tag>
+    <b:SourceType>InternetSite</b:SourceType>
+    <b:Guid>{05548108-D64D-48A1-8D12-BF78C567CA9B}</b:Guid>
+    <b:InternetSiteTitle>National Center for Education Statistics</b:InternetSiteTitle>
+    <b:URL>https://nces.ed.gov/ipeds/about/</b:URL>
+    <b:RefOrder>4</b:RefOrder>
+  </b:Source>
 </b:Sources>
 </file>
 
 <file path=customXml/itemProps1.xml><?xml version="1.0" encoding="utf-8"?>
-<ds:datastoreItem xmlns:ds="http://schemas.openxmlformats.org/officeDocument/2006/customXml" ds:itemID="{22C1EC24-3A41-154E-BB2C-58870F85E841}">
+<ds:datastoreItem xmlns:ds="http://schemas.openxmlformats.org/officeDocument/2006/customXml" ds:itemID="{AA7525DD-8D35-4433-A2DB-DC4B315113A7}">
   <ds:schemaRefs>
     <ds:schemaRef ds:uri="http://schemas.openxmlformats.org/officeDocument/2006/bibliography"/>
   </ds:schemaRefs>

</xml_diff>

<commit_message>
added visualization section to doc
</commit_message>
<xml_diff>
--- a/docs/final report.docx
+++ b/docs/final report.docx
@@ -14,6 +14,7 @@
         <w:rPr>
           <w:noProof/>
           <w:u w:val="single"/>
+          <w:lang w:eastAsia="ko-KR"/>
         </w:rPr>
         <w:drawing>
           <wp:anchor distT="0" distB="0" distL="114300" distR="114300" simplePos="0" relativeHeight="251658240" behindDoc="0" locked="0" layoutInCell="1" allowOverlap="1" wp14:anchorId="72263740" wp14:editId="3F2284BE">
@@ -136,6 +137,7 @@
                 <w:szCs w:val="24"/>
               </w:rPr>
             </w:pPr>
+            <w:proofErr w:type="spellStart"/>
             <w:r>
               <w:rPr>
                 <w:rFonts w:ascii="Trebuchet MS" w:eastAsia="Times New Roman" w:hAnsi="Trebuchet MS" w:cs="Trebuchet MS"/>
@@ -144,7 +146,18 @@
                 <w:sz w:val="24"/>
                 <w:szCs w:val="24"/>
               </w:rPr>
-              <w:t>Yeounoh Chung</w:t>
+              <w:t>Yeounoh</w:t>
+            </w:r>
+            <w:proofErr w:type="spellEnd"/>
+            <w:r>
+              <w:rPr>
+                <w:rFonts w:ascii="Trebuchet MS" w:eastAsia="Times New Roman" w:hAnsi="Trebuchet MS" w:cs="Trebuchet MS"/>
+                <w:color w:val="000000" w:themeColor="dark1"/>
+                <w:kern w:val="24"/>
+                <w:sz w:val="24"/>
+                <w:szCs w:val="24"/>
+              </w:rPr>
+              <w:t xml:space="preserve"> Chung</w:t>
             </w:r>
           </w:p>
         </w:tc>
@@ -179,8 +192,20 @@
                 <w:sz w:val="24"/>
                 <w:szCs w:val="24"/>
               </w:rPr>
-              <w:t>Scott Houde</w:t>
-            </w:r>
+              <w:t xml:space="preserve">Scott </w:t>
+            </w:r>
+            <w:proofErr w:type="spellStart"/>
+            <w:r>
+              <w:rPr>
+                <w:rFonts w:ascii="Trebuchet MS" w:eastAsia="Times New Roman" w:hAnsi="Trebuchet MS" w:cs="Trebuchet MS"/>
+                <w:color w:val="000000" w:themeColor="dark1"/>
+                <w:kern w:val="24"/>
+                <w:sz w:val="24"/>
+                <w:szCs w:val="24"/>
+              </w:rPr>
+              <w:t>Houde</w:t>
+            </w:r>
+            <w:proofErr w:type="spellEnd"/>
           </w:p>
         </w:tc>
         <w:tc>
@@ -241,6 +266,7 @@
                 <w:szCs w:val="24"/>
               </w:rPr>
             </w:pPr>
+            <w:proofErr w:type="spellStart"/>
             <w:r>
               <w:rPr>
                 <w:rFonts w:ascii="Trebuchet MS" w:eastAsia="Times New Roman" w:hAnsi="Trebuchet MS" w:cs="Trebuchet MS"/>
@@ -249,8 +275,31 @@
                 <w:sz w:val="24"/>
                 <w:szCs w:val="24"/>
               </w:rPr>
-              <w:t>Erfan Zamanian</w:t>
-            </w:r>
+              <w:t>Erfan</w:t>
+            </w:r>
+            <w:proofErr w:type="spellEnd"/>
+            <w:r>
+              <w:rPr>
+                <w:rFonts w:ascii="Trebuchet MS" w:eastAsia="Times New Roman" w:hAnsi="Trebuchet MS" w:cs="Trebuchet MS"/>
+                <w:color w:val="000000" w:themeColor="dark1"/>
+                <w:kern w:val="24"/>
+                <w:sz w:val="24"/>
+                <w:szCs w:val="24"/>
+              </w:rPr>
+              <w:t xml:space="preserve"> </w:t>
+            </w:r>
+            <w:proofErr w:type="spellStart"/>
+            <w:r>
+              <w:rPr>
+                <w:rFonts w:ascii="Trebuchet MS" w:eastAsia="Times New Roman" w:hAnsi="Trebuchet MS" w:cs="Trebuchet MS"/>
+                <w:color w:val="000000" w:themeColor="dark1"/>
+                <w:kern w:val="24"/>
+                <w:sz w:val="24"/>
+                <w:szCs w:val="24"/>
+              </w:rPr>
+              <w:t>Zamanian</w:t>
+            </w:r>
+            <w:proofErr w:type="spellEnd"/>
           </w:p>
         </w:tc>
       </w:tr>
@@ -439,8 +488,13 @@
         <w:t>ing</w:t>
       </w:r>
       <w:r>
-        <w:t xml:space="preserve"> Proffinder</w:t>
-      </w:r>
+        <w:t xml:space="preserve"> </w:t>
+      </w:r>
+      <w:proofErr w:type="spellStart"/>
+      <w:r>
+        <w:t>Proffinder</w:t>
+      </w:r>
+      <w:proofErr w:type="spellEnd"/>
       <w:r>
         <w:t>. The service will help out the applicants with tailored lists of professors in the areas of interest, specified by a keyword search.</w:t>
       </w:r>
@@ -462,6 +516,7 @@
           <w:id w:val="-570193170"/>
           <w:citation/>
         </w:sdtPr>
+        <w:sdtEndPr/>
         <w:sdtContent>
           <w:r>
             <w:fldChar w:fldCharType="begin"/>
@@ -491,6 +546,7 @@
           <w:id w:val="1166213496"/>
           <w:citation/>
         </w:sdtPr>
+        <w:sdtEndPr/>
         <w:sdtContent>
           <w:r>
             <w:fldChar w:fldCharType="begin"/>
@@ -520,6 +576,7 @@
           <w:id w:val="-918788466"/>
           <w:citation/>
         </w:sdtPr>
+        <w:sdtEndPr/>
         <w:sdtContent>
           <w:r>
             <w:fldChar w:fldCharType="begin"/>
@@ -619,16 +676,16 @@
         <w:tblLook w:val="04A0" w:firstRow="1" w:lastRow="0" w:firstColumn="1" w:lastColumn="0" w:noHBand="0" w:noVBand="1"/>
       </w:tblPr>
       <w:tblGrid>
-        <w:gridCol w:w="810"/>
-        <w:gridCol w:w="510"/>
-        <w:gridCol w:w="1014"/>
-        <w:gridCol w:w="1254"/>
-        <w:gridCol w:w="426"/>
-        <w:gridCol w:w="726"/>
-        <w:gridCol w:w="2106"/>
-        <w:gridCol w:w="3342"/>
-        <w:gridCol w:w="3342"/>
-        <w:gridCol w:w="5634"/>
+        <w:gridCol w:w="642"/>
+        <w:gridCol w:w="547"/>
+        <w:gridCol w:w="1002"/>
+        <w:gridCol w:w="788"/>
+        <w:gridCol w:w="435"/>
+        <w:gridCol w:w="712"/>
+        <w:gridCol w:w="852"/>
+        <w:gridCol w:w="867"/>
+        <w:gridCol w:w="867"/>
+        <w:gridCol w:w="2738"/>
       </w:tblGrid>
       <w:tr>
         <w:tc>
@@ -1020,6 +1077,7 @@
                 <w:sz w:val="17"/>
                 <w:szCs w:val="17"/>
               </w:rPr>
+              <w:lastRenderedPageBreak/>
               <w:t>Jeff Huang</w:t>
             </w:r>
           </w:p>
@@ -1362,6 +1420,7 @@
           <w:noProof/>
           <w:color w:val="505B62"/>
           <w:shd w:val="clear" w:color="auto" w:fill="EBEBEB"/>
+          <w:lang w:eastAsia="ko-KR"/>
         </w:rPr>
         <w:drawing>
           <wp:inline distT="0" distB="0" distL="0" distR="0" wp14:anchorId="2A4B357B" wp14:editId="224F7BF6">
@@ -1420,31 +1479,46 @@
       <w:r>
         <w:t xml:space="preserve">Figure </w:t>
       </w:r>
-      <w:fldSimple w:instr=" SEQ Figure \* ARABIC ">
-        <w:r>
-          <w:rPr>
-            <w:noProof/>
-          </w:rPr>
-          <w:t>1</w:t>
-        </w:r>
-      </w:fldSimple>
-      <w:r>
-        <w:t xml:space="preserve"> - </w:t>
-      </w:r>
-      <w:r>
-        <w:t>Citation Network Dataset example</w:t>
-      </w:r>
-    </w:p>
-    <w:p>
-      <w:r>
-        <w:t>The dataset contains multiple text files for domain, venue, publication, and author information. To generate a research keyword document for each professor, we first draw a relationship among different entities (i.e., different categories of information).</w:t>
-      </w:r>
-    </w:p>
-    <w:p>
+      <w:r>
+        <w:fldChar w:fldCharType="begin"/>
+      </w:r>
+      <w:r>
+        <w:instrText xml:space="preserve"> SEQ Figure \* ARABIC </w:instrText>
+      </w:r>
+      <w:r>
+        <w:fldChar w:fldCharType="separate"/>
+      </w:r>
       <w:r>
         <w:rPr>
           <w:noProof/>
         </w:rPr>
+        <w:t>1</w:t>
+      </w:r>
+      <w:r>
+        <w:rPr>
+          <w:noProof/>
+        </w:rPr>
+        <w:fldChar w:fldCharType="end"/>
+      </w:r>
+      <w:r>
+        <w:t xml:space="preserve"> - </w:t>
+      </w:r>
+      <w:r>
+        <w:t>Citation Network Dataset example</w:t>
+      </w:r>
+    </w:p>
+    <w:p>
+      <w:r>
+        <w:t>The dataset contains multiple text files for domain, venue, publication, and author information. To generate a research keyword document for each professor, we first draw a relationship among different entities (i.e., different categories of information).</w:t>
+      </w:r>
+    </w:p>
+    <w:p>
+      <w:r>
+        <w:rPr>
+          <w:noProof/>
+          <w:lang w:eastAsia="ko-KR"/>
+        </w:rPr>
+        <w:lastRenderedPageBreak/>
         <w:drawing>
           <wp:anchor distT="0" distB="0" distL="114300" distR="114300" simplePos="0" relativeHeight="251657215" behindDoc="0" locked="0" layoutInCell="1" allowOverlap="1" wp14:anchorId="71A8E684" wp14:editId="4EE47EEF">
             <wp:simplePos x="0" y="0"/>
@@ -1492,7 +1566,7 @@
                     </a:ln>
                     <a:extLst>
                       <a:ext uri="{53640926-AAD7-44d8-BBD7-CCE9431645EC}">
-                        <a14:shadowObscured xmlns:a14="http://schemas.microsoft.com/office/drawing/2010/main" xmlns:w="http://schemas.openxmlformats.org/wordprocessingml/2006/main" xmlns:w10="urn:schemas-microsoft-com:office:word" xmlns:v="urn:schemas-microsoft-com:vml" xmlns:o="urn:schemas-microsoft-com:office:office" xmlns:mv="urn:schemas-microsoft-com:mac:vml" xmlns:mo="http://schemas.microsoft.com/office/mac/office/2008/main" xmlns=""/>
+                        <a14:shadowObscured xmlns="" xmlns:mo="http://schemas.microsoft.com/office/mac/office/2008/main" xmlns:mv="urn:schemas-microsoft-com:mac:vml" xmlns:o="urn:schemas-microsoft-com:office:office" xmlns:v="urn:schemas-microsoft-com:vml" xmlns:w10="urn:schemas-microsoft-com:office:word" xmlns:w="http://schemas.openxmlformats.org/wordprocessingml/2006/main" xmlns:a14="http://schemas.microsoft.com/office/drawing/2010/main"/>
                       </a:ext>
                     </a:extLst>
                   </pic:spPr>
@@ -1511,6 +1585,7 @@
       <w:r>
         <w:rPr>
           <w:noProof/>
+          <w:lang w:eastAsia="ko-KR"/>
         </w:rPr>
         <mc:AlternateContent>
           <mc:Choice Requires="wps">
@@ -1542,14 +1617,14 @@
                         </a:ln>
                         <a:extLst>
                           <a:ext uri="{909E8E84-426E-40dd-AFC4-6F175D3DCCD1}">
-                            <a14:hiddenFill xmlns:a14="http://schemas.microsoft.com/office/drawing/2010/main" xmlns:w="http://schemas.openxmlformats.org/wordprocessingml/2006/main" xmlns:w10="urn:schemas-microsoft-com:office:word" xmlns:v="urn:schemas-microsoft-com:vml" xmlns:o="urn:schemas-microsoft-com:office:office" xmlns:mv="urn:schemas-microsoft-com:mac:vml" xmlns:mo="http://schemas.microsoft.com/office/mac/office/2008/main" xmlns="">
+                            <a14:hiddenFill xmlns="" xmlns:mo="http://schemas.microsoft.com/office/mac/office/2008/main" xmlns:mv="urn:schemas-microsoft-com:mac:vml" xmlns:o="urn:schemas-microsoft-com:office:office" xmlns:v="urn:schemas-microsoft-com:vml" xmlns:w10="urn:schemas-microsoft-com:office:word" xmlns:w="http://schemas.openxmlformats.org/wordprocessingml/2006/main" xmlns:a14="http://schemas.microsoft.com/office/drawing/2010/main">
                               <a:solidFill>
                                 <a:srgbClr val="FFFFFF"/>
                               </a:solidFill>
                             </a14:hiddenFill>
                           </a:ext>
                           <a:ext uri="{91240B29-F687-4f45-9708-019B960494DF}">
-                            <a14:hiddenLine xmlns:a14="http://schemas.microsoft.com/office/drawing/2010/main" xmlns:w="http://schemas.openxmlformats.org/wordprocessingml/2006/main" xmlns:w10="urn:schemas-microsoft-com:office:word" xmlns:v="urn:schemas-microsoft-com:vml" xmlns:o="urn:schemas-microsoft-com:office:office" xmlns:mv="urn:schemas-microsoft-com:mac:vml" xmlns:mo="http://schemas.microsoft.com/office/mac/office/2008/main" xmlns="" w="9525">
+                            <a14:hiddenLine xmlns="" xmlns:mo="http://schemas.microsoft.com/office/mac/office/2008/main" xmlns:mv="urn:schemas-microsoft-com:mac:vml" xmlns:o="urn:schemas-microsoft-com:office:office" xmlns:v="urn:schemas-microsoft-com:vml" xmlns:w10="urn:schemas-microsoft-com:office:word" xmlns:w="http://schemas.openxmlformats.org/wordprocessingml/2006/main" xmlns:a14="http://schemas.microsoft.com/office/drawing/2010/main" w="9525">
                               <a:solidFill>
                                 <a:srgbClr val="000000"/>
                               </a:solidFill>
@@ -1571,7 +1646,7 @@
           </mc:Choice>
           <mc:Fallback>
             <w:pict>
-              <v:rect w14:anchorId="557DDF49" id="AutoShape 5" o:spid="_x0000_s1026" alt="https://docs.google.com/a/brown.edu/drawings/d/sC0cVuX9VVI4lgNCV8dmDbA/image?w=439&amp;h=394&amp;rev=696&amp;ac=1" style="width:24pt;height:24pt;visibility:visible;mso-wrap-style:square;mso-left-percent:-10001;mso-top-percent:-10001;mso-position-horizontal:absolute;mso-position-horizontal-relative:char;mso-position-vertical:absolute;mso-position-vertical-relative:line;mso-left-percent:-10001;mso-top-percent:-10001;v-text-anchor:top" o:gfxdata="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" filled="f" stroked="f">
+              <v:rect w14:anchorId="0D3F7D77" id="AutoShape 5" o:spid="_x0000_s1026" alt="https://docs.google.com/a/brown.edu/drawings/d/sC0cVuX9VVI4lgNCV8dmDbA/image?w=439&amp;h=394&amp;rev=696&amp;ac=1" style="width:24pt;height:24pt;visibility:visible;mso-wrap-style:square;mso-left-percent:-10001;mso-top-percent:-10001;mso-position-horizontal:absolute;mso-position-horizontal-relative:char;mso-position-vertical:absolute;mso-position-vertical-relative:line;mso-left-percent:-10001;mso-top-percent:-10001;v-text-anchor:top" o:gfxdata="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" filled="f" stroked="f">
                 <o:lock v:ext="edit" aspectratio="t"/>
                 <w10:anchorlock/>
               </v:rect>
@@ -1593,7 +1668,20 @@
     </w:p>
     <w:p>
       <w:r>
-        <w:t xml:space="preserve">d=&lt;id,autname,pubtitle:venname:domname:pubabstract, ...&gt;. </w:t>
+        <w:t>d=&lt;</w:t>
+      </w:r>
+      <w:proofErr w:type="spellStart"/>
+      <w:r>
+        <w:t>id</w:t>
+      </w:r>
+      <w:proofErr w:type="gramStart"/>
+      <w:r>
+        <w:t>,autname,pubtitle:venname:domname:pubabstract</w:t>
+      </w:r>
+      <w:proofErr w:type="spellEnd"/>
+      <w:proofErr w:type="gramEnd"/>
+      <w:r>
+        <w:t xml:space="preserve">, ...&gt;. </w:t>
       </w:r>
     </w:p>
     <w:p/>
@@ -1608,13 +1696,34 @@
     <w:p/>
     <w:p>
       <w:r>
-        <w:t>If there are multiple publications by the author, then ‘pubtitle:venname:domname:pubabstract’ for each publication will be joined with the other with a comma in-between.</w:t>
+        <w:t>If there are multiple publications by the author, then ‘</w:t>
+      </w:r>
+      <w:proofErr w:type="spellStart"/>
+      <w:r>
+        <w:t>pubtitle</w:t>
+      </w:r>
+      <w:proofErr w:type="gramStart"/>
+      <w:r>
+        <w:t>:venname:domname:pubabstract</w:t>
+      </w:r>
+      <w:proofErr w:type="spellEnd"/>
+      <w:r>
+        <w:t>’</w:t>
+      </w:r>
+      <w:proofErr w:type="gramEnd"/>
+      <w:r>
+        <w:t xml:space="preserve"> for each publica</w:t>
+      </w:r>
+      <w:r>
+        <w:lastRenderedPageBreak/>
+        <w:t>tion will be joined with the other with a comma in-between.</w:t>
       </w:r>
     </w:p>
     <w:p>
       <w:r>
         <w:rPr>
           <w:noProof/>
+          <w:lang w:eastAsia="ko-KR"/>
         </w:rPr>
         <w:drawing>
           <wp:inline distT="0" distB="0" distL="0" distR="0" wp14:anchorId="58C36024" wp14:editId="5A4C3A31">
@@ -1703,6 +1812,7 @@
         <w:rPr>
           <w:rFonts w:eastAsia="Times New Roman"/>
           <w:noProof/>
+          <w:lang w:eastAsia="ko-KR"/>
         </w:rPr>
         <w:drawing>
           <wp:inline distT="0" distB="0" distL="0" distR="0" wp14:anchorId="39613FF8" wp14:editId="3E013107">
@@ -1746,7 +1856,7 @@
                         <a14:shadowObscured xmlns:a14="http://schemas.microsoft.com/office/drawing/2010/main"/>
                       </a:ext>
                       <a:ext uri="{53640926-AAD7-44d8-BBD7-CCE9431645EC}">
-                        <a14:shadowObscured xmlns:a14="http://schemas.microsoft.com/office/drawing/2010/main" xmlns:w="http://schemas.openxmlformats.org/wordprocessingml/2006/main" xmlns:w10="urn:schemas-microsoft-com:office:word" xmlns:v="urn:schemas-microsoft-com:vml" xmlns:o="urn:schemas-microsoft-com:office:office" xmlns:mv="urn:schemas-microsoft-com:mac:vml" xmlns:mo="http://schemas.microsoft.com/office/mac/office/2008/main" xmlns=""/>
+                        <a14:shadowObscured xmlns="" xmlns:mo="http://schemas.microsoft.com/office/mac/office/2008/main" xmlns:mv="urn:schemas-microsoft-com:mac:vml" xmlns:o="urn:schemas-microsoft-com:office:office" xmlns:v="urn:schemas-microsoft-com:vml" xmlns:w10="urn:schemas-microsoft-com:office:word" xmlns:w="http://schemas.openxmlformats.org/wordprocessingml/2006/main" xmlns:a14="http://schemas.microsoft.com/office/drawing/2010/main"/>
                       </a:ext>
                     </a:extLst>
                   </pic:spPr>
@@ -1766,13 +1876,22 @@
         </w:rPr>
       </w:pPr>
       <w:r>
-        <w:t>Figure 4. Keyword extraction using tf-idf statistic</w:t>
+        <w:t xml:space="preserve">Figure 4. Keyword extraction using </w:t>
+      </w:r>
+      <w:proofErr w:type="spellStart"/>
+      <w:r>
+        <w:t>tf-idf</w:t>
+      </w:r>
+      <w:proofErr w:type="spellEnd"/>
+      <w:r>
+        <w:t xml:space="preserve"> statistic</w:t>
       </w:r>
     </w:p>
     <w:p>
       <w:r>
         <w:t xml:space="preserve">A simple keyword extraction procedure is shown in Figure 3. A corpus over all relevant relations and attributes is created; terms (e.g., unigram and bigram) in the corpus are extracted as features as a bag-of-words. Once the bag-of-words model is prepared, we can compute </w:t>
       </w:r>
+      <w:proofErr w:type="spellStart"/>
       <w:r>
         <w:rPr>
           <w:i/>
@@ -1780,9 +1899,11 @@
         </w:rPr>
         <w:t>tf-idf</w:t>
       </w:r>
+      <w:proofErr w:type="spellEnd"/>
       <w:r>
         <w:t xml:space="preserve"> for each term, and use the </w:t>
       </w:r>
+      <w:proofErr w:type="spellStart"/>
       <w:r>
         <w:rPr>
           <w:i/>
@@ -1790,9 +1911,67 @@
         </w:rPr>
         <w:t>tf-idf</w:t>
       </w:r>
-      <w:r>
-        <w:t xml:space="preserve"> statistic to extract keywords for each author. In brief, term frequency is computed as tf(t,d) =fd(t)maxwdfd(w), inverse document frequency is computed as idf(t,D)=ln(|D||{dD:td}|); we simply multiply those together to get </w:t>
-      </w:r>
+      <w:proofErr w:type="spellEnd"/>
+      <w:r>
+        <w:t xml:space="preserve"> statistic to extract keywords for each author. In brief, term frequency is computed as </w:t>
+      </w:r>
+      <w:proofErr w:type="spellStart"/>
+      <w:r>
+        <w:t>tf</w:t>
+      </w:r>
+      <w:proofErr w:type="spellEnd"/>
+      <w:r>
+        <w:t>(</w:t>
+      </w:r>
+      <w:proofErr w:type="spellStart"/>
+      <w:r>
+        <w:t>t,d</w:t>
+      </w:r>
+      <w:proofErr w:type="spellEnd"/>
+      <w:r>
+        <w:t>) =</w:t>
+      </w:r>
+      <w:proofErr w:type="spellStart"/>
+      <w:r>
+        <w:t>fd</w:t>
+      </w:r>
+      <w:proofErr w:type="spellEnd"/>
+      <w:r>
+        <w:t>(t)</w:t>
+      </w:r>
+      <w:proofErr w:type="spellStart"/>
+      <w:r>
+        <w:t>maxwdfd</w:t>
+      </w:r>
+      <w:proofErr w:type="spellEnd"/>
+      <w:r>
+        <w:t xml:space="preserve">(w), inverse document frequency is computed as </w:t>
+      </w:r>
+      <w:proofErr w:type="spellStart"/>
+      <w:r>
+        <w:t>idf</w:t>
+      </w:r>
+      <w:proofErr w:type="spellEnd"/>
+      <w:r>
+        <w:t>(</w:t>
+      </w:r>
+      <w:proofErr w:type="spellStart"/>
+      <w:r>
+        <w:t>t,D</w:t>
+      </w:r>
+      <w:proofErr w:type="spellEnd"/>
+      <w:r>
+        <w:t>)=ln(|D||{</w:t>
+      </w:r>
+      <w:proofErr w:type="spellStart"/>
+      <w:r>
+        <w:t>dD:td</w:t>
+      </w:r>
+      <w:proofErr w:type="spellEnd"/>
+      <w:r>
+        <w:t xml:space="preserve">}|); we simply multiply those together to get </w:t>
+      </w:r>
+      <w:proofErr w:type="spellStart"/>
       <w:r>
         <w:rPr>
           <w:i/>
@@ -1800,9 +1979,11 @@
         </w:rPr>
         <w:t>tf-idf</w:t>
       </w:r>
+      <w:proofErr w:type="spellEnd"/>
       <w:r>
         <w:t xml:space="preserve">. In this work, we compute </w:t>
       </w:r>
+      <w:proofErr w:type="spellStart"/>
       <w:r>
         <w:rPr>
           <w:i/>
@@ -1810,6 +1991,7 @@
         </w:rPr>
         <w:t>tf-idf</w:t>
       </w:r>
+      <w:proofErr w:type="spellEnd"/>
       <w:r>
         <w:t xml:space="preserve"> when we build an inverted index for search term-professors relationship (Section 1.4).</w:t>
       </w:r>
@@ -1844,7 +2026,9 @@
       <w:r>
         <w:rPr>
           <w:noProof/>
+          <w:lang w:eastAsia="ko-KR"/>
         </w:rPr>
+        <w:lastRenderedPageBreak/>
         <w:drawing>
           <wp:inline distT="0" distB="0" distL="0" distR="0" wp14:anchorId="420477FF" wp14:editId="66B19735">
             <wp:extent cx="5082540" cy="3954780"/>
@@ -1912,8 +2096,17 @@
         </w:rPr>
       </w:pPr>
       <w:r>
-        <w:t xml:space="preserve">The index is based on the research keywords from the corpus generated in the previous step. The relevance of each keyword for a given professor can be measured using tf-idf, and we link each unigram and bigram keywords appear in the corpus to the professor IDs who have published containing the keywords. A term’s </w:t>
-      </w:r>
+        <w:t xml:space="preserve">The index is based on the research keywords from the corpus generated in the previous step. The relevance of each keyword for a given professor can be measured using </w:t>
+      </w:r>
+      <w:proofErr w:type="spellStart"/>
+      <w:r>
+        <w:t>tf-idf</w:t>
+      </w:r>
+      <w:proofErr w:type="spellEnd"/>
+      <w:r>
+        <w:t xml:space="preserve">, and we link each unigram and bigram keywords appear in the corpus to the professor IDs who have published containing the keywords. A term’s </w:t>
+      </w:r>
+      <w:proofErr w:type="spellStart"/>
       <w:r>
         <w:rPr>
           <w:i/>
@@ -1921,8 +2114,17 @@
         </w:rPr>
         <w:t>idf</w:t>
       </w:r>
-      <w:r>
-        <w:t xml:space="preserve"> can be computed as an inverse of the length of the linked list; tf is computed as we build the inverted index and annotated next to the professor IDs.</w:t>
+      <w:proofErr w:type="spellEnd"/>
+      <w:r>
+        <w:t xml:space="preserve"> can be computed as an inverse of the length of the linked list; </w:t>
+      </w:r>
+      <w:proofErr w:type="spellStart"/>
+      <w:r>
+        <w:t>tf</w:t>
+      </w:r>
+      <w:proofErr w:type="spellEnd"/>
+      <w:r>
+        <w:t xml:space="preserve"> is computed as we build the inverted index and annotated next to the professor IDs.</w:t>
       </w:r>
     </w:p>
     <w:p/>
@@ -1943,6 +2145,7 @@
           <w:id w:val="1031526846"/>
           <w:citation/>
         </w:sdtPr>
+        <w:sdtEndPr/>
         <w:sdtContent>
           <w:r>
             <w:fldChar w:fldCharType="begin"/>
@@ -1987,7 +2190,19 @@
         <w:t xml:space="preserve">Each data file comes with a dictionary defining the fields and any other fields, like ALEVEL (IPEDS Award Level) were easily defined after a quick web search.  </w:t>
       </w:r>
       <w:r>
-        <w:t>For our project here we used only a small part of the data.  The table below shows the three files we used.  Our files all came from the Fall 2013 time frame since that is the most recent confirmed data available</w:t>
+        <w:t xml:space="preserve">For our project here we used only a small part of the data.  The table below shows the three files we used.  Our files all came from the </w:t>
+      </w:r>
+      <w:proofErr w:type="gramStart"/>
+      <w:r>
+        <w:t>Fall</w:t>
+      </w:r>
+      <w:proofErr w:type="gramEnd"/>
+      <w:r>
+        <w:t xml:space="preserve"> 2013 time frame since that is the most recent confirmed data </w:t>
+      </w:r>
+      <w:r>
+        <w:lastRenderedPageBreak/>
+        <w:t>available</w:t>
       </w:r>
       <w:r>
         <w:t>.  In the fields used section I list the items we used in our visualizations, we did not strip out any other data fields in case they became useful later.</w:t>
@@ -2032,10 +2247,10 @@
         <w:tblLook w:val="04A0" w:firstRow="1" w:lastRow="0" w:firstColumn="1" w:lastColumn="0" w:noHBand="0" w:noVBand="1"/>
       </w:tblPr>
       <w:tblGrid>
-        <w:gridCol w:w="2120"/>
-        <w:gridCol w:w="36"/>
-        <w:gridCol w:w="6634"/>
-        <w:gridCol w:w="13266"/>
+        <w:gridCol w:w="1581"/>
+        <w:gridCol w:w="1689"/>
+        <w:gridCol w:w="2725"/>
+        <w:gridCol w:w="3575"/>
       </w:tblGrid>
       <w:tr>
         <w:tc>
@@ -2354,8 +2569,9 @@
                 <w:sz w:val="18"/>
                 <w:szCs w:val="18"/>
               </w:rPr>
-              <w:t>D, Name, Address City, State, Zip, Lat and Long</w:t>
-            </w:r>
+              <w:t xml:space="preserve">D, Name, Address City, State, Zip, </w:t>
+            </w:r>
+            <w:proofErr w:type="spellStart"/>
             <w:r>
               <w:rPr>
                 <w:rFonts w:ascii="Arial" w:eastAsia="Times New Roman" w:hAnsi="Arial" w:cs="Arial"/>
@@ -2363,7 +2579,46 @@
                 <w:sz w:val="18"/>
                 <w:szCs w:val="18"/>
               </w:rPr>
-              <w:t xml:space="preserve">, Inst web site, </w:t>
+              <w:t>Lat</w:t>
+            </w:r>
+            <w:proofErr w:type="spellEnd"/>
+            <w:r>
+              <w:rPr>
+                <w:rFonts w:ascii="Arial" w:eastAsia="Times New Roman" w:hAnsi="Arial" w:cs="Arial"/>
+                <w:color w:val="000000"/>
+                <w:sz w:val="18"/>
+                <w:szCs w:val="18"/>
+              </w:rPr>
+              <w:t xml:space="preserve"> and Long</w:t>
+            </w:r>
+            <w:r>
+              <w:rPr>
+                <w:rFonts w:ascii="Arial" w:eastAsia="Times New Roman" w:hAnsi="Arial" w:cs="Arial"/>
+                <w:color w:val="000000"/>
+                <w:sz w:val="18"/>
+                <w:szCs w:val="18"/>
+              </w:rPr>
+              <w:t xml:space="preserve">, </w:t>
+            </w:r>
+            <w:proofErr w:type="spellStart"/>
+            <w:r>
+              <w:rPr>
+                <w:rFonts w:ascii="Arial" w:eastAsia="Times New Roman" w:hAnsi="Arial" w:cs="Arial"/>
+                <w:color w:val="000000"/>
+                <w:sz w:val="18"/>
+                <w:szCs w:val="18"/>
+              </w:rPr>
+              <w:t>Inst</w:t>
+            </w:r>
+            <w:proofErr w:type="spellEnd"/>
+            <w:r>
+              <w:rPr>
+                <w:rFonts w:ascii="Arial" w:eastAsia="Times New Roman" w:hAnsi="Arial" w:cs="Arial"/>
+                <w:color w:val="000000"/>
+                <w:sz w:val="18"/>
+                <w:szCs w:val="18"/>
+              </w:rPr>
+              <w:t xml:space="preserve"> web site, </w:t>
             </w:r>
             <w:r>
               <w:rPr>
@@ -2696,8 +2951,9 @@
                 <w:sz w:val="18"/>
                 <w:szCs w:val="18"/>
               </w:rPr>
-              <w:t xml:space="preserve">UNITID, CIPCode, Award level, counts by the same Gender, Race/Ethnicity and Non-Resident Alien fields as </w:t>
-            </w:r>
+              <w:t xml:space="preserve">UNITID, </w:t>
+            </w:r>
+            <w:proofErr w:type="spellStart"/>
             <w:r>
               <w:rPr>
                 <w:rFonts w:ascii="Arial" w:eastAsia="Times New Roman" w:hAnsi="Arial" w:cs="Arial"/>
@@ -2705,8 +2961,9 @@
                 <w:sz w:val="18"/>
                 <w:szCs w:val="18"/>
               </w:rPr>
-              <w:t xml:space="preserve">enrollment data </w:t>
-            </w:r>
+              <w:t>CIPCode</w:t>
+            </w:r>
+            <w:proofErr w:type="spellEnd"/>
             <w:r>
               <w:rPr>
                 <w:rFonts w:ascii="Arial" w:eastAsia="Times New Roman" w:hAnsi="Arial" w:cs="Arial"/>
@@ -2714,6 +2971,24 @@
                 <w:sz w:val="18"/>
                 <w:szCs w:val="18"/>
               </w:rPr>
+              <w:t xml:space="preserve">, Award level, counts by the same Gender, Race/Ethnicity and Non-Resident Alien fields as </w:t>
+            </w:r>
+            <w:r>
+              <w:rPr>
+                <w:rFonts w:ascii="Arial" w:eastAsia="Times New Roman" w:hAnsi="Arial" w:cs="Arial"/>
+                <w:color w:val="000000"/>
+                <w:sz w:val="18"/>
+                <w:szCs w:val="18"/>
+              </w:rPr>
+              <w:t xml:space="preserve">enrollment data </w:t>
+            </w:r>
+            <w:r>
+              <w:rPr>
+                <w:rFonts w:ascii="Arial" w:eastAsia="Times New Roman" w:hAnsi="Arial" w:cs="Arial"/>
+                <w:color w:val="000000"/>
+                <w:sz w:val="18"/>
+                <w:szCs w:val="18"/>
+              </w:rPr>
               <w:t>set.  </w:t>
             </w:r>
           </w:p>
@@ -2740,7 +3015,94 @@
         <w:t>Visualization</w:t>
       </w:r>
     </w:p>
-    <w:p/>
+    <w:p>
+      <w:r>
+        <w:t>To provide access our dataset we implemented a web-frontend similar to the Google search engine. Our main webpage provides the basic search field for the research fields users are interested about. Additionally, we provide an overview map visualizing locations (implemented in d3), names and number of computer science faculty for all universities covered by our dataset.</w:t>
+      </w:r>
+      <w:r>
+        <w:br/>
+        <w:t xml:space="preserve">After searching for a term, we return a results list containing all professors related to the search term ordered by their relevance based on the </w:t>
+      </w:r>
+      <w:proofErr w:type="spellStart"/>
+      <w:r>
+        <w:t>tf-idf</w:t>
+      </w:r>
+      <w:proofErr w:type="spellEnd"/>
+      <w:r>
+        <w:t xml:space="preserve"> value. Apart from the name, </w:t>
+      </w:r>
+      <w:r>
+        <w:t>we also list academic rank, current university, subfield</w:t>
+      </w:r>
+      <w:r>
+        <w:t>,</w:t>
+      </w:r>
+      <w:r>
+        <w:t xml:space="preserve"> and publication information about each professor. Selecting a professor from this list leads to his/her individual profile page.</w:t>
+      </w:r>
+      <w:r>
+        <w:br/>
+        <w:t xml:space="preserve">The profile page aggregates detail information from all of our data sources. </w:t>
+      </w:r>
+      <w:r>
+        <w:t>In t</w:t>
+      </w:r>
+      <w:r>
+        <w:t xml:space="preserve">he central page </w:t>
+      </w:r>
+      <w:r>
+        <w:t>we combine</w:t>
+      </w:r>
+      <w:r>
+        <w:t xml:space="preserve"> </w:t>
+      </w:r>
+      <w:r>
+        <w:t xml:space="preserve">personal information </w:t>
+      </w:r>
+      <w:r>
+        <w:t xml:space="preserve">of a professor </w:t>
+      </w:r>
+      <w:r>
+        <w:t>retrieved from</w:t>
+      </w:r>
+      <w:r>
+        <w:t xml:space="preserve"> Jeff Huang</w:t>
+      </w:r>
+      <w:r>
+        <w:t>’s dataset (e.g. the year</w:t>
+      </w:r>
+      <w:r>
+        <w:t xml:space="preserve"> he/she joined the faculty</w:t>
+      </w:r>
+      <w:r>
+        <w:t>) with</w:t>
+      </w:r>
+      <w:r>
+        <w:t xml:space="preserve"> a</w:t>
+      </w:r>
+      <w:r>
+        <w:t xml:space="preserve"> chronological list of publications. General Information about the </w:t>
+      </w:r>
+      <w:bookmarkStart w:id="0" w:name="_GoBack"/>
+      <w:bookmarkEnd w:id="0"/>
+      <w:r>
+        <w:t>computer science department, the university and the city in which it is located is shown in the sidebar.</w:t>
+      </w:r>
+    </w:p>
+    <w:p>
+      <w:r>
+        <w:t xml:space="preserve">Follow this link </w:t>
+      </w:r>
+      <w:r>
+        <w:rPr>
+          <w:color w:val="FF0000"/>
+        </w:rPr>
+        <w:t xml:space="preserve">(TODO: link it) </w:t>
+      </w:r>
+      <w:r>
+        <w:t>for a static demo of our web application.</w:t>
+      </w:r>
+    </w:p>
     <w:p>
       <w:pPr>
         <w:pStyle w:val="Heading1"/>
@@ -2755,6 +3117,7 @@
         <w:pStyle w:val="Heading2"/>
       </w:pPr>
       <w:r>
+        <w:lastRenderedPageBreak/>
         <w:t>Citation Challenges</w:t>
       </w:r>
     </w:p>
@@ -2772,12 +3135,7 @@
         <w:t>all together is a huge challenge that shapes the eventual recommendations in the end. Entity resolution is a well-known problem in data integration; furthermore, given the nature of the information we are dealing with, missing professors or incorrect information cannot be estimated, and what is missing in the base datasets will be missing in the recommendations as well.</w:t>
       </w:r>
       <w:r>
-        <w:t xml:space="preserve">  We were only able to match up 2128 professors out of 2194.  </w:t>
-      </w:r>
-      <w:bookmarkStart w:id="0" w:name="_GoBack"/>
-      <w:bookmarkEnd w:id="0"/>
-      <w:r>
-        <w:t>M</w:t>
+        <w:t xml:space="preserve">  We were only able to match up 2128 professors out of 2194.  M</w:t>
       </w:r>
       <w:r>
         <w:t xml:space="preserve">apping from the user search terms to the entries in the integrated dataset is a challenge in that user can issue any search terms. We have built an inverted index to map a keyword to a list of related professors. The feature space for any search query is enormous, and it impossible to examine all possible matching </w:t>
@@ -2806,7 +3164,15 @@
     </w:p>
     <w:p>
       <w:r>
-        <w:t>Despite being considered highly accurate, coming directly from the institutions themselves, transforming the data from CSV to JSON revealed some problems with it.  Some rows had different numbers of fields, resulting in bad output due to mis-indexing.  Some fields also contained commas when they shouldn’t giving us the same problem.  In the end several rows in the final JSON objects were manually altered to be correct, something that would have to be done again if we were to re-run the data to add more institutions.</w:t>
+        <w:t xml:space="preserve">Despite being considered highly accurate, coming directly from the institutions themselves, transforming the data from CSV to JSON revealed some problems with it.  Some rows had different numbers of fields, resulting in bad output due to </w:t>
+      </w:r>
+      <w:proofErr w:type="spellStart"/>
+      <w:r>
+        <w:t>mis</w:t>
+      </w:r>
+      <w:proofErr w:type="spellEnd"/>
+      <w:r>
+        <w:t>-indexing.  Some fields also contained commas when they shouldn’t giving us the same problem.  In the end several rows in the final JSON objects were manually altered to be correct, something that would have to be done again if we were to re-run the data to add more institutions.</w:t>
       </w:r>
     </w:p>
     <w:p>
@@ -3166,7 +3532,17 @@
                 <w:sz w:val="23"/>
                 <w:szCs w:val="23"/>
               </w:rPr>
-              <w:t>In addition to the base data set and a highly usable web interface additional data sources will be pulled in such as faculty social media like Twitter or LinkedIn.  A recommendation engine will be able to make suggestions of faculty like other faculty based on publication abstract keyword comparison.</w:t>
+              <w:t xml:space="preserve">In addition to the base data set and a highly usable web interface additional data sources will be pulled in such as faculty social media like Twitter or LinkedIn.  A </w:t>
+            </w:r>
+            <w:r>
+              <w:rPr>
+                <w:rFonts w:ascii="Arial" w:eastAsia="Times New Roman" w:hAnsi="Arial" w:cs="Arial"/>
+                <w:color w:val="000000"/>
+                <w:sz w:val="23"/>
+                <w:szCs w:val="23"/>
+              </w:rPr>
+              <w:lastRenderedPageBreak/>
+              <w:t>recommendation engine will be able to make suggestions of faculty like other faculty based on publication abstract keyword comparison.</w:t>
             </w:r>
           </w:p>
         </w:tc>
@@ -4129,7 +4505,7 @@
 </file>
 
 <file path=customXml/itemProps1.xml><?xml version="1.0" encoding="utf-8"?>
-<ds:datastoreItem xmlns:ds="http://schemas.openxmlformats.org/officeDocument/2006/customXml" ds:itemID="{00E1022F-9B8C-4E98-83EE-12B67D4D05D9}">
+<ds:datastoreItem xmlns:ds="http://schemas.openxmlformats.org/officeDocument/2006/customXml" ds:itemID="{B10B1E58-2582-4F44-9F7F-7F688340DE1E}">
   <ds:schemaRefs>
     <ds:schemaRef ds:uri="http://schemas.openxmlformats.org/officeDocument/2006/bibliography"/>
   </ds:schemaRefs>

</xml_diff>

<commit_message>
readded the visualization section
...that someone overwrote
</commit_message>
<xml_diff>
--- a/docs/final report.docx
+++ b/docs/final report.docx
@@ -14,6 +14,7 @@
         <w:rPr>
           <w:noProof/>
           <w:u w:val="single"/>
+          <w:lang w:eastAsia="ko-KR"/>
         </w:rPr>
         <w:drawing>
           <wp:anchor distT="0" distB="0" distL="114300" distR="114300" simplePos="0" relativeHeight="251658240" behindDoc="0" locked="0" layoutInCell="1" allowOverlap="1" wp14:anchorId="72263740" wp14:editId="3F2284BE">
@@ -136,6 +137,7 @@
                 <w:szCs w:val="24"/>
               </w:rPr>
             </w:pPr>
+            <w:proofErr w:type="spellStart"/>
             <w:r>
               <w:rPr>
                 <w:rFonts w:ascii="Trebuchet MS" w:eastAsia="Times New Roman" w:hAnsi="Trebuchet MS" w:cs="Trebuchet MS"/>
@@ -144,7 +146,18 @@
                 <w:sz w:val="24"/>
                 <w:szCs w:val="24"/>
               </w:rPr>
-              <w:t>Yeounoh Chung</w:t>
+              <w:t>Yeounoh</w:t>
+            </w:r>
+            <w:proofErr w:type="spellEnd"/>
+            <w:r>
+              <w:rPr>
+                <w:rFonts w:ascii="Trebuchet MS" w:eastAsia="Times New Roman" w:hAnsi="Trebuchet MS" w:cs="Trebuchet MS"/>
+                <w:color w:val="000000" w:themeColor="dark1"/>
+                <w:kern w:val="24"/>
+                <w:sz w:val="24"/>
+                <w:szCs w:val="24"/>
+              </w:rPr>
+              <w:t xml:space="preserve"> Chung</w:t>
             </w:r>
           </w:p>
         </w:tc>
@@ -179,8 +192,20 @@
                 <w:sz w:val="24"/>
                 <w:szCs w:val="24"/>
               </w:rPr>
-              <w:t>Scott Houde</w:t>
-            </w:r>
+              <w:t xml:space="preserve">Scott </w:t>
+            </w:r>
+            <w:proofErr w:type="spellStart"/>
+            <w:r>
+              <w:rPr>
+                <w:rFonts w:ascii="Trebuchet MS" w:eastAsia="Times New Roman" w:hAnsi="Trebuchet MS" w:cs="Trebuchet MS"/>
+                <w:color w:val="000000" w:themeColor="dark1"/>
+                <w:kern w:val="24"/>
+                <w:sz w:val="24"/>
+                <w:szCs w:val="24"/>
+              </w:rPr>
+              <w:t>Houde</w:t>
+            </w:r>
+            <w:proofErr w:type="spellEnd"/>
           </w:p>
         </w:tc>
         <w:tc>
@@ -241,6 +266,7 @@
                 <w:szCs w:val="24"/>
               </w:rPr>
             </w:pPr>
+            <w:proofErr w:type="spellStart"/>
             <w:r>
               <w:rPr>
                 <w:rFonts w:ascii="Trebuchet MS" w:eastAsia="Times New Roman" w:hAnsi="Trebuchet MS" w:cs="Trebuchet MS"/>
@@ -249,8 +275,31 @@
                 <w:sz w:val="24"/>
                 <w:szCs w:val="24"/>
               </w:rPr>
-              <w:t>Erfan Zamanian</w:t>
-            </w:r>
+              <w:t>Erfan</w:t>
+            </w:r>
+            <w:proofErr w:type="spellEnd"/>
+            <w:r>
+              <w:rPr>
+                <w:rFonts w:ascii="Trebuchet MS" w:eastAsia="Times New Roman" w:hAnsi="Trebuchet MS" w:cs="Trebuchet MS"/>
+                <w:color w:val="000000" w:themeColor="dark1"/>
+                <w:kern w:val="24"/>
+                <w:sz w:val="24"/>
+                <w:szCs w:val="24"/>
+              </w:rPr>
+              <w:t xml:space="preserve"> </w:t>
+            </w:r>
+            <w:proofErr w:type="spellStart"/>
+            <w:r>
+              <w:rPr>
+                <w:rFonts w:ascii="Trebuchet MS" w:eastAsia="Times New Roman" w:hAnsi="Trebuchet MS" w:cs="Trebuchet MS"/>
+                <w:color w:val="000000" w:themeColor="dark1"/>
+                <w:kern w:val="24"/>
+                <w:sz w:val="24"/>
+                <w:szCs w:val="24"/>
+              </w:rPr>
+              <w:t>Zamanian</w:t>
+            </w:r>
+            <w:proofErr w:type="spellEnd"/>
           </w:p>
         </w:tc>
       </w:tr>
@@ -439,8 +488,13 @@
         <w:t>ing</w:t>
       </w:r>
       <w:r>
-        <w:t xml:space="preserve"> Proffinder</w:t>
-      </w:r>
+        <w:t xml:space="preserve"> </w:t>
+      </w:r>
+      <w:proofErr w:type="spellStart"/>
+      <w:r>
+        <w:t>Proffinder</w:t>
+      </w:r>
+      <w:proofErr w:type="spellEnd"/>
       <w:r>
         <w:t>. The service will help out the applicants with tailored lists of professors in the areas of interest, specified by a keyword search.</w:t>
       </w:r>
@@ -622,16 +676,16 @@
         <w:tblLook w:val="04A0" w:firstRow="1" w:lastRow="0" w:firstColumn="1" w:lastColumn="0" w:noHBand="0" w:noVBand="1"/>
       </w:tblPr>
       <w:tblGrid>
-        <w:gridCol w:w="810"/>
-        <w:gridCol w:w="510"/>
-        <w:gridCol w:w="1014"/>
-        <w:gridCol w:w="1254"/>
-        <w:gridCol w:w="426"/>
-        <w:gridCol w:w="726"/>
-        <w:gridCol w:w="2106"/>
-        <w:gridCol w:w="3342"/>
-        <w:gridCol w:w="3342"/>
-        <w:gridCol w:w="5634"/>
+        <w:gridCol w:w="642"/>
+        <w:gridCol w:w="547"/>
+        <w:gridCol w:w="1002"/>
+        <w:gridCol w:w="788"/>
+        <w:gridCol w:w="435"/>
+        <w:gridCol w:w="712"/>
+        <w:gridCol w:w="852"/>
+        <w:gridCol w:w="867"/>
+        <w:gridCol w:w="867"/>
+        <w:gridCol w:w="2738"/>
       </w:tblGrid>
       <w:tr>
         <w:tc>
@@ -1023,6 +1077,7 @@
                 <w:sz w:val="17"/>
                 <w:szCs w:val="17"/>
               </w:rPr>
+              <w:lastRenderedPageBreak/>
               <w:t>Jeff Huang</w:t>
             </w:r>
           </w:p>
@@ -1365,6 +1420,7 @@
           <w:noProof/>
           <w:color w:val="505B62"/>
           <w:shd w:val="clear" w:color="auto" w:fill="EBEBEB"/>
+          <w:lang w:eastAsia="ko-KR"/>
         </w:rPr>
         <w:drawing>
           <wp:inline distT="0" distB="0" distL="0" distR="0" wp14:anchorId="2A4B357B" wp14:editId="224F7BF6">
@@ -1423,44 +1479,33 @@
       <w:r>
         <w:t xml:space="preserve">Figure </w:t>
       </w:r>
-      <w:r>
-        <w:fldChar w:fldCharType="begin"/>
-      </w:r>
-      <w:r>
-        <w:instrText xml:space="preserve"> SEQ Figure \* ARABIC </w:instrText>
-      </w:r>
-      <w:r>
-        <w:fldChar w:fldCharType="separate"/>
-      </w:r>
+      <w:fldSimple w:instr=" SEQ Figure \* ARABIC ">
+        <w:r>
+          <w:rPr>
+            <w:noProof/>
+          </w:rPr>
+          <w:t>1</w:t>
+        </w:r>
+      </w:fldSimple>
+      <w:r>
+        <w:t xml:space="preserve"> - </w:t>
+      </w:r>
+      <w:r>
+        <w:t>Citation Network Dataset example</w:t>
+      </w:r>
+    </w:p>
+    <w:p>
+      <w:r>
+        <w:t>The dataset contains multiple text files for domain, venue, publication, and author information. To generate a research keyword document for each professor, we first draw a relationship among different entities (i.e., different categories of information).</w:t>
+      </w:r>
+    </w:p>
+    <w:p>
       <w:r>
         <w:rPr>
           <w:noProof/>
+          <w:lang w:eastAsia="ko-KR"/>
         </w:rPr>
-        <w:t>1</w:t>
-      </w:r>
-      <w:r>
-        <w:rPr>
-          <w:noProof/>
-        </w:rPr>
-        <w:fldChar w:fldCharType="end"/>
-      </w:r>
-      <w:r>
-        <w:t xml:space="preserve"> - </w:t>
-      </w:r>
-      <w:r>
-        <w:t>Citation Network Dataset example</w:t>
-      </w:r>
-    </w:p>
-    <w:p>
-      <w:r>
-        <w:t>The dataset contains multiple text files for domain, venue, publication, and author information. To generate a research keyword document for each professor, we first draw a relationship among different entities (i.e., different categories of information).</w:t>
-      </w:r>
-    </w:p>
-    <w:p>
-      <w:r>
-        <w:rPr>
-          <w:noProof/>
-        </w:rPr>
+        <w:lastRenderedPageBreak/>
         <w:drawing>
           <wp:anchor distT="0" distB="0" distL="114300" distR="114300" simplePos="0" relativeHeight="251657215" behindDoc="0" locked="0" layoutInCell="1" allowOverlap="1" wp14:anchorId="71A8E684" wp14:editId="4EE47EEF">
             <wp:simplePos x="0" y="0"/>
@@ -1508,7 +1553,7 @@
                     </a:ln>
                     <a:extLst>
                       <a:ext uri="{53640926-AAD7-44d8-BBD7-CCE9431645EC}">
-                        <a14:shadowObscured xmlns="" xmlns:mo="http://schemas.microsoft.com/office/mac/office/2008/main" xmlns:mv="urn:schemas-microsoft-com:mac:vml" xmlns:o="urn:schemas-microsoft-com:office:office" xmlns:v="urn:schemas-microsoft-com:vml" xmlns:w10="urn:schemas-microsoft-com:office:word" xmlns:w="http://schemas.openxmlformats.org/wordprocessingml/2006/main" xmlns:a14="http://schemas.microsoft.com/office/drawing/2010/main"/>
+                        <a14:shadowObscured xmlns:a14="http://schemas.microsoft.com/office/drawing/2010/main" xmlns:w="http://schemas.openxmlformats.org/wordprocessingml/2006/main" xmlns:w10="urn:schemas-microsoft-com:office:word" xmlns:v="urn:schemas-microsoft-com:vml" xmlns:o="urn:schemas-microsoft-com:office:office" xmlns:mv="urn:schemas-microsoft-com:mac:vml" xmlns:mo="http://schemas.microsoft.com/office/mac/office/2008/main" xmlns=""/>
                       </a:ext>
                     </a:extLst>
                   </pic:spPr>
@@ -1527,6 +1572,7 @@
       <w:r>
         <w:rPr>
           <w:noProof/>
+          <w:lang w:eastAsia="ko-KR"/>
         </w:rPr>
         <mc:AlternateContent>
           <mc:Choice Requires="wps">
@@ -1558,14 +1604,14 @@
                         </a:ln>
                         <a:extLst>
                           <a:ext uri="{909E8E84-426E-40dd-AFC4-6F175D3DCCD1}">
-                            <a14:hiddenFill xmlns="" xmlns:mo="http://schemas.microsoft.com/office/mac/office/2008/main" xmlns:mv="urn:schemas-microsoft-com:mac:vml" xmlns:o="urn:schemas-microsoft-com:office:office" xmlns:v="urn:schemas-microsoft-com:vml" xmlns:w10="urn:schemas-microsoft-com:office:word" xmlns:w="http://schemas.openxmlformats.org/wordprocessingml/2006/main" xmlns:a14="http://schemas.microsoft.com/office/drawing/2010/main">
+                            <a14:hiddenFill xmlns:a14="http://schemas.microsoft.com/office/drawing/2010/main" xmlns:w="http://schemas.openxmlformats.org/wordprocessingml/2006/main" xmlns:w10="urn:schemas-microsoft-com:office:word" xmlns:v="urn:schemas-microsoft-com:vml" xmlns:o="urn:schemas-microsoft-com:office:office" xmlns:mv="urn:schemas-microsoft-com:mac:vml" xmlns:mo="http://schemas.microsoft.com/office/mac/office/2008/main" xmlns="">
                               <a:solidFill>
                                 <a:srgbClr val="FFFFFF"/>
                               </a:solidFill>
                             </a14:hiddenFill>
                           </a:ext>
                           <a:ext uri="{91240B29-F687-4f45-9708-019B960494DF}">
-                            <a14:hiddenLine xmlns="" xmlns:mo="http://schemas.microsoft.com/office/mac/office/2008/main" xmlns:mv="urn:schemas-microsoft-com:mac:vml" xmlns:o="urn:schemas-microsoft-com:office:office" xmlns:v="urn:schemas-microsoft-com:vml" xmlns:w10="urn:schemas-microsoft-com:office:word" xmlns:w="http://schemas.openxmlformats.org/wordprocessingml/2006/main" xmlns:a14="http://schemas.microsoft.com/office/drawing/2010/main" w="9525">
+                            <a14:hiddenLine xmlns:a14="http://schemas.microsoft.com/office/drawing/2010/main" xmlns:w="http://schemas.openxmlformats.org/wordprocessingml/2006/main" xmlns:w10="urn:schemas-microsoft-com:office:word" xmlns:v="urn:schemas-microsoft-com:vml" xmlns:o="urn:schemas-microsoft-com:office:office" xmlns:mv="urn:schemas-microsoft-com:mac:vml" xmlns:mo="http://schemas.microsoft.com/office/mac/office/2008/main" xmlns="" w="9525">
                               <a:solidFill>
                                 <a:srgbClr val="000000"/>
                               </a:solidFill>
@@ -1587,7 +1633,7 @@
           </mc:Choice>
           <mc:Fallback>
             <w:pict>
-              <v:rect w14:anchorId="6E6219BA" id="AutoShape 5" o:spid="_x0000_s1026" alt="https://docs.google.com/a/brown.edu/drawings/d/sC0cVuX9VVI4lgNCV8dmDbA/image?w=439&amp;h=394&amp;rev=696&amp;ac=1" style="width:24pt;height:24pt;visibility:visible;mso-wrap-style:square;mso-left-percent:-10001;mso-top-percent:-10001;mso-position-horizontal:absolute;mso-position-horizontal-relative:char;mso-position-vertical:absolute;mso-position-vertical-relative:line;mso-left-percent:-10001;mso-top-percent:-10001;v-text-anchor:top" o:gfxdata="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" filled="f" stroked="f">
+              <v:rect w14:anchorId="4DD4DC4A" id="AutoShape 5" o:spid="_x0000_s1026" alt="https://docs.google.com/a/brown.edu/drawings/d/sC0cVuX9VVI4lgNCV8dmDbA/image?w=439&amp;h=394&amp;rev=696&amp;ac=1" style="width:24pt;height:24pt;visibility:visible;mso-wrap-style:square;mso-left-percent:-10001;mso-top-percent:-10001;mso-position-horizontal:absolute;mso-position-horizontal-relative:char;mso-position-vertical:absolute;mso-position-vertical-relative:line;mso-left-percent:-10001;mso-top-percent:-10001;v-text-anchor:top" o:gfxdata="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" filled="f" stroked="f">
                 <o:lock v:ext="edit" aspectratio="t"/>
                 <w10:anchorlock/>
               </v:rect>
@@ -1609,7 +1655,20 @@
     </w:p>
     <w:p>
       <w:r>
-        <w:t xml:space="preserve">d=&lt;id,autname,pubtitle:venname:domname:pubabstract, ...&gt;. </w:t>
+        <w:t>d=&lt;</w:t>
+      </w:r>
+      <w:proofErr w:type="spellStart"/>
+      <w:r>
+        <w:t>id</w:t>
+      </w:r>
+      <w:proofErr w:type="gramStart"/>
+      <w:r>
+        <w:t>,autname,pubtitle:venname:domname:pubabstract</w:t>
+      </w:r>
+      <w:proofErr w:type="spellEnd"/>
+      <w:proofErr w:type="gramEnd"/>
+      <w:r>
+        <w:t xml:space="preserve">, ...&gt;. </w:t>
       </w:r>
     </w:p>
     <w:p/>
@@ -1624,13 +1683,34 @@
     <w:p/>
     <w:p>
       <w:r>
-        <w:t>If there are multiple publications by the author, then ‘pubtitle:venname:domname:pubabstract’ for each publication will be joined with the other with a comma in-between.</w:t>
+        <w:t>If there are multiple publications by the author, then ‘</w:t>
+      </w:r>
+      <w:proofErr w:type="spellStart"/>
+      <w:r>
+        <w:t>pubtitle</w:t>
+      </w:r>
+      <w:proofErr w:type="gramStart"/>
+      <w:r>
+        <w:t>:venname:domname:pubabstract</w:t>
+      </w:r>
+      <w:proofErr w:type="spellEnd"/>
+      <w:r>
+        <w:t>’</w:t>
+      </w:r>
+      <w:proofErr w:type="gramEnd"/>
+      <w:r>
+        <w:t xml:space="preserve"> for each publica</w:t>
+      </w:r>
+      <w:r>
+        <w:lastRenderedPageBreak/>
+        <w:t>tion will be joined with the other with a comma in-between.</w:t>
       </w:r>
     </w:p>
     <w:p>
       <w:r>
         <w:rPr>
           <w:noProof/>
+          <w:lang w:eastAsia="ko-KR"/>
         </w:rPr>
         <w:drawing>
           <wp:inline distT="0" distB="0" distL="0" distR="0" wp14:anchorId="58C36024" wp14:editId="5A4C3A31">
@@ -1719,6 +1799,7 @@
         <w:rPr>
           <w:rFonts w:eastAsia="Times New Roman"/>
           <w:noProof/>
+          <w:lang w:eastAsia="ko-KR"/>
         </w:rPr>
         <w:drawing>
           <wp:inline distT="0" distB="0" distL="0" distR="0" wp14:anchorId="39613FF8" wp14:editId="3E013107">
@@ -1762,7 +1843,7 @@
                         <a14:shadowObscured xmlns:a14="http://schemas.microsoft.com/office/drawing/2010/main"/>
                       </a:ext>
                       <a:ext uri="{53640926-AAD7-44d8-BBD7-CCE9431645EC}">
-                        <a14:shadowObscured xmlns="" xmlns:mo="http://schemas.microsoft.com/office/mac/office/2008/main" xmlns:mv="urn:schemas-microsoft-com:mac:vml" xmlns:o="urn:schemas-microsoft-com:office:office" xmlns:v="urn:schemas-microsoft-com:vml" xmlns:w10="urn:schemas-microsoft-com:office:word" xmlns:w="http://schemas.openxmlformats.org/wordprocessingml/2006/main" xmlns:a14="http://schemas.microsoft.com/office/drawing/2010/main"/>
+                        <a14:shadowObscured xmlns:a14="http://schemas.microsoft.com/office/drawing/2010/main" xmlns:w="http://schemas.openxmlformats.org/wordprocessingml/2006/main" xmlns:w10="urn:schemas-microsoft-com:office:word" xmlns:v="urn:schemas-microsoft-com:vml" xmlns:o="urn:schemas-microsoft-com:office:office" xmlns:mv="urn:schemas-microsoft-com:mac:vml" xmlns:mo="http://schemas.microsoft.com/office/mac/office/2008/main" xmlns=""/>
                       </a:ext>
                     </a:extLst>
                   </pic:spPr>
@@ -1782,13 +1863,22 @@
         </w:rPr>
       </w:pPr>
       <w:r>
-        <w:t>Figure 4. Keyword extraction using tf-idf statistic</w:t>
+        <w:t xml:space="preserve">Figure 4. Keyword extraction using </w:t>
+      </w:r>
+      <w:proofErr w:type="spellStart"/>
+      <w:r>
+        <w:t>tf-idf</w:t>
+      </w:r>
+      <w:proofErr w:type="spellEnd"/>
+      <w:r>
+        <w:t xml:space="preserve"> statistic</w:t>
       </w:r>
     </w:p>
     <w:p>
       <w:r>
         <w:t xml:space="preserve">A simple keyword extraction procedure is shown in Figure 3. A corpus over all relevant relations and attributes is created; terms (e.g., unigram and bigram) in the corpus are extracted as features as a bag-of-words. Once the bag-of-words model is prepared, we can compute </w:t>
       </w:r>
+      <w:proofErr w:type="spellStart"/>
       <w:r>
         <w:rPr>
           <w:i/>
@@ -1796,9 +1886,11 @@
         </w:rPr>
         <w:t>tf-idf</w:t>
       </w:r>
+      <w:proofErr w:type="spellEnd"/>
       <w:r>
         <w:t xml:space="preserve"> for each term, and use the </w:t>
       </w:r>
+      <w:proofErr w:type="spellStart"/>
       <w:r>
         <w:rPr>
           <w:i/>
@@ -1806,9 +1898,67 @@
         </w:rPr>
         <w:t>tf-idf</w:t>
       </w:r>
-      <w:r>
-        <w:t xml:space="preserve"> statistic to extract keywords for each author. In brief, term frequency is computed as tf(t,d) =fd(t)maxwdfd(w), inverse document frequency is computed as idf(t,D)=ln(|D||{dD:td}|); we simply multiply those together to get </w:t>
-      </w:r>
+      <w:proofErr w:type="spellEnd"/>
+      <w:r>
+        <w:t xml:space="preserve"> statistic to extract keywords for each author. In brief, term frequency is computed as </w:t>
+      </w:r>
+      <w:proofErr w:type="spellStart"/>
+      <w:r>
+        <w:t>tf</w:t>
+      </w:r>
+      <w:proofErr w:type="spellEnd"/>
+      <w:r>
+        <w:t>(</w:t>
+      </w:r>
+      <w:proofErr w:type="spellStart"/>
+      <w:r>
+        <w:t>t,d</w:t>
+      </w:r>
+      <w:proofErr w:type="spellEnd"/>
+      <w:r>
+        <w:t>) =</w:t>
+      </w:r>
+      <w:proofErr w:type="spellStart"/>
+      <w:r>
+        <w:t>fd</w:t>
+      </w:r>
+      <w:proofErr w:type="spellEnd"/>
+      <w:r>
+        <w:t>(t)</w:t>
+      </w:r>
+      <w:proofErr w:type="spellStart"/>
+      <w:r>
+        <w:t>maxwdfd</w:t>
+      </w:r>
+      <w:proofErr w:type="spellEnd"/>
+      <w:r>
+        <w:t xml:space="preserve">(w), inverse document frequency is computed as </w:t>
+      </w:r>
+      <w:proofErr w:type="spellStart"/>
+      <w:r>
+        <w:t>idf</w:t>
+      </w:r>
+      <w:proofErr w:type="spellEnd"/>
+      <w:r>
+        <w:t>(</w:t>
+      </w:r>
+      <w:proofErr w:type="spellStart"/>
+      <w:r>
+        <w:t>t,D</w:t>
+      </w:r>
+      <w:proofErr w:type="spellEnd"/>
+      <w:r>
+        <w:t>)=ln(|D||{</w:t>
+      </w:r>
+      <w:proofErr w:type="spellStart"/>
+      <w:r>
+        <w:t>dD:td</w:t>
+      </w:r>
+      <w:proofErr w:type="spellEnd"/>
+      <w:r>
+        <w:t xml:space="preserve">}|); we simply multiply those together to get </w:t>
+      </w:r>
+      <w:proofErr w:type="spellStart"/>
       <w:r>
         <w:rPr>
           <w:i/>
@@ -1816,9 +1966,11 @@
         </w:rPr>
         <w:t>tf-idf</w:t>
       </w:r>
+      <w:proofErr w:type="spellEnd"/>
       <w:r>
         <w:t xml:space="preserve">. In this work, we compute </w:t>
       </w:r>
+      <w:proofErr w:type="spellStart"/>
       <w:r>
         <w:rPr>
           <w:i/>
@@ -1826,6 +1978,7 @@
         </w:rPr>
         <w:t>tf-idf</w:t>
       </w:r>
+      <w:proofErr w:type="spellEnd"/>
       <w:r>
         <w:t xml:space="preserve"> when we build an inverted index for search term-professors relationship (Section 1.4).</w:t>
       </w:r>
@@ -1860,7 +2013,9 @@
       <w:r>
         <w:rPr>
           <w:noProof/>
+          <w:lang w:eastAsia="ko-KR"/>
         </w:rPr>
+        <w:lastRenderedPageBreak/>
         <w:drawing>
           <wp:inline distT="0" distB="0" distL="0" distR="0" wp14:anchorId="420477FF" wp14:editId="66B19735">
             <wp:extent cx="5082540" cy="3954780"/>
@@ -1928,8 +2083,17 @@
         </w:rPr>
       </w:pPr>
       <w:r>
-        <w:t xml:space="preserve">The index is based on the research keywords from the corpus generated in the previous step. The relevance of each keyword for a given professor can be measured using tf-idf, and we link each unigram and bigram keywords appear in the corpus to the professor IDs who have published containing the keywords. A term’s </w:t>
-      </w:r>
+        <w:t xml:space="preserve">The index is based on the research keywords from the corpus generated in the previous step. The relevance of each keyword for a given professor can be measured using </w:t>
+      </w:r>
+      <w:proofErr w:type="spellStart"/>
+      <w:r>
+        <w:t>tf-idf</w:t>
+      </w:r>
+      <w:proofErr w:type="spellEnd"/>
+      <w:r>
+        <w:t xml:space="preserve">, and we link each unigram and bigram keywords appear in the corpus to the professor IDs who have published containing the keywords. A term’s </w:t>
+      </w:r>
+      <w:proofErr w:type="spellStart"/>
       <w:r>
         <w:rPr>
           <w:i/>
@@ -1937,8 +2101,17 @@
         </w:rPr>
         <w:t>idf</w:t>
       </w:r>
-      <w:r>
-        <w:t xml:space="preserve"> can be computed as an inverse of the length of the linked list; tf is computed as we build the inverted index and annotated next to the professor IDs.</w:t>
+      <w:proofErr w:type="spellEnd"/>
+      <w:r>
+        <w:t xml:space="preserve"> can be computed as an inverse of the length of the linked list; </w:t>
+      </w:r>
+      <w:proofErr w:type="spellStart"/>
+      <w:r>
+        <w:t>tf</w:t>
+      </w:r>
+      <w:proofErr w:type="spellEnd"/>
+      <w:r>
+        <w:t xml:space="preserve"> is computed as we build the inverted index and annotated next to the professor IDs.</w:t>
       </w:r>
     </w:p>
     <w:p/>
@@ -2004,7 +2177,19 @@
         <w:t xml:space="preserve">Each data file comes with a dictionary defining the fields and any other fields, like ALEVEL (IPEDS Award Level) were easily defined after a quick web search.  </w:t>
       </w:r>
       <w:r>
-        <w:t>For our project here we used only a small part of the data.  The table below shows the three files we used.  Our files all came from the Fall 2013 time frame since that is the most recent confirmed data available</w:t>
+        <w:t xml:space="preserve">For our project here we used only a small part of the data.  The table below shows the three files we used.  Our files all came from the </w:t>
+      </w:r>
+      <w:proofErr w:type="gramStart"/>
+      <w:r>
+        <w:t>Fall</w:t>
+      </w:r>
+      <w:proofErr w:type="gramEnd"/>
+      <w:r>
+        <w:t xml:space="preserve"> 2013 time frame since that is the most recent confirmed data </w:t>
+      </w:r>
+      <w:r>
+        <w:lastRenderedPageBreak/>
+        <w:t>available</w:t>
       </w:r>
       <w:r>
         <w:t>.  In the fields used section I list the items we used in our visualizations, we did not strip out any other data fields in case they became useful later.</w:t>
@@ -2049,10 +2234,10 @@
         <w:tblLook w:val="04A0" w:firstRow="1" w:lastRow="0" w:firstColumn="1" w:lastColumn="0" w:noHBand="0" w:noVBand="1"/>
       </w:tblPr>
       <w:tblGrid>
-        <w:gridCol w:w="2120"/>
-        <w:gridCol w:w="36"/>
-        <w:gridCol w:w="6634"/>
-        <w:gridCol w:w="13266"/>
+        <w:gridCol w:w="1581"/>
+        <w:gridCol w:w="1689"/>
+        <w:gridCol w:w="2725"/>
+        <w:gridCol w:w="3575"/>
       </w:tblGrid>
       <w:tr>
         <w:tc>
@@ -2371,8 +2556,9 @@
                 <w:sz w:val="18"/>
                 <w:szCs w:val="18"/>
               </w:rPr>
-              <w:t>D, Name, Address City, State, Zip, Lat and Long</w:t>
-            </w:r>
+              <w:t xml:space="preserve">D, Name, Address City, State, Zip, </w:t>
+            </w:r>
+            <w:proofErr w:type="spellStart"/>
             <w:r>
               <w:rPr>
                 <w:rFonts w:ascii="Arial" w:eastAsia="Times New Roman" w:hAnsi="Arial" w:cs="Arial"/>
@@ -2380,7 +2566,46 @@
                 <w:sz w:val="18"/>
                 <w:szCs w:val="18"/>
               </w:rPr>
-              <w:t xml:space="preserve">, Inst web site, </w:t>
+              <w:t>Lat</w:t>
+            </w:r>
+            <w:proofErr w:type="spellEnd"/>
+            <w:r>
+              <w:rPr>
+                <w:rFonts w:ascii="Arial" w:eastAsia="Times New Roman" w:hAnsi="Arial" w:cs="Arial"/>
+                <w:color w:val="000000"/>
+                <w:sz w:val="18"/>
+                <w:szCs w:val="18"/>
+              </w:rPr>
+              <w:t xml:space="preserve"> and Long</w:t>
+            </w:r>
+            <w:r>
+              <w:rPr>
+                <w:rFonts w:ascii="Arial" w:eastAsia="Times New Roman" w:hAnsi="Arial" w:cs="Arial"/>
+                <w:color w:val="000000"/>
+                <w:sz w:val="18"/>
+                <w:szCs w:val="18"/>
+              </w:rPr>
+              <w:t xml:space="preserve">, </w:t>
+            </w:r>
+            <w:proofErr w:type="spellStart"/>
+            <w:r>
+              <w:rPr>
+                <w:rFonts w:ascii="Arial" w:eastAsia="Times New Roman" w:hAnsi="Arial" w:cs="Arial"/>
+                <w:color w:val="000000"/>
+                <w:sz w:val="18"/>
+                <w:szCs w:val="18"/>
+              </w:rPr>
+              <w:t>Inst</w:t>
+            </w:r>
+            <w:proofErr w:type="spellEnd"/>
+            <w:r>
+              <w:rPr>
+                <w:rFonts w:ascii="Arial" w:eastAsia="Times New Roman" w:hAnsi="Arial" w:cs="Arial"/>
+                <w:color w:val="000000"/>
+                <w:sz w:val="18"/>
+                <w:szCs w:val="18"/>
+              </w:rPr>
+              <w:t xml:space="preserve"> web site, </w:t>
             </w:r>
             <w:r>
               <w:rPr>
@@ -2713,8 +2938,9 @@
                 <w:sz w:val="18"/>
                 <w:szCs w:val="18"/>
               </w:rPr>
-              <w:t xml:space="preserve">UNITID, CIPCode, Award level, counts by the same Gender, Race/Ethnicity and Non-Resident Alien fields as </w:t>
-            </w:r>
+              <w:t xml:space="preserve">UNITID, </w:t>
+            </w:r>
+            <w:proofErr w:type="spellStart"/>
             <w:r>
               <w:rPr>
                 <w:rFonts w:ascii="Arial" w:eastAsia="Times New Roman" w:hAnsi="Arial" w:cs="Arial"/>
@@ -2722,8 +2948,9 @@
                 <w:sz w:val="18"/>
                 <w:szCs w:val="18"/>
               </w:rPr>
-              <w:t xml:space="preserve">enrollment data </w:t>
-            </w:r>
+              <w:t>CIPCode</w:t>
+            </w:r>
+            <w:proofErr w:type="spellEnd"/>
             <w:r>
               <w:rPr>
                 <w:rFonts w:ascii="Arial" w:eastAsia="Times New Roman" w:hAnsi="Arial" w:cs="Arial"/>
@@ -2731,6 +2958,24 @@
                 <w:sz w:val="18"/>
                 <w:szCs w:val="18"/>
               </w:rPr>
+              <w:t xml:space="preserve">, Award level, counts by the same Gender, Race/Ethnicity and Non-Resident Alien fields as </w:t>
+            </w:r>
+            <w:r>
+              <w:rPr>
+                <w:rFonts w:ascii="Arial" w:eastAsia="Times New Roman" w:hAnsi="Arial" w:cs="Arial"/>
+                <w:color w:val="000000"/>
+                <w:sz w:val="18"/>
+                <w:szCs w:val="18"/>
+              </w:rPr>
+              <w:t xml:space="preserve">enrollment data </w:t>
+            </w:r>
+            <w:r>
+              <w:rPr>
+                <w:rFonts w:ascii="Arial" w:eastAsia="Times New Roman" w:hAnsi="Arial" w:cs="Arial"/>
+                <w:color w:val="000000"/>
+                <w:sz w:val="18"/>
+                <w:szCs w:val="18"/>
+              </w:rPr>
               <w:t>set.  </w:t>
             </w:r>
           </w:p>
@@ -2757,12 +3002,80 @@
         <w:t>Visualization</w:t>
       </w:r>
     </w:p>
-    <w:p/>
+    <w:p>
+      <w:r>
+        <w:t>To provide access our dataset we implemented a web-frontend similar to the Google search engine. Our main webpage provides the basic search field for the research fields users are interested about. Additionally, we provide an overview map visualizing locations (implemented in d3), names and number of computer science faculty for all universities covered by our dataset.</w:t>
+      </w:r>
+      <w:r>
+        <w:br/>
+        <w:t xml:space="preserve">After searching for a term, we return a results list containing all professors related to the search term ordered by their relevance based on the </w:t>
+      </w:r>
+      <w:proofErr w:type="spellStart"/>
+      <w:r>
+        <w:t>tf-idf</w:t>
+      </w:r>
+      <w:proofErr w:type="spellEnd"/>
+      <w:r>
+        <w:t xml:space="preserve"> value. Apart from the name, we also list academic rank, current university, subfield, and publication information about each professor. Selecting a professor from this list leads to his/her individual profile page.</w:t>
+      </w:r>
+      <w:bookmarkStart w:id="0" w:name="_GoBack"/>
+      <w:bookmarkEnd w:id="0"/>
+      <w:r>
+        <w:br/>
+        <w:t>The profile page aggregates detail information from all of our data sources. In the central page we combine personal information of a professor retrieved from Jeff Huang’s dataset (e.g. the year he/she joined the faculty) with a chronological list of publications. General Information about the computer science department, the university and the city in which it is located is shown in the sidebar.</w:t>
+      </w:r>
+    </w:p>
+    <w:p>
+      <w:r>
+        <w:t xml:space="preserve">Follow this link </w:t>
+      </w:r>
+      <w:r>
+        <w:rPr>
+          <w:color w:val="FF0000"/>
+        </w:rPr>
+        <w:t xml:space="preserve">(TODO: </w:t>
+      </w:r>
+      <w:proofErr w:type="gramStart"/>
+      <w:r>
+        <w:rPr>
+          <w:color w:val="FF0000"/>
+        </w:rPr>
+        <w:t xml:space="preserve">link </w:t>
+      </w:r>
+      <w:r>
+        <w:rPr>
+          <w:color w:val="FF0000"/>
+        </w:rPr>
+        <w:t>)</w:t>
+      </w:r>
+      <w:proofErr w:type="gramEnd"/>
+      <w:r>
+        <w:rPr>
+          <w:color w:val="FF0000"/>
+        </w:rPr>
+        <w:t xml:space="preserve"> </w:t>
+      </w:r>
+      <w:r>
+        <w:t>for a static demo of our web application.</w:t>
+      </w:r>
+      <w:r>
+        <w:t xml:space="preserve"> It simulates a search for the term “Distributed computing” and a subsequent click on the profile of Maurice </w:t>
+      </w:r>
+      <w:proofErr w:type="spellStart"/>
+      <w:r>
+        <w:t>Herlihy</w:t>
+      </w:r>
+      <w:proofErr w:type="spellEnd"/>
+      <w:r>
+        <w:t>.</w:t>
+      </w:r>
+    </w:p>
     <w:p>
       <w:pPr>
         <w:pStyle w:val="Heading1"/>
       </w:pPr>
       <w:r>
+        <w:lastRenderedPageBreak/>
         <w:t>Challenges</w:t>
       </w:r>
     </w:p>
@@ -2785,7 +3098,15 @@
         <w:t xml:space="preserve">them </w:t>
       </w:r>
       <w:r>
-        <w:t>all together is a huge challenge that shapes the eventual recommendations in the end. Entity resolution is a well-known problem in data integration; furthermore, given the nature of the information we are dealing with, missing professors or incorrect information cannot be estimated, and what is missing in the base datasets will be missing in the recommendations as well.</w:t>
+        <w:t xml:space="preserve">all together is a huge challenge that shapes the eventual recommendations in the end. Entity resolution is a well-known problem in data integration; furthermore, given the nature of the information we are dealing with, </w:t>
+      </w:r>
+      <w:proofErr w:type="gramStart"/>
+      <w:r>
+        <w:t>missing</w:t>
+      </w:r>
+      <w:proofErr w:type="gramEnd"/>
+      <w:r>
+        <w:t xml:space="preserve"> professors or incorrect information cannot be estimated, and what is missing in the base datasets will be missing in the recommendations as well.</w:t>
       </w:r>
       <w:r>
         <w:t xml:space="preserve">  We were only able to match up 2128 professors out of 2194.  M</w:t>
@@ -2816,7 +3137,15 @@
     </w:p>
     <w:p>
       <w:r>
-        <w:t>Despite being considered highly accurate, coming directly from the institutions themselves, transforming the data from CSV to JSON revealed some problems with it.  Some rows had different numbers of fields, resulting in bad output due to mis-indexing.  Some fields also contained commas when they shouldn’t giving us the same problem.  In the end several rows in the final JSON objects were manually altered to be correct, something that would have to be done again if we were to re-run the data to add more institutions.</w:t>
+        <w:t xml:space="preserve">Despite being considered highly accurate, coming directly from the institutions themselves, transforming the data from CSV to JSON revealed some problems with it.  Some rows had different numbers of fields, resulting in bad output due to </w:t>
+      </w:r>
+      <w:proofErr w:type="spellStart"/>
+      <w:r>
+        <w:t>mis</w:t>
+      </w:r>
+      <w:proofErr w:type="spellEnd"/>
+      <w:r>
+        <w:t>-indexing.  Some fields also contained commas when they shouldn’t giving us the same problem.  In the end several rows in the final JSON objects were manually altered to be correct, something that would have to be done again if we were to re-run the data to add more institutions.</w:t>
       </w:r>
     </w:p>
     <w:p>
@@ -2878,13 +3207,47 @@
         <w:ind w:left="360"/>
       </w:pPr>
       <w:r>
-        <w:t>In a similar vein, when showing the profile of professors, it could be informative for students to find out about other similar professors. For example, when showing Tim Kraska’s profile, the system should show Stan Zdonik, Ugur Cetintemel, Michael Franklin, etc. This would allow users to navigate through the system not only by search terms, but also by research similarity. Rather than keyword-driven, this approach of recommendation</w:t>
+        <w:t xml:space="preserve">In a similar vein, when showing the profile of professors, it could be informative for students to find out about other similar professors. For example, when showing Tim </w:t>
+      </w:r>
+      <w:proofErr w:type="spellStart"/>
+      <w:r>
+        <w:t>Kraska’s</w:t>
+      </w:r>
+      <w:proofErr w:type="spellEnd"/>
+      <w:r>
+        <w:t xml:space="preserve"> profile, the system </w:t>
+      </w:r>
+      <w:r>
+        <w:lastRenderedPageBreak/>
+        <w:t xml:space="preserve">should show Stan </w:t>
+      </w:r>
+      <w:proofErr w:type="spellStart"/>
+      <w:r>
+        <w:t>Zdonik</w:t>
+      </w:r>
+      <w:proofErr w:type="spellEnd"/>
+      <w:r>
+        <w:t xml:space="preserve">, </w:t>
+      </w:r>
+      <w:proofErr w:type="spellStart"/>
+      <w:r>
+        <w:t>Ugur</w:t>
+      </w:r>
+      <w:proofErr w:type="spellEnd"/>
+      <w:r>
+        <w:t xml:space="preserve"> </w:t>
+      </w:r>
+      <w:proofErr w:type="spellStart"/>
+      <w:r>
+        <w:t>Cetintemel</w:t>
+      </w:r>
+      <w:proofErr w:type="spellEnd"/>
+      <w:r>
+        <w:t>, Michael Franklin, etc. This would allow users to navigate through the system not only by search terms, but also by research similarity. Rather than keyword-driven, this approach of recommendation</w:t>
       </w:r>
       <w:r>
         <w:t xml:space="preserve"> is more semantic-driven,</w:t>
       </w:r>
-      <w:bookmarkStart w:id="0" w:name="_GoBack"/>
-      <w:bookmarkEnd w:id="0"/>
     </w:p>
     <w:p>
       <w:pPr>
@@ -4328,7 +4691,7 @@
 </file>
 
 <file path=customXml/itemProps1.xml><?xml version="1.0" encoding="utf-8"?>
-<ds:datastoreItem xmlns:ds="http://schemas.openxmlformats.org/officeDocument/2006/customXml" ds:itemID="{A365C134-9134-49B3-8810-2127E8CF13DC}">
+<ds:datastoreItem xmlns:ds="http://schemas.openxmlformats.org/officeDocument/2006/customXml" ds:itemID="{D9DCBC3E-CBAB-448E-9847-EB83BF232F87}">
   <ds:schemaRefs>
     <ds:schemaRef ds:uri="http://schemas.openxmlformats.org/officeDocument/2006/bibliography"/>
   </ds:schemaRefs>

</xml_diff>

<commit_message>
Final report in HTML
</commit_message>
<xml_diff>
--- a/docs/final report.docx
+++ b/docs/final report.docx
@@ -14,7 +14,6 @@
         <w:rPr>
           <w:noProof/>
           <w:u w:val="single"/>
-          <w:lang w:eastAsia="ko-KR"/>
         </w:rPr>
         <w:drawing>
           <wp:anchor distT="0" distB="0" distL="114300" distR="114300" simplePos="0" relativeHeight="251658240" behindDoc="0" locked="0" layoutInCell="1" allowOverlap="1" wp14:anchorId="72263740" wp14:editId="3F2284BE">
@@ -137,7 +136,6 @@
                 <w:szCs w:val="24"/>
               </w:rPr>
             </w:pPr>
-            <w:proofErr w:type="spellStart"/>
             <w:r>
               <w:rPr>
                 <w:rFonts w:ascii="Trebuchet MS" w:eastAsia="Times New Roman" w:hAnsi="Trebuchet MS" w:cs="Trebuchet MS"/>
@@ -146,18 +144,7 @@
                 <w:sz w:val="24"/>
                 <w:szCs w:val="24"/>
               </w:rPr>
-              <w:t>Yeounoh</w:t>
-            </w:r>
-            <w:proofErr w:type="spellEnd"/>
-            <w:r>
-              <w:rPr>
-                <w:rFonts w:ascii="Trebuchet MS" w:eastAsia="Times New Roman" w:hAnsi="Trebuchet MS" w:cs="Trebuchet MS"/>
-                <w:color w:val="000000" w:themeColor="dark1"/>
-                <w:kern w:val="24"/>
-                <w:sz w:val="24"/>
-                <w:szCs w:val="24"/>
-              </w:rPr>
-              <w:t xml:space="preserve"> Chung</w:t>
+              <w:t>Yeounoh Chung</w:t>
             </w:r>
           </w:p>
         </w:tc>
@@ -192,20 +179,8 @@
                 <w:sz w:val="24"/>
                 <w:szCs w:val="24"/>
               </w:rPr>
-              <w:t xml:space="preserve">Scott </w:t>
-            </w:r>
-            <w:proofErr w:type="spellStart"/>
-            <w:r>
-              <w:rPr>
-                <w:rFonts w:ascii="Trebuchet MS" w:eastAsia="Times New Roman" w:hAnsi="Trebuchet MS" w:cs="Trebuchet MS"/>
-                <w:color w:val="000000" w:themeColor="dark1"/>
-                <w:kern w:val="24"/>
-                <w:sz w:val="24"/>
-                <w:szCs w:val="24"/>
-              </w:rPr>
-              <w:t>Houde</w:t>
-            </w:r>
-            <w:proofErr w:type="spellEnd"/>
+              <w:t>Scott Houde</w:t>
+            </w:r>
           </w:p>
         </w:tc>
         <w:tc>
@@ -266,7 +241,6 @@
                 <w:szCs w:val="24"/>
               </w:rPr>
             </w:pPr>
-            <w:proofErr w:type="spellStart"/>
             <w:r>
               <w:rPr>
                 <w:rFonts w:ascii="Trebuchet MS" w:eastAsia="Times New Roman" w:hAnsi="Trebuchet MS" w:cs="Trebuchet MS"/>
@@ -275,31 +249,8 @@
                 <w:sz w:val="24"/>
                 <w:szCs w:val="24"/>
               </w:rPr>
-              <w:t>Erfan</w:t>
-            </w:r>
-            <w:proofErr w:type="spellEnd"/>
-            <w:r>
-              <w:rPr>
-                <w:rFonts w:ascii="Trebuchet MS" w:eastAsia="Times New Roman" w:hAnsi="Trebuchet MS" w:cs="Trebuchet MS"/>
-                <w:color w:val="000000" w:themeColor="dark1"/>
-                <w:kern w:val="24"/>
-                <w:sz w:val="24"/>
-                <w:szCs w:val="24"/>
-              </w:rPr>
-              <w:t xml:space="preserve"> </w:t>
-            </w:r>
-            <w:proofErr w:type="spellStart"/>
-            <w:r>
-              <w:rPr>
-                <w:rFonts w:ascii="Trebuchet MS" w:eastAsia="Times New Roman" w:hAnsi="Trebuchet MS" w:cs="Trebuchet MS"/>
-                <w:color w:val="000000" w:themeColor="dark1"/>
-                <w:kern w:val="24"/>
-                <w:sz w:val="24"/>
-                <w:szCs w:val="24"/>
-              </w:rPr>
-              <w:t>Zamanian</w:t>
-            </w:r>
-            <w:proofErr w:type="spellEnd"/>
+              <w:t>Erfan Zamanian</w:t>
+            </w:r>
           </w:p>
         </w:tc>
       </w:tr>
@@ -488,13 +439,8 @@
         <w:t>ing</w:t>
       </w:r>
       <w:r>
-        <w:t xml:space="preserve"> </w:t>
-      </w:r>
-      <w:proofErr w:type="spellStart"/>
-      <w:r>
-        <w:t>Proffinder</w:t>
-      </w:r>
-      <w:proofErr w:type="spellEnd"/>
+        <w:t xml:space="preserve"> Proffinder</w:t>
+      </w:r>
       <w:r>
         <w:t>. The service will help out the applicants with tailored lists of professors in the areas of interest, specified by a keyword search.</w:t>
       </w:r>
@@ -1077,7 +1023,6 @@
                 <w:sz w:val="17"/>
                 <w:szCs w:val="17"/>
               </w:rPr>
-              <w:lastRenderedPageBreak/>
               <w:t>Jeff Huang</w:t>
             </w:r>
           </w:p>
@@ -1420,7 +1365,6 @@
           <w:noProof/>
           <w:color w:val="505B62"/>
           <w:shd w:val="clear" w:color="auto" w:fill="EBEBEB"/>
-          <w:lang w:eastAsia="ko-KR"/>
         </w:rPr>
         <w:drawing>
           <wp:inline distT="0" distB="0" distL="0" distR="0" wp14:anchorId="2A4B357B" wp14:editId="224F7BF6">
@@ -1479,33 +1423,44 @@
       <w:r>
         <w:t xml:space="preserve">Figure </w:t>
       </w:r>
-      <w:fldSimple w:instr=" SEQ Figure \* ARABIC ">
-        <w:r>
-          <w:rPr>
-            <w:noProof/>
-          </w:rPr>
-          <w:t>1</w:t>
-        </w:r>
-      </w:fldSimple>
-      <w:r>
-        <w:t xml:space="preserve"> - </w:t>
-      </w:r>
-      <w:r>
-        <w:t>Citation Network Dataset example</w:t>
-      </w:r>
-    </w:p>
-    <w:p>
-      <w:r>
-        <w:t>The dataset contains multiple text files for domain, venue, publication, and author information. To generate a research keyword document for each professor, we first draw a relationship among different entities (i.e., different categories of information).</w:t>
-      </w:r>
-    </w:p>
-    <w:p>
+      <w:r>
+        <w:fldChar w:fldCharType="begin"/>
+      </w:r>
+      <w:r>
+        <w:instrText xml:space="preserve"> SEQ Figure \* ARABIC </w:instrText>
+      </w:r>
+      <w:r>
+        <w:fldChar w:fldCharType="separate"/>
+      </w:r>
       <w:r>
         <w:rPr>
           <w:noProof/>
-          <w:lang w:eastAsia="ko-KR"/>
         </w:rPr>
-        <w:lastRenderedPageBreak/>
+        <w:t>1</w:t>
+      </w:r>
+      <w:r>
+        <w:rPr>
+          <w:noProof/>
+        </w:rPr>
+        <w:fldChar w:fldCharType="end"/>
+      </w:r>
+      <w:r>
+        <w:t xml:space="preserve"> - </w:t>
+      </w:r>
+      <w:r>
+        <w:t>Citation Network Dataset example</w:t>
+      </w:r>
+    </w:p>
+    <w:p>
+      <w:r>
+        <w:t>The dataset contains multiple text files for domain, venue, publication, and author information. To generate a research keyword document for each professor, we first draw a relationship among different entities (i.e., different categories of information).</w:t>
+      </w:r>
+    </w:p>
+    <w:p>
+      <w:r>
+        <w:rPr>
+          <w:noProof/>
+        </w:rPr>
         <w:drawing>
           <wp:anchor distT="0" distB="0" distL="114300" distR="114300" simplePos="0" relativeHeight="251657215" behindDoc="0" locked="0" layoutInCell="1" allowOverlap="1" wp14:anchorId="71A8E684" wp14:editId="4EE47EEF">
             <wp:simplePos x="0" y="0"/>
@@ -1553,7 +1508,7 @@
                     </a:ln>
                     <a:extLst>
                       <a:ext uri="{53640926-AAD7-44d8-BBD7-CCE9431645EC}">
-                        <a14:shadowObscured xmlns:a14="http://schemas.microsoft.com/office/drawing/2010/main" xmlns:w="http://schemas.openxmlformats.org/wordprocessingml/2006/main" xmlns:w10="urn:schemas-microsoft-com:office:word" xmlns:v="urn:schemas-microsoft-com:vml" xmlns:o="urn:schemas-microsoft-com:office:office" xmlns:mv="urn:schemas-microsoft-com:mac:vml" xmlns:mo="http://schemas.microsoft.com/office/mac/office/2008/main" xmlns=""/>
+                        <a14:shadowObscured xmlns="" xmlns:mo="http://schemas.microsoft.com/office/mac/office/2008/main" xmlns:mv="urn:schemas-microsoft-com:mac:vml" xmlns:o="urn:schemas-microsoft-com:office:office" xmlns:v="urn:schemas-microsoft-com:vml" xmlns:w10="urn:schemas-microsoft-com:office:word" xmlns:w="http://schemas.openxmlformats.org/wordprocessingml/2006/main" xmlns:a14="http://schemas.microsoft.com/office/drawing/2010/main"/>
                       </a:ext>
                     </a:extLst>
                   </pic:spPr>
@@ -1572,7 +1527,6 @@
       <w:r>
         <w:rPr>
           <w:noProof/>
-          <w:lang w:eastAsia="ko-KR"/>
         </w:rPr>
         <mc:AlternateContent>
           <mc:Choice Requires="wps">
@@ -1604,14 +1558,14 @@
                         </a:ln>
                         <a:extLst>
                           <a:ext uri="{909E8E84-426E-40dd-AFC4-6F175D3DCCD1}">
-                            <a14:hiddenFill xmlns:a14="http://schemas.microsoft.com/office/drawing/2010/main" xmlns:w="http://schemas.openxmlformats.org/wordprocessingml/2006/main" xmlns:w10="urn:schemas-microsoft-com:office:word" xmlns:v="urn:schemas-microsoft-com:vml" xmlns:o="urn:schemas-microsoft-com:office:office" xmlns:mv="urn:schemas-microsoft-com:mac:vml" xmlns:mo="http://schemas.microsoft.com/office/mac/office/2008/main" xmlns="">
+                            <a14:hiddenFill xmlns="" xmlns:mo="http://schemas.microsoft.com/office/mac/office/2008/main" xmlns:mv="urn:schemas-microsoft-com:mac:vml" xmlns:o="urn:schemas-microsoft-com:office:office" xmlns:v="urn:schemas-microsoft-com:vml" xmlns:w10="urn:schemas-microsoft-com:office:word" xmlns:w="http://schemas.openxmlformats.org/wordprocessingml/2006/main" xmlns:a14="http://schemas.microsoft.com/office/drawing/2010/main">
                               <a:solidFill>
                                 <a:srgbClr val="FFFFFF"/>
                               </a:solidFill>
                             </a14:hiddenFill>
                           </a:ext>
                           <a:ext uri="{91240B29-F687-4f45-9708-019B960494DF}">
-                            <a14:hiddenLine xmlns:a14="http://schemas.microsoft.com/office/drawing/2010/main" xmlns:w="http://schemas.openxmlformats.org/wordprocessingml/2006/main" xmlns:w10="urn:schemas-microsoft-com:office:word" xmlns:v="urn:schemas-microsoft-com:vml" xmlns:o="urn:schemas-microsoft-com:office:office" xmlns:mv="urn:schemas-microsoft-com:mac:vml" xmlns:mo="http://schemas.microsoft.com/office/mac/office/2008/main" xmlns="" w="9525">
+                            <a14:hiddenLine xmlns="" xmlns:mo="http://schemas.microsoft.com/office/mac/office/2008/main" xmlns:mv="urn:schemas-microsoft-com:mac:vml" xmlns:o="urn:schemas-microsoft-com:office:office" xmlns:v="urn:schemas-microsoft-com:vml" xmlns:w10="urn:schemas-microsoft-com:office:word" xmlns:w="http://schemas.openxmlformats.org/wordprocessingml/2006/main" xmlns:a14="http://schemas.microsoft.com/office/drawing/2010/main" w="9525">
                               <a:solidFill>
                                 <a:srgbClr val="000000"/>
                               </a:solidFill>
@@ -1633,7 +1587,7 @@
           </mc:Choice>
           <mc:Fallback>
             <w:pict>
-              <v:rect w14:anchorId="4DD4DC4A" id="AutoShape 5" o:spid="_x0000_s1026" alt="https://docs.google.com/a/brown.edu/drawings/d/sC0cVuX9VVI4lgNCV8dmDbA/image?w=439&amp;h=394&amp;rev=696&amp;ac=1" style="width:24pt;height:24pt;visibility:visible;mso-wrap-style:square;mso-left-percent:-10001;mso-top-percent:-10001;mso-position-horizontal:absolute;mso-position-horizontal-relative:char;mso-position-vertical:absolute;mso-position-vertical-relative:line;mso-left-percent:-10001;mso-top-percent:-10001;v-text-anchor:top" o:gfxdata="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" filled="f" stroked="f">
+              <v:rect w14:anchorId="0EA8A89C" id="AutoShape 5" o:spid="_x0000_s1026" alt="https://docs.google.com/a/brown.edu/drawings/d/sC0cVuX9VVI4lgNCV8dmDbA/image?w=439&amp;h=394&amp;rev=696&amp;ac=1" style="width:24pt;height:24pt;visibility:visible;mso-wrap-style:square;mso-left-percent:-10001;mso-top-percent:-10001;mso-position-horizontal:absolute;mso-position-horizontal-relative:char;mso-position-vertical:absolute;mso-position-vertical-relative:line;mso-left-percent:-10001;mso-top-percent:-10001;v-text-anchor:top" o:gfxdata="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" filled="f" stroked="f">
                 <o:lock v:ext="edit" aspectratio="t"/>
                 <w10:anchorlock/>
               </v:rect>
@@ -1655,20 +1609,7 @@
     </w:p>
     <w:p>
       <w:r>
-        <w:t>d=&lt;</w:t>
-      </w:r>
-      <w:proofErr w:type="spellStart"/>
-      <w:r>
-        <w:t>id</w:t>
-      </w:r>
-      <w:proofErr w:type="gramStart"/>
-      <w:r>
-        <w:t>,autname,pubtitle:venname:domname:pubabstract</w:t>
-      </w:r>
-      <w:proofErr w:type="spellEnd"/>
-      <w:proofErr w:type="gramEnd"/>
-      <w:r>
-        <w:t xml:space="preserve">, ...&gt;. </w:t>
+        <w:t xml:space="preserve">d=&lt;id,autname,pubtitle:venname:domname:pubabstract, ...&gt;. </w:t>
       </w:r>
     </w:p>
     <w:p/>
@@ -1683,34 +1624,13 @@
     <w:p/>
     <w:p>
       <w:r>
-        <w:t>If there are multiple publications by the author, then ‘</w:t>
-      </w:r>
-      <w:proofErr w:type="spellStart"/>
-      <w:r>
-        <w:t>pubtitle</w:t>
-      </w:r>
-      <w:proofErr w:type="gramStart"/>
-      <w:r>
-        <w:t>:venname:domname:pubabstract</w:t>
-      </w:r>
-      <w:proofErr w:type="spellEnd"/>
-      <w:r>
-        <w:t>’</w:t>
-      </w:r>
-      <w:proofErr w:type="gramEnd"/>
-      <w:r>
-        <w:t xml:space="preserve"> for each publica</w:t>
-      </w:r>
-      <w:r>
-        <w:lastRenderedPageBreak/>
-        <w:t>tion will be joined with the other with a comma in-between.</w:t>
+        <w:t>If there are multiple publications by the author, then ‘pubtitle:venname:domname:pubabstract’ for each publication will be joined with the other with a comma in-between.</w:t>
       </w:r>
     </w:p>
     <w:p>
       <w:r>
         <w:rPr>
           <w:noProof/>
-          <w:lang w:eastAsia="ko-KR"/>
         </w:rPr>
         <w:drawing>
           <wp:inline distT="0" distB="0" distL="0" distR="0" wp14:anchorId="58C36024" wp14:editId="5A4C3A31">
@@ -1799,7 +1719,6 @@
         <w:rPr>
           <w:rFonts w:eastAsia="Times New Roman"/>
           <w:noProof/>
-          <w:lang w:eastAsia="ko-KR"/>
         </w:rPr>
         <w:drawing>
           <wp:inline distT="0" distB="0" distL="0" distR="0" wp14:anchorId="39613FF8" wp14:editId="3E013107">
@@ -1843,7 +1762,7 @@
                         <a14:shadowObscured xmlns:a14="http://schemas.microsoft.com/office/drawing/2010/main"/>
                       </a:ext>
                       <a:ext uri="{53640926-AAD7-44d8-BBD7-CCE9431645EC}">
-                        <a14:shadowObscured xmlns:a14="http://schemas.microsoft.com/office/drawing/2010/main" xmlns:w="http://schemas.openxmlformats.org/wordprocessingml/2006/main" xmlns:w10="urn:schemas-microsoft-com:office:word" xmlns:v="urn:schemas-microsoft-com:vml" xmlns:o="urn:schemas-microsoft-com:office:office" xmlns:mv="urn:schemas-microsoft-com:mac:vml" xmlns:mo="http://schemas.microsoft.com/office/mac/office/2008/main" xmlns=""/>
+                        <a14:shadowObscured xmlns="" xmlns:mo="http://schemas.microsoft.com/office/mac/office/2008/main" xmlns:mv="urn:schemas-microsoft-com:mac:vml" xmlns:o="urn:schemas-microsoft-com:office:office" xmlns:v="urn:schemas-microsoft-com:vml" xmlns:w10="urn:schemas-microsoft-com:office:word" xmlns:w="http://schemas.openxmlformats.org/wordprocessingml/2006/main" xmlns:a14="http://schemas.microsoft.com/office/drawing/2010/main"/>
                       </a:ext>
                     </a:extLst>
                   </pic:spPr>
@@ -1863,22 +1782,13 @@
         </w:rPr>
       </w:pPr>
       <w:r>
-        <w:t xml:space="preserve">Figure 4. Keyword extraction using </w:t>
-      </w:r>
-      <w:proofErr w:type="spellStart"/>
-      <w:r>
-        <w:t>tf-idf</w:t>
-      </w:r>
-      <w:proofErr w:type="spellEnd"/>
-      <w:r>
-        <w:t xml:space="preserve"> statistic</w:t>
+        <w:t>Figure 4. Keyword extraction using tf-idf statistic</w:t>
       </w:r>
     </w:p>
     <w:p>
       <w:r>
         <w:t xml:space="preserve">A simple keyword extraction procedure is shown in Figure 3. A corpus over all relevant relations and attributes is created; terms (e.g., unigram and bigram) in the corpus are extracted as features as a bag-of-words. Once the bag-of-words model is prepared, we can compute </w:t>
       </w:r>
-      <w:proofErr w:type="spellStart"/>
       <w:r>
         <w:rPr>
           <w:i/>
@@ -1886,11 +1796,9 @@
         </w:rPr>
         <w:t>tf-idf</w:t>
       </w:r>
-      <w:proofErr w:type="spellEnd"/>
       <w:r>
         <w:t xml:space="preserve"> for each term, and use the </w:t>
       </w:r>
-      <w:proofErr w:type="spellStart"/>
       <w:r>
         <w:rPr>
           <w:i/>
@@ -1898,67 +1806,9 @@
         </w:rPr>
         <w:t>tf-idf</w:t>
       </w:r>
-      <w:proofErr w:type="spellEnd"/>
-      <w:r>
-        <w:t xml:space="preserve"> statistic to extract keywords for each author. In brief, term frequency is computed as </w:t>
-      </w:r>
-      <w:proofErr w:type="spellStart"/>
-      <w:r>
-        <w:t>tf</w:t>
-      </w:r>
-      <w:proofErr w:type="spellEnd"/>
-      <w:r>
-        <w:t>(</w:t>
-      </w:r>
-      <w:proofErr w:type="spellStart"/>
-      <w:r>
-        <w:t>t,d</w:t>
-      </w:r>
-      <w:proofErr w:type="spellEnd"/>
-      <w:r>
-        <w:t>) =</w:t>
-      </w:r>
-      <w:proofErr w:type="spellStart"/>
-      <w:r>
-        <w:t>fd</w:t>
-      </w:r>
-      <w:proofErr w:type="spellEnd"/>
-      <w:r>
-        <w:t>(t)</w:t>
-      </w:r>
-      <w:proofErr w:type="spellStart"/>
-      <w:r>
-        <w:t>maxwdfd</w:t>
-      </w:r>
-      <w:proofErr w:type="spellEnd"/>
-      <w:r>
-        <w:t xml:space="preserve">(w), inverse document frequency is computed as </w:t>
-      </w:r>
-      <w:proofErr w:type="spellStart"/>
-      <w:r>
-        <w:t>idf</w:t>
-      </w:r>
-      <w:proofErr w:type="spellEnd"/>
-      <w:r>
-        <w:t>(</w:t>
-      </w:r>
-      <w:proofErr w:type="spellStart"/>
-      <w:r>
-        <w:t>t,D</w:t>
-      </w:r>
-      <w:proofErr w:type="spellEnd"/>
-      <w:r>
-        <w:t>)=ln(|D||{</w:t>
-      </w:r>
-      <w:proofErr w:type="spellStart"/>
-      <w:r>
-        <w:t>dD:td</w:t>
-      </w:r>
-      <w:proofErr w:type="spellEnd"/>
-      <w:r>
-        <w:t xml:space="preserve">}|); we simply multiply those together to get </w:t>
-      </w:r>
-      <w:proofErr w:type="spellStart"/>
+      <w:r>
+        <w:t xml:space="preserve"> statistic to extract keywords for each author. In brief, term frequency is computed as tf(t,d) =fd(t)maxwdfd(w), inverse document frequency is computed as idf(t,D)=ln(|D||{dD:td}|); we simply multiply those together to get </w:t>
+      </w:r>
       <w:r>
         <w:rPr>
           <w:i/>
@@ -1966,11 +1816,9 @@
         </w:rPr>
         <w:t>tf-idf</w:t>
       </w:r>
-      <w:proofErr w:type="spellEnd"/>
       <w:r>
         <w:t xml:space="preserve">. In this work, we compute </w:t>
       </w:r>
-      <w:proofErr w:type="spellStart"/>
       <w:r>
         <w:rPr>
           <w:i/>
@@ -1978,7 +1826,6 @@
         </w:rPr>
         <w:t>tf-idf</w:t>
       </w:r>
-      <w:proofErr w:type="spellEnd"/>
       <w:r>
         <w:t xml:space="preserve"> when we build an inverted index for search term-professors relationship (Section 1.4).</w:t>
       </w:r>
@@ -2013,9 +1860,7 @@
       <w:r>
         <w:rPr>
           <w:noProof/>
-          <w:lang w:eastAsia="ko-KR"/>
         </w:rPr>
-        <w:lastRenderedPageBreak/>
         <w:drawing>
           <wp:inline distT="0" distB="0" distL="0" distR="0" wp14:anchorId="420477FF" wp14:editId="66B19735">
             <wp:extent cx="5082540" cy="3954780"/>
@@ -2083,17 +1928,8 @@
         </w:rPr>
       </w:pPr>
       <w:r>
-        <w:t xml:space="preserve">The index is based on the research keywords from the corpus generated in the previous step. The relevance of each keyword for a given professor can be measured using </w:t>
-      </w:r>
-      <w:proofErr w:type="spellStart"/>
-      <w:r>
-        <w:t>tf-idf</w:t>
-      </w:r>
-      <w:proofErr w:type="spellEnd"/>
-      <w:r>
-        <w:t xml:space="preserve">, and we link each unigram and bigram keywords appear in the corpus to the professor IDs who have published containing the keywords. A term’s </w:t>
-      </w:r>
-      <w:proofErr w:type="spellStart"/>
+        <w:t xml:space="preserve">The index is based on the research keywords from the corpus generated in the previous step. The relevance of each keyword for a given professor can be measured using tf-idf, and we link each unigram and bigram keywords appear in the corpus to the professor IDs who have published containing the keywords. A term’s </w:t>
+      </w:r>
       <w:r>
         <w:rPr>
           <w:i/>
@@ -2101,17 +1937,8 @@
         </w:rPr>
         <w:t>idf</w:t>
       </w:r>
-      <w:proofErr w:type="spellEnd"/>
-      <w:r>
-        <w:t xml:space="preserve"> can be computed as an inverse of the length of the linked list; </w:t>
-      </w:r>
-      <w:proofErr w:type="spellStart"/>
-      <w:r>
-        <w:t>tf</w:t>
-      </w:r>
-      <w:proofErr w:type="spellEnd"/>
-      <w:r>
-        <w:t xml:space="preserve"> is computed as we build the inverted index and annotated next to the professor IDs.</w:t>
+      <w:r>
+        <w:t xml:space="preserve"> can be computed as an inverse of the length of the linked list; tf is computed as we build the inverted index and annotated next to the professor IDs.</w:t>
       </w:r>
     </w:p>
     <w:p/>
@@ -2177,19 +2004,7 @@
         <w:t xml:space="preserve">Each data file comes with a dictionary defining the fields and any other fields, like ALEVEL (IPEDS Award Level) were easily defined after a quick web search.  </w:t>
       </w:r>
       <w:r>
-        <w:t xml:space="preserve">For our project here we used only a small part of the data.  The table below shows the three files we used.  Our files all came from the </w:t>
-      </w:r>
-      <w:proofErr w:type="gramStart"/>
-      <w:r>
-        <w:t>Fall</w:t>
-      </w:r>
-      <w:proofErr w:type="gramEnd"/>
-      <w:r>
-        <w:t xml:space="preserve"> 2013 time frame since that is the most recent confirmed data </w:t>
-      </w:r>
-      <w:r>
-        <w:lastRenderedPageBreak/>
-        <w:t>available</w:t>
+        <w:t>For our project here we used only a small part of the data.  The table below shows the three files we used.  Our files all came from the Fall 2013 time frame since that is the most recent confirmed data available</w:t>
       </w:r>
       <w:r>
         <w:t>.  In the fields used section I list the items we used in our visualizations, we did not strip out any other data fields in case they became useful later.</w:t>
@@ -2556,9 +2371,8 @@
                 <w:sz w:val="18"/>
                 <w:szCs w:val="18"/>
               </w:rPr>
-              <w:t xml:space="preserve">D, Name, Address City, State, Zip, </w:t>
-            </w:r>
-            <w:proofErr w:type="spellStart"/>
+              <w:t>D, Name, Address City, State, Zip, Lat and Long</w:t>
+            </w:r>
             <w:r>
               <w:rPr>
                 <w:rFonts w:ascii="Arial" w:eastAsia="Times New Roman" w:hAnsi="Arial" w:cs="Arial"/>
@@ -2566,46 +2380,7 @@
                 <w:sz w:val="18"/>
                 <w:szCs w:val="18"/>
               </w:rPr>
-              <w:t>Lat</w:t>
-            </w:r>
-            <w:proofErr w:type="spellEnd"/>
-            <w:r>
-              <w:rPr>
-                <w:rFonts w:ascii="Arial" w:eastAsia="Times New Roman" w:hAnsi="Arial" w:cs="Arial"/>
-                <w:color w:val="000000"/>
-                <w:sz w:val="18"/>
-                <w:szCs w:val="18"/>
-              </w:rPr>
-              <w:t xml:space="preserve"> and Long</w:t>
-            </w:r>
-            <w:r>
-              <w:rPr>
-                <w:rFonts w:ascii="Arial" w:eastAsia="Times New Roman" w:hAnsi="Arial" w:cs="Arial"/>
-                <w:color w:val="000000"/>
-                <w:sz w:val="18"/>
-                <w:szCs w:val="18"/>
-              </w:rPr>
-              <w:t xml:space="preserve">, </w:t>
-            </w:r>
-            <w:proofErr w:type="spellStart"/>
-            <w:r>
-              <w:rPr>
-                <w:rFonts w:ascii="Arial" w:eastAsia="Times New Roman" w:hAnsi="Arial" w:cs="Arial"/>
-                <w:color w:val="000000"/>
-                <w:sz w:val="18"/>
-                <w:szCs w:val="18"/>
-              </w:rPr>
-              <w:t>Inst</w:t>
-            </w:r>
-            <w:proofErr w:type="spellEnd"/>
-            <w:r>
-              <w:rPr>
-                <w:rFonts w:ascii="Arial" w:eastAsia="Times New Roman" w:hAnsi="Arial" w:cs="Arial"/>
-                <w:color w:val="000000"/>
-                <w:sz w:val="18"/>
-                <w:szCs w:val="18"/>
-              </w:rPr>
-              <w:t xml:space="preserve"> web site, </w:t>
+              <w:t xml:space="preserve">, Inst web site, </w:t>
             </w:r>
             <w:r>
               <w:rPr>
@@ -2938,9 +2713,8 @@
                 <w:sz w:val="18"/>
                 <w:szCs w:val="18"/>
               </w:rPr>
-              <w:t xml:space="preserve">UNITID, </w:t>
-            </w:r>
-            <w:proofErr w:type="spellStart"/>
+              <w:t xml:space="preserve">UNITID, CIPCode, Award level, counts by the same Gender, Race/Ethnicity and Non-Resident Alien fields as </w:t>
+            </w:r>
             <w:r>
               <w:rPr>
                 <w:rFonts w:ascii="Arial" w:eastAsia="Times New Roman" w:hAnsi="Arial" w:cs="Arial"/>
@@ -2948,9 +2722,8 @@
                 <w:sz w:val="18"/>
                 <w:szCs w:val="18"/>
               </w:rPr>
-              <w:t>CIPCode</w:t>
-            </w:r>
-            <w:proofErr w:type="spellEnd"/>
+              <w:t xml:space="preserve">enrollment data </w:t>
+            </w:r>
             <w:r>
               <w:rPr>
                 <w:rFonts w:ascii="Arial" w:eastAsia="Times New Roman" w:hAnsi="Arial" w:cs="Arial"/>
@@ -2958,24 +2731,6 @@
                 <w:sz w:val="18"/>
                 <w:szCs w:val="18"/>
               </w:rPr>
-              <w:t xml:space="preserve">, Award level, counts by the same Gender, Race/Ethnicity and Non-Resident Alien fields as </w:t>
-            </w:r>
-            <w:r>
-              <w:rPr>
-                <w:rFonts w:ascii="Arial" w:eastAsia="Times New Roman" w:hAnsi="Arial" w:cs="Arial"/>
-                <w:color w:val="000000"/>
-                <w:sz w:val="18"/>
-                <w:szCs w:val="18"/>
-              </w:rPr>
-              <w:t xml:space="preserve">enrollment data </w:t>
-            </w:r>
-            <w:r>
-              <w:rPr>
-                <w:rFonts w:ascii="Arial" w:eastAsia="Times New Roman" w:hAnsi="Arial" w:cs="Arial"/>
-                <w:color w:val="000000"/>
-                <w:sz w:val="18"/>
-                <w:szCs w:val="18"/>
-              </w:rPr>
               <w:t>set.  </w:t>
             </w:r>
           </w:p>
@@ -3008,18 +2763,8 @@
       </w:r>
       <w:r>
         <w:br/>
-        <w:t xml:space="preserve">After searching for a term, we return a results list containing all professors related to the search term ordered by their relevance based on the </w:t>
-      </w:r>
-      <w:proofErr w:type="spellStart"/>
-      <w:r>
-        <w:t>tf-idf</w:t>
-      </w:r>
-      <w:proofErr w:type="spellEnd"/>
-      <w:r>
-        <w:t xml:space="preserve"> value. Apart from the name, we also list academic rank, current university, subfield, and publication information about each professor. Selecting a professor from this list leads to his/her individual profile page.</w:t>
-      </w:r>
-      <w:bookmarkStart w:id="0" w:name="_GoBack"/>
-      <w:bookmarkEnd w:id="0"/>
+        <w:t>After searching for a term, we return a results list containing all professors related to the search term ordered by their relevance based on the tf-idf value. Apart from the name, we also list academic rank, current university, subfield, and publication information about each professor. Selecting a professor from this list leads to his/her individual profile page.</w:t>
+      </w:r>
       <w:r>
         <w:br/>
         <w:t>The profile page aggregates detail information from all of our data sources. In the central page we combine personal information of a professor retrieved from Jeff Huang’s dataset (e.g. the year he/she joined the faculty) with a chronological list of publications. General Information about the computer science department, the university and the city in which it is located is shown in the sidebar.</w:t>
@@ -3033,41 +2778,10 @@
         <w:rPr>
           <w:color w:val="FF0000"/>
         </w:rPr>
-        <w:t xml:space="preserve">(TODO: </w:t>
-      </w:r>
-      <w:proofErr w:type="gramStart"/>
-      <w:r>
-        <w:rPr>
-          <w:color w:val="FF0000"/>
-        </w:rPr>
-        <w:t xml:space="preserve">link </w:t>
-      </w:r>
-      <w:r>
-        <w:rPr>
-          <w:color w:val="FF0000"/>
-        </w:rPr>
-        <w:t>)</w:t>
-      </w:r>
-      <w:proofErr w:type="gramEnd"/>
-      <w:r>
-        <w:rPr>
-          <w:color w:val="FF0000"/>
-        </w:rPr>
-        <w:t xml:space="preserve"> </w:t>
-      </w:r>
-      <w:r>
-        <w:t>for a static demo of our web application.</w:t>
-      </w:r>
-      <w:r>
-        <w:t xml:space="preserve"> It simulates a search for the term “Distributed computing” and a subsequent click on the profile of Maurice </w:t>
-      </w:r>
-      <w:proofErr w:type="spellStart"/>
-      <w:r>
-        <w:t>Herlihy</w:t>
-      </w:r>
-      <w:proofErr w:type="spellEnd"/>
-      <w:r>
-        <w:t>.</w:t>
+        <w:t xml:space="preserve">(TODO: link ) </w:t>
+      </w:r>
+      <w:r>
+        <w:t>for a static demo of our web application. It simulates a search for the term “Distributed computing” and a subsequent click on the profile of Maurice Herlihy.</w:t>
       </w:r>
     </w:p>
     <w:p>
@@ -3075,7 +2789,6 @@
         <w:pStyle w:val="Heading1"/>
       </w:pPr>
       <w:r>
-        <w:lastRenderedPageBreak/>
         <w:t>Challenges</w:t>
       </w:r>
     </w:p>
@@ -3098,15 +2811,7 @@
         <w:t xml:space="preserve">them </w:t>
       </w:r>
       <w:r>
-        <w:t xml:space="preserve">all together is a huge challenge that shapes the eventual recommendations in the end. Entity resolution is a well-known problem in data integration; furthermore, given the nature of the information we are dealing with, </w:t>
-      </w:r>
-      <w:proofErr w:type="gramStart"/>
-      <w:r>
-        <w:t>missing</w:t>
-      </w:r>
-      <w:proofErr w:type="gramEnd"/>
-      <w:r>
-        <w:t xml:space="preserve"> professors or incorrect information cannot be estimated, and what is missing in the base datasets will be missing in the recommendations as well.</w:t>
+        <w:t>all together is a huge challenge that shapes the eventual recommendations in the end. Entity resolution is a well-known problem in data integration; furthermore, given the nature of the information we are dealing with, missing professors or incorrect information cannot be estimated, and what is missing in the base datasets will be missing in the recommendations as well.</w:t>
       </w:r>
       <w:r>
         <w:t xml:space="preserve">  We were only able to match up 2128 professors out of 2194.  M</w:t>
@@ -3137,15 +2842,7 @@
     </w:p>
     <w:p>
       <w:r>
-        <w:t xml:space="preserve">Despite being considered highly accurate, coming directly from the institutions themselves, transforming the data from CSV to JSON revealed some problems with it.  Some rows had different numbers of fields, resulting in bad output due to </w:t>
-      </w:r>
-      <w:proofErr w:type="spellStart"/>
-      <w:r>
-        <w:t>mis</w:t>
-      </w:r>
-      <w:proofErr w:type="spellEnd"/>
-      <w:r>
-        <w:t>-indexing.  Some fields also contained commas when they shouldn’t giving us the same problem.  In the end several rows in the final JSON objects were manually altered to be correct, something that would have to be done again if we were to re-run the data to add more institutions.</w:t>
+        <w:t>Despite being considered highly accurate, coming directly from the institutions themselves, transforming the data from CSV to JSON revealed some problems with it.  Some rows had different numbers of fields, resulting in bad output due to mis-indexing.  Some fields also contained commas when they shouldn’t giving us the same problem.  In the end several rows in the final JSON objects were manually altered to be correct, something that would have to be done again if we were to re-run the data to add more institutions.</w:t>
       </w:r>
     </w:p>
     <w:p>
@@ -3207,43 +2904,7 @@
         <w:ind w:left="360"/>
       </w:pPr>
       <w:r>
-        <w:t xml:space="preserve">In a similar vein, when showing the profile of professors, it could be informative for students to find out about other similar professors. For example, when showing Tim </w:t>
-      </w:r>
-      <w:proofErr w:type="spellStart"/>
-      <w:r>
-        <w:t>Kraska’s</w:t>
-      </w:r>
-      <w:proofErr w:type="spellEnd"/>
-      <w:r>
-        <w:t xml:space="preserve"> profile, the system </w:t>
-      </w:r>
-      <w:r>
-        <w:lastRenderedPageBreak/>
-        <w:t xml:space="preserve">should show Stan </w:t>
-      </w:r>
-      <w:proofErr w:type="spellStart"/>
-      <w:r>
-        <w:t>Zdonik</w:t>
-      </w:r>
-      <w:proofErr w:type="spellEnd"/>
-      <w:r>
-        <w:t xml:space="preserve">, </w:t>
-      </w:r>
-      <w:proofErr w:type="spellStart"/>
-      <w:r>
-        <w:t>Ugur</w:t>
-      </w:r>
-      <w:proofErr w:type="spellEnd"/>
-      <w:r>
-        <w:t xml:space="preserve"> </w:t>
-      </w:r>
-      <w:proofErr w:type="spellStart"/>
-      <w:r>
-        <w:t>Cetintemel</w:t>
-      </w:r>
-      <w:proofErr w:type="spellEnd"/>
-      <w:r>
-        <w:t>, Michael Franklin, etc. This would allow users to navigate through the system not only by search terms, but also by research similarity. Rather than keyword-driven, this approach of recommendation</w:t>
+        <w:t>In a similar vein, when showing the profile of professors, it could be informative for students to find out about other similar professors. For example, when showing Tim Kraska’s profile, the system should show Stan Zdonik, Ugur Cetintemel, Michael Franklin, etc. This would allow users to navigate through the system not only by search terms, but also by research similarity. Rather than keyword-driven, this approach of recommendation</w:t>
       </w:r>
       <w:r>
         <w:t xml:space="preserve"> is more semantic-driven,</w:t>
@@ -3278,6 +2939,11 @@
       </w:pPr>
       <w:r>
         <w:t>Conclusion</w:t>
+      </w:r>
+    </w:p>
+    <w:p>
+      <w:r>
+        <w:t>In the end we feel we delivered a very interesting project that has a ton of potential.  During our poster presentation many students wanted to come over and try out our system, searching for their particular areas of interest and taking note of the names that appeared.  We did not some people felt strongly that our system was “wrong” since the names and relevance did not match up to their expectations.  Our system was working accurately, from the information we had available to feed it.  If we had more abstracts and more publications available the results would be better, or maybe closer to what people expected anyway.</w:t>
       </w:r>
     </w:p>
     <w:p>
@@ -3297,13 +2963,13 @@
         <w:tblLook w:val="04A0" w:firstRow="1" w:lastRow="0" w:firstColumn="1" w:lastColumn="0" w:noHBand="0" w:noVBand="1"/>
       </w:tblPr>
       <w:tblGrid>
-        <w:gridCol w:w="909"/>
-        <w:gridCol w:w="8661"/>
+        <w:gridCol w:w="1794"/>
+        <w:gridCol w:w="20262"/>
       </w:tblGrid>
       <w:tr>
         <w:tc>
           <w:tcPr>
-            <w:tcW w:w="0" w:type="auto"/>
+            <w:tcW w:w="1794" w:type="dxa"/>
             <w:tcBorders>
               <w:top w:val="single" w:sz="6" w:space="0" w:color="000000"/>
               <w:left w:val="single" w:sz="6" w:space="0" w:color="000000"/>
@@ -3342,7 +3008,7 @@
         </w:tc>
         <w:tc>
           <w:tcPr>
-            <w:tcW w:w="0" w:type="auto"/>
+            <w:tcW w:w="20262" w:type="dxa"/>
             <w:tcBorders>
               <w:top w:val="single" w:sz="6" w:space="0" w:color="000000"/>
               <w:left w:val="single" w:sz="6" w:space="0" w:color="000000"/>
@@ -3384,7 +3050,7 @@
       <w:tr>
         <w:tc>
           <w:tcPr>
-            <w:tcW w:w="0" w:type="auto"/>
+            <w:tcW w:w="1794" w:type="dxa"/>
             <w:tcBorders>
               <w:top w:val="single" w:sz="6" w:space="0" w:color="000000"/>
               <w:left w:val="single" w:sz="6" w:space="0" w:color="000000"/>
@@ -3422,7 +3088,7 @@
         </w:tc>
         <w:tc>
           <w:tcPr>
-            <w:tcW w:w="0" w:type="auto"/>
+            <w:tcW w:w="20262" w:type="dxa"/>
             <w:tcBorders>
               <w:top w:val="single" w:sz="6" w:space="0" w:color="000000"/>
               <w:left w:val="single" w:sz="6" w:space="0" w:color="000000"/>
@@ -3461,7 +3127,7 @@
       <w:tr>
         <w:tc>
           <w:tcPr>
-            <w:tcW w:w="0" w:type="auto"/>
+            <w:tcW w:w="1794" w:type="dxa"/>
             <w:tcBorders>
               <w:top w:val="single" w:sz="6" w:space="0" w:color="000000"/>
               <w:left w:val="single" w:sz="6" w:space="0" w:color="000000"/>
@@ -3499,7 +3165,7 @@
         </w:tc>
         <w:tc>
           <w:tcPr>
-            <w:tcW w:w="0" w:type="auto"/>
+            <w:tcW w:w="20262" w:type="dxa"/>
             <w:tcBorders>
               <w:top w:val="single" w:sz="6" w:space="0" w:color="000000"/>
               <w:left w:val="single" w:sz="6" w:space="0" w:color="000000"/>
@@ -3538,7 +3204,7 @@
       <w:tr>
         <w:tc>
           <w:tcPr>
-            <w:tcW w:w="0" w:type="auto"/>
+            <w:tcW w:w="1794" w:type="dxa"/>
             <w:tcBorders>
               <w:top w:val="single" w:sz="6" w:space="0" w:color="000000"/>
               <w:left w:val="single" w:sz="6" w:space="0" w:color="000000"/>
@@ -3576,7 +3242,7 @@
         </w:tc>
         <w:tc>
           <w:tcPr>
-            <w:tcW w:w="0" w:type="auto"/>
+            <w:tcW w:w="20262" w:type="dxa"/>
             <w:tcBorders>
               <w:top w:val="single" w:sz="6" w:space="0" w:color="000000"/>
               <w:left w:val="single" w:sz="6" w:space="0" w:color="000000"/>
@@ -3624,6 +3290,11 @@
       <w:r>
         <w:t xml:space="preserve">  We cleaned the data sets, transformed some data into a more useable format and made a visible web based search engine.  </w:t>
       </w:r>
+      <w:r>
+        <w:t>However we feel that we feel short of the final goal.  In the end we have many of the pieces we needed in place but we just ran out of time to assemble them.  The visualization was not to where we had hoped it would be, and although we were shorting our search results by relevance we were unable to implement a feature like “find other professors like this one”.  Given some more time we are quite confident we could have delivered something both a joy to use and very useful.</w:t>
+      </w:r>
+      <w:bookmarkStart w:id="0" w:name="_GoBack"/>
+      <w:bookmarkEnd w:id="0"/>
     </w:p>
     <w:sectPr>
       <w:pgSz w:w="12240" w:h="15840"/>
@@ -4691,7 +4362,7 @@
 </file>
 
 <file path=customXml/itemProps1.xml><?xml version="1.0" encoding="utf-8"?>
-<ds:datastoreItem xmlns:ds="http://schemas.openxmlformats.org/officeDocument/2006/customXml" ds:itemID="{D9DCBC3E-CBAB-448E-9847-EB83BF232F87}">
+<ds:datastoreItem xmlns:ds="http://schemas.openxmlformats.org/officeDocument/2006/customXml" ds:itemID="{4B4659DA-C56C-43FC-BB22-43D8214EE728}">
   <ds:schemaRefs>
     <ds:schemaRef ds:uri="http://schemas.openxmlformats.org/officeDocument/2006/bibliography"/>
   </ds:schemaRefs>

</xml_diff>